<commit_message>
vault backup: Monday, 15-04-2024, 1:23 pm
Affected files:
Security/SC-200/Defender XDR.docx
Security/SC-200/Recording 2024-04-14 155457.mp4
Security/SC-200/~$fender XDR.docx
</commit_message>
<xml_diff>
--- a/Security/SC-200/Defender XDR.docx
+++ b/Security/SC-200/Defender XDR.docx
@@ -2,17 +2,664 @@
 <file path=word/document.xml><?xml version="1.0" encoding="utf-8"?>
 <w:document xmlns:wpc="http://schemas.microsoft.com/office/word/2010/wordprocessingCanvas" xmlns:cx="http://schemas.microsoft.com/office/drawing/2014/chartex" xmlns:cx1="http://schemas.microsoft.com/office/drawing/2015/9/8/chartex" xmlns:cx2="http://schemas.microsoft.com/office/drawing/2015/10/21/chartex" xmlns:cx3="http://schemas.microsoft.com/office/drawing/2016/5/9/chartex" xmlns:cx4="http://schemas.microsoft.com/office/drawing/2016/5/10/chartex" xmlns:cx5="http://schemas.microsoft.com/office/drawing/2016/5/11/chartex" xmlns:cx6="http://schemas.microsoft.com/office/drawing/2016/5/12/chartex" xmlns:cx7="http://schemas.microsoft.com/office/drawing/2016/5/13/chartex" xmlns:cx8="http://schemas.microsoft.com/office/drawing/2016/5/14/chartex" xmlns:mc="http://schemas.openxmlformats.org/markup-compatibility/2006" xmlns:aink="http://schemas.microsoft.com/office/drawing/2016/ink" xmlns:am3d="http://schemas.microsoft.com/office/drawing/2017/model3d" xmlns:o="urn:schemas-microsoft-com:office:office" xmlns:oel="http://schemas.microsoft.com/office/2019/extlst" xmlns:r="http://schemas.openxmlformats.org/officeDocument/2006/relationships" xmlns:m="http://schemas.openxmlformats.org/officeDocument/2006/math" xmlns:v="urn:schemas-microsoft-com:vml" xmlns:wp14="http://schemas.microsoft.com/office/word/2010/wordprocessingDrawing" xmlns:wp="http://schemas.openxmlformats.org/drawingml/2006/wordprocessingDrawing" xmlns:w10="urn:schemas-microsoft-com:office:word" xmlns:w="http://schemas.openxmlformats.org/wordprocessingml/2006/main" xmlns:w14="http://schemas.microsoft.com/office/word/2010/wordml" xmlns:w15="http://schemas.microsoft.com/office/word/2012/wordml" xmlns:w16cex="http://schemas.microsoft.com/office/word/2018/wordml/cex" xmlns:w16cid="http://schemas.microsoft.com/office/word/2016/wordml/cid" xmlns:w16="http://schemas.microsoft.com/office/word/2018/wordml" xmlns:w16sdtdh="http://schemas.microsoft.com/office/word/2020/wordml/sdtdatahash" xmlns:w16se="http://schemas.microsoft.com/office/word/2015/wordml/symex" xmlns:wpg="http://schemas.microsoft.com/office/word/2010/wordprocessingGroup" xmlns:wpi="http://schemas.microsoft.com/office/word/2010/wordprocessingInk" xmlns:wne="http://schemas.microsoft.com/office/word/2006/wordml" xmlns:wps="http://schemas.microsoft.com/office/word/2010/wordprocessingShape" mc:Ignorable="w14 w15 w16se w16cid w16 w16cex w16sdtdh wp14">
   <w:body>
+    <w:sdt>
+      <w:sdtPr>
+        <w:rPr>
+          <w:rFonts w:asciiTheme="minorHAnsi" w:eastAsiaTheme="minorHAnsi" w:hAnsiTheme="minorHAnsi" w:cstheme="minorBidi"/>
+          <w:color w:val="auto"/>
+          <w:kern w:val="2"/>
+          <w:sz w:val="22"/>
+          <w:szCs w:val="22"/>
+          <w:lang w:val="en-IN"/>
+          <w14:ligatures w14:val="standardContextual"/>
+        </w:rPr>
+        <w:id w:val="-181585171"/>
+        <w:docPartObj>
+          <w:docPartGallery w:val="Table of Contents"/>
+          <w:docPartUnique/>
+        </w:docPartObj>
+      </w:sdtPr>
+      <w:sdtEndPr>
+        <w:rPr>
+          <w:b/>
+          <w:bCs/>
+          <w:noProof/>
+        </w:rPr>
+      </w:sdtEndPr>
+      <w:sdtContent>
+        <w:p>
+          <w:pPr>
+            <w:pStyle w:val="TOCHeading"/>
+          </w:pPr>
+          <w:r>
+            <w:t>Table of Contents</w:t>
+          </w:r>
+        </w:p>
+        <w:p>
+          <w:pPr>
+            <w:pStyle w:val="TOC1"/>
+            <w:tabs>
+              <w:tab w:val="right" w:leader="dot" w:pos="9016"/>
+            </w:tabs>
+            <w:rPr>
+              <w:rFonts w:eastAsiaTheme="minorEastAsia"/>
+              <w:noProof/>
+              <w:lang w:eastAsia="en-IN"/>
+            </w:rPr>
+          </w:pPr>
+          <w:r>
+            <w:fldChar w:fldCharType="begin"/>
+          </w:r>
+          <w:r>
+            <w:instrText xml:space="preserve"> TOC \o "1-3" \h \z \u </w:instrText>
+          </w:r>
+          <w:r>
+            <w:fldChar w:fldCharType="separate"/>
+          </w:r>
+          <w:hyperlink w:anchor="_Toc164011139" w:history="1">
+            <w:r>
+              <w:rPr>
+                <w:rStyle w:val="Hyperlink"/>
+                <w:noProof/>
+              </w:rPr>
+              <w:t>Defender XDR</w:t>
+            </w:r>
+            <w:r>
+              <w:rPr>
+                <w:noProof/>
+                <w:webHidden/>
+              </w:rPr>
+              <w:tab/>
+            </w:r>
+            <w:r>
+              <w:rPr>
+                <w:noProof/>
+                <w:webHidden/>
+              </w:rPr>
+              <w:fldChar w:fldCharType="begin"/>
+            </w:r>
+            <w:r>
+              <w:rPr>
+                <w:noProof/>
+                <w:webHidden/>
+              </w:rPr>
+              <w:instrText xml:space="preserve"> PAGEREF _Toc164011139 \h </w:instrText>
+            </w:r>
+            <w:r>
+              <w:rPr>
+                <w:noProof/>
+                <w:webHidden/>
+              </w:rPr>
+            </w:r>
+            <w:r>
+              <w:rPr>
+                <w:noProof/>
+                <w:webHidden/>
+              </w:rPr>
+              <w:fldChar w:fldCharType="separate"/>
+            </w:r>
+            <w:r>
+              <w:rPr>
+                <w:noProof/>
+                <w:webHidden/>
+              </w:rPr>
+              <w:t>2</w:t>
+            </w:r>
+            <w:r>
+              <w:rPr>
+                <w:noProof/>
+                <w:webHidden/>
+              </w:rPr>
+              <w:fldChar w:fldCharType="end"/>
+            </w:r>
+          </w:hyperlink>
+        </w:p>
+        <w:p>
+          <w:pPr>
+            <w:pStyle w:val="TOC2"/>
+            <w:tabs>
+              <w:tab w:val="right" w:leader="dot" w:pos="9016"/>
+            </w:tabs>
+            <w:rPr>
+              <w:rFonts w:eastAsiaTheme="minorEastAsia"/>
+              <w:noProof/>
+              <w:lang w:eastAsia="en-IN"/>
+            </w:rPr>
+          </w:pPr>
+          <w:hyperlink w:anchor="_Toc164011140" w:history="1">
+            <w:r>
+              <w:rPr>
+                <w:rStyle w:val="Hyperlink"/>
+                <w:noProof/>
+              </w:rPr>
+              <w:t>Detection of Threat</w:t>
+            </w:r>
+            <w:r>
+              <w:rPr>
+                <w:noProof/>
+                <w:webHidden/>
+              </w:rPr>
+              <w:tab/>
+            </w:r>
+            <w:r>
+              <w:rPr>
+                <w:noProof/>
+                <w:webHidden/>
+              </w:rPr>
+              <w:fldChar w:fldCharType="begin"/>
+            </w:r>
+            <w:r>
+              <w:rPr>
+                <w:noProof/>
+                <w:webHidden/>
+              </w:rPr>
+              <w:instrText xml:space="preserve"> PAGEREF _Toc164011140 \h </w:instrText>
+            </w:r>
+            <w:r>
+              <w:rPr>
+                <w:noProof/>
+                <w:webHidden/>
+              </w:rPr>
+            </w:r>
+            <w:r>
+              <w:rPr>
+                <w:noProof/>
+                <w:webHidden/>
+              </w:rPr>
+              <w:fldChar w:fldCharType="separate"/>
+            </w:r>
+            <w:r>
+              <w:rPr>
+                <w:noProof/>
+                <w:webHidden/>
+              </w:rPr>
+              <w:t>2</w:t>
+            </w:r>
+            <w:r>
+              <w:rPr>
+                <w:noProof/>
+                <w:webHidden/>
+              </w:rPr>
+              <w:fldChar w:fldCharType="end"/>
+            </w:r>
+          </w:hyperlink>
+        </w:p>
+        <w:p>
+          <w:pPr>
+            <w:pStyle w:val="TOC3"/>
+            <w:tabs>
+              <w:tab w:val="right" w:leader="dot" w:pos="9016"/>
+            </w:tabs>
+            <w:rPr>
+              <w:rFonts w:eastAsiaTheme="minorEastAsia"/>
+              <w:noProof/>
+              <w:lang w:eastAsia="en-IN"/>
+            </w:rPr>
+          </w:pPr>
+          <w:hyperlink w:anchor="_Toc164011141" w:history="1">
+            <w:r>
+              <w:rPr>
+                <w:rStyle w:val="Hyperlink"/>
+                <w:noProof/>
+              </w:rPr>
+              <w:t>Restrict and Grant Access inside Process.</w:t>
+            </w:r>
+            <w:r>
+              <w:rPr>
+                <w:noProof/>
+                <w:webHidden/>
+              </w:rPr>
+              <w:tab/>
+            </w:r>
+            <w:r>
+              <w:rPr>
+                <w:noProof/>
+                <w:webHidden/>
+              </w:rPr>
+              <w:fldChar w:fldCharType="begin"/>
+            </w:r>
+            <w:r>
+              <w:rPr>
+                <w:noProof/>
+                <w:webHidden/>
+              </w:rPr>
+              <w:instrText xml:space="preserve"> PAGEREF _Toc164011141 \h </w:instrText>
+            </w:r>
+            <w:r>
+              <w:rPr>
+                <w:noProof/>
+                <w:webHidden/>
+              </w:rPr>
+            </w:r>
+            <w:r>
+              <w:rPr>
+                <w:noProof/>
+                <w:webHidden/>
+              </w:rPr>
+              <w:fldChar w:fldCharType="separate"/>
+            </w:r>
+            <w:r>
+              <w:rPr>
+                <w:noProof/>
+                <w:webHidden/>
+              </w:rPr>
+              <w:t>3</w:t>
+            </w:r>
+            <w:r>
+              <w:rPr>
+                <w:noProof/>
+                <w:webHidden/>
+              </w:rPr>
+              <w:fldChar w:fldCharType="end"/>
+            </w:r>
+          </w:hyperlink>
+        </w:p>
+        <w:p>
+          <w:pPr>
+            <w:pStyle w:val="TOC2"/>
+            <w:tabs>
+              <w:tab w:val="right" w:leader="dot" w:pos="9016"/>
+            </w:tabs>
+            <w:rPr>
+              <w:rFonts w:eastAsiaTheme="minorEastAsia"/>
+              <w:noProof/>
+              <w:lang w:eastAsia="en-IN"/>
+            </w:rPr>
+          </w:pPr>
+          <w:hyperlink w:anchor="_Toc164011142" w:history="1">
+            <w:r>
+              <w:rPr>
+                <w:rStyle w:val="Hyperlink"/>
+                <w:noProof/>
+              </w:rPr>
+              <w:t>Defender XDR in SOC</w:t>
+            </w:r>
+            <w:r>
+              <w:rPr>
+                <w:noProof/>
+                <w:webHidden/>
+              </w:rPr>
+              <w:tab/>
+            </w:r>
+            <w:r>
+              <w:rPr>
+                <w:noProof/>
+                <w:webHidden/>
+              </w:rPr>
+              <w:fldChar w:fldCharType="begin"/>
+            </w:r>
+            <w:r>
+              <w:rPr>
+                <w:noProof/>
+                <w:webHidden/>
+              </w:rPr>
+              <w:instrText xml:space="preserve"> PAGEREF _Toc164011142 \h </w:instrText>
+            </w:r>
+            <w:r>
+              <w:rPr>
+                <w:noProof/>
+                <w:webHidden/>
+              </w:rPr>
+            </w:r>
+            <w:r>
+              <w:rPr>
+                <w:noProof/>
+                <w:webHidden/>
+              </w:rPr>
+              <w:fldChar w:fldCharType="separate"/>
+            </w:r>
+            <w:r>
+              <w:rPr>
+                <w:noProof/>
+                <w:webHidden/>
+              </w:rPr>
+              <w:t>4</w:t>
+            </w:r>
+            <w:r>
+              <w:rPr>
+                <w:noProof/>
+                <w:webHidden/>
+              </w:rPr>
+              <w:fldChar w:fldCharType="end"/>
+            </w:r>
+          </w:hyperlink>
+        </w:p>
+        <w:p>
+          <w:pPr>
+            <w:pStyle w:val="TOC3"/>
+            <w:tabs>
+              <w:tab w:val="right" w:leader="dot" w:pos="9016"/>
+            </w:tabs>
+            <w:rPr>
+              <w:rFonts w:eastAsiaTheme="minorEastAsia"/>
+              <w:noProof/>
+              <w:lang w:eastAsia="en-IN"/>
+            </w:rPr>
+          </w:pPr>
+          <w:hyperlink w:anchor="_Toc164011143" w:history="1">
+            <w:r>
+              <w:rPr>
+                <w:rStyle w:val="Hyperlink"/>
+                <w:noProof/>
+              </w:rPr>
+              <w:t>Security Operations Model</w:t>
+            </w:r>
+            <w:r>
+              <w:rPr>
+                <w:noProof/>
+                <w:webHidden/>
+              </w:rPr>
+              <w:tab/>
+            </w:r>
+            <w:r>
+              <w:rPr>
+                <w:noProof/>
+                <w:webHidden/>
+              </w:rPr>
+              <w:fldChar w:fldCharType="begin"/>
+            </w:r>
+            <w:r>
+              <w:rPr>
+                <w:noProof/>
+                <w:webHidden/>
+              </w:rPr>
+              <w:instrText xml:space="preserve"> PAGEREF _Toc164011143 \h </w:instrText>
+            </w:r>
+            <w:r>
+              <w:rPr>
+                <w:noProof/>
+                <w:webHidden/>
+              </w:rPr>
+            </w:r>
+            <w:r>
+              <w:rPr>
+                <w:noProof/>
+                <w:webHidden/>
+              </w:rPr>
+              <w:fldChar w:fldCharType="separate"/>
+            </w:r>
+            <w:r>
+              <w:rPr>
+                <w:noProof/>
+                <w:webHidden/>
+              </w:rPr>
+              <w:t>4</w:t>
+            </w:r>
+            <w:r>
+              <w:rPr>
+                <w:noProof/>
+                <w:webHidden/>
+              </w:rPr>
+              <w:fldChar w:fldCharType="end"/>
+            </w:r>
+          </w:hyperlink>
+        </w:p>
+        <w:p>
+          <w:pPr>
+            <w:pStyle w:val="TOC2"/>
+            <w:tabs>
+              <w:tab w:val="right" w:leader="dot" w:pos="9016"/>
+            </w:tabs>
+            <w:rPr>
+              <w:rFonts w:eastAsiaTheme="minorEastAsia"/>
+              <w:noProof/>
+              <w:lang w:eastAsia="en-IN"/>
+            </w:rPr>
+          </w:pPr>
+          <w:hyperlink w:anchor="_Toc164011144" w:history="1">
+            <w:r>
+              <w:rPr>
+                <w:rStyle w:val="Hyperlink"/>
+                <w:noProof/>
+              </w:rPr>
+              <w:t>M365 Defender</w:t>
+            </w:r>
+            <w:r>
+              <w:rPr>
+                <w:noProof/>
+                <w:webHidden/>
+              </w:rPr>
+              <w:tab/>
+            </w:r>
+            <w:r>
+              <w:rPr>
+                <w:noProof/>
+                <w:webHidden/>
+              </w:rPr>
+              <w:fldChar w:fldCharType="begin"/>
+            </w:r>
+            <w:r>
+              <w:rPr>
+                <w:noProof/>
+                <w:webHidden/>
+              </w:rPr>
+              <w:instrText xml:space="preserve"> PAGEREF _Toc164011144 \h </w:instrText>
+            </w:r>
+            <w:r>
+              <w:rPr>
+                <w:noProof/>
+                <w:webHidden/>
+              </w:rPr>
+            </w:r>
+            <w:r>
+              <w:rPr>
+                <w:noProof/>
+                <w:webHidden/>
+              </w:rPr>
+              <w:fldChar w:fldCharType="separate"/>
+            </w:r>
+            <w:r>
+              <w:rPr>
+                <w:noProof/>
+                <w:webHidden/>
+              </w:rPr>
+              <w:t>5</w:t>
+            </w:r>
+            <w:r>
+              <w:rPr>
+                <w:noProof/>
+                <w:webHidden/>
+              </w:rPr>
+              <w:fldChar w:fldCharType="end"/>
+            </w:r>
+          </w:hyperlink>
+        </w:p>
+        <w:p>
+          <w:pPr>
+            <w:pStyle w:val="TOC2"/>
+            <w:tabs>
+              <w:tab w:val="right" w:leader="dot" w:pos="9016"/>
+            </w:tabs>
+            <w:rPr>
+              <w:rFonts w:eastAsiaTheme="minorEastAsia"/>
+              <w:noProof/>
+              <w:lang w:eastAsia="en-IN"/>
+            </w:rPr>
+          </w:pPr>
+          <w:hyperlink w:anchor="_Toc164011145" w:history="1">
+            <w:r>
+              <w:rPr>
+                <w:rStyle w:val="Hyperlink"/>
+                <w:noProof/>
+              </w:rPr>
+              <w:t>Microsoft Defender AV and MDE alert severities.</w:t>
+            </w:r>
+            <w:r>
+              <w:rPr>
+                <w:noProof/>
+                <w:webHidden/>
+              </w:rPr>
+              <w:tab/>
+            </w:r>
+            <w:r>
+              <w:rPr>
+                <w:noProof/>
+                <w:webHidden/>
+              </w:rPr>
+              <w:fldChar w:fldCharType="begin"/>
+            </w:r>
+            <w:r>
+              <w:rPr>
+                <w:noProof/>
+                <w:webHidden/>
+              </w:rPr>
+              <w:instrText xml:space="preserve"> PAGEREF _Toc164011145 \h </w:instrText>
+            </w:r>
+            <w:r>
+              <w:rPr>
+                <w:noProof/>
+                <w:webHidden/>
+              </w:rPr>
+            </w:r>
+            <w:r>
+              <w:rPr>
+                <w:noProof/>
+                <w:webHidden/>
+              </w:rPr>
+              <w:fldChar w:fldCharType="separate"/>
+            </w:r>
+            <w:r>
+              <w:rPr>
+                <w:noProof/>
+                <w:webHidden/>
+              </w:rPr>
+              <w:t>8</w:t>
+            </w:r>
+            <w:r>
+              <w:rPr>
+                <w:noProof/>
+                <w:webHidden/>
+              </w:rPr>
+              <w:fldChar w:fldCharType="end"/>
+            </w:r>
+          </w:hyperlink>
+        </w:p>
+        <w:p>
+          <w:pPr>
+            <w:pStyle w:val="TOC2"/>
+            <w:tabs>
+              <w:tab w:val="right" w:leader="dot" w:pos="9016"/>
+            </w:tabs>
+            <w:rPr>
+              <w:rFonts w:eastAsiaTheme="minorEastAsia"/>
+              <w:noProof/>
+              <w:lang w:eastAsia="en-IN"/>
+            </w:rPr>
+          </w:pPr>
+          <w:hyperlink w:anchor="_Toc164011146" w:history="1">
+            <w:r>
+              <w:rPr>
+                <w:rStyle w:val="Hyperlink"/>
+                <w:noProof/>
+              </w:rPr>
+              <w:t xml:space="preserve">Suppress </w:t>
+            </w:r>
+            <w:r>
+              <w:rPr>
+                <w:rStyle w:val="Hyperlink"/>
+                <w:noProof/>
+              </w:rPr>
+              <w:t>a</w:t>
+            </w:r>
+            <w:r>
+              <w:rPr>
+                <w:rStyle w:val="Hyperlink"/>
+                <w:noProof/>
+              </w:rPr>
+              <w:t>lerts.</w:t>
+            </w:r>
+            <w:r>
+              <w:rPr>
+                <w:noProof/>
+                <w:webHidden/>
+              </w:rPr>
+              <w:tab/>
+            </w:r>
+            <w:r>
+              <w:rPr>
+                <w:noProof/>
+                <w:webHidden/>
+              </w:rPr>
+              <w:fldChar w:fldCharType="begin"/>
+            </w:r>
+            <w:r>
+              <w:rPr>
+                <w:noProof/>
+                <w:webHidden/>
+              </w:rPr>
+              <w:instrText xml:space="preserve"> PAGEREF _Toc164011146 \h </w:instrText>
+            </w:r>
+            <w:r>
+              <w:rPr>
+                <w:noProof/>
+                <w:webHidden/>
+              </w:rPr>
+            </w:r>
+            <w:r>
+              <w:rPr>
+                <w:noProof/>
+                <w:webHidden/>
+              </w:rPr>
+              <w:fldChar w:fldCharType="separate"/>
+            </w:r>
+            <w:r>
+              <w:rPr>
+                <w:noProof/>
+                <w:webHidden/>
+              </w:rPr>
+              <w:t>8</w:t>
+            </w:r>
+            <w:r>
+              <w:rPr>
+                <w:noProof/>
+                <w:webHidden/>
+              </w:rPr>
+              <w:fldChar w:fldCharType="end"/>
+            </w:r>
+          </w:hyperlink>
+        </w:p>
+        <w:p>
+          <w:r>
+            <w:rPr>
+              <w:b/>
+              <w:bCs/>
+              <w:noProof/>
+            </w:rPr>
+            <w:fldChar w:fldCharType="end"/>
+          </w:r>
+        </w:p>
+      </w:sdtContent>
+    </w:sdt>
+    <w:p>
+      <w:pPr>
+        <w:rPr>
+          <w:rFonts w:asciiTheme="majorHAnsi" w:eastAsiaTheme="majorEastAsia" w:hAnsiTheme="majorHAnsi" w:cstheme="majorBidi"/>
+          <w:color w:val="2F5496" w:themeColor="accent1" w:themeShade="BF"/>
+          <w:sz w:val="32"/>
+          <w:szCs w:val="32"/>
+        </w:rPr>
+      </w:pPr>
+      <w:r>
+        <w:br w:type="page"/>
+      </w:r>
+    </w:p>
     <w:p>
       <w:pPr>
         <w:pStyle w:val="Heading1"/>
       </w:pPr>
-      <w:r>
+      <w:bookmarkStart w:id="0" w:name="_Toc164011139"/>
+      <w:r>
+        <w:lastRenderedPageBreak/>
         <w:t>Defender XDR</w:t>
       </w:r>
+      <w:bookmarkEnd w:id="0"/>
     </w:p>
     <w:p/>
     <w:p>
       <w:r>
+        <w:rPr>
+          <w:noProof/>
+        </w:rPr>
         <w:drawing>
           <wp:inline distT="0" distB="0" distL="0" distR="0" wp14:anchorId="326BE0A5" wp14:editId="0960DBC4">
             <wp:extent cx="5731510" cy="3223895"/>
@@ -26,114 +673,6 @@
                 <pic:pic xmlns:pic="http://schemas.openxmlformats.org/drawingml/2006/picture">
                   <pic:nvPicPr>
                     <pic:cNvPr id="1709955682" name="Picture 1" descr="A diagram of a system&#10;&#10;Description automatically generated"/>
-                    <pic:cNvPicPr/>
-                  </pic:nvPicPr>
-                  <pic:blipFill>
-                    <a:blip r:embed="rId5"/>
-                    <a:stretch>
-                      <a:fillRect/>
-                    </a:stretch>
-                  </pic:blipFill>
-                  <pic:spPr>
-                    <a:xfrm>
-                      <a:off x="0" y="0"/>
-                      <a:ext cx="5731510" cy="3223895"/>
-                    </a:xfrm>
-                    <a:prstGeom prst="rect">
-                      <a:avLst/>
-                    </a:prstGeom>
-                  </pic:spPr>
-                </pic:pic>
-              </a:graphicData>
-            </a:graphic>
-          </wp:inline>
-        </w:drawing>
-      </w:r>
-    </w:p>
-    <w:p>
-      <w:pPr>
-        <w:pStyle w:val="ListParagraph"/>
-        <w:numPr>
-          <w:ilvl w:val="0"/>
-          <w:numId w:val="1"/>
-        </w:numPr>
-      </w:pPr>
-      <w:r>
-        <w:t>Protection suite with solutions that detect malicious activity across</w:t>
-      </w:r>
-    </w:p>
-    <w:p>
-      <w:pPr>
-        <w:pStyle w:val="ListParagraph"/>
-        <w:numPr>
-          <w:ilvl w:val="1"/>
-          <w:numId w:val="1"/>
-        </w:numPr>
-      </w:pPr>
-      <w:r>
-        <w:t>Email</w:t>
-      </w:r>
-    </w:p>
-    <w:p>
-      <w:pPr>
-        <w:pStyle w:val="ListParagraph"/>
-        <w:numPr>
-          <w:ilvl w:val="1"/>
-          <w:numId w:val="1"/>
-        </w:numPr>
-      </w:pPr>
-      <w:r>
-        <w:t>Endpoints</w:t>
-      </w:r>
-    </w:p>
-    <w:p>
-      <w:pPr>
-        <w:pStyle w:val="ListParagraph"/>
-        <w:numPr>
-          <w:ilvl w:val="1"/>
-          <w:numId w:val="1"/>
-        </w:numPr>
-      </w:pPr>
-      <w:r>
-        <w:t>Applications</w:t>
-      </w:r>
-    </w:p>
-    <w:p>
-      <w:pPr>
-        <w:pStyle w:val="ListParagraph"/>
-        <w:numPr>
-          <w:ilvl w:val="1"/>
-          <w:numId w:val="1"/>
-        </w:numPr>
-      </w:pPr>
-      <w:r>
-        <w:t>Identity</w:t>
-      </w:r>
-    </w:p>
-    <w:p/>
-    <w:p>
-      <w:pPr>
-        <w:pStyle w:val="Heading2"/>
-      </w:pPr>
-      <w:r>
-        <w:t>Detection of Threat</w:t>
-      </w:r>
-    </w:p>
-    <w:p>
-      <w:r>
-        <w:drawing>
-          <wp:inline distT="0" distB="0" distL="0" distR="0" wp14:anchorId="65DB57C4" wp14:editId="16685552">
-            <wp:extent cx="5731510" cy="3223895"/>
-            <wp:effectExtent l="0" t="0" r="2540" b="0"/>
-            <wp:docPr id="1284639086" name="Picture 1" descr="A diagram of a computer system&#10;&#10;Description automatically generated"/>
-            <wp:cNvGraphicFramePr>
-              <a:graphicFrameLocks xmlns:a="http://schemas.openxmlformats.org/drawingml/2006/main" noChangeAspect="1"/>
-            </wp:cNvGraphicFramePr>
-            <a:graphic xmlns:a="http://schemas.openxmlformats.org/drawingml/2006/main">
-              <a:graphicData uri="http://schemas.openxmlformats.org/drawingml/2006/picture">
-                <pic:pic xmlns:pic="http://schemas.openxmlformats.org/drawingml/2006/picture">
-                  <pic:nvPicPr>
-                    <pic:cNvPr id="1284639086" name="Picture 1" descr="A diagram of a computer system&#10;&#10;Description automatically generated"/>
                     <pic:cNvPicPr/>
                   </pic:nvPicPr>
                   <pic:blipFill>
@@ -159,6 +698,11 @@
       </w:r>
     </w:p>
     <w:p>
+      <w:r>
+        <w:t>Protection suite with solutions that detect malicious activity across</w:t>
+      </w:r>
+    </w:p>
+    <w:p>
       <w:pPr>
         <w:pStyle w:val="ListParagraph"/>
         <w:numPr>
@@ -167,8 +711,7 @@
         </w:numPr>
       </w:pPr>
       <w:r>
-        <w:lastRenderedPageBreak/>
-        <w:t>EDR Detecting a malicious payload which would come from any source, including personal email or a USB drive.</w:t>
+        <w:t>Email</w:t>
       </w:r>
     </w:p>
     <w:p>
@@ -180,19 +723,7 @@
         </w:numPr>
       </w:pPr>
       <w:r>
-        <w:t xml:space="preserve">MDE communicates with </w:t>
-      </w:r>
-      <w:r>
-        <w:t>Intune</w:t>
-      </w:r>
-      <w:r>
-        <w:t xml:space="preserve">. An </w:t>
-      </w:r>
-      <w:r>
-        <w:t>Intune</w:t>
-      </w:r>
-      <w:r>
-        <w:t xml:space="preserve"> Compliance Policy configured with MDE risk severity and marks the account as non-compliant with organizations policy. The conditional Access created in Microsoft Entra ID blocks user access to apps.</w:t>
+        <w:t>Endpoints</w:t>
       </w:r>
     </w:p>
     <w:p>
@@ -204,43 +735,48 @@
         </w:numPr>
       </w:pPr>
       <w:r>
-        <w:t xml:space="preserve">Restore </w:t>
-      </w:r>
-      <w:r>
-        <w:t>access.</w:t>
-      </w:r>
-    </w:p>
-    <w:p>
-      <w:pPr>
-        <w:pStyle w:val="ListParagraph"/>
-        <w:numPr>
-          <w:ilvl w:val="1"/>
+        <w:t>Applications</w:t>
+      </w:r>
+    </w:p>
+    <w:p>
+      <w:pPr>
+        <w:pStyle w:val="ListParagraph"/>
+        <w:numPr>
+          <w:ilvl w:val="0"/>
           <w:numId w:val="1"/>
         </w:numPr>
       </w:pPr>
       <w:r>
-        <w:t>The threat signals in MTI are used by Microsoft tools securing other parts of your orgs attack surface.</w:t>
-      </w:r>
-    </w:p>
-    <w:p>
-      <w:pPr>
-        <w:pStyle w:val="ListParagraph"/>
-        <w:numPr>
-          <w:ilvl w:val="1"/>
-          <w:numId w:val="1"/>
-        </w:numPr>
-      </w:pPr>
-      <w:r>
-        <w:t>MDO and MDC use signets to detect and remediate threats in email, office collaboration, Azure and more.</w:t>
-      </w:r>
-    </w:p>
-    <w:p>
-      <w:r>
+        <w:t>Identity</w:t>
+      </w:r>
+    </w:p>
+    <w:p>
+      <w:pPr>
+        <w:pBdr>
+          <w:bottom w:val="single" w:sz="4" w:space="1" w:color="auto"/>
+        </w:pBdr>
+      </w:pPr>
+    </w:p>
+    <w:p>
+      <w:pPr>
+        <w:pStyle w:val="Heading2"/>
+      </w:pPr>
+      <w:bookmarkStart w:id="1" w:name="_Toc164011140"/>
+      <w:r>
+        <w:t>Detection of Threat</w:t>
+      </w:r>
+      <w:bookmarkEnd w:id="1"/>
+    </w:p>
+    <w:p>
+      <w:r>
+        <w:rPr>
+          <w:noProof/>
+        </w:rPr>
         <w:drawing>
-          <wp:inline distT="0" distB="0" distL="0" distR="0" wp14:anchorId="42F8E610" wp14:editId="68391436">
+          <wp:inline distT="0" distB="0" distL="0" distR="0" wp14:anchorId="65DB57C4" wp14:editId="16685552">
             <wp:extent cx="5731510" cy="3223895"/>
             <wp:effectExtent l="0" t="0" r="2540" b="0"/>
-            <wp:docPr id="2118705883" name="Picture 1"/>
+            <wp:docPr id="1284639086" name="Picture 1" descr="A diagram of a computer system&#10;&#10;Description automatically generated"/>
             <wp:cNvGraphicFramePr>
               <a:graphicFrameLocks xmlns:a="http://schemas.openxmlformats.org/drawingml/2006/main" noChangeAspect="1"/>
             </wp:cNvGraphicFramePr>
@@ -248,7 +784,7 @@
               <a:graphicData uri="http://schemas.openxmlformats.org/drawingml/2006/picture">
                 <pic:pic xmlns:pic="http://schemas.openxmlformats.org/drawingml/2006/picture">
                   <pic:nvPicPr>
-                    <pic:cNvPr id="2118705883" name=""/>
+                    <pic:cNvPr id="1284639086" name="Picture 1" descr="A diagram of a computer system&#10;&#10;Description automatically generated"/>
                     <pic:cNvPicPr/>
                   </pic:nvPicPr>
                   <pic:blipFill>
@@ -275,11 +811,115 @@
     </w:p>
     <w:p>
       <w:pPr>
+        <w:pStyle w:val="ListParagraph"/>
+        <w:numPr>
+          <w:ilvl w:val="0"/>
+          <w:numId w:val="1"/>
+        </w:numPr>
+      </w:pPr>
+      <w:r>
+        <w:t>EDR Detecting a malicious payload which would come from any source, including personal email or a USB drive.</w:t>
+      </w:r>
+    </w:p>
+    <w:p>
+      <w:pPr>
+        <w:pStyle w:val="ListParagraph"/>
+        <w:numPr>
+          <w:ilvl w:val="0"/>
+          <w:numId w:val="1"/>
+        </w:numPr>
+      </w:pPr>
+      <w:r>
+        <w:t>MDE communicates with Intune. An Intune Compliance Policy configured with MDE risk severity and marks the account as non-compliant with organizations policy. The conditional Access created in Microsoft Entra ID blocks user access to apps.</w:t>
+      </w:r>
+    </w:p>
+    <w:p>
+      <w:pPr>
+        <w:pStyle w:val="ListParagraph"/>
+        <w:numPr>
+          <w:ilvl w:val="0"/>
+          <w:numId w:val="1"/>
+        </w:numPr>
+      </w:pPr>
+      <w:r>
+        <w:t>Restore access.</w:t>
+      </w:r>
+    </w:p>
+    <w:p>
+      <w:pPr>
+        <w:pStyle w:val="ListParagraph"/>
+        <w:numPr>
+          <w:ilvl w:val="1"/>
+          <w:numId w:val="1"/>
+        </w:numPr>
+      </w:pPr>
+      <w:r>
+        <w:t>The threat signals in MTI are used by Microsoft tools securing other parts of your orgs attack surface.</w:t>
+      </w:r>
+    </w:p>
+    <w:p>
+      <w:pPr>
+        <w:pStyle w:val="ListParagraph"/>
+        <w:numPr>
+          <w:ilvl w:val="1"/>
+          <w:numId w:val="1"/>
+        </w:numPr>
+      </w:pPr>
+      <w:r>
+        <w:t>MDO and MDC use signets to detect and remediate threats in email, office collaboration, Azure and more.</w:t>
+      </w:r>
+    </w:p>
+    <w:p>
+      <w:r>
+        <w:rPr>
+          <w:noProof/>
+        </w:rPr>
+        <w:drawing>
+          <wp:inline distT="0" distB="0" distL="0" distR="0" wp14:anchorId="42F8E610" wp14:editId="68391436">
+            <wp:extent cx="5731510" cy="3223895"/>
+            <wp:effectExtent l="0" t="0" r="2540" b="0"/>
+            <wp:docPr id="2118705883" name="Picture 1"/>
+            <wp:cNvGraphicFramePr>
+              <a:graphicFrameLocks xmlns:a="http://schemas.openxmlformats.org/drawingml/2006/main" noChangeAspect="1"/>
+            </wp:cNvGraphicFramePr>
+            <a:graphic xmlns:a="http://schemas.openxmlformats.org/drawingml/2006/main">
+              <a:graphicData uri="http://schemas.openxmlformats.org/drawingml/2006/picture">
+                <pic:pic xmlns:pic="http://schemas.openxmlformats.org/drawingml/2006/picture">
+                  <pic:nvPicPr>
+                    <pic:cNvPr id="2118705883" name=""/>
+                    <pic:cNvPicPr/>
+                  </pic:nvPicPr>
+                  <pic:blipFill>
+                    <a:blip r:embed="rId8"/>
+                    <a:stretch>
+                      <a:fillRect/>
+                    </a:stretch>
+                  </pic:blipFill>
+                  <pic:spPr>
+                    <a:xfrm>
+                      <a:off x="0" y="0"/>
+                      <a:ext cx="5731510" cy="3223895"/>
+                    </a:xfrm>
+                    <a:prstGeom prst="rect">
+                      <a:avLst/>
+                    </a:prstGeom>
+                  </pic:spPr>
+                </pic:pic>
+              </a:graphicData>
+            </a:graphic>
+          </wp:inline>
+        </w:drawing>
+      </w:r>
+    </w:p>
+    <w:p>
+      <w:pPr>
         <w:pStyle w:val="Heading3"/>
       </w:pPr>
+      <w:bookmarkStart w:id="2" w:name="_Toc164011141"/>
       <w:r>
         <w:t>Restrict and Grant Access inside Process.</w:t>
       </w:r>
+      <w:bookmarkEnd w:id="2"/>
     </w:p>
     <w:p/>
     <w:p>
@@ -303,7 +943,7 @@
                     <pic:cNvPicPr/>
                   </pic:nvPicPr>
                   <pic:blipFill>
-                    <a:blip r:embed="rId8"/>
+                    <a:blip r:embed="rId9"/>
                     <a:stretch>
                       <a:fillRect/>
                     </a:stretch>
@@ -328,9 +968,11 @@
       <w:pPr>
         <w:pStyle w:val="Heading2"/>
       </w:pPr>
+      <w:bookmarkStart w:id="3" w:name="_Toc164011142"/>
       <w:r>
         <w:t>Defender XDR in SOC</w:t>
       </w:r>
+      <w:bookmarkEnd w:id="3"/>
     </w:p>
     <w:p/>
     <w:p>
@@ -340,6 +982,9 @@
     </w:p>
     <w:p>
       <w:r>
+        <w:rPr>
+          <w:noProof/>
+        </w:rPr>
         <w:drawing>
           <wp:inline distT="0" distB="0" distL="0" distR="0" wp14:anchorId="0F44119A" wp14:editId="617894B6">
             <wp:extent cx="5731510" cy="3223895"/>
@@ -353,59 +998,6 @@
                 <pic:pic xmlns:pic="http://schemas.openxmlformats.org/drawingml/2006/picture">
                   <pic:nvPicPr>
                     <pic:cNvPr id="833726883" name="Picture 1" descr="A diagram of security operations&#10;&#10;Description automatically generated"/>
-                    <pic:cNvPicPr/>
-                  </pic:nvPicPr>
-                  <pic:blipFill>
-                    <a:blip r:embed="rId9"/>
-                    <a:stretch>
-                      <a:fillRect/>
-                    </a:stretch>
-                  </pic:blipFill>
-                  <pic:spPr>
-                    <a:xfrm>
-                      <a:off x="0" y="0"/>
-                      <a:ext cx="5731510" cy="3223895"/>
-                    </a:xfrm>
-                    <a:prstGeom prst="rect">
-                      <a:avLst/>
-                    </a:prstGeom>
-                  </pic:spPr>
-                </pic:pic>
-              </a:graphicData>
-            </a:graphic>
-          </wp:inline>
-        </w:drawing>
-      </w:r>
-    </w:p>
-    <w:p>
-      <w:pPr>
-        <w:pStyle w:val="Heading3"/>
-      </w:pPr>
-      <w:r>
-        <w:t>Security Operations Model</w:t>
-      </w:r>
-    </w:p>
-    <w:p/>
-    <w:p>
-      <w:r>
-        <w:t>SOC is composed of several distinct functions. Each function has a primary focus area and must collaborate with other functions and outside teams to be effective.</w:t>
-      </w:r>
-    </w:p>
-    <w:p>
-      <w:r>
-        <w:drawing>
-          <wp:inline distT="0" distB="0" distL="0" distR="0" wp14:anchorId="06E70F75" wp14:editId="4DD4F8D3">
-            <wp:extent cx="5731510" cy="3223895"/>
-            <wp:effectExtent l="0" t="0" r="2540" b="0"/>
-            <wp:docPr id="100397101" name="Picture 1" descr="A diagram of a threat intelligence&#10;&#10;Description automatically generated with medium confidence"/>
-            <wp:cNvGraphicFramePr>
-              <a:graphicFrameLocks xmlns:a="http://schemas.openxmlformats.org/drawingml/2006/main" noChangeAspect="1"/>
-            </wp:cNvGraphicFramePr>
-            <a:graphic xmlns:a="http://schemas.openxmlformats.org/drawingml/2006/main">
-              <a:graphicData uri="http://schemas.openxmlformats.org/drawingml/2006/picture">
-                <pic:pic xmlns:pic="http://schemas.openxmlformats.org/drawingml/2006/picture">
-                  <pic:nvPicPr>
-                    <pic:cNvPr id="100397101" name="Picture 1" descr="A diagram of a threat intelligence&#10;&#10;Description automatically generated with medium confidence"/>
                     <pic:cNvPicPr/>
                   </pic:nvPicPr>
                   <pic:blipFill>
@@ -431,6 +1023,64 @@
       </w:r>
     </w:p>
     <w:p>
+      <w:pPr>
+        <w:pStyle w:val="Heading3"/>
+      </w:pPr>
+      <w:bookmarkStart w:id="4" w:name="_Toc164011143"/>
+      <w:r>
+        <w:t>Security Operations Model</w:t>
+      </w:r>
+      <w:bookmarkEnd w:id="4"/>
+    </w:p>
+    <w:p/>
+    <w:p>
+      <w:r>
+        <w:t>SOC is composed of several distinct functions. Each function has a primary focus area and must collaborate with other functions and outside teams to be effective.</w:t>
+      </w:r>
+    </w:p>
+    <w:p>
+      <w:r>
+        <w:rPr>
+          <w:noProof/>
+        </w:rPr>
+        <w:drawing>
+          <wp:inline distT="0" distB="0" distL="0" distR="0" wp14:anchorId="06E70F75" wp14:editId="4DD4F8D3">
+            <wp:extent cx="5731510" cy="3223895"/>
+            <wp:effectExtent l="0" t="0" r="2540" b="0"/>
+            <wp:docPr id="100397101" name="Picture 1" descr="A diagram of a threat intelligence&#10;&#10;Description automatically generated with medium confidence"/>
+            <wp:cNvGraphicFramePr>
+              <a:graphicFrameLocks xmlns:a="http://schemas.openxmlformats.org/drawingml/2006/main" noChangeAspect="1"/>
+            </wp:cNvGraphicFramePr>
+            <a:graphic xmlns:a="http://schemas.openxmlformats.org/drawingml/2006/main">
+              <a:graphicData uri="http://schemas.openxmlformats.org/drawingml/2006/picture">
+                <pic:pic xmlns:pic="http://schemas.openxmlformats.org/drawingml/2006/picture">
+                  <pic:nvPicPr>
+                    <pic:cNvPr id="100397101" name="Picture 1" descr="A diagram of a threat intelligence&#10;&#10;Description automatically generated with medium confidence"/>
+                    <pic:cNvPicPr/>
+                  </pic:nvPicPr>
+                  <pic:blipFill>
+                    <a:blip r:embed="rId11"/>
+                    <a:stretch>
+                      <a:fillRect/>
+                    </a:stretch>
+                  </pic:blipFill>
+                  <pic:spPr>
+                    <a:xfrm>
+                      <a:off x="0" y="0"/>
+                      <a:ext cx="5731510" cy="3223895"/>
+                    </a:xfrm>
+                    <a:prstGeom prst="rect">
+                      <a:avLst/>
+                    </a:prstGeom>
+                  </pic:spPr>
+                </pic:pic>
+              </a:graphicData>
+            </a:graphic>
+          </wp:inline>
+        </w:drawing>
+      </w:r>
+    </w:p>
+    <w:p>
       <w:r>
         <w:rPr>
           <w:b/>
@@ -440,10 +1090,7 @@
         <w:t>Automation</w:t>
       </w:r>
       <w:r>
-        <w:t>:</w:t>
-      </w:r>
-      <w:r>
-        <w:t xml:space="preserve"> Resolution of known types with automation. These are well-defines attacks that the organization has been seen many times.</w:t>
+        <w:t>: Resolution of known types with automation. These are well-defines attacks that the organization has been seen many times.</w:t>
       </w:r>
     </w:p>
     <w:p/>
@@ -461,22 +1108,281 @@
           <w:bCs/>
           <w:u w:val="single"/>
         </w:rPr>
-        <w:t>Triage (Tier 1</w:t>
-      </w:r>
-      <w:r>
+        <w:t xml:space="preserve">Triage (Tier 1): </w:t>
+      </w:r>
+    </w:p>
+    <w:p>
+      <w:pPr>
+        <w:pStyle w:val="ListParagraph"/>
+        <w:numPr>
+          <w:ilvl w:val="0"/>
+          <w:numId w:val="4"/>
+        </w:numPr>
+      </w:pPr>
+      <w:r>
+        <w:t>Rapid remediation of high volume of well-known incidents that require quick human judgement.</w:t>
+      </w:r>
+    </w:p>
+    <w:p>
+      <w:pPr>
+        <w:pStyle w:val="ListParagraph"/>
+        <w:numPr>
+          <w:ilvl w:val="0"/>
+          <w:numId w:val="4"/>
+        </w:numPr>
+      </w:pPr>
+      <w:r>
+        <w:t>Identify anything anomalous or interesting that might need further investigation by Tier 2.</w:t>
+      </w:r>
+    </w:p>
+    <w:p>
+      <w:pPr>
         <w:rPr>
           <w:b/>
           <w:bCs/>
           <w:u w:val="single"/>
         </w:rPr>
-        <w:t>):</w:t>
-      </w:r>
+      </w:pPr>
       <w:r>
         <w:rPr>
           <w:b/>
           <w:bCs/>
           <w:u w:val="single"/>
         </w:rPr>
+        <w:t>Investigation (Tire 2):</w:t>
+      </w:r>
+    </w:p>
+    <w:p>
+      <w:pPr>
+        <w:pStyle w:val="ListParagraph"/>
+        <w:numPr>
+          <w:ilvl w:val="0"/>
+          <w:numId w:val="5"/>
+        </w:numPr>
+      </w:pPr>
+      <w:r>
+        <w:t>Handles issues escalated from Tier 1.</w:t>
+      </w:r>
+    </w:p>
+    <w:p>
+      <w:pPr>
+        <w:pStyle w:val="ListParagraph"/>
+        <w:numPr>
+          <w:ilvl w:val="0"/>
+          <w:numId w:val="5"/>
+        </w:numPr>
+      </w:pPr>
+      <w:r>
+        <w:t>Conducts deeper investigations on complex attacks.</w:t>
+      </w:r>
+    </w:p>
+    <w:p>
+      <w:pPr>
+        <w:pStyle w:val="ListParagraph"/>
+        <w:numPr>
+          <w:ilvl w:val="0"/>
+          <w:numId w:val="5"/>
+        </w:numPr>
+      </w:pPr>
+      <w:r>
+        <w:t xml:space="preserve">Deals with new / unfamiliar alert types to document processes for </w:t>
+      </w:r>
+      <w:r>
+        <w:rPr>
+          <w:b/>
+          <w:bCs/>
+        </w:rPr>
+        <w:t>Triage team and automation</w:t>
+      </w:r>
+      <w:r>
+        <w:t>.</w:t>
+      </w:r>
+    </w:p>
+    <w:p>
+      <w:pPr>
+        <w:rPr>
+          <w:b/>
+          <w:bCs/>
+          <w:u w:val="single"/>
+        </w:rPr>
+      </w:pPr>
+      <w:r>
+        <w:rPr>
+          <w:b/>
+          <w:bCs/>
+          <w:u w:val="single"/>
+        </w:rPr>
+        <w:t>Hunt (Tire 3):</w:t>
+      </w:r>
+    </w:p>
+    <w:p>
+      <w:pPr>
+        <w:pStyle w:val="ListParagraph"/>
+        <w:numPr>
+          <w:ilvl w:val="0"/>
+          <w:numId w:val="5"/>
+        </w:numPr>
+      </w:pPr>
+      <w:r>
+        <w:t>Focused on identifying attackers that could have slipped through the process and handle major business-impacting events.</w:t>
+      </w:r>
+    </w:p>
+    <w:p>
+      <w:pPr>
+        <w:pStyle w:val="ListParagraph"/>
+        <w:numPr>
+          <w:ilvl w:val="0"/>
+          <w:numId w:val="5"/>
+        </w:numPr>
+      </w:pPr>
+      <w:r>
+        <w:t>Pro-actively hunts for undetected threats and refines alerts/automation.</w:t>
+      </w:r>
+    </w:p>
+    <w:p>
+      <w:pPr>
+        <w:pBdr>
+          <w:bottom w:val="single" w:sz="4" w:space="1" w:color="auto"/>
+        </w:pBdr>
+      </w:pPr>
+    </w:p>
+    <w:p>
+      <w:pPr>
+        <w:pStyle w:val="Heading2"/>
+      </w:pPr>
+      <w:bookmarkStart w:id="5" w:name="_Toc164011144"/>
+      <w:r>
+        <w:t>M365 Defender</w:t>
+      </w:r>
+      <w:bookmarkEnd w:id="5"/>
+    </w:p>
+    <w:p/>
+    <w:p>
+      <w:pPr>
+        <w:ind w:firstLine="720"/>
+      </w:pPr>
+      <w:r>
+        <w:t>M365 Defender aka Defender XDR is a unified pre- and post-breach enterprise breach suite that natively coordinates detection, prevention, investigation, and response across</w:t>
+      </w:r>
+    </w:p>
+    <w:p>
+      <w:pPr>
+        <w:pStyle w:val="ListParagraph"/>
+        <w:numPr>
+          <w:ilvl w:val="0"/>
+          <w:numId w:val="5"/>
+        </w:numPr>
+      </w:pPr>
+      <w:r>
+        <w:t>Endpoints</w:t>
+      </w:r>
+    </w:p>
+    <w:p>
+      <w:pPr>
+        <w:pStyle w:val="ListParagraph"/>
+        <w:numPr>
+          <w:ilvl w:val="0"/>
+          <w:numId w:val="5"/>
+        </w:numPr>
+      </w:pPr>
+      <w:r>
+        <w:t>Identities</w:t>
+      </w:r>
+    </w:p>
+    <w:p>
+      <w:pPr>
+        <w:pStyle w:val="ListParagraph"/>
+        <w:numPr>
+          <w:ilvl w:val="0"/>
+          <w:numId w:val="5"/>
+        </w:numPr>
+      </w:pPr>
+      <w:r>
+        <w:t>Email</w:t>
+      </w:r>
+    </w:p>
+    <w:p>
+      <w:pPr>
+        <w:pStyle w:val="ListParagraph"/>
+        <w:numPr>
+          <w:ilvl w:val="0"/>
+          <w:numId w:val="5"/>
+        </w:numPr>
+      </w:pPr>
+      <w:r>
+        <w:t>Applications</w:t>
+      </w:r>
+    </w:p>
+    <w:p>
+      <w:pPr>
+        <w:ind w:firstLine="720"/>
+      </w:pPr>
+      <w:r>
+        <w:t>Microsoft Defender portal combines protection, detection, investigation, and response to emails, collaboration, identity, device, and top threats in a central place.</w:t>
+      </w:r>
+    </w:p>
+    <w:p>
+      <w:pPr>
+        <w:ind w:firstLine="720"/>
+      </w:pPr>
+      <w:r>
+        <w:rPr>
+          <w:highlight w:val="yellow"/>
+        </w:rPr>
+        <w:t>The single pane of glass</w:t>
+      </w:r>
+      <w:r>
+        <w:t xml:space="preserve"> brings the functionalities of existing Microsoft security portals like:</w:t>
+      </w:r>
+    </w:p>
+    <w:p>
+      <w:pPr>
+        <w:pStyle w:val="ListParagraph"/>
+        <w:numPr>
+          <w:ilvl w:val="0"/>
+          <w:numId w:val="5"/>
+        </w:numPr>
+        <w:rPr>
+          <w:i/>
+          <w:iCs/>
+        </w:rPr>
+      </w:pPr>
+      <w:r>
+        <w:rPr>
+          <w:b/>
+          <w:bCs/>
+          <w:i/>
+          <w:iCs/>
+        </w:rPr>
+        <w:t>Microsoft Defender for Office 365</w:t>
+      </w:r>
+    </w:p>
+    <w:p>
+      <w:pPr>
+        <w:pStyle w:val="ListParagraph"/>
+        <w:numPr>
+          <w:ilvl w:val="0"/>
+          <w:numId w:val="5"/>
+        </w:numPr>
+        <w:rPr>
+          <w:i/>
+          <w:iCs/>
+        </w:rPr>
+      </w:pPr>
+      <w:r>
+        <w:rPr>
+          <w:b/>
+          <w:bCs/>
+          <w:i/>
+          <w:iCs/>
+        </w:rPr>
+        <w:t>Microsoft Defender for Endpoint</w:t>
+      </w:r>
+      <w:r>
+        <w:rPr>
+          <w:i/>
+          <w:iCs/>
+        </w:rPr>
         <w:t xml:space="preserve"> </w:t>
       </w:r>
     </w:p>
@@ -485,145 +1391,1388 @@
         <w:pStyle w:val="ListParagraph"/>
         <w:numPr>
           <w:ilvl w:val="0"/>
-          <w:numId w:val="4"/>
-        </w:numPr>
-      </w:pPr>
-      <w:r>
-        <w:t>Rapid remediation of high volume of well-known incidents that require quick human judgement.</w:t>
-      </w:r>
-    </w:p>
-    <w:p>
-      <w:pPr>
-        <w:pStyle w:val="ListParagraph"/>
-        <w:numPr>
-          <w:ilvl w:val="0"/>
-          <w:numId w:val="4"/>
-        </w:numPr>
-      </w:pPr>
-      <w:r>
-        <w:t>Identify anything anomalous or interesting that might need further investigation by Tier 2.</w:t>
-      </w:r>
-    </w:p>
-    <w:p>
-      <w:pPr>
+          <w:numId w:val="5"/>
+        </w:numPr>
+        <w:rPr>
+          <w:i/>
+          <w:iCs/>
+        </w:rPr>
+      </w:pPr>
+      <w:r>
         <w:rPr>
           <w:b/>
           <w:bCs/>
+          <w:i/>
+          <w:iCs/>
+        </w:rPr>
+        <w:t>Microsoft Defender for Cloud Apps</w:t>
+      </w:r>
+    </w:p>
+    <w:p>
+      <w:pPr>
+        <w:pStyle w:val="ListParagraph"/>
+        <w:numPr>
+          <w:ilvl w:val="0"/>
+          <w:numId w:val="5"/>
+        </w:numPr>
+        <w:rPr>
+          <w:i/>
+          <w:iCs/>
+        </w:rPr>
+      </w:pPr>
+      <w:r>
+        <w:rPr>
+          <w:b/>
+          <w:bCs/>
+          <w:i/>
+          <w:iCs/>
+        </w:rPr>
+        <w:t>Microsoft Defender for Identity</w:t>
+      </w:r>
+    </w:p>
+    <w:p>
+      <w:pPr>
+        <w:pStyle w:val="ListParagraph"/>
+        <w:numPr>
+          <w:ilvl w:val="0"/>
+          <w:numId w:val="5"/>
+        </w:numPr>
+        <w:rPr>
+          <w:b/>
+          <w:bCs/>
+          <w:i/>
+          <w:iCs/>
+        </w:rPr>
+      </w:pPr>
+      <w:r>
+        <w:rPr>
+          <w:b/>
+          <w:bCs/>
+          <w:i/>
+          <w:iCs/>
+        </w:rPr>
+        <w:t>Microsoft Defender Vulnerability Management</w:t>
+      </w:r>
+    </w:p>
+    <w:p>
+      <w:r>
+        <w:t>List of more portals.</w:t>
+      </w:r>
+    </w:p>
+    <w:p>
+      <w:pPr>
+        <w:pStyle w:val="ListParagraph"/>
+        <w:numPr>
+          <w:ilvl w:val="0"/>
+          <w:numId w:val="5"/>
+        </w:numPr>
+        <w:rPr>
+          <w:b/>
+          <w:bCs/>
+          <w:i/>
+          <w:iCs/>
+        </w:rPr>
+      </w:pPr>
+      <w:r>
+        <w:rPr>
+          <w:b/>
+          <w:bCs/>
+          <w:i/>
+          <w:iCs/>
+        </w:rPr>
+        <w:t>Microsoft purview compliance portal</w:t>
+      </w:r>
+    </w:p>
+    <w:p>
+      <w:pPr>
+        <w:pStyle w:val="ListParagraph"/>
+        <w:numPr>
+          <w:ilvl w:val="0"/>
+          <w:numId w:val="5"/>
+        </w:numPr>
+        <w:rPr>
+          <w:b/>
+          <w:bCs/>
+          <w:i/>
+          <w:iCs/>
+        </w:rPr>
+      </w:pPr>
+      <w:r>
+        <w:rPr>
+          <w:b/>
+          <w:bCs/>
+          <w:i/>
+          <w:iCs/>
+        </w:rPr>
+        <w:t>Microsoft Entra ID</w:t>
+      </w:r>
+    </w:p>
+    <w:p>
+      <w:pPr>
+        <w:pStyle w:val="ListParagraph"/>
+        <w:numPr>
+          <w:ilvl w:val="0"/>
+          <w:numId w:val="5"/>
+        </w:numPr>
+        <w:rPr>
+          <w:b/>
+          <w:bCs/>
+          <w:i/>
+          <w:iCs/>
+        </w:rPr>
+      </w:pPr>
+      <w:r>
+        <w:rPr>
+          <w:b/>
+          <w:bCs/>
+          <w:i/>
+          <w:iCs/>
+        </w:rPr>
+        <w:t>Microsoft Entra ID Protection</w:t>
+      </w:r>
+    </w:p>
+    <w:p>
+      <w:pPr>
+        <w:pStyle w:val="ListParagraph"/>
+        <w:numPr>
+          <w:ilvl w:val="0"/>
+          <w:numId w:val="5"/>
+        </w:numPr>
+        <w:rPr>
+          <w:b/>
+          <w:bCs/>
+          <w:i/>
+          <w:iCs/>
+        </w:rPr>
+      </w:pPr>
+      <w:r>
+        <w:rPr>
+          <w:b/>
+          <w:bCs/>
+          <w:i/>
+          <w:iCs/>
+        </w:rPr>
+        <w:t>Azure Information Protection</w:t>
+      </w:r>
+    </w:p>
+    <w:p>
+      <w:pPr>
+        <w:pStyle w:val="ListParagraph"/>
+        <w:numPr>
+          <w:ilvl w:val="0"/>
+          <w:numId w:val="5"/>
+        </w:numPr>
+        <w:rPr>
+          <w:b/>
+          <w:bCs/>
+          <w:i/>
+          <w:iCs/>
+        </w:rPr>
+      </w:pPr>
+      <w:r>
+        <w:rPr>
+          <w:b/>
+          <w:bCs/>
+          <w:i/>
+          <w:iCs/>
+        </w:rPr>
+        <w:t>Microsoft Defender for Cloud</w:t>
+      </w:r>
+    </w:p>
+    <w:p>
+      <w:pPr>
+        <w:rPr>
+          <w:b/>
+          <w:bCs/>
+          <w:i/>
+          <w:iCs/>
+        </w:rPr>
+      </w:pPr>
+      <w:r>
+        <w:rPr>
+          <w:b/>
+          <w:bCs/>
+          <w:i/>
+          <w:iCs/>
+        </w:rPr>
+        <w:br w:type="page"/>
+      </w:r>
+    </w:p>
+    <w:p>
+      <w:r>
+        <w:t>Microsoft Defender XDR is used to investigate threats. It provides a cross-domain threat correlation</w:t>
+      </w:r>
+      <w:r>
+        <w:t>.</w:t>
+      </w:r>
+    </w:p>
+    <w:p>
+      <w:r>
+        <w:rPr>
+          <w:highlight w:val="yellow"/>
+        </w:rPr>
+        <w:t>Incidents are based on related alerts created when a malicious event or activity is seen on your network.</w:t>
+      </w:r>
+    </w:p>
+    <w:p>
+      <w:r>
+        <w:rPr>
+          <w:highlight w:val="yellow"/>
+        </w:rPr>
+        <w:t>Individual alerts provide valuable clues about an on-going attack.</w:t>
+      </w:r>
+      <w:r>
+        <w:t xml:space="preserve"> Piecing individual clues together can be a challenging and time-consuming.</w:t>
+      </w:r>
+    </w:p>
+    <w:p/>
+    <w:p>
+      <w:pPr>
+        <w:jc w:val="center"/>
+      </w:pPr>
+      <w:r>
+        <w:drawing>
+          <wp:inline distT="0" distB="0" distL="0" distR="0" wp14:anchorId="1FA2F182" wp14:editId="62EEF195">
+            <wp:extent cx="3601940" cy="2332522"/>
+            <wp:effectExtent l="0" t="0" r="0" b="0"/>
+            <wp:docPr id="1944887811" name="Picture 1"/>
+            <wp:cNvGraphicFramePr>
+              <a:graphicFrameLocks xmlns:a="http://schemas.openxmlformats.org/drawingml/2006/main" noChangeAspect="1"/>
+            </wp:cNvGraphicFramePr>
+            <a:graphic xmlns:a="http://schemas.openxmlformats.org/drawingml/2006/main">
+              <a:graphicData uri="http://schemas.openxmlformats.org/drawingml/2006/picture">
+                <pic:pic xmlns:pic="http://schemas.openxmlformats.org/drawingml/2006/picture">
+                  <pic:nvPicPr>
+                    <pic:cNvPr id="1944887811" name=""/>
+                    <pic:cNvPicPr/>
+                  </pic:nvPicPr>
+                  <pic:blipFill>
+                    <a:blip r:embed="rId12"/>
+                    <a:stretch>
+                      <a:fillRect/>
+                    </a:stretch>
+                  </pic:blipFill>
+                  <pic:spPr>
+                    <a:xfrm>
+                      <a:off x="0" y="0"/>
+                      <a:ext cx="3654108" cy="2366304"/>
+                    </a:xfrm>
+                    <a:prstGeom prst="rect">
+                      <a:avLst/>
+                    </a:prstGeom>
+                  </pic:spPr>
+                </pic:pic>
+              </a:graphicData>
+            </a:graphic>
+          </wp:inline>
+        </w:drawing>
+      </w:r>
+    </w:p>
+    <w:p>
+      <w:pPr>
+        <w:jc w:val="center"/>
+      </w:pPr>
+      <w:r>
+        <w:drawing>
+          <wp:inline distT="0" distB="0" distL="0" distR="0" wp14:anchorId="2DEC93DA" wp14:editId="06111A45">
+            <wp:extent cx="1860605" cy="2408480"/>
+            <wp:effectExtent l="0" t="0" r="6350" b="0"/>
+            <wp:docPr id="1977797795" name="Picture 1" descr="A line of yellow circles with black text&#10;&#10;Description automatically generated"/>
+            <wp:cNvGraphicFramePr>
+              <a:graphicFrameLocks xmlns:a="http://schemas.openxmlformats.org/drawingml/2006/main" noChangeAspect="1"/>
+            </wp:cNvGraphicFramePr>
+            <a:graphic xmlns:a="http://schemas.openxmlformats.org/drawingml/2006/main">
+              <a:graphicData uri="http://schemas.openxmlformats.org/drawingml/2006/picture">
+                <pic:pic xmlns:pic="http://schemas.openxmlformats.org/drawingml/2006/picture">
+                  <pic:nvPicPr>
+                    <pic:cNvPr id="1977797795" name="Picture 1" descr="A line of yellow circles with black text&#10;&#10;Description automatically generated"/>
+                    <pic:cNvPicPr/>
+                  </pic:nvPicPr>
+                  <pic:blipFill>
+                    <a:blip r:embed="rId13"/>
+                    <a:stretch>
+                      <a:fillRect/>
+                    </a:stretch>
+                  </pic:blipFill>
+                  <pic:spPr>
+                    <a:xfrm>
+                      <a:off x="0" y="0"/>
+                      <a:ext cx="1868609" cy="2418840"/>
+                    </a:xfrm>
+                    <a:prstGeom prst="rect">
+                      <a:avLst/>
+                    </a:prstGeom>
+                  </pic:spPr>
+                </pic:pic>
+              </a:graphicData>
+            </a:graphic>
+          </wp:inline>
+        </w:drawing>
+      </w:r>
+    </w:p>
+    <w:p>
+      <w:hyperlink r:id="rId14" w:history="1">
+        <w:r>
+          <w:rPr>
+            <w:rStyle w:val="Hyperlink"/>
+          </w:rPr>
+          <w:t>https://www.microsoft.com/en-us/videoplayer/embed/</w:t>
+        </w:r>
+        <w:r>
+          <w:rPr>
+            <w:rStyle w:val="Hyperlink"/>
+          </w:rPr>
+          <w:t>R</w:t>
+        </w:r>
+        <w:r>
+          <w:rPr>
+            <w:rStyle w:val="Hyperlink"/>
+          </w:rPr>
+          <w:t>E4Bzwz?postJsllMsg=true</w:t>
+        </w:r>
+      </w:hyperlink>
+    </w:p>
+    <w:p>
+      <w:pPr>
+        <w:pStyle w:val="ListParagraph"/>
+        <w:numPr>
+          <w:ilvl w:val="0"/>
+          <w:numId w:val="5"/>
+        </w:numPr>
+      </w:pPr>
+      <w:r>
+        <w:t>An incident is a collection of correlated alerts that makes up the story of an attack.</w:t>
+      </w:r>
+    </w:p>
+    <w:p>
+      <w:pPr>
+        <w:pStyle w:val="ListParagraph"/>
+        <w:numPr>
+          <w:ilvl w:val="0"/>
+          <w:numId w:val="5"/>
+        </w:numPr>
+      </w:pPr>
+      <w:r>
+        <w:t>XDR aggregates malicious and suspicious events that are found in different device, user, and mailbox entities in the network.</w:t>
+      </w:r>
+    </w:p>
+    <w:p>
+      <w:pPr>
+        <w:pStyle w:val="ListParagraph"/>
+        <w:numPr>
+          <w:ilvl w:val="0"/>
+          <w:numId w:val="5"/>
+        </w:numPr>
+      </w:pPr>
+      <w:r>
+        <w:t>XDR provides the information of</w:t>
+      </w:r>
+    </w:p>
+    <w:p>
+      <w:pPr>
+        <w:pStyle w:val="ListParagraph"/>
+        <w:numPr>
+          <w:ilvl w:val="1"/>
+          <w:numId w:val="5"/>
+        </w:numPr>
+      </w:pPr>
+      <w:r>
+        <w:t>Where the attack is started, What tactics were used.</w:t>
+      </w:r>
+    </w:p>
+    <w:p>
+      <w:pPr>
+        <w:pStyle w:val="ListParagraph"/>
+        <w:numPr>
+          <w:ilvl w:val="1"/>
+          <w:numId w:val="5"/>
+        </w:numPr>
+      </w:pPr>
+      <w:r>
+        <w:t>How far the attack has gone into the network.</w:t>
+      </w:r>
+    </w:p>
+    <w:p>
+      <w:pPr>
+        <w:pStyle w:val="ListParagraph"/>
+        <w:numPr>
+          <w:ilvl w:val="1"/>
+          <w:numId w:val="5"/>
+        </w:numPr>
+      </w:pPr>
+      <w:r>
+        <w:t>Visibility on scope of an attack. Like how many devices, users and mailboxes were impacted.</w:t>
+      </w:r>
+    </w:p>
+    <w:p>
+      <w:pPr>
+        <w:pStyle w:val="ListParagraph"/>
+        <w:numPr>
+          <w:ilvl w:val="1"/>
+          <w:numId w:val="5"/>
+        </w:numPr>
+      </w:pPr>
+      <w:r>
+        <w:t>How severe the impact was.</w:t>
+      </w:r>
+    </w:p>
+    <w:p>
+      <w:pPr>
+        <w:pStyle w:val="ListParagraph"/>
+        <w:numPr>
+          <w:ilvl w:val="1"/>
+          <w:numId w:val="5"/>
+        </w:numPr>
+      </w:pPr>
+      <w:r>
+        <w:t>Details about affected entities.</w:t>
+      </w:r>
+    </w:p>
+    <w:p>
+      <w:pPr>
+        <w:pStyle w:val="ListParagraph"/>
+        <w:numPr>
+          <w:ilvl w:val="0"/>
+          <w:numId w:val="5"/>
+        </w:numPr>
+      </w:pPr>
+      <w:r>
+        <w:t>By default, the incident queue shows incidents seen in last 30 days.</w:t>
+      </w:r>
+    </w:p>
+    <w:p>
+      <w:pPr>
+        <w:pStyle w:val="ListParagraph"/>
+        <w:numPr>
+          <w:ilvl w:val="0"/>
+          <w:numId w:val="5"/>
+        </w:numPr>
+      </w:pPr>
+      <w:r>
+        <w:t>The most recent incident is at top of the list.</w:t>
+      </w:r>
+    </w:p>
+    <w:p>
+      <w:pPr>
+        <w:pStyle w:val="ListParagraph"/>
+        <w:numPr>
+          <w:ilvl w:val="0"/>
+          <w:numId w:val="5"/>
+        </w:numPr>
+        <w:rPr>
+          <w:b/>
+          <w:bCs/>
+        </w:rPr>
+      </w:pPr>
+      <w:r>
+        <w:rPr>
+          <w:b/>
+          <w:bCs/>
+        </w:rPr>
+        <w:t>Incident overview page.</w:t>
+      </w:r>
+    </w:p>
+    <w:p>
+      <w:r>
+        <w:rPr>
+          <w:noProof/>
+        </w:rPr>
+        <w:drawing>
+          <wp:inline distT="0" distB="0" distL="0" distR="0" wp14:anchorId="429F34D6" wp14:editId="40C153F7">
+            <wp:extent cx="5731510" cy="2891937"/>
+            <wp:effectExtent l="0" t="0" r="2540" b="3810"/>
+            <wp:docPr id="4" name="Picture 3"/>
+            <wp:cNvGraphicFramePr>
+              <a:graphicFrameLocks xmlns:a="http://schemas.openxmlformats.org/drawingml/2006/main" noChangeAspect="1"/>
+            </wp:cNvGraphicFramePr>
+            <a:graphic xmlns:a="http://schemas.openxmlformats.org/drawingml/2006/main">
+              <a:graphicData uri="http://schemas.openxmlformats.org/drawingml/2006/picture">
+                <pic:pic xmlns:pic="http://schemas.openxmlformats.org/drawingml/2006/picture">
+                  <pic:nvPicPr>
+                    <pic:cNvPr id="0" name="Picture 4"/>
+                    <pic:cNvPicPr>
+                      <a:picLocks noChangeAspect="1" noChangeArrowheads="1"/>
+                    </pic:cNvPicPr>
+                  </pic:nvPicPr>
+                  <pic:blipFill>
+                    <a:blip r:embed="rId15" cstate="print">
+                      <a:extLst>
+                        <a:ext uri="{28A0092B-C50C-407E-A947-70E740481C1C}">
+                          <a14:useLocalDpi xmlns:a14="http://schemas.microsoft.com/office/drawing/2010/main" val="0"/>
+                        </a:ext>
+                      </a:extLst>
+                    </a:blip>
+                    <a:srcRect/>
+                    <a:stretch>
+                      <a:fillRect/>
+                    </a:stretch>
+                  </pic:blipFill>
+                  <pic:spPr bwMode="auto">
+                    <a:xfrm>
+                      <a:off x="0" y="0"/>
+                      <a:ext cx="5731510" cy="2891937"/>
+                    </a:xfrm>
+                    <a:prstGeom prst="rect">
+                      <a:avLst/>
+                    </a:prstGeom>
+                    <a:noFill/>
+                    <a:ln>
+                      <a:noFill/>
+                    </a:ln>
+                  </pic:spPr>
+                </pic:pic>
+              </a:graphicData>
+            </a:graphic>
+          </wp:inline>
+        </w:drawing>
+      </w:r>
+    </w:p>
+    <w:p>
+      <w:pPr>
+        <w:pStyle w:val="ListParagraph"/>
+        <w:numPr>
+          <w:ilvl w:val="1"/>
+          <w:numId w:val="5"/>
+        </w:numPr>
+        <w:rPr>
+          <w:highlight w:val="yellow"/>
+        </w:rPr>
+      </w:pPr>
+      <w:r>
+        <w:rPr>
+          <w:highlight w:val="yellow"/>
+        </w:rPr>
+        <w:t>Attack categories</w:t>
+      </w:r>
+    </w:p>
+    <w:p>
+      <w:pPr>
+        <w:pStyle w:val="ListParagraph"/>
+        <w:numPr>
+          <w:ilvl w:val="2"/>
+          <w:numId w:val="5"/>
+        </w:numPr>
+      </w:pPr>
+      <w:r>
+        <w:t>The attack categories give you a visual and numeric view of how advanced the attack has progressed against the kill chain.</w:t>
+      </w:r>
+    </w:p>
+    <w:p>
+      <w:pPr>
+        <w:pStyle w:val="ListParagraph"/>
+        <w:numPr>
+          <w:ilvl w:val="1"/>
+          <w:numId w:val="5"/>
+        </w:numPr>
+        <w:rPr>
+          <w:highlight w:val="yellow"/>
+        </w:rPr>
+      </w:pPr>
+      <w:r>
+        <w:rPr>
+          <w:highlight w:val="yellow"/>
+        </w:rPr>
+        <w:t>S</w:t>
+      </w:r>
+      <w:r>
+        <w:rPr>
+          <w:highlight w:val="yellow"/>
+        </w:rPr>
+        <w:t>cope</w:t>
+      </w:r>
+    </w:p>
+    <w:p>
+      <w:pPr>
+        <w:pStyle w:val="ListParagraph"/>
+        <w:numPr>
+          <w:ilvl w:val="2"/>
+          <w:numId w:val="5"/>
+        </w:numPr>
+      </w:pPr>
+      <w:r>
+        <w:t>L</w:t>
+      </w:r>
+      <w:r>
+        <w:t>ist of top impacted assets that are part of this incident.</w:t>
+      </w:r>
+    </w:p>
+    <w:p>
+      <w:pPr>
+        <w:pStyle w:val="ListParagraph"/>
+        <w:numPr>
+          <w:ilvl w:val="1"/>
+          <w:numId w:val="5"/>
+        </w:numPr>
+        <w:rPr>
+          <w:highlight w:val="yellow"/>
+        </w:rPr>
+      </w:pPr>
+      <w:r>
+        <w:rPr>
+          <w:highlight w:val="yellow"/>
+        </w:rPr>
+        <w:t>A</w:t>
+      </w:r>
+      <w:r>
+        <w:rPr>
+          <w:highlight w:val="yellow"/>
+        </w:rPr>
+        <w:t>lerts timeline</w:t>
+      </w:r>
+    </w:p>
+    <w:p>
+      <w:pPr>
+        <w:pStyle w:val="ListParagraph"/>
+        <w:numPr>
+          <w:ilvl w:val="2"/>
+          <w:numId w:val="5"/>
+        </w:numPr>
+      </w:pPr>
+      <w:r>
+        <w:t>C</w:t>
+      </w:r>
+      <w:r>
+        <w:t>hronological order in which the alerts occurred and the reasons that these alerts linked to this incident.</w:t>
+      </w:r>
+    </w:p>
+    <w:p>
+      <w:pPr>
+        <w:pStyle w:val="ListParagraph"/>
+        <w:numPr>
+          <w:ilvl w:val="1"/>
+          <w:numId w:val="5"/>
+        </w:numPr>
+        <w:rPr>
+          <w:highlight w:val="yellow"/>
+        </w:rPr>
+      </w:pPr>
+      <w:r>
+        <w:rPr>
+          <w:highlight w:val="yellow"/>
+        </w:rPr>
+        <w:t>E</w:t>
+      </w:r>
+      <w:r>
+        <w:rPr>
+          <w:highlight w:val="yellow"/>
+        </w:rPr>
+        <w:t>vidence</w:t>
+      </w:r>
+    </w:p>
+    <w:p>
+      <w:pPr>
+        <w:pStyle w:val="ListParagraph"/>
+        <w:numPr>
+          <w:ilvl w:val="2"/>
+          <w:numId w:val="5"/>
+        </w:numPr>
+      </w:pPr>
+      <w:r>
+        <w:t>S</w:t>
+      </w:r>
+      <w:r>
+        <w:t>ummary of how many different artifacts were included in the incident and their remediation status</w:t>
+      </w:r>
+      <w:r>
+        <w:t>.</w:t>
+      </w:r>
+    </w:p>
+    <w:p>
+      <w:pPr>
+        <w:pStyle w:val="ListParagraph"/>
+        <w:numPr>
+          <w:ilvl w:val="0"/>
+          <w:numId w:val="5"/>
+        </w:numPr>
+      </w:pPr>
+      <w:r>
+        <w:rPr>
+          <w:b/>
+          <w:bCs/>
+        </w:rPr>
+        <w:t>Devices</w:t>
+      </w:r>
+    </w:p>
+    <w:p>
+      <w:pPr>
+        <w:pStyle w:val="ListParagraph"/>
+        <w:numPr>
+          <w:ilvl w:val="0"/>
+          <w:numId w:val="5"/>
+        </w:numPr>
+      </w:pPr>
+      <w:r>
+        <w:rPr>
+          <w:b/>
+          <w:bCs/>
+        </w:rPr>
+        <w:t>Users</w:t>
+      </w:r>
+    </w:p>
+    <w:p>
+      <w:pPr>
+        <w:pStyle w:val="ListParagraph"/>
+        <w:numPr>
+          <w:ilvl w:val="0"/>
+          <w:numId w:val="5"/>
+        </w:numPr>
+      </w:pPr>
+      <w:r>
+        <w:rPr>
+          <w:b/>
+          <w:bCs/>
+        </w:rPr>
+        <w:t>Mailboxes</w:t>
+      </w:r>
+    </w:p>
+    <w:p>
+      <w:pPr>
+        <w:pStyle w:val="ListParagraph"/>
+        <w:numPr>
+          <w:ilvl w:val="0"/>
+          <w:numId w:val="5"/>
+        </w:numPr>
+      </w:pPr>
+      <w:r>
+        <w:rPr>
+          <w:b/>
+          <w:bCs/>
+        </w:rPr>
+        <w:t>Apps</w:t>
+      </w:r>
+    </w:p>
+    <w:p>
+      <w:pPr>
+        <w:pStyle w:val="ListParagraph"/>
+        <w:numPr>
+          <w:ilvl w:val="0"/>
+          <w:numId w:val="5"/>
+        </w:numPr>
+      </w:pPr>
+      <w:r>
+        <w:rPr>
+          <w:b/>
+          <w:bCs/>
+        </w:rPr>
+        <w:t>Investigations</w:t>
+      </w:r>
+    </w:p>
+    <w:p>
+      <w:pPr>
+        <w:pStyle w:val="ListParagraph"/>
+        <w:numPr>
+          <w:ilvl w:val="1"/>
+          <w:numId w:val="5"/>
+        </w:numPr>
+      </w:pPr>
+      <w:r>
+        <w:t>Here you can see all the automated investigations triggered by alerts in this incident.</w:t>
+      </w:r>
+    </w:p>
+    <w:p>
+      <w:pPr>
+        <w:pStyle w:val="ListParagraph"/>
+        <w:numPr>
+          <w:ilvl w:val="1"/>
+          <w:numId w:val="5"/>
+        </w:numPr>
+      </w:pPr>
+      <w:r>
+        <w:t>The investigations perform remediation actions or wait for analyst approval of actions.</w:t>
+      </w:r>
+    </w:p>
+    <w:p>
+      <w:pPr>
+        <w:pStyle w:val="ListParagraph"/>
+        <w:numPr>
+          <w:ilvl w:val="1"/>
+          <w:numId w:val="5"/>
+        </w:numPr>
+      </w:pPr>
+      <w:r>
+        <w:t>You can check the remediation status by clicking on an investigation.</w:t>
+      </w:r>
+    </w:p>
+    <w:p>
+      <w:pPr>
+        <w:pStyle w:val="ListParagraph"/>
+        <w:numPr>
+          <w:ilvl w:val="1"/>
+          <w:numId w:val="5"/>
+        </w:numPr>
+      </w:pPr>
+      <w:r>
+        <w:t xml:space="preserve">Actions will appear in </w:t>
+      </w:r>
+      <w:r>
+        <w:rPr>
+          <w:b/>
+          <w:bCs/>
+        </w:rPr>
+        <w:t>pending actions tab</w:t>
+      </w:r>
+      <w:r>
+        <w:rPr>
+          <w:b/>
+          <w:bCs/>
+        </w:rPr>
+        <w:t xml:space="preserve"> </w:t>
+      </w:r>
+      <w:r>
+        <w:t>for approvals as part of the investigation.</w:t>
+      </w:r>
+    </w:p>
+    <w:p>
+      <w:pPr>
+        <w:pStyle w:val="ListParagraph"/>
+        <w:numPr>
+          <w:ilvl w:val="0"/>
+          <w:numId w:val="5"/>
+        </w:numPr>
+      </w:pPr>
+      <w:r>
+        <w:rPr>
+          <w:b/>
+          <w:bCs/>
+        </w:rPr>
+        <w:t>Evidence and Responses</w:t>
+      </w:r>
+    </w:p>
+    <w:p>
+      <w:pPr>
+        <w:pStyle w:val="ListParagraph"/>
+        <w:numPr>
+          <w:ilvl w:val="1"/>
+          <w:numId w:val="5"/>
+        </w:numPr>
+      </w:pPr>
+      <w:r>
+        <w:t xml:space="preserve">Suspicious </w:t>
+      </w:r>
+      <w:r>
+        <w:t>entities in the alerts, providing you information about the important files, processes, services, emails, and more.</w:t>
+      </w:r>
+    </w:p>
+    <w:p>
+      <w:r>
+        <w:br w:type="page"/>
+      </w:r>
+    </w:p>
+    <w:p>
+      <w:pPr>
+        <w:pStyle w:val="Heading2"/>
+      </w:pPr>
+      <w:bookmarkStart w:id="6" w:name="_Toc164011145"/>
+      <w:r>
+        <w:rPr>
           <w:u w:val="single"/>
         </w:rPr>
-      </w:pPr>
+        <w:t>Microsoft Defender AV</w:t>
+      </w:r>
+      <w:r>
+        <w:t xml:space="preserve"> and </w:t>
+      </w:r>
+      <w:r>
+        <w:rPr>
+          <w:u w:val="single"/>
+        </w:rPr>
+        <w:t>MDE</w:t>
+      </w:r>
+      <w:r>
+        <w:t xml:space="preserve"> alert severities.</w:t>
+      </w:r>
+      <w:bookmarkEnd w:id="6"/>
+    </w:p>
+    <w:p/>
+    <w:p>
+      <w:pPr>
+        <w:rPr>
+          <w:bCs/>
+        </w:rPr>
+      </w:pPr>
+      <w:r>
+        <w:tab/>
+        <w:t xml:space="preserve">MDAV and MDE alert severities are different because </w:t>
+      </w:r>
+      <w:r>
+        <w:rPr>
+          <w:bCs/>
+          <w:u w:val="single"/>
+        </w:rPr>
+        <w:t>they</w:t>
+      </w:r>
+      <w:r>
+        <w:rPr>
+          <w:bCs/>
+          <w:u w:val="single"/>
+        </w:rPr>
+        <w:t xml:space="preserve"> represent different scopes</w:t>
+      </w:r>
+      <w:r>
+        <w:rPr>
+          <w:bCs/>
+        </w:rPr>
+        <w:t>.</w:t>
+      </w:r>
+    </w:p>
+    <w:p>
+      <w:pPr>
+        <w:pStyle w:val="ListParagraph"/>
+        <w:numPr>
+          <w:ilvl w:val="0"/>
+          <w:numId w:val="5"/>
+        </w:numPr>
+        <w:rPr>
+          <w:bCs/>
+        </w:rPr>
+      </w:pPr>
+      <w:r>
+        <w:rPr>
+          <w:bCs/>
+        </w:rPr>
+        <w:t xml:space="preserve">MDAV threat severity represents the </w:t>
+      </w:r>
+      <w:r>
+        <w:rPr>
+          <w:bCs/>
+          <w:highlight w:val="yellow"/>
+        </w:rPr>
+        <w:t>absolute severity</w:t>
+      </w:r>
+      <w:r>
+        <w:rPr>
+          <w:bCs/>
+        </w:rPr>
+        <w:t xml:space="preserve"> of the detected threat </w:t>
+      </w:r>
       <w:r>
         <w:rPr>
           <w:b/>
-          <w:bCs/>
+          <w:i/>
+          <w:iCs/>
           <w:u w:val="single"/>
         </w:rPr>
-        <w:t>Investigation (Tire 2)</w:t>
+        <w:t>(potential risk to an individual device)</w:t>
+      </w:r>
+      <w:r>
+        <w:rPr>
+          <w:bCs/>
+        </w:rPr>
+        <w:t>.</w:t>
+      </w:r>
+    </w:p>
+    <w:p>
+      <w:pPr>
+        <w:pStyle w:val="ListParagraph"/>
+        <w:numPr>
+          <w:ilvl w:val="1"/>
+          <w:numId w:val="5"/>
+        </w:numPr>
+        <w:rPr>
+          <w:bCs/>
+        </w:rPr>
+      </w:pPr>
+      <w:r>
+        <w:rPr>
+          <w:bCs/>
+        </w:rPr>
+        <w:t>Focuses on how bad a single threat (like malware) is for one device.</w:t>
+      </w:r>
+    </w:p>
+    <w:p>
+      <w:pPr>
+        <w:pStyle w:val="ListParagraph"/>
+        <w:numPr>
+          <w:ilvl w:val="0"/>
+          <w:numId w:val="5"/>
+        </w:numPr>
+        <w:rPr>
+          <w:bCs/>
+        </w:rPr>
+      </w:pPr>
+      <w:r>
+        <w:rPr>
+          <w:bCs/>
+        </w:rPr>
+        <w:t xml:space="preserve">MDE thereat severity represents the </w:t>
+      </w:r>
+      <w:r>
+        <w:rPr>
+          <w:bCs/>
+          <w:highlight w:val="yellow"/>
+        </w:rPr>
+        <w:t>actual severity</w:t>
+      </w:r>
+      <w:r>
+        <w:rPr>
+          <w:bCs/>
+        </w:rPr>
+        <w:t xml:space="preserve"> of the detected threat </w:t>
       </w:r>
       <w:r>
         <w:rPr>
           <w:b/>
-          <w:bCs/>
+          <w:i/>
+          <w:iCs/>
           <w:u w:val="single"/>
         </w:rPr>
-        <w:t>:</w:t>
-      </w:r>
-    </w:p>
-    <w:p>
-      <w:pPr>
-        <w:pStyle w:val="ListParagraph"/>
-        <w:numPr>
-          <w:ilvl w:val="0"/>
-          <w:numId w:val="5"/>
-        </w:numPr>
-      </w:pPr>
-      <w:r>
-        <w:t>Handles issues escalated from Tier 1.</w:t>
-      </w:r>
-    </w:p>
-    <w:p>
-      <w:pPr>
-        <w:pStyle w:val="ListParagraph"/>
-        <w:numPr>
-          <w:ilvl w:val="0"/>
-          <w:numId w:val="5"/>
-        </w:numPr>
-      </w:pPr>
-      <w:r>
-        <w:t>Conducts deeper investigations on complex attacks.</w:t>
-      </w:r>
-    </w:p>
-    <w:p>
-      <w:pPr>
-        <w:pStyle w:val="ListParagraph"/>
-        <w:numPr>
-          <w:ilvl w:val="0"/>
-          <w:numId w:val="5"/>
-        </w:numPr>
-      </w:pPr>
-      <w:r>
-        <w:t xml:space="preserve">Deals with new / unfamiliar alert types to document processes for </w:t>
+        <w:t>(potential risk to the organization)</w:t>
+      </w:r>
+      <w:r>
+        <w:rPr>
+          <w:bCs/>
+        </w:rPr>
+        <w:t>.</w:t>
+      </w:r>
+    </w:p>
+    <w:p>
+      <w:pPr>
+        <w:pStyle w:val="ListParagraph"/>
+        <w:numPr>
+          <w:ilvl w:val="1"/>
+          <w:numId w:val="5"/>
+        </w:numPr>
+        <w:rPr>
+          <w:bCs/>
+        </w:rPr>
+      </w:pPr>
+      <w:r>
+        <w:rPr>
+          <w:bCs/>
+        </w:rPr>
+        <w:t>Focuses on how serious a suspicious activity is for your entire organization. It considers both the risk to a single device and the potential for wider harm across your network.</w:t>
+      </w:r>
+    </w:p>
+    <w:p>
+      <w:pPr>
+        <w:pStyle w:val="ListParagraph"/>
+        <w:numPr>
+          <w:ilvl w:val="0"/>
+          <w:numId w:val="5"/>
+        </w:numPr>
+        <w:rPr>
+          <w:bCs/>
+        </w:rPr>
+      </w:pPr>
+      <w:r>
+        <w:rPr>
+          <w:bCs/>
+        </w:rPr>
+        <w:t>Alert severity</w:t>
+      </w:r>
+    </w:p>
+    <w:p>
+      <w:pPr>
+        <w:pStyle w:val="ListParagraph"/>
+        <w:numPr>
+          <w:ilvl w:val="1"/>
+          <w:numId w:val="5"/>
+        </w:numPr>
+        <w:rPr>
+          <w:bCs/>
+          <w:highlight w:val="yellow"/>
+        </w:rPr>
+      </w:pPr>
+      <w:r>
+        <w:rPr>
+          <w:bCs/>
+          <w:highlight w:val="yellow"/>
+        </w:rPr>
+        <w:t>Informational</w:t>
+      </w:r>
+    </w:p>
+    <w:p>
+      <w:pPr>
+        <w:pStyle w:val="ListParagraph"/>
+        <w:numPr>
+          <w:ilvl w:val="2"/>
+          <w:numId w:val="5"/>
+        </w:numPr>
+        <w:rPr>
+          <w:bCs/>
+        </w:rPr>
+      </w:pPr>
+      <w:r>
+        <w:rPr>
+          <w:bCs/>
+        </w:rPr>
+        <w:t>Detected a threat that was prevented and didn’t infect the device.</w:t>
+      </w:r>
+    </w:p>
+    <w:p>
+      <w:pPr>
+        <w:pStyle w:val="ListParagraph"/>
+        <w:numPr>
+          <w:ilvl w:val="1"/>
+          <w:numId w:val="5"/>
+        </w:numPr>
+        <w:rPr>
+          <w:bCs/>
+          <w:highlight w:val="yellow"/>
+        </w:rPr>
+      </w:pPr>
+      <w:r>
+        <w:rPr>
+          <w:bCs/>
+          <w:highlight w:val="yellow"/>
+        </w:rPr>
+        <w:t>Low</w:t>
+      </w:r>
+    </w:p>
+    <w:p>
+      <w:pPr>
+        <w:pStyle w:val="ListParagraph"/>
+        <w:numPr>
+          <w:ilvl w:val="2"/>
+          <w:numId w:val="5"/>
+        </w:numPr>
+        <w:rPr>
+          <w:bCs/>
+        </w:rPr>
+      </w:pPr>
+      <w:r>
+        <w:rPr>
+          <w:bCs/>
+        </w:rPr>
+        <w:t>Commercial malware was detected while executing but blocked and remediated by MDAV.</w:t>
+      </w:r>
+    </w:p>
+    <w:p>
+      <w:pPr>
+        <w:pStyle w:val="ListParagraph"/>
+        <w:numPr>
+          <w:ilvl w:val="2"/>
+          <w:numId w:val="5"/>
+        </w:numPr>
+        <w:rPr>
+          <w:bCs/>
+        </w:rPr>
+      </w:pPr>
+      <w:r>
+        <w:rPr>
+          <w:bCs/>
+        </w:rPr>
+        <w:t>It may have caused some damage to the individual device but no organizational threat.</w:t>
+      </w:r>
+    </w:p>
+    <w:p>
+      <w:pPr>
+        <w:pStyle w:val="ListParagraph"/>
+        <w:numPr>
+          <w:ilvl w:val="1"/>
+          <w:numId w:val="5"/>
+        </w:numPr>
+        <w:rPr>
+          <w:bCs/>
+          <w:highlight w:val="yellow"/>
+        </w:rPr>
+      </w:pPr>
+      <w:r>
+        <w:rPr>
+          <w:bCs/>
+          <w:highlight w:val="yellow"/>
+        </w:rPr>
+        <w:t>Medium or high</w:t>
+      </w:r>
+    </w:p>
+    <w:p>
+      <w:pPr>
+        <w:pStyle w:val="ListParagraph"/>
+        <w:numPr>
+          <w:ilvl w:val="2"/>
+          <w:numId w:val="5"/>
+        </w:numPr>
+        <w:rPr>
+          <w:bCs/>
+        </w:rPr>
+      </w:pPr>
+      <w:r>
+        <w:rPr>
+          <w:bCs/>
+        </w:rPr>
+        <w:t>Threat that can pose a threat not only to the individual device but to the organization.</w:t>
+      </w:r>
+    </w:p>
+    <w:p>
+      <w:pPr>
+        <w:pStyle w:val="ListParagraph"/>
+        <w:numPr>
+          <w:ilvl w:val="2"/>
+          <w:numId w:val="5"/>
+        </w:numPr>
+        <w:rPr>
+          <w:bCs/>
+        </w:rPr>
+      </w:pPr>
+      <w:r>
+        <w:rPr>
+          <w:bCs/>
+        </w:rPr>
+        <w:t>Regardless of if it is blocked will be ranked “Medium” or “High”.</w:t>
+      </w:r>
+    </w:p>
+    <w:p>
+      <w:pPr>
+        <w:pBdr>
+          <w:bottom w:val="single" w:sz="4" w:space="1" w:color="auto"/>
+        </w:pBdr>
+        <w:rPr>
+          <w:bCs/>
+        </w:rPr>
+      </w:pPr>
+    </w:p>
+    <w:p>
+      <w:pPr>
+        <w:pStyle w:val="ListParagraph"/>
+        <w:numPr>
+          <w:ilvl w:val="0"/>
+          <w:numId w:val="5"/>
+        </w:numPr>
+        <w:rPr>
+          <w:bCs/>
+        </w:rPr>
+      </w:pPr>
+      <w:r>
+        <w:rPr>
+          <w:bCs/>
+        </w:rPr>
+        <w:t xml:space="preserve">The </w:t>
       </w:r>
       <w:r>
         <w:rPr>
           <w:b/>
-          <w:bCs/>
-        </w:rPr>
-        <w:t>Triage team and automation</w:t>
-      </w:r>
-      <w:r>
-        <w:t>.</w:t>
-      </w:r>
-    </w:p>
-    <w:p>
-      <w:pPr>
-        <w:rPr>
-          <w:b/>
-          <w:bCs/>
+          <w:i/>
+          <w:iCs/>
           <w:u w:val="single"/>
         </w:rPr>
-      </w:pPr>
-      <w:r>
-        <w:rPr>
-          <w:b/>
-          <w:bCs/>
-          <w:u w:val="single"/>
-        </w:rPr>
-        <w:t>Hunt (Tire 3)</w:t>
-      </w:r>
-      <w:r>
-        <w:rPr>
-          <w:b/>
-          <w:bCs/>
-          <w:u w:val="single"/>
-        </w:rPr>
-        <w:t>:</w:t>
-      </w:r>
-    </w:p>
-    <w:p>
-      <w:pPr>
-        <w:pStyle w:val="ListParagraph"/>
-        <w:numPr>
-          <w:ilvl w:val="0"/>
-          <w:numId w:val="5"/>
-        </w:numPr>
-      </w:pPr>
-      <w:r>
-        <w:t>Focused on identifying attackers that could have slipped through the process and handle major business-impacting events.</w:t>
-      </w:r>
-    </w:p>
-    <w:p>
-      <w:pPr>
-        <w:pStyle w:val="ListParagraph"/>
-        <w:numPr>
-          <w:ilvl w:val="0"/>
-          <w:numId w:val="5"/>
-        </w:numPr>
-      </w:pPr>
-      <w:r>
-        <w:t>Pro-actively hunts for undetected threats and refines alerts/automation.</w:t>
-      </w:r>
-    </w:p>
+        <w:t>alert category</w:t>
+      </w:r>
+      <w:r>
+        <w:rPr>
+          <w:bCs/>
+        </w:rPr>
+        <w:t xml:space="preserve"> is aligned with the tactics and techniques in the MITRE ATT&amp;CK matrix.</w:t>
+      </w:r>
+    </w:p>
+    <w:p>
+      <w:pPr>
+        <w:pStyle w:val="ListParagraph"/>
+        <w:numPr>
+          <w:ilvl w:val="0"/>
+          <w:numId w:val="5"/>
+        </w:numPr>
+        <w:rPr>
+          <w:bCs/>
+        </w:rPr>
+      </w:pPr>
+      <w:r>
+        <w:rPr>
+          <w:bCs/>
+        </w:rPr>
+        <w:t>You can create a new incident from the alert or link to an existing incident.</w:t>
+      </w:r>
+    </w:p>
+    <w:p>
+      <w:pPr>
+        <w:pBdr>
+          <w:bottom w:val="single" w:sz="4" w:space="1" w:color="auto"/>
+        </w:pBdr>
+        <w:rPr>
+          <w:bCs/>
+        </w:rPr>
+      </w:pPr>
+    </w:p>
+    <w:p>
+      <w:pPr>
+        <w:pStyle w:val="Heading2"/>
+      </w:pPr>
+      <w:bookmarkStart w:id="7" w:name="_Toc164011146"/>
+      <w:r>
+        <w:t>Suppress alerts.</w:t>
+      </w:r>
+      <w:bookmarkEnd w:id="7"/>
+    </w:p>
+    <w:p/>
+    <w:p>
+      <w:pPr>
+        <w:ind w:firstLine="720"/>
+      </w:pPr>
+      <w:r>
+        <w:t>You suppress alerts from appearing in Microsoft Defender Security Centre. Suppression rules can be created from an existing alert. They can be disabled or re-enabled if needed.</w:t>
+      </w:r>
+    </w:p>
+    <w:p/>
+    <w:p>
+      <w:pPr>
+        <w:pStyle w:val="ListParagraph"/>
+        <w:numPr>
+          <w:ilvl w:val="0"/>
+          <w:numId w:val="5"/>
+        </w:numPr>
+      </w:pPr>
+      <w:r>
+        <w:t>When suppression rule is created, it takes effect from the point when the rule is created.</w:t>
+      </w:r>
+    </w:p>
+    <w:p>
+      <w:pPr>
+        <w:pStyle w:val="ListParagraph"/>
+        <w:numPr>
+          <w:ilvl w:val="0"/>
+          <w:numId w:val="5"/>
+        </w:numPr>
+      </w:pPr>
+      <w:r>
+        <w:t>The rule won’t affect existing alerts already in the queue.</w:t>
+      </w:r>
+    </w:p>
+    <w:p>
+      <w:pPr>
+        <w:pStyle w:val="ListParagraph"/>
+        <w:numPr>
+          <w:ilvl w:val="0"/>
+          <w:numId w:val="5"/>
+        </w:numPr>
+      </w:pPr>
+      <w:r>
+        <w:t>The rule will only be applied to alerts that satisfy the conditions set after the rule is created.</w:t>
+      </w:r>
+    </w:p>
+    <w:p/>
+    <w:p>
+      <w:pPr>
+        <w:ind w:left="720"/>
+      </w:pPr>
+      <w:r>
+        <w:t>Two contexts for a suppression rule that you can choose from</w:t>
+      </w:r>
+    </w:p>
+    <w:p>
+      <w:pPr>
+        <w:pStyle w:val="ListParagraph"/>
+        <w:numPr>
+          <w:ilvl w:val="0"/>
+          <w:numId w:val="5"/>
+        </w:numPr>
+      </w:pPr>
+      <w:r>
+        <w:t>Suppress alert on this device.</w:t>
+      </w:r>
+    </w:p>
+    <w:p>
+      <w:pPr>
+        <w:pStyle w:val="ListParagraph"/>
+        <w:numPr>
+          <w:ilvl w:val="0"/>
+          <w:numId w:val="5"/>
+        </w:numPr>
+      </w:pPr>
+      <w:r>
+        <w:t>Suppress alert in my organization.</w:t>
+      </w:r>
+    </w:p>
+    <w:p/>
+    <w:p/>
     <w:sectPr>
       <w:pgSz w:w="11906" w:h="16838"/>
       <w:pgMar w:top="1440" w:right="1440" w:bottom="1440" w:left="1440" w:header="708" w:footer="708" w:gutter="0"/>
@@ -973,6 +3122,118 @@
     </w:lvl>
   </w:abstractNum>
   <w:abstractNum w:abstractNumId="3" w15:restartNumberingAfterBreak="0">
+    <w:nsid w:val="40F0016D"/>
+    <w:multiLevelType w:val="hybridMultilevel"/>
+    <w:tmpl w:val="A79A6CEA"/>
+    <w:lvl w:ilvl="0" w:tplc="56F440FC">
+      <w:numFmt w:val="bullet"/>
+      <w:lvlText w:val=""/>
+      <w:lvlJc w:val="left"/>
+      <w:pPr>
+        <w:ind w:left="720" w:hanging="360"/>
+      </w:pPr>
+      <w:rPr>
+        <w:rFonts w:ascii="Symbol" w:eastAsiaTheme="minorHAnsi" w:hAnsi="Symbol" w:cstheme="minorBidi" w:hint="default"/>
+      </w:rPr>
+    </w:lvl>
+    <w:lvl w:ilvl="1" w:tplc="40090003" w:tentative="1">
+      <w:start w:val="1"/>
+      <w:numFmt w:val="bullet"/>
+      <w:lvlText w:val="o"/>
+      <w:lvlJc w:val="left"/>
+      <w:pPr>
+        <w:ind w:left="1440" w:hanging="360"/>
+      </w:pPr>
+      <w:rPr>
+        <w:rFonts w:ascii="Courier New" w:hAnsi="Courier New" w:cs="Courier New" w:hint="default"/>
+      </w:rPr>
+    </w:lvl>
+    <w:lvl w:ilvl="2" w:tplc="40090005" w:tentative="1">
+      <w:start w:val="1"/>
+      <w:numFmt w:val="bullet"/>
+      <w:lvlText w:val=""/>
+      <w:lvlJc w:val="left"/>
+      <w:pPr>
+        <w:ind w:left="2160" w:hanging="360"/>
+      </w:pPr>
+      <w:rPr>
+        <w:rFonts w:ascii="Wingdings" w:hAnsi="Wingdings" w:hint="default"/>
+      </w:rPr>
+    </w:lvl>
+    <w:lvl w:ilvl="3" w:tplc="40090001" w:tentative="1">
+      <w:start w:val="1"/>
+      <w:numFmt w:val="bullet"/>
+      <w:lvlText w:val=""/>
+      <w:lvlJc w:val="left"/>
+      <w:pPr>
+        <w:ind w:left="2880" w:hanging="360"/>
+      </w:pPr>
+      <w:rPr>
+        <w:rFonts w:ascii="Symbol" w:hAnsi="Symbol" w:hint="default"/>
+      </w:rPr>
+    </w:lvl>
+    <w:lvl w:ilvl="4" w:tplc="40090003" w:tentative="1">
+      <w:start w:val="1"/>
+      <w:numFmt w:val="bullet"/>
+      <w:lvlText w:val="o"/>
+      <w:lvlJc w:val="left"/>
+      <w:pPr>
+        <w:ind w:left="3600" w:hanging="360"/>
+      </w:pPr>
+      <w:rPr>
+        <w:rFonts w:ascii="Courier New" w:hAnsi="Courier New" w:cs="Courier New" w:hint="default"/>
+      </w:rPr>
+    </w:lvl>
+    <w:lvl w:ilvl="5" w:tplc="40090005" w:tentative="1">
+      <w:start w:val="1"/>
+      <w:numFmt w:val="bullet"/>
+      <w:lvlText w:val=""/>
+      <w:lvlJc w:val="left"/>
+      <w:pPr>
+        <w:ind w:left="4320" w:hanging="360"/>
+      </w:pPr>
+      <w:rPr>
+        <w:rFonts w:ascii="Wingdings" w:hAnsi="Wingdings" w:hint="default"/>
+      </w:rPr>
+    </w:lvl>
+    <w:lvl w:ilvl="6" w:tplc="40090001" w:tentative="1">
+      <w:start w:val="1"/>
+      <w:numFmt w:val="bullet"/>
+      <w:lvlText w:val=""/>
+      <w:lvlJc w:val="left"/>
+      <w:pPr>
+        <w:ind w:left="5040" w:hanging="360"/>
+      </w:pPr>
+      <w:rPr>
+        <w:rFonts w:ascii="Symbol" w:hAnsi="Symbol" w:hint="default"/>
+      </w:rPr>
+    </w:lvl>
+    <w:lvl w:ilvl="7" w:tplc="40090003" w:tentative="1">
+      <w:start w:val="1"/>
+      <w:numFmt w:val="bullet"/>
+      <w:lvlText w:val="o"/>
+      <w:lvlJc w:val="left"/>
+      <w:pPr>
+        <w:ind w:left="5760" w:hanging="360"/>
+      </w:pPr>
+      <w:rPr>
+        <w:rFonts w:ascii="Courier New" w:hAnsi="Courier New" w:cs="Courier New" w:hint="default"/>
+      </w:rPr>
+    </w:lvl>
+    <w:lvl w:ilvl="8" w:tplc="40090005" w:tentative="1">
+      <w:start w:val="1"/>
+      <w:numFmt w:val="bullet"/>
+      <w:lvlText w:val=""/>
+      <w:lvlJc w:val="left"/>
+      <w:pPr>
+        <w:ind w:left="6480" w:hanging="360"/>
+      </w:pPr>
+      <w:rPr>
+        <w:rFonts w:ascii="Wingdings" w:hAnsi="Wingdings" w:hint="default"/>
+      </w:rPr>
+    </w:lvl>
+  </w:abstractNum>
+  <w:abstractNum w:abstractNumId="4" w15:restartNumberingAfterBreak="0">
     <w:nsid w:val="58A20555"/>
     <w:multiLevelType w:val="hybridMultilevel"/>
     <w:tmpl w:val="9D264B4A"/>
@@ -987,7 +3248,7 @@
         <w:rFonts w:ascii="Symbol" w:eastAsiaTheme="minorHAnsi" w:hAnsi="Symbol" w:cstheme="minorBidi" w:hint="default"/>
       </w:rPr>
     </w:lvl>
-    <w:lvl w:ilvl="1" w:tplc="40090003" w:tentative="1">
+    <w:lvl w:ilvl="1" w:tplc="40090003">
       <w:start w:val="1"/>
       <w:numFmt w:val="bullet"/>
       <w:lvlText w:val="o"/>
@@ -999,7 +3260,7 @@
         <w:rFonts w:ascii="Courier New" w:hAnsi="Courier New" w:cs="Courier New" w:hint="default"/>
       </w:rPr>
     </w:lvl>
-    <w:lvl w:ilvl="2" w:tplc="40090005" w:tentative="1">
+    <w:lvl w:ilvl="2" w:tplc="40090005">
       <w:start w:val="1"/>
       <w:numFmt w:val="bullet"/>
       <w:lvlText w:val=""/>
@@ -1084,7 +3345,7 @@
       </w:rPr>
     </w:lvl>
   </w:abstractNum>
-  <w:abstractNum w:abstractNumId="4" w15:restartNumberingAfterBreak="0">
+  <w:abstractNum w:abstractNumId="5" w15:restartNumberingAfterBreak="0">
     <w:nsid w:val="62BF77AE"/>
     <w:multiLevelType w:val="hybridMultilevel"/>
     <w:tmpl w:val="64963640"/>
@@ -1196,7 +3457,7 @@
       </w:rPr>
     </w:lvl>
   </w:abstractNum>
-  <w:abstractNum w:abstractNumId="5" w15:restartNumberingAfterBreak="0">
+  <w:abstractNum w:abstractNumId="6" w15:restartNumberingAfterBreak="0">
     <w:nsid w:val="7C2327B9"/>
     <w:multiLevelType w:val="hybridMultilevel"/>
     <w:tmpl w:val="2480CB46"/>
@@ -1315,16 +3576,19 @@
     <w:abstractNumId w:val="0"/>
   </w:num>
   <w:num w:numId="3" w16cid:durableId="678191789">
-    <w:abstractNumId w:val="4"/>
+    <w:abstractNumId w:val="5"/>
   </w:num>
   <w:num w:numId="4" w16cid:durableId="2095854398">
     <w:abstractNumId w:val="1"/>
   </w:num>
   <w:num w:numId="5" w16cid:durableId="2044939711">
-    <w:abstractNumId w:val="3"/>
+    <w:abstractNumId w:val="4"/>
   </w:num>
   <w:num w:numId="6" w16cid:durableId="334575962">
-    <w:abstractNumId w:val="5"/>
+    <w:abstractNumId w:val="6"/>
+  </w:num>
+  <w:num w:numId="7" w16cid:durableId="223490542">
+    <w:abstractNumId w:val="3"/>
   </w:num>
 </w:numbering>
 </file>
@@ -1872,6 +4136,96 @@
       <w:szCs w:val="24"/>
     </w:rPr>
   </w:style>
+  <w:style w:type="paragraph" w:styleId="TOCHeading">
+    <w:name w:val="TOC Heading"/>
+    <w:basedOn w:val="Heading1"/>
+    <w:next w:val="Normal"/>
+    <w:uiPriority w:val="39"/>
+    <w:unhideWhenUsed/>
+    <w:qFormat/>
+    <w:rsid w:val="00EF246D"/>
+    <w:pPr>
+      <w:outlineLvl w:val="9"/>
+    </w:pPr>
+    <w:rPr>
+      <w:kern w:val="0"/>
+      <w:lang w:val="en-US"/>
+      <w14:ligatures w14:val="none"/>
+    </w:rPr>
+  </w:style>
+  <w:style w:type="paragraph" w:styleId="TOC1">
+    <w:name w:val="toc 1"/>
+    <w:basedOn w:val="Normal"/>
+    <w:next w:val="Normal"/>
+    <w:autoRedefine/>
+    <w:uiPriority w:val="39"/>
+    <w:unhideWhenUsed/>
+    <w:rsid w:val="00EF246D"/>
+    <w:pPr>
+      <w:spacing w:after="100"/>
+    </w:pPr>
+  </w:style>
+  <w:style w:type="paragraph" w:styleId="TOC2">
+    <w:name w:val="toc 2"/>
+    <w:basedOn w:val="Normal"/>
+    <w:next w:val="Normal"/>
+    <w:autoRedefine/>
+    <w:uiPriority w:val="39"/>
+    <w:unhideWhenUsed/>
+    <w:rsid w:val="00EF246D"/>
+    <w:pPr>
+      <w:spacing w:after="100"/>
+      <w:ind w:left="220"/>
+    </w:pPr>
+  </w:style>
+  <w:style w:type="paragraph" w:styleId="TOC3">
+    <w:name w:val="toc 3"/>
+    <w:basedOn w:val="Normal"/>
+    <w:next w:val="Normal"/>
+    <w:autoRedefine/>
+    <w:uiPriority w:val="39"/>
+    <w:unhideWhenUsed/>
+    <w:rsid w:val="00EF246D"/>
+    <w:pPr>
+      <w:spacing w:after="100"/>
+      <w:ind w:left="440"/>
+    </w:pPr>
+  </w:style>
+  <w:style w:type="character" w:styleId="Hyperlink">
+    <w:name w:val="Hyperlink"/>
+    <w:basedOn w:val="DefaultParagraphFont"/>
+    <w:uiPriority w:val="99"/>
+    <w:unhideWhenUsed/>
+    <w:rsid w:val="00EF246D"/>
+    <w:rPr>
+      <w:color w:val="0563C1" w:themeColor="hyperlink"/>
+      <w:u w:val="single"/>
+    </w:rPr>
+  </w:style>
+  <w:style w:type="character" w:styleId="UnresolvedMention">
+    <w:name w:val="Unresolved Mention"/>
+    <w:basedOn w:val="DefaultParagraphFont"/>
+    <w:uiPriority w:val="99"/>
+    <w:semiHidden/>
+    <w:unhideWhenUsed/>
+    <w:rsid w:val="009E757C"/>
+    <w:rPr>
+      <w:color w:val="605E5C"/>
+      <w:shd w:val="clear" w:color="auto" w:fill="E1DFDD"/>
+    </w:rPr>
+  </w:style>
+  <w:style w:type="character" w:styleId="FollowedHyperlink">
+    <w:name w:val="FollowedHyperlink"/>
+    <w:basedOn w:val="DefaultParagraphFont"/>
+    <w:uiPriority w:val="99"/>
+    <w:semiHidden/>
+    <w:unhideWhenUsed/>
+    <w:rsid w:val="009E757C"/>
+    <w:rPr>
+      <w:color w:val="954F72" w:themeColor="followedHyperlink"/>
+      <w:u w:val="single"/>
+    </w:rPr>
+  </w:style>
 </w:styles>
 </file>
 
@@ -2168,4 +4522,16 @@
     </a:ext>
   </a:extLst>
 </a:theme>
+</file>
+
+<file path=customXml/item1.xml><?xml version="1.0" encoding="utf-8"?>
+<b:Sources xmlns:b="http://schemas.openxmlformats.org/officeDocument/2006/bibliography" xmlns="http://schemas.openxmlformats.org/officeDocument/2006/bibliography" SelectedStyle="\APASixthEditionOfficeOnline.xsl" StyleName="APA" Version="6"/>
+</file>
+
+<file path=customXml/itemProps1.xml><?xml version="1.0" encoding="utf-8"?>
+<ds:datastoreItem xmlns:ds="http://schemas.openxmlformats.org/officeDocument/2006/customXml" ds:itemID="{D70B0ED3-B1B7-4A9A-A84D-8C0D3FF90928}">
+  <ds:schemaRefs>
+    <ds:schemaRef ds:uri="http://schemas.openxmlformats.org/officeDocument/2006/bibliography"/>
+  </ds:schemaRefs>
+</ds:datastoreItem>
 </file>
</xml_diff>

<commit_message>
vault backup: Monday, 15-04-2024, 7:23 pm
Affected files:
Projects/Reckner/15-04-2024.md
Security/SC-200/Defender XDR.docx
Security/SC-200/~WRL0003.tmp
</commit_message>
<xml_diff>
--- a/Security/SC-200/Defender XDR.docx
+++ b/Security/SC-200/Defender XDR.docx
@@ -56,7 +56,7 @@
           <w:r>
             <w:fldChar w:fldCharType="separate"/>
           </w:r>
-          <w:hyperlink w:anchor="_Toc164011139" w:history="1">
+          <w:hyperlink w:anchor="_Toc164085052" w:history="1">
             <w:r>
               <w:rPr>
                 <w:rStyle w:val="Hyperlink"/>
@@ -83,7 +83,7 @@
                 <w:noProof/>
                 <w:webHidden/>
               </w:rPr>
-              <w:instrText xml:space="preserve"> PAGEREF _Toc164011139 \h </w:instrText>
+              <w:instrText xml:space="preserve"> PAGEREF _Toc164085052 \h </w:instrText>
             </w:r>
             <w:r>
               <w:rPr>
@@ -126,7 +126,7 @@
               <w:lang w:eastAsia="en-IN"/>
             </w:rPr>
           </w:pPr>
-          <w:hyperlink w:anchor="_Toc164011140" w:history="1">
+          <w:hyperlink w:anchor="_Toc164085053" w:history="1">
             <w:r>
               <w:rPr>
                 <w:rStyle w:val="Hyperlink"/>
@@ -153,7 +153,7 @@
                 <w:noProof/>
                 <w:webHidden/>
               </w:rPr>
-              <w:instrText xml:space="preserve"> PAGEREF _Toc164011140 \h </w:instrText>
+              <w:instrText xml:space="preserve"> PAGEREF _Toc164085053 \h </w:instrText>
             </w:r>
             <w:r>
               <w:rPr>
@@ -196,7 +196,7 @@
               <w:lang w:eastAsia="en-IN"/>
             </w:rPr>
           </w:pPr>
-          <w:hyperlink w:anchor="_Toc164011141" w:history="1">
+          <w:hyperlink w:anchor="_Toc164085054" w:history="1">
             <w:r>
               <w:rPr>
                 <w:rStyle w:val="Hyperlink"/>
@@ -223,7 +223,7 @@
                 <w:noProof/>
                 <w:webHidden/>
               </w:rPr>
-              <w:instrText xml:space="preserve"> PAGEREF _Toc164011141 \h </w:instrText>
+              <w:instrText xml:space="preserve"> PAGEREF _Toc164085054 \h </w:instrText>
             </w:r>
             <w:r>
               <w:rPr>
@@ -266,7 +266,7 @@
               <w:lang w:eastAsia="en-IN"/>
             </w:rPr>
           </w:pPr>
-          <w:hyperlink w:anchor="_Toc164011142" w:history="1">
+          <w:hyperlink w:anchor="_Toc164085055" w:history="1">
             <w:r>
               <w:rPr>
                 <w:rStyle w:val="Hyperlink"/>
@@ -293,7 +293,7 @@
                 <w:noProof/>
                 <w:webHidden/>
               </w:rPr>
-              <w:instrText xml:space="preserve"> PAGEREF _Toc164011142 \h </w:instrText>
+              <w:instrText xml:space="preserve"> PAGEREF _Toc164085055 \h </w:instrText>
             </w:r>
             <w:r>
               <w:rPr>
@@ -336,7 +336,7 @@
               <w:lang w:eastAsia="en-IN"/>
             </w:rPr>
           </w:pPr>
-          <w:hyperlink w:anchor="_Toc164011143" w:history="1">
+          <w:hyperlink w:anchor="_Toc164085056" w:history="1">
             <w:r>
               <w:rPr>
                 <w:rStyle w:val="Hyperlink"/>
@@ -363,7 +363,7 @@
                 <w:noProof/>
                 <w:webHidden/>
               </w:rPr>
-              <w:instrText xml:space="preserve"> PAGEREF _Toc164011143 \h </w:instrText>
+              <w:instrText xml:space="preserve"> PAGEREF _Toc164085056 \h </w:instrText>
             </w:r>
             <w:r>
               <w:rPr>
@@ -406,7 +406,7 @@
               <w:lang w:eastAsia="en-IN"/>
             </w:rPr>
           </w:pPr>
-          <w:hyperlink w:anchor="_Toc164011144" w:history="1">
+          <w:hyperlink w:anchor="_Toc164085057" w:history="1">
             <w:r>
               <w:rPr>
                 <w:rStyle w:val="Hyperlink"/>
@@ -433,7 +433,7 @@
                 <w:noProof/>
                 <w:webHidden/>
               </w:rPr>
-              <w:instrText xml:space="preserve"> PAGEREF _Toc164011144 \h </w:instrText>
+              <w:instrText xml:space="preserve"> PAGEREF _Toc164085057 \h </w:instrText>
             </w:r>
             <w:r>
               <w:rPr>
@@ -476,13 +476,27 @@
               <w:lang w:eastAsia="en-IN"/>
             </w:rPr>
           </w:pPr>
-          <w:hyperlink w:anchor="_Toc164011145" w:history="1">
+          <w:hyperlink w:anchor="_Toc164085058" w:history="1">
             <w:r>
               <w:rPr>
                 <w:rStyle w:val="Hyperlink"/>
                 <w:noProof/>
               </w:rPr>
-              <w:t>Microsoft Defender AV and MDE alert severities.</w:t>
+              <w:t>Microsoft De</w:t>
+            </w:r>
+            <w:r>
+              <w:rPr>
+                <w:rStyle w:val="Hyperlink"/>
+                <w:noProof/>
+              </w:rPr>
+              <w:t>f</w:t>
+            </w:r>
+            <w:r>
+              <w:rPr>
+                <w:rStyle w:val="Hyperlink"/>
+                <w:noProof/>
+              </w:rPr>
+              <w:t>ender AV and MDE alert severities.</w:t>
             </w:r>
             <w:r>
               <w:rPr>
@@ -503,7 +517,7 @@
                 <w:noProof/>
                 <w:webHidden/>
               </w:rPr>
-              <w:instrText xml:space="preserve"> PAGEREF _Toc164011145 \h </w:instrText>
+              <w:instrText xml:space="preserve"> PAGEREF _Toc164085058 \h </w:instrText>
             </w:r>
             <w:r>
               <w:rPr>
@@ -546,27 +560,13 @@
               <w:lang w:eastAsia="en-IN"/>
             </w:rPr>
           </w:pPr>
-          <w:hyperlink w:anchor="_Toc164011146" w:history="1">
+          <w:hyperlink w:anchor="_Toc164085059" w:history="1">
             <w:r>
               <w:rPr>
                 <w:rStyle w:val="Hyperlink"/>
                 <w:noProof/>
               </w:rPr>
-              <w:t xml:space="preserve">Suppress </w:t>
-            </w:r>
-            <w:r>
-              <w:rPr>
-                <w:rStyle w:val="Hyperlink"/>
-                <w:noProof/>
-              </w:rPr>
-              <w:t>a</w:t>
-            </w:r>
-            <w:r>
-              <w:rPr>
-                <w:rStyle w:val="Hyperlink"/>
-                <w:noProof/>
-              </w:rPr>
-              <w:t>lerts.</w:t>
+              <w:t>Suppress alerts.</w:t>
             </w:r>
             <w:r>
               <w:rPr>
@@ -587,7 +587,7 @@
                 <w:noProof/>
                 <w:webHidden/>
               </w:rPr>
-              <w:instrText xml:space="preserve"> PAGEREF _Toc164011146 \h </w:instrText>
+              <w:instrText xml:space="preserve"> PAGEREF _Toc164085059 \h </w:instrText>
             </w:r>
             <w:r>
               <w:rPr>
@@ -647,7 +647,7 @@
       <w:pPr>
         <w:pStyle w:val="Heading1"/>
       </w:pPr>
-      <w:bookmarkStart w:id="0" w:name="_Toc164011139"/>
+      <w:bookmarkStart w:id="0" w:name="_Toc164085052"/>
       <w:r>
         <w:lastRenderedPageBreak/>
         <w:t>Defender XDR</w:t>
@@ -761,7 +761,7 @@
       <w:pPr>
         <w:pStyle w:val="Heading2"/>
       </w:pPr>
-      <w:bookmarkStart w:id="1" w:name="_Toc164011140"/>
+      <w:bookmarkStart w:id="1" w:name="_Toc164085053"/>
       <w:r>
         <w:t>Detection of Threat</w:t>
       </w:r>
@@ -915,7 +915,7 @@
       <w:pPr>
         <w:pStyle w:val="Heading3"/>
       </w:pPr>
-      <w:bookmarkStart w:id="2" w:name="_Toc164011141"/>
+      <w:bookmarkStart w:id="2" w:name="_Toc164085054"/>
       <w:r>
         <w:t>Restrict and Grant Access inside Process.</w:t>
       </w:r>
@@ -968,7 +968,7 @@
       <w:pPr>
         <w:pStyle w:val="Heading2"/>
       </w:pPr>
-      <w:bookmarkStart w:id="3" w:name="_Toc164011142"/>
+      <w:bookmarkStart w:id="3" w:name="_Toc164085055"/>
       <w:r>
         <w:t>Defender XDR in SOC</w:t>
       </w:r>
@@ -1026,7 +1026,7 @@
       <w:pPr>
         <w:pStyle w:val="Heading3"/>
       </w:pPr>
-      <w:bookmarkStart w:id="4" w:name="_Toc164011143"/>
+      <w:bookmarkStart w:id="4" w:name="_Toc164085056"/>
       <w:r>
         <w:t>Security Operations Model</w:t>
       </w:r>
@@ -1250,7 +1250,7 @@
       <w:pPr>
         <w:pStyle w:val="Heading2"/>
       </w:pPr>
-      <w:bookmarkStart w:id="5" w:name="_Toc164011144"/>
+      <w:bookmarkStart w:id="5" w:name="_Toc164085057"/>
       <w:r>
         <w:t>M365 Defender</w:t>
       </w:r>
@@ -1631,6 +1631,9 @@
         <w:jc w:val="center"/>
       </w:pPr>
       <w:r>
+        <w:rPr>
+          <w:noProof/>
+        </w:rPr>
         <w:drawing>
           <wp:inline distT="0" distB="0" distL="0" distR="0" wp14:anchorId="1FA2F182" wp14:editId="62EEF195">
             <wp:extent cx="3601940" cy="2332522"/>
@@ -1673,6 +1676,9 @@
         <w:jc w:val="center"/>
       </w:pPr>
       <w:r>
+        <w:rPr>
+          <w:noProof/>
+        </w:rPr>
         <w:drawing>
           <wp:inline distT="0" distB="0" distL="0" distR="0" wp14:anchorId="2DEC93DA" wp14:editId="06111A45">
             <wp:extent cx="1860605" cy="2408480"/>
@@ -1716,19 +1722,7 @@
           <w:rPr>
             <w:rStyle w:val="Hyperlink"/>
           </w:rPr>
-          <w:t>https://www.microsoft.com/en-us/videoplayer/embed/</w:t>
-        </w:r>
-        <w:r>
-          <w:rPr>
-            <w:rStyle w:val="Hyperlink"/>
-          </w:rPr>
-          <w:t>R</w:t>
-        </w:r>
-        <w:r>
-          <w:rPr>
-            <w:rStyle w:val="Hyperlink"/>
-          </w:rPr>
-          <w:t>E4Bzwz?postJsllMsg=true</w:t>
+          <w:t>https://www.microsoft.com/en-us/videoplayer/embed/RE4Bzwz?postJsllMsg=true</w:t>
         </w:r>
       </w:hyperlink>
     </w:p>
@@ -1878,7 +1872,7 @@
           <w:noProof/>
         </w:rPr>
         <w:drawing>
-          <wp:inline distT="0" distB="0" distL="0" distR="0" wp14:anchorId="429F34D6" wp14:editId="40C153F7">
+          <wp:inline distT="0" distB="0" distL="0" distR="0" wp14:anchorId="429F34D6" wp14:editId="3F047A65">
             <wp:extent cx="5731510" cy="2891937"/>
             <wp:effectExtent l="0" t="0" r="2540" b="3810"/>
             <wp:docPr id="4" name="Picture 3"/>
@@ -1972,28 +1966,171 @@
         <w:rPr>
           <w:highlight w:val="yellow"/>
         </w:rPr>
+        <w:t>Scope</w:t>
+      </w:r>
+    </w:p>
+    <w:p>
+      <w:pPr>
+        <w:pStyle w:val="ListParagraph"/>
+        <w:numPr>
+          <w:ilvl w:val="2"/>
+          <w:numId w:val="5"/>
+        </w:numPr>
+      </w:pPr>
+      <w:r>
+        <w:t>L</w:t>
+      </w:r>
+      <w:r>
+        <w:t>ist of top impacted assets that are part of this incident.</w:t>
+      </w:r>
+    </w:p>
+    <w:p>
+      <w:pPr>
+        <w:pStyle w:val="ListParagraph"/>
+        <w:numPr>
+          <w:ilvl w:val="1"/>
+          <w:numId w:val="5"/>
+        </w:numPr>
+        <w:rPr>
+          <w:highlight w:val="yellow"/>
+        </w:rPr>
+      </w:pPr>
+      <w:r>
+        <w:rPr>
+          <w:highlight w:val="yellow"/>
+        </w:rPr>
+        <w:t>Alerts timeline</w:t>
+      </w:r>
+    </w:p>
+    <w:p>
+      <w:pPr>
+        <w:pStyle w:val="ListParagraph"/>
+        <w:numPr>
+          <w:ilvl w:val="2"/>
+          <w:numId w:val="5"/>
+        </w:numPr>
+      </w:pPr>
+      <w:r>
+        <w:t>C</w:t>
+      </w:r>
+      <w:r>
+        <w:t>hronological order in which the alerts occurred and the reasons that these alerts linked to this incident.</w:t>
+      </w:r>
+    </w:p>
+    <w:p>
+      <w:pPr>
+        <w:pStyle w:val="ListParagraph"/>
+        <w:numPr>
+          <w:ilvl w:val="1"/>
+          <w:numId w:val="5"/>
+        </w:numPr>
+        <w:rPr>
+          <w:highlight w:val="yellow"/>
+        </w:rPr>
+      </w:pPr>
+      <w:r>
+        <w:rPr>
+          <w:highlight w:val="yellow"/>
+        </w:rPr>
+        <w:t>Evidence</w:t>
+      </w:r>
+    </w:p>
+    <w:p>
+      <w:pPr>
+        <w:pStyle w:val="ListParagraph"/>
+        <w:numPr>
+          <w:ilvl w:val="2"/>
+          <w:numId w:val="5"/>
+        </w:numPr>
+      </w:pPr>
+      <w:r>
         <w:t>S</w:t>
       </w:r>
       <w:r>
-        <w:rPr>
-          <w:highlight w:val="yellow"/>
-        </w:rPr>
-        <w:t>cope</w:t>
-      </w:r>
-    </w:p>
-    <w:p>
-      <w:pPr>
-        <w:pStyle w:val="ListParagraph"/>
-        <w:numPr>
-          <w:ilvl w:val="2"/>
-          <w:numId w:val="5"/>
-        </w:numPr>
-      </w:pPr>
-      <w:r>
-        <w:t>L</w:t>
-      </w:r>
-      <w:r>
-        <w:t>ist of top impacted assets that are part of this incident.</w:t>
+        <w:t>ummary of how many different artifacts were included in the incident and their remediation status</w:t>
+      </w:r>
+      <w:r>
+        <w:t>.</w:t>
+      </w:r>
+    </w:p>
+    <w:p>
+      <w:pPr>
+        <w:pStyle w:val="ListParagraph"/>
+        <w:numPr>
+          <w:ilvl w:val="0"/>
+          <w:numId w:val="5"/>
+        </w:numPr>
+      </w:pPr>
+      <w:r>
+        <w:rPr>
+          <w:b/>
+          <w:bCs/>
+        </w:rPr>
+        <w:t>Devices</w:t>
+      </w:r>
+    </w:p>
+    <w:p>
+      <w:pPr>
+        <w:pStyle w:val="ListParagraph"/>
+        <w:numPr>
+          <w:ilvl w:val="0"/>
+          <w:numId w:val="5"/>
+        </w:numPr>
+      </w:pPr>
+      <w:r>
+        <w:rPr>
+          <w:b/>
+          <w:bCs/>
+        </w:rPr>
+        <w:t>Users</w:t>
+      </w:r>
+    </w:p>
+    <w:p>
+      <w:pPr>
+        <w:pStyle w:val="ListParagraph"/>
+        <w:numPr>
+          <w:ilvl w:val="0"/>
+          <w:numId w:val="5"/>
+        </w:numPr>
+      </w:pPr>
+      <w:r>
+        <w:rPr>
+          <w:b/>
+          <w:bCs/>
+        </w:rPr>
+        <w:t>Mailboxes</w:t>
+      </w:r>
+    </w:p>
+    <w:p>
+      <w:pPr>
+        <w:pStyle w:val="ListParagraph"/>
+        <w:numPr>
+          <w:ilvl w:val="0"/>
+          <w:numId w:val="5"/>
+        </w:numPr>
+      </w:pPr>
+      <w:r>
+        <w:rPr>
+          <w:b/>
+          <w:bCs/>
+        </w:rPr>
+        <w:t>Apps</w:t>
+      </w:r>
+    </w:p>
+    <w:p>
+      <w:pPr>
+        <w:pStyle w:val="ListParagraph"/>
+        <w:numPr>
+          <w:ilvl w:val="0"/>
+          <w:numId w:val="5"/>
+        </w:numPr>
+      </w:pPr>
+      <w:r>
+        <w:rPr>
+          <w:b/>
+          <w:bCs/>
+        </w:rPr>
+        <w:t>Investigations</w:t>
       </w:r>
     </w:p>
     <w:p>
@@ -2003,36 +2140,9 @@
           <w:ilvl w:val="1"/>
           <w:numId w:val="5"/>
         </w:numPr>
-        <w:rPr>
-          <w:highlight w:val="yellow"/>
-        </w:rPr>
-      </w:pPr>
-      <w:r>
-        <w:rPr>
-          <w:highlight w:val="yellow"/>
-        </w:rPr>
-        <w:t>A</w:t>
-      </w:r>
-      <w:r>
-        <w:rPr>
-          <w:highlight w:val="yellow"/>
-        </w:rPr>
-        <w:t>lerts timeline</w:t>
-      </w:r>
-    </w:p>
-    <w:p>
-      <w:pPr>
-        <w:pStyle w:val="ListParagraph"/>
-        <w:numPr>
-          <w:ilvl w:val="2"/>
-          <w:numId w:val="5"/>
-        </w:numPr>
-      </w:pPr>
-      <w:r>
-        <w:t>C</w:t>
-      </w:r>
-      <w:r>
-        <w:t>hronological order in which the alerts occurred and the reasons that these alerts linked to this incident.</w:t>
+      </w:pPr>
+      <w:r>
+        <w:t>Here you can see all the automated investigations triggered by alerts in this incident.</w:t>
       </w:r>
     </w:p>
     <w:p>
@@ -2042,119 +2152,9 @@
           <w:ilvl w:val="1"/>
           <w:numId w:val="5"/>
         </w:numPr>
-        <w:rPr>
-          <w:highlight w:val="yellow"/>
-        </w:rPr>
-      </w:pPr>
-      <w:r>
-        <w:rPr>
-          <w:highlight w:val="yellow"/>
-        </w:rPr>
-        <w:t>E</w:t>
-      </w:r>
-      <w:r>
-        <w:rPr>
-          <w:highlight w:val="yellow"/>
-        </w:rPr>
-        <w:t>vidence</w:t>
-      </w:r>
-    </w:p>
-    <w:p>
-      <w:pPr>
-        <w:pStyle w:val="ListParagraph"/>
-        <w:numPr>
-          <w:ilvl w:val="2"/>
-          <w:numId w:val="5"/>
-        </w:numPr>
-      </w:pPr>
-      <w:r>
-        <w:t>S</w:t>
-      </w:r>
-      <w:r>
-        <w:t>ummary of how many different artifacts were included in the incident and their remediation status</w:t>
-      </w:r>
-      <w:r>
-        <w:t>.</w:t>
-      </w:r>
-    </w:p>
-    <w:p>
-      <w:pPr>
-        <w:pStyle w:val="ListParagraph"/>
-        <w:numPr>
-          <w:ilvl w:val="0"/>
-          <w:numId w:val="5"/>
-        </w:numPr>
-      </w:pPr>
-      <w:r>
-        <w:rPr>
-          <w:b/>
-          <w:bCs/>
-        </w:rPr>
-        <w:t>Devices</w:t>
-      </w:r>
-    </w:p>
-    <w:p>
-      <w:pPr>
-        <w:pStyle w:val="ListParagraph"/>
-        <w:numPr>
-          <w:ilvl w:val="0"/>
-          <w:numId w:val="5"/>
-        </w:numPr>
-      </w:pPr>
-      <w:r>
-        <w:rPr>
-          <w:b/>
-          <w:bCs/>
-        </w:rPr>
-        <w:t>Users</w:t>
-      </w:r>
-    </w:p>
-    <w:p>
-      <w:pPr>
-        <w:pStyle w:val="ListParagraph"/>
-        <w:numPr>
-          <w:ilvl w:val="0"/>
-          <w:numId w:val="5"/>
-        </w:numPr>
-      </w:pPr>
-      <w:r>
-        <w:rPr>
-          <w:b/>
-          <w:bCs/>
-        </w:rPr>
-        <w:t>Mailboxes</w:t>
-      </w:r>
-    </w:p>
-    <w:p>
-      <w:pPr>
-        <w:pStyle w:val="ListParagraph"/>
-        <w:numPr>
-          <w:ilvl w:val="0"/>
-          <w:numId w:val="5"/>
-        </w:numPr>
-      </w:pPr>
-      <w:r>
-        <w:rPr>
-          <w:b/>
-          <w:bCs/>
-        </w:rPr>
-        <w:t>Apps</w:t>
-      </w:r>
-    </w:p>
-    <w:p>
-      <w:pPr>
-        <w:pStyle w:val="ListParagraph"/>
-        <w:numPr>
-          <w:ilvl w:val="0"/>
-          <w:numId w:val="5"/>
-        </w:numPr>
-      </w:pPr>
-      <w:r>
-        <w:rPr>
-          <w:b/>
-          <w:bCs/>
-        </w:rPr>
-        <w:t>Investigations</w:t>
+      </w:pPr>
+      <w:r>
+        <w:t>The investigations perform remediation actions or wait for analyst approval of actions.</w:t>
       </w:r>
     </w:p>
     <w:p>
@@ -2166,7 +2166,7 @@
         </w:numPr>
       </w:pPr>
       <w:r>
-        <w:t>Here you can see all the automated investigations triggered by alerts in this incident.</w:t>
+        <w:t>You can check the remediation status by clicking on an investigation.</w:t>
       </w:r>
     </w:p>
     <w:p>
@@ -2178,7 +2178,40 @@
         </w:numPr>
       </w:pPr>
       <w:r>
-        <w:t>The investigations perform remediation actions or wait for analyst approval of actions.</w:t>
+        <w:t xml:space="preserve">Actions will appear in </w:t>
+      </w:r>
+      <w:r>
+        <w:rPr>
+          <w:b/>
+          <w:bCs/>
+        </w:rPr>
+        <w:t>pending actions tab</w:t>
+      </w:r>
+      <w:r>
+        <w:rPr>
+          <w:b/>
+          <w:bCs/>
+        </w:rPr>
+        <w:t xml:space="preserve"> </w:t>
+      </w:r>
+      <w:r>
+        <w:t>for approvals as part of the investigation.</w:t>
+      </w:r>
+    </w:p>
+    <w:p>
+      <w:pPr>
+        <w:pStyle w:val="ListParagraph"/>
+        <w:numPr>
+          <w:ilvl w:val="0"/>
+          <w:numId w:val="5"/>
+        </w:numPr>
+      </w:pPr>
+      <w:r>
+        <w:rPr>
+          <w:b/>
+          <w:bCs/>
+        </w:rPr>
+        <w:t>Evidence and Responses</w:t>
       </w:r>
     </w:p>
     <w:p>
@@ -2190,63 +2223,6 @@
         </w:numPr>
       </w:pPr>
       <w:r>
-        <w:t>You can check the remediation status by clicking on an investigation.</w:t>
-      </w:r>
-    </w:p>
-    <w:p>
-      <w:pPr>
-        <w:pStyle w:val="ListParagraph"/>
-        <w:numPr>
-          <w:ilvl w:val="1"/>
-          <w:numId w:val="5"/>
-        </w:numPr>
-      </w:pPr>
-      <w:r>
-        <w:t xml:space="preserve">Actions will appear in </w:t>
-      </w:r>
-      <w:r>
-        <w:rPr>
-          <w:b/>
-          <w:bCs/>
-        </w:rPr>
-        <w:t>pending actions tab</w:t>
-      </w:r>
-      <w:r>
-        <w:rPr>
-          <w:b/>
-          <w:bCs/>
-        </w:rPr>
-        <w:t xml:space="preserve"> </w:t>
-      </w:r>
-      <w:r>
-        <w:t>for approvals as part of the investigation.</w:t>
-      </w:r>
-    </w:p>
-    <w:p>
-      <w:pPr>
-        <w:pStyle w:val="ListParagraph"/>
-        <w:numPr>
-          <w:ilvl w:val="0"/>
-          <w:numId w:val="5"/>
-        </w:numPr>
-      </w:pPr>
-      <w:r>
-        <w:rPr>
-          <w:b/>
-          <w:bCs/>
-        </w:rPr>
-        <w:t>Evidence and Responses</w:t>
-      </w:r>
-    </w:p>
-    <w:p>
-      <w:pPr>
-        <w:pStyle w:val="ListParagraph"/>
-        <w:numPr>
-          <w:ilvl w:val="1"/>
-          <w:numId w:val="5"/>
-        </w:numPr>
-      </w:pPr>
-      <w:r>
         <w:t xml:space="preserve">Suspicious </w:t>
       </w:r>
       <w:r>
@@ -2262,7 +2238,7 @@
       <w:pPr>
         <w:pStyle w:val="Heading2"/>
       </w:pPr>
-      <w:bookmarkStart w:id="6" w:name="_Toc164011145"/>
+      <w:bookmarkStart w:id="6" w:name="_Toc164085058"/>
       <w:r>
         <w:rPr>
           <w:u w:val="single"/>
@@ -2686,7 +2662,7 @@
       <w:pPr>
         <w:pStyle w:val="Heading2"/>
       </w:pPr>
-      <w:bookmarkStart w:id="7" w:name="_Toc164011146"/>
+      <w:bookmarkStart w:id="7" w:name="_Toc164085059"/>
       <w:r>
         <w:t>Suppress alerts.</w:t>
       </w:r>
@@ -2769,6 +2745,397 @@
       </w:pPr>
       <w:r>
         <w:t>Suppress alert in my organization.</w:t>
+      </w:r>
+    </w:p>
+    <w:p/>
+    <w:p>
+      <w:pPr>
+        <w:pStyle w:val="Heading2"/>
+      </w:pPr>
+      <w:r>
+        <w:t>Protecting identities with Entra ID Protection</w:t>
+      </w:r>
+    </w:p>
+    <w:p/>
+    <w:p>
+      <w:r>
+        <w:tab/>
+        <w:t xml:space="preserve">This helps to automatically detect, remediate, and investigate identity-based risks for your organization. </w:t>
+      </w:r>
+    </w:p>
+    <w:p/>
+    <w:p>
+      <w:pPr>
+        <w:pStyle w:val="Heading3"/>
+      </w:pPr>
+      <w:r>
+        <w:t>Microsoft Entra ID Protection</w:t>
+      </w:r>
+    </w:p>
+    <w:p/>
+    <w:p>
+      <w:r>
+        <w:tab/>
+        <w:t>Microsoft Entra that’s designed to protect your identities through a three-part process.</w:t>
+      </w:r>
+    </w:p>
+    <w:p>
+      <w:pPr>
+        <w:pStyle w:val="ListParagraph"/>
+        <w:numPr>
+          <w:ilvl w:val="0"/>
+          <w:numId w:val="5"/>
+        </w:numPr>
+      </w:pPr>
+      <w:r>
+        <w:t>Detect</w:t>
+      </w:r>
+    </w:p>
+    <w:p>
+      <w:pPr>
+        <w:pStyle w:val="ListParagraph"/>
+        <w:numPr>
+          <w:ilvl w:val="0"/>
+          <w:numId w:val="5"/>
+        </w:numPr>
+      </w:pPr>
+      <w:r>
+        <w:t>Investigate</w:t>
+      </w:r>
+    </w:p>
+    <w:p>
+      <w:pPr>
+        <w:pStyle w:val="ListParagraph"/>
+        <w:numPr>
+          <w:ilvl w:val="0"/>
+          <w:numId w:val="5"/>
+        </w:numPr>
+      </w:pPr>
+      <w:r>
+        <w:t>Remediate</w:t>
+      </w:r>
+    </w:p>
+    <w:p/>
+    <w:p>
+      <w:pPr>
+        <w:pStyle w:val="Heading3"/>
+      </w:pPr>
+      <w:r>
+        <w:t>Risks</w:t>
+      </w:r>
+    </w:p>
+    <w:p>
+      <w:pPr>
+        <w:pStyle w:val="Heading4"/>
+      </w:pPr>
+      <w:r>
+        <w:tab/>
+      </w:r>
+    </w:p>
+    <w:p>
+      <w:r>
+        <w:tab/>
+        <w:t>Risks are categorized in two ways.</w:t>
+      </w:r>
+    </w:p>
+    <w:p>
+      <w:pPr>
+        <w:rPr>
+          <w:bCs/>
+          <w:iCs/>
+        </w:rPr>
+      </w:pPr>
+      <w:r>
+        <w:rPr>
+          <w:b/>
+          <w:i/>
+          <w:u w:val="single"/>
+        </w:rPr>
+        <w:t>User risk</w:t>
+      </w:r>
+      <w:r>
+        <w:rPr>
+          <w:bCs/>
+          <w:iCs/>
+        </w:rPr>
+        <w:t xml:space="preserve"> </w:t>
+      </w:r>
+      <w:r>
+        <w:rPr>
+          <w:bCs/>
+          <w:iCs/>
+        </w:rPr>
+        <w:t>–</w:t>
+      </w:r>
+      <w:r>
+        <w:rPr>
+          <w:bCs/>
+          <w:iCs/>
+        </w:rPr>
+        <w:t xml:space="preserve"> </w:t>
+      </w:r>
+      <w:r>
+        <w:rPr>
+          <w:bCs/>
+          <w:iCs/>
+        </w:rPr>
+        <w:t>actions that users take after signing in.</w:t>
+      </w:r>
+    </w:p>
+    <w:p>
+      <w:pPr>
+        <w:pStyle w:val="ListParagraph"/>
+        <w:numPr>
+          <w:ilvl w:val="0"/>
+          <w:numId w:val="5"/>
+        </w:numPr>
+        <w:rPr>
+          <w:b/>
+          <w:iCs/>
+        </w:rPr>
+      </w:pPr>
+      <w:r>
+        <w:rPr>
+          <w:b/>
+          <w:iCs/>
+        </w:rPr>
+        <w:t>Unusual behaviour</w:t>
+      </w:r>
+      <w:r>
+        <w:rPr>
+          <w:b/>
+          <w:iCs/>
+        </w:rPr>
+        <w:t>.</w:t>
+      </w:r>
+    </w:p>
+    <w:p>
+      <w:pPr>
+        <w:pStyle w:val="ListParagraph"/>
+        <w:numPr>
+          <w:ilvl w:val="0"/>
+          <w:numId w:val="5"/>
+        </w:numPr>
+        <w:rPr>
+          <w:b/>
+          <w:iCs/>
+        </w:rPr>
+      </w:pPr>
+      <w:r>
+        <w:rPr>
+          <w:b/>
+          <w:iCs/>
+        </w:rPr>
+        <w:t>Leaked credentials</w:t>
+      </w:r>
+      <w:r>
+        <w:rPr>
+          <w:b/>
+          <w:iCs/>
+        </w:rPr>
+        <w:t>.</w:t>
+      </w:r>
+    </w:p>
+    <w:p>
+      <w:pPr>
+        <w:rPr>
+          <w:bCs/>
+          <w:iCs/>
+        </w:rPr>
+      </w:pPr>
+      <w:r>
+        <w:rPr>
+          <w:b/>
+          <w:i/>
+          <w:u w:val="single"/>
+        </w:rPr>
+        <w:t>Sign-in risk</w:t>
+      </w:r>
+      <w:r>
+        <w:rPr>
+          <w:bCs/>
+          <w:iCs/>
+        </w:rPr>
+        <w:t xml:space="preserve"> – suspicious activity and actions by users when they sign-in.</w:t>
+      </w:r>
+    </w:p>
+    <w:p>
+      <w:pPr>
+        <w:pStyle w:val="ListParagraph"/>
+        <w:numPr>
+          <w:ilvl w:val="0"/>
+          <w:numId w:val="5"/>
+        </w:numPr>
+        <w:rPr>
+          <w:b/>
+          <w:iCs/>
+        </w:rPr>
+      </w:pPr>
+      <w:r>
+        <w:rPr>
+          <w:b/>
+          <w:iCs/>
+        </w:rPr>
+        <w:t>Unfamiliar sign-in properties.</w:t>
+      </w:r>
+    </w:p>
+    <w:p>
+      <w:pPr>
+        <w:pStyle w:val="ListParagraph"/>
+        <w:numPr>
+          <w:ilvl w:val="1"/>
+          <w:numId w:val="5"/>
+        </w:numPr>
+        <w:rPr>
+          <w:bCs/>
+          <w:iCs/>
+        </w:rPr>
+      </w:pPr>
+      <w:r>
+        <w:rPr>
+          <w:bCs/>
+          <w:iCs/>
+        </w:rPr>
+        <w:t>Identity protection remembers and learns user’s sign-in history. Detection is triggered when a sign-in occurs from an unusual location for a user.</w:t>
+      </w:r>
+    </w:p>
+    <w:p>
+      <w:pPr>
+        <w:pStyle w:val="ListParagraph"/>
+        <w:numPr>
+          <w:ilvl w:val="0"/>
+          <w:numId w:val="5"/>
+        </w:numPr>
+        <w:rPr>
+          <w:b/>
+          <w:iCs/>
+        </w:rPr>
+      </w:pPr>
+      <w:r>
+        <w:rPr>
+          <w:b/>
+          <w:iCs/>
+        </w:rPr>
+        <w:t>Atypical travel</w:t>
+      </w:r>
+      <w:r>
+        <w:rPr>
+          <w:b/>
+          <w:iCs/>
+        </w:rPr>
+        <w:t>.</w:t>
+      </w:r>
+    </w:p>
+    <w:p>
+      <w:pPr>
+        <w:pStyle w:val="ListParagraph"/>
+        <w:numPr>
+          <w:ilvl w:val="1"/>
+          <w:numId w:val="5"/>
+        </w:numPr>
+        <w:rPr>
+          <w:bCs/>
+          <w:iCs/>
+        </w:rPr>
+      </w:pPr>
+      <w:r>
+        <w:rPr>
+          <w:bCs/>
+          <w:iCs/>
+        </w:rPr>
+        <w:t xml:space="preserve">Two or more sign-ins occur from distant locations in a short </w:t>
+      </w:r>
+      <w:proofErr w:type="gramStart"/>
+      <w:r>
+        <w:rPr>
+          <w:bCs/>
+          <w:iCs/>
+        </w:rPr>
+        <w:t>time period</w:t>
+      </w:r>
+      <w:proofErr w:type="gramEnd"/>
+      <w:r>
+        <w:rPr>
+          <w:bCs/>
+          <w:iCs/>
+        </w:rPr>
+        <w:t>.</w:t>
+      </w:r>
+    </w:p>
+    <w:p>
+      <w:pPr>
+        <w:pStyle w:val="ListParagraph"/>
+        <w:numPr>
+          <w:ilvl w:val="0"/>
+          <w:numId w:val="5"/>
+        </w:numPr>
+        <w:rPr>
+          <w:b/>
+          <w:iCs/>
+        </w:rPr>
+      </w:pPr>
+      <w:r>
+        <w:rPr>
+          <w:b/>
+          <w:iCs/>
+        </w:rPr>
+        <w:t>Malware-linked IP address</w:t>
+      </w:r>
+      <w:r>
+        <w:rPr>
+          <w:b/>
+          <w:iCs/>
+        </w:rPr>
+        <w:t>.</w:t>
+      </w:r>
+    </w:p>
+    <w:p>
+      <w:pPr>
+        <w:pStyle w:val="ListParagraph"/>
+        <w:numPr>
+          <w:ilvl w:val="0"/>
+          <w:numId w:val="5"/>
+        </w:numPr>
+        <w:rPr>
+          <w:b/>
+          <w:iCs/>
+        </w:rPr>
+      </w:pPr>
+      <w:r>
+        <w:rPr>
+          <w:b/>
+          <w:iCs/>
+        </w:rPr>
+        <w:t>Anonymous IP address.</w:t>
+      </w:r>
+    </w:p>
+    <w:p>
+      <w:pPr>
+        <w:rPr>
+          <w:b/>
+          <w:iCs/>
+        </w:rPr>
+      </w:pPr>
+    </w:p>
+    <w:p>
+      <w:pPr>
+        <w:pStyle w:val="Heading3"/>
+      </w:pPr>
+      <w:r>
+        <w:t>Entra ID Protection workflow</w:t>
+      </w:r>
+    </w:p>
+    <w:p/>
+    <w:p>
+      <w:pPr>
+        <w:pStyle w:val="ListParagraph"/>
+        <w:numPr>
+          <w:ilvl w:val="0"/>
+          <w:numId w:val="5"/>
+        </w:numPr>
+      </w:pPr>
+      <w:r>
+        <w:t>Self-remediation workflow</w:t>
       </w:r>
     </w:p>
     <w:p/>
@@ -4059,6 +4426,28 @@
       <w:szCs w:val="24"/>
     </w:rPr>
   </w:style>
+  <w:style w:type="paragraph" w:styleId="Heading4">
+    <w:name w:val="heading 4"/>
+    <w:basedOn w:val="Normal"/>
+    <w:next w:val="Normal"/>
+    <w:link w:val="Heading4Char"/>
+    <w:uiPriority w:val="9"/>
+    <w:unhideWhenUsed/>
+    <w:qFormat/>
+    <w:rsid w:val="00074CB3"/>
+    <w:pPr>
+      <w:keepNext/>
+      <w:keepLines/>
+      <w:spacing w:before="40" w:after="0"/>
+      <w:outlineLvl w:val="3"/>
+    </w:pPr>
+    <w:rPr>
+      <w:rFonts w:asciiTheme="majorHAnsi" w:eastAsiaTheme="majorEastAsia" w:hAnsiTheme="majorHAnsi" w:cstheme="majorBidi"/>
+      <w:i/>
+      <w:iCs/>
+      <w:color w:val="2F5496" w:themeColor="accent1" w:themeShade="BF"/>
+    </w:rPr>
+  </w:style>
   <w:style w:type="character" w:default="1" w:styleId="DefaultParagraphFont">
     <w:name w:val="Default Paragraph Font"/>
     <w:uiPriority w:val="1"/>
@@ -4224,6 +4613,19 @@
     <w:rPr>
       <w:color w:val="954F72" w:themeColor="followedHyperlink"/>
       <w:u w:val="single"/>
+    </w:rPr>
+  </w:style>
+  <w:style w:type="character" w:customStyle="1" w:styleId="Heading4Char">
+    <w:name w:val="Heading 4 Char"/>
+    <w:basedOn w:val="DefaultParagraphFont"/>
+    <w:link w:val="Heading4"/>
+    <w:uiPriority w:val="9"/>
+    <w:rsid w:val="00074CB3"/>
+    <w:rPr>
+      <w:rFonts w:asciiTheme="majorHAnsi" w:eastAsiaTheme="majorEastAsia" w:hAnsiTheme="majorHAnsi" w:cstheme="majorBidi"/>
+      <w:i/>
+      <w:iCs/>
+      <w:color w:val="2F5496" w:themeColor="accent1" w:themeShade="BF"/>
     </w:rPr>
   </w:style>
 </w:styles>

</xml_diff>

<commit_message>
vault backup: Tuesday, 16-04-2024, 11:20 am
Affected files:
Projects/Reckner/15-04-2024.md
Security/SC-200/Defender XDR.docx
Security/SC-200/~$fender XDR.docx
Security/SC-200/~WRL0003.tmp
</commit_message>
<xml_diff>
--- a/Security/SC-200/Defender XDR.docx
+++ b/Security/SC-200/Defender XDR.docx
@@ -3138,8 +3138,129 @@
         <w:t>Self-remediation workflow</w:t>
       </w:r>
     </w:p>
+    <w:p>
+      <w:pPr>
+        <w:jc w:val="center"/>
+      </w:pPr>
+      <w:r>
+        <w:rPr>
+          <w:noProof/>
+        </w:rPr>
+        <w:drawing>
+          <wp:inline distT="0" distB="0" distL="0" distR="0" wp14:anchorId="295A5296" wp14:editId="35C7B53D">
+            <wp:extent cx="3086980" cy="590309"/>
+            <wp:effectExtent l="0" t="0" r="8255" b="3810"/>
+            <wp:docPr id="1632912526" name="Picture 1"/>
+            <wp:cNvGraphicFramePr>
+              <a:graphicFrameLocks xmlns:a="http://schemas.openxmlformats.org/drawingml/2006/main" noChangeAspect="1"/>
+            </wp:cNvGraphicFramePr>
+            <a:graphic xmlns:a="http://schemas.openxmlformats.org/drawingml/2006/main">
+              <a:graphicData uri="http://schemas.openxmlformats.org/drawingml/2006/picture">
+                <pic:pic xmlns:pic="http://schemas.openxmlformats.org/drawingml/2006/picture">
+                  <pic:nvPicPr>
+                    <pic:cNvPr id="1632912526" name=""/>
+                    <pic:cNvPicPr/>
+                  </pic:nvPicPr>
+                  <pic:blipFill>
+                    <a:blip r:embed="rId16"/>
+                    <a:stretch>
+                      <a:fillRect/>
+                    </a:stretch>
+                  </pic:blipFill>
+                  <pic:spPr>
+                    <a:xfrm>
+                      <a:off x="0" y="0"/>
+                      <a:ext cx="3086980" cy="590309"/>
+                    </a:xfrm>
+                    <a:prstGeom prst="rect">
+                      <a:avLst/>
+                    </a:prstGeom>
+                  </pic:spPr>
+                </pic:pic>
+              </a:graphicData>
+            </a:graphic>
+          </wp:inline>
+        </w:drawing>
+      </w:r>
+    </w:p>
+    <w:p>
+      <w:pPr>
+        <w:pStyle w:val="ListParagraph"/>
+        <w:numPr>
+          <w:ilvl w:val="0"/>
+          <w:numId w:val="5"/>
+        </w:numPr>
+      </w:pPr>
+      <w:r>
+        <w:t>Administrator remediation workflow</w:t>
+      </w:r>
+    </w:p>
+    <w:p>
+      <w:pPr>
+        <w:jc w:val="center"/>
+      </w:pPr>
+      <w:r>
+        <w:rPr>
+          <w:noProof/>
+        </w:rPr>
+        <w:drawing>
+          <wp:inline distT="0" distB="0" distL="0" distR="0" wp14:anchorId="48C52BCF" wp14:editId="1AD8B503">
+            <wp:extent cx="4465708" cy="630820"/>
+            <wp:effectExtent l="0" t="0" r="0" b="0"/>
+            <wp:docPr id="78052043" name="Picture 1" descr="A close-up of a computer screen&#10;&#10;Description automatically generated"/>
+            <wp:cNvGraphicFramePr>
+              <a:graphicFrameLocks xmlns:a="http://schemas.openxmlformats.org/drawingml/2006/main" noChangeAspect="1"/>
+            </wp:cNvGraphicFramePr>
+            <a:graphic xmlns:a="http://schemas.openxmlformats.org/drawingml/2006/main">
+              <a:graphicData uri="http://schemas.openxmlformats.org/drawingml/2006/picture">
+                <pic:pic xmlns:pic="http://schemas.openxmlformats.org/drawingml/2006/picture">
+                  <pic:nvPicPr>
+                    <pic:cNvPr id="78052043" name="Picture 1" descr="A close-up of a computer screen&#10;&#10;Description automatically generated"/>
+                    <pic:cNvPicPr/>
+                  </pic:nvPicPr>
+                  <pic:blipFill>
+                    <a:blip r:embed="rId17"/>
+                    <a:stretch>
+                      <a:fillRect/>
+                    </a:stretch>
+                  </pic:blipFill>
+                  <pic:spPr>
+                    <a:xfrm>
+                      <a:off x="0" y="0"/>
+                      <a:ext cx="4842395" cy="684030"/>
+                    </a:xfrm>
+                    <a:prstGeom prst="rect">
+                      <a:avLst/>
+                    </a:prstGeom>
+                  </pic:spPr>
+                </pic:pic>
+              </a:graphicData>
+            </a:graphic>
+          </wp:inline>
+        </w:drawing>
+      </w:r>
+    </w:p>
+    <w:p>
+      <w:pPr>
+        <w:pStyle w:val="Heading2"/>
+      </w:pPr>
+      <w:r>
+        <w:br w:type="page"/>
+        <w:t>Detect risks with Entra ID Protection policies.</w:t>
+      </w:r>
+    </w:p>
     <w:p/>
+    <w:p>
+      <w:r>
+        <w:t>Risk policies – to respond more appropriately to identify risk.</w:t>
+      </w:r>
+    </w:p>
     <w:p/>
+    <w:p>
+      <w:pPr>
+        <w:pStyle w:val="Heading3"/>
+      </w:pPr>
+    </w:p>
     <w:sectPr>
       <w:pgSz w:w="11906" w:h="16838"/>
       <w:pgMar w:top="1440" w:right="1440" w:bottom="1440" w:left="1440" w:header="708" w:footer="708" w:gutter="0"/>

</xml_diff>

<commit_message>
vault backup: Wednesday, 17-04-2024, 9:53 pm
Affected files:
Security/SC-200/Defender XDR.docx
Security/SC-200/~WRL0054.tmp
</commit_message>
<xml_diff>
--- a/Security/SC-200/Defender XDR.docx
+++ b/Security/SC-200/Defender XDR.docx
@@ -482,21 +482,7 @@
                 <w:rStyle w:val="Hyperlink"/>
                 <w:noProof/>
               </w:rPr>
-              <w:t>Microsoft De</w:t>
-            </w:r>
-            <w:r>
-              <w:rPr>
-                <w:rStyle w:val="Hyperlink"/>
-                <w:noProof/>
-              </w:rPr>
-              <w:t>f</w:t>
-            </w:r>
-            <w:r>
-              <w:rPr>
-                <w:rStyle w:val="Hyperlink"/>
-                <w:noProof/>
-              </w:rPr>
-              <w:t>ender AV and MDE alert severities.</w:t>
+              <w:t>Microsoft Defender AV and MDE alert severities.</w:t>
             </w:r>
             <w:r>
               <w:rPr>
@@ -854,7 +840,15 @@
         </w:numPr>
       </w:pPr>
       <w:r>
-        <w:t>The threat signals in MTI are used by Microsoft tools securing other parts of your orgs attack surface.</w:t>
+        <w:t xml:space="preserve">The threat signals in MTI </w:t>
+      </w:r>
+      <w:proofErr w:type="gramStart"/>
+      <w:r>
+        <w:t>are used</w:t>
+      </w:r>
+      <w:proofErr w:type="gramEnd"/>
+      <w:r>
+        <w:t xml:space="preserve"> by Microsoft tools securing other parts of your orgs attack surface.</w:t>
       </w:r>
     </w:p>
     <w:p>
@@ -977,7 +971,15 @@
     <w:p/>
     <w:p>
       <w:r>
-        <w:t>An overview of how XDR and Microsoft Sentinel are integrated in a SOC.</w:t>
+        <w:t xml:space="preserve">An overview of how XDR and Microsoft Sentinel </w:t>
+      </w:r>
+      <w:proofErr w:type="gramStart"/>
+      <w:r>
+        <w:t>are integrated</w:t>
+      </w:r>
+      <w:proofErr w:type="gramEnd"/>
+      <w:r>
+        <w:t xml:space="preserve"> in a SOC.</w:t>
       </w:r>
     </w:p>
     <w:p>
@@ -1035,7 +1037,15 @@
     <w:p/>
     <w:p>
       <w:r>
-        <w:t>SOC is composed of several distinct functions. Each function has a primary focus area and must collaborate with other functions and outside teams to be effective.</w:t>
+        <w:t xml:space="preserve">SOC is composed of </w:t>
+      </w:r>
+      <w:proofErr w:type="gramStart"/>
+      <w:r>
+        <w:t>several</w:t>
+      </w:r>
+      <w:proofErr w:type="gramEnd"/>
+      <w:r>
+        <w:t xml:space="preserve"> distinct functions. Each function has a primary focus area and must collaborate with other functions and outside teams to be effective.</w:t>
       </w:r>
     </w:p>
     <w:p>
@@ -1090,7 +1100,15 @@
         <w:t>Automation</w:t>
       </w:r>
       <w:r>
-        <w:t>: Resolution of known types with automation. These are well-defines attacks that the organization has been seen many times.</w:t>
+        <w:t xml:space="preserve">: Resolution of known types with automation. These are well-defines attacks that the organization has </w:t>
+      </w:r>
+      <w:proofErr w:type="gramStart"/>
+      <w:r>
+        <w:t>been seen</w:t>
+      </w:r>
+      <w:proofErr w:type="gramEnd"/>
+      <w:r>
+        <w:t xml:space="preserve"> many times.</w:t>
       </w:r>
     </w:p>
     <w:p/>
@@ -1160,8 +1178,13 @@
           <w:numId w:val="5"/>
         </w:numPr>
       </w:pPr>
-      <w:r>
-        <w:t>Handles issues escalated from Tier 1.</w:t>
+      <w:proofErr w:type="gramStart"/>
+      <w:r>
+        <w:t>Handles</w:t>
+      </w:r>
+      <w:proofErr w:type="gramEnd"/>
+      <w:r>
+        <w:t xml:space="preserve"> issues escalated from Tier 1.</w:t>
       </w:r>
     </w:p>
     <w:p>
@@ -1224,7 +1247,15 @@
         </w:numPr>
       </w:pPr>
       <w:r>
-        <w:t>Focused on identifying attackers that could have slipped through the process and handle major business-impacting events.</w:t>
+        <w:t xml:space="preserve">Focused on identifying attackers that could have slipped through the process and </w:t>
+      </w:r>
+      <w:proofErr w:type="gramStart"/>
+      <w:r>
+        <w:t>handle</w:t>
+      </w:r>
+      <w:proofErr w:type="gramEnd"/>
+      <w:r>
+        <w:t xml:space="preserve"> major business-impacting events.</w:t>
       </w:r>
     </w:p>
     <w:p>
@@ -1318,7 +1349,15 @@
         <w:ind w:firstLine="720"/>
       </w:pPr>
       <w:r>
-        <w:t>Microsoft Defender portal combines protection, detection, investigation, and response to emails, collaboration, identity, device, and top threats in a central place.</w:t>
+        <w:t xml:space="preserve">Microsoft Defender portal combines protection, detection, investigation, and response to emails, collaboration, identity, device, and top threats in </w:t>
+      </w:r>
+      <w:proofErr w:type="gramStart"/>
+      <w:r>
+        <w:t>a central place</w:t>
+      </w:r>
+      <w:proofErr w:type="gramEnd"/>
+      <w:r>
+        <w:t>.</w:t>
       </w:r>
     </w:p>
     <w:p>
@@ -1600,7 +1639,15 @@
     </w:p>
     <w:p>
       <w:r>
-        <w:t>Microsoft Defender XDR is used to investigate threats. It provides a cross-domain threat correlation</w:t>
+        <w:t xml:space="preserve">Microsoft Defender XDR </w:t>
+      </w:r>
+      <w:proofErr w:type="gramStart"/>
+      <w:r>
+        <w:t>is used</w:t>
+      </w:r>
+      <w:proofErr w:type="gramEnd"/>
+      <w:r>
+        <w:t xml:space="preserve"> to investigate threats. It provides a cross-domain threat correlation</w:t>
       </w:r>
       <w:r>
         <w:t>.</w:t>
@@ -1611,7 +1658,21 @@
         <w:rPr>
           <w:highlight w:val="yellow"/>
         </w:rPr>
-        <w:t>Incidents are based on related alerts created when a malicious event or activity is seen on your network.</w:t>
+        <w:t xml:space="preserve">Incidents are based on related alerts created when a malicious event or activity </w:t>
+      </w:r>
+      <w:proofErr w:type="gramStart"/>
+      <w:r>
+        <w:rPr>
+          <w:highlight w:val="yellow"/>
+        </w:rPr>
+        <w:t>is seen</w:t>
+      </w:r>
+      <w:proofErr w:type="gramEnd"/>
+      <w:r>
+        <w:rPr>
+          <w:highlight w:val="yellow"/>
+        </w:rPr>
+        <w:t xml:space="preserve"> on your network.</w:t>
       </w:r>
     </w:p>
     <w:p>
@@ -1747,7 +1808,15 @@
         </w:numPr>
       </w:pPr>
       <w:r>
-        <w:t>XDR aggregates malicious and suspicious events that are found in different device, user, and mailbox entities in the network.</w:t>
+        <w:t xml:space="preserve">XDR aggregates malicious and suspicious events that </w:t>
+      </w:r>
+      <w:proofErr w:type="gramStart"/>
+      <w:r>
+        <w:t>are found</w:t>
+      </w:r>
+      <w:proofErr w:type="gramEnd"/>
+      <w:r>
+        <w:t xml:space="preserve"> in different device, user, and mailbox entities in the network.</w:t>
       </w:r>
     </w:p>
     <w:p>
@@ -1771,7 +1840,15 @@
         </w:numPr>
       </w:pPr>
       <w:r>
-        <w:t>Where the attack is started, What tactics were used.</w:t>
+        <w:t xml:space="preserve">Where the attack </w:t>
+      </w:r>
+      <w:proofErr w:type="gramStart"/>
+      <w:r>
+        <w:t>is started</w:t>
+      </w:r>
+      <w:proofErr w:type="gramEnd"/>
+      <w:r>
+        <w:t>, What tactics were used.</w:t>
       </w:r>
     </w:p>
     <w:p>
@@ -1795,7 +1872,15 @@
         </w:numPr>
       </w:pPr>
       <w:r>
-        <w:t>Visibility on scope of an attack. Like how many devices, users and mailboxes were impacted.</w:t>
+        <w:t xml:space="preserve">Visibility on scope of an attack. Like how </w:t>
+      </w:r>
+      <w:proofErr w:type="gramStart"/>
+      <w:r>
+        <w:t>many</w:t>
+      </w:r>
+      <w:proofErr w:type="gramEnd"/>
+      <w:r>
+        <w:t xml:space="preserve"> devices, users and mailboxes were impacted.</w:t>
       </w:r>
     </w:p>
     <w:p>
@@ -1872,7 +1957,7 @@
           <w:noProof/>
         </w:rPr>
         <w:drawing>
-          <wp:inline distT="0" distB="0" distL="0" distR="0" wp14:anchorId="429F34D6" wp14:editId="3F047A65">
+          <wp:inline distT="0" distB="0" distL="0" distR="0" wp14:anchorId="429F34D6" wp14:editId="7C92403B">
             <wp:extent cx="5731510" cy="2891937"/>
             <wp:effectExtent l="0" t="0" r="2540" b="3810"/>
             <wp:docPr id="4" name="Picture 3"/>
@@ -2047,7 +2132,15 @@
         <w:t>S</w:t>
       </w:r>
       <w:r>
-        <w:t>ummary of how many different artifacts were included in the incident and their remediation status</w:t>
+        <w:t xml:space="preserve">ummary of how </w:t>
+      </w:r>
+      <w:proofErr w:type="gramStart"/>
+      <w:r>
+        <w:t>many</w:t>
+      </w:r>
+      <w:proofErr w:type="gramEnd"/>
+      <w:r>
+        <w:t xml:space="preserve"> different artifacts were included in the incident and their remediation status</w:t>
       </w:r>
       <w:r>
         <w:t>.</w:t>
@@ -2472,7 +2565,21 @@
         <w:rPr>
           <w:bCs/>
         </w:rPr>
-        <w:t>Detected a threat that was prevented and didn’t infect the device.</w:t>
+        <w:t xml:space="preserve">Detected a threat that was prevented and </w:t>
+      </w:r>
+      <w:proofErr w:type="gramStart"/>
+      <w:r>
+        <w:rPr>
+          <w:bCs/>
+        </w:rPr>
+        <w:t>didn’t</w:t>
+      </w:r>
+      <w:proofErr w:type="gramEnd"/>
+      <w:r>
+        <w:rPr>
+          <w:bCs/>
+        </w:rPr>
+        <w:t xml:space="preserve"> infect the device.</w:t>
       </w:r>
     </w:p>
     <w:p>
@@ -2510,7 +2617,21 @@
         <w:rPr>
           <w:bCs/>
         </w:rPr>
-        <w:t>Commercial malware was detected while executing but blocked and remediated by MDAV.</w:t>
+        <w:t xml:space="preserve">Commercial malware </w:t>
+      </w:r>
+      <w:proofErr w:type="gramStart"/>
+      <w:r>
+        <w:rPr>
+          <w:bCs/>
+        </w:rPr>
+        <w:t>was detected</w:t>
+      </w:r>
+      <w:proofErr w:type="gramEnd"/>
+      <w:r>
+        <w:rPr>
+          <w:bCs/>
+        </w:rPr>
+        <w:t xml:space="preserve"> while executing but blocked and remediated by MDAV.</w:t>
       </w:r>
     </w:p>
     <w:p>
@@ -2528,7 +2649,21 @@
         <w:rPr>
           <w:bCs/>
         </w:rPr>
-        <w:t>It may have caused some damage to the individual device but no organizational threat.</w:t>
+        <w:t xml:space="preserve">It may have caused </w:t>
+      </w:r>
+      <w:proofErr w:type="gramStart"/>
+      <w:r>
+        <w:rPr>
+          <w:bCs/>
+        </w:rPr>
+        <w:t>some</w:t>
+      </w:r>
+      <w:proofErr w:type="gramEnd"/>
+      <w:r>
+        <w:rPr>
+          <w:bCs/>
+        </w:rPr>
+        <w:t xml:space="preserve"> damage to the individual device but no organizational threat.</w:t>
       </w:r>
     </w:p>
     <w:p>
@@ -2584,8 +2719,16 @@
         <w:rPr>
           <w:bCs/>
         </w:rPr>
-        <w:t>Regardless of if it is blocked will be ranked “Medium” or “High”.</w:t>
-      </w:r>
+        <w:t>Regardless of if it is blocked will be ranked “Medium” or “High</w:t>
+      </w:r>
+      <w:proofErr w:type="gramStart"/>
+      <w:r>
+        <w:rPr>
+          <w:bCs/>
+        </w:rPr>
+        <w:t>”.</w:t>
+      </w:r>
+      <w:proofErr w:type="gramEnd"/>
     </w:p>
     <w:p>
       <w:pPr>
@@ -2627,7 +2770,21 @@
         <w:rPr>
           <w:bCs/>
         </w:rPr>
-        <w:t xml:space="preserve"> is aligned with the tactics and techniques in the MITRE ATT&amp;CK matrix.</w:t>
+        <w:t xml:space="preserve"> </w:t>
+      </w:r>
+      <w:proofErr w:type="gramStart"/>
+      <w:r>
+        <w:rPr>
+          <w:bCs/>
+        </w:rPr>
+        <w:t>is aligned</w:t>
+      </w:r>
+      <w:proofErr w:type="gramEnd"/>
+      <w:r>
+        <w:rPr>
+          <w:bCs/>
+        </w:rPr>
+        <w:t xml:space="preserve"> with the tactics and techniques in the MITRE ATT&amp;CK matrix.</w:t>
       </w:r>
     </w:p>
     <w:p>
@@ -2674,7 +2831,23 @@
         <w:ind w:firstLine="720"/>
       </w:pPr>
       <w:r>
-        <w:t>You suppress alerts from appearing in Microsoft Defender Security Centre. Suppression rules can be created from an existing alert. They can be disabled or re-enabled if needed.</w:t>
+        <w:t xml:space="preserve">You suppress alerts from appearing in Microsoft Defender Security Centre. Suppression rules can </w:t>
+      </w:r>
+      <w:proofErr w:type="gramStart"/>
+      <w:r>
+        <w:t>be created</w:t>
+      </w:r>
+      <w:proofErr w:type="gramEnd"/>
+      <w:r>
+        <w:t xml:space="preserve"> from an existing alert. They can </w:t>
+      </w:r>
+      <w:proofErr w:type="gramStart"/>
+      <w:r>
+        <w:t>be disabled</w:t>
+      </w:r>
+      <w:proofErr w:type="gramEnd"/>
+      <w:r>
+        <w:t xml:space="preserve"> or re-enabled if needed.</w:t>
       </w:r>
     </w:p>
     <w:p/>
@@ -2687,31 +2860,55 @@
         </w:numPr>
       </w:pPr>
       <w:r>
-        <w:t>When suppression rule is created, it takes effect from the point when the rule is created.</w:t>
-      </w:r>
-    </w:p>
-    <w:p>
-      <w:pPr>
-        <w:pStyle w:val="ListParagraph"/>
-        <w:numPr>
-          <w:ilvl w:val="0"/>
-          <w:numId w:val="5"/>
-        </w:numPr>
-      </w:pPr>
-      <w:r>
-        <w:t>The rule won’t affect existing alerts already in the queue.</w:t>
-      </w:r>
-    </w:p>
-    <w:p>
-      <w:pPr>
-        <w:pStyle w:val="ListParagraph"/>
-        <w:numPr>
-          <w:ilvl w:val="0"/>
-          <w:numId w:val="5"/>
-        </w:numPr>
-      </w:pPr>
-      <w:r>
-        <w:t>The rule will only be applied to alerts that satisfy the conditions set after the rule is created.</w:t>
+        <w:t xml:space="preserve">When suppression rule </w:t>
+      </w:r>
+      <w:proofErr w:type="gramStart"/>
+      <w:r>
+        <w:t>is created</w:t>
+      </w:r>
+      <w:proofErr w:type="gramEnd"/>
+      <w:r>
+        <w:t>, it takes effect from the point when the rule is created.</w:t>
+      </w:r>
+    </w:p>
+    <w:p>
+      <w:pPr>
+        <w:pStyle w:val="ListParagraph"/>
+        <w:numPr>
+          <w:ilvl w:val="0"/>
+          <w:numId w:val="5"/>
+        </w:numPr>
+      </w:pPr>
+      <w:r>
+        <w:t xml:space="preserve">The rule </w:t>
+      </w:r>
+      <w:proofErr w:type="gramStart"/>
+      <w:r>
+        <w:t>won’t</w:t>
+      </w:r>
+      <w:proofErr w:type="gramEnd"/>
+      <w:r>
+        <w:t xml:space="preserve"> affect existing alerts already in the queue.</w:t>
+      </w:r>
+    </w:p>
+    <w:p>
+      <w:pPr>
+        <w:pStyle w:val="ListParagraph"/>
+        <w:numPr>
+          <w:ilvl w:val="0"/>
+          <w:numId w:val="5"/>
+        </w:numPr>
+      </w:pPr>
+      <w:r>
+        <w:t xml:space="preserve">The rule will only </w:t>
+      </w:r>
+      <w:proofErr w:type="gramStart"/>
+      <w:r>
+        <w:t>be applied</w:t>
+      </w:r>
+      <w:proofErr w:type="gramEnd"/>
+      <w:r>
+        <w:t xml:space="preserve"> to alerts that satisfy the conditions set after the rule is created.</w:t>
       </w:r>
     </w:p>
     <w:p/>
@@ -2750,7 +2947,7 @@
     <w:p/>
     <w:p>
       <w:pPr>
-        <w:pStyle w:val="Heading2"/>
+        <w:pStyle w:val="Heading1"/>
       </w:pPr>
       <w:r>
         <w:t>Protecting identities with Entra ID Protection</w:t>
@@ -2766,7 +2963,7 @@
     <w:p/>
     <w:p>
       <w:pPr>
-        <w:pStyle w:val="Heading3"/>
+        <w:pStyle w:val="Heading2"/>
       </w:pPr>
       <w:r>
         <w:t>Microsoft Entra ID Protection</w:t>
@@ -2776,7 +2973,15 @@
     <w:p>
       <w:r>
         <w:tab/>
-        <w:t>Microsoft Entra that’s designed to protect your identities through a three-part process.</w:t>
+        <w:t xml:space="preserve">Microsoft Entra </w:t>
+      </w:r>
+      <w:proofErr w:type="gramStart"/>
+      <w:r>
+        <w:t>that’s</w:t>
+      </w:r>
+      <w:proofErr w:type="gramEnd"/>
+      <w:r>
+        <w:t xml:space="preserve"> designed to protect your identities through a three-part process.</w:t>
       </w:r>
     </w:p>
     <w:p>
@@ -2818,7 +3023,7 @@
     <w:p/>
     <w:p>
       <w:pPr>
-        <w:pStyle w:val="Heading3"/>
+        <w:pStyle w:val="Heading2"/>
       </w:pPr>
       <w:r>
         <w:t>Risks</w:t>
@@ -2996,7 +3201,23 @@
           <w:bCs/>
           <w:iCs/>
         </w:rPr>
-        <w:t>Identity protection remembers and learns user’s sign-in history. Detection is triggered when a sign-in occurs from an unusual location for a user.</w:t>
+        <w:t xml:space="preserve">Identity protection remembers and learns user’s sign-in history. Detection </w:t>
+      </w:r>
+      <w:proofErr w:type="gramStart"/>
+      <w:r>
+        <w:rPr>
+          <w:bCs/>
+          <w:iCs/>
+        </w:rPr>
+        <w:t>is triggered</w:t>
+      </w:r>
+      <w:proofErr w:type="gramEnd"/>
+      <w:r>
+        <w:rPr>
+          <w:bCs/>
+          <w:iCs/>
+        </w:rPr>
+        <w:t xml:space="preserve"> when a sign-in occurs from an unusual location for a user.</w:t>
       </w:r>
     </w:p>
     <w:p>
@@ -3043,7 +3264,7 @@
           <w:bCs/>
           <w:iCs/>
         </w:rPr>
-        <w:t xml:space="preserve">Two or more sign-ins occur from distant locations in a short </w:t>
+        <w:t xml:space="preserve">Two or more sign-ins occur from distant locations in </w:t>
       </w:r>
       <w:proofErr w:type="gramStart"/>
       <w:r>
@@ -3051,7 +3272,7 @@
           <w:bCs/>
           <w:iCs/>
         </w:rPr>
-        <w:t>time period</w:t>
+        <w:t>a short time</w:t>
       </w:r>
       <w:proofErr w:type="gramEnd"/>
       <w:r>
@@ -3059,7 +3280,7 @@
           <w:bCs/>
           <w:iCs/>
         </w:rPr>
-        <w:t>.</w:t>
+        <w:t xml:space="preserve"> period.</w:t>
       </w:r>
     </w:p>
     <w:p>
@@ -3119,7 +3340,7 @@
     </w:p>
     <w:p>
       <w:pPr>
-        <w:pStyle w:val="Heading3"/>
+        <w:pStyle w:val="Heading2"/>
       </w:pPr>
       <w:r>
         <w:t>Entra ID Protection workflow</w:t>
@@ -3138,6 +3359,7 @@
         <w:t>Self-remediation workflow</w:t>
       </w:r>
     </w:p>
+    <w:p/>
     <w:p>
       <w:pPr>
         <w:jc w:val="center"/>
@@ -3147,9 +3369,9 @@
           <w:noProof/>
         </w:rPr>
         <w:drawing>
-          <wp:inline distT="0" distB="0" distL="0" distR="0" wp14:anchorId="295A5296" wp14:editId="35C7B53D">
-            <wp:extent cx="3086980" cy="590309"/>
-            <wp:effectExtent l="0" t="0" r="8255" b="3810"/>
+          <wp:inline distT="0" distB="0" distL="0" distR="0" wp14:anchorId="295A5296" wp14:editId="62E11525">
+            <wp:extent cx="4408805" cy="842645"/>
+            <wp:effectExtent l="0" t="0" r="0" b="0"/>
             <wp:docPr id="1632912526" name="Picture 1"/>
             <wp:cNvGraphicFramePr>
               <a:graphicFrameLocks xmlns:a="http://schemas.openxmlformats.org/drawingml/2006/main" noChangeAspect="1"/>
@@ -3162,7 +3384,13 @@
                     <pic:cNvPicPr/>
                   </pic:nvPicPr>
                   <pic:blipFill>
-                    <a:blip r:embed="rId16"/>
+                    <a:blip r:embed="rId16" cstate="print">
+                      <a:extLst>
+                        <a:ext uri="{28A0092B-C50C-407E-A947-70E740481C1C}">
+                          <a14:useLocalDpi xmlns:a14="http://schemas.microsoft.com/office/drawing/2010/main" val="0"/>
+                        </a:ext>
+                      </a:extLst>
+                    </a:blip>
                     <a:stretch>
                       <a:fillRect/>
                     </a:stretch>
@@ -3170,7 +3398,7 @@
                   <pic:spPr>
                     <a:xfrm>
                       <a:off x="0" y="0"/>
-                      <a:ext cx="3086980" cy="590309"/>
+                      <a:ext cx="4408805" cy="842645"/>
                     </a:xfrm>
                     <a:prstGeom prst="rect">
                       <a:avLst/>
@@ -3184,6 +3412,11 @@
       </w:r>
     </w:p>
     <w:p>
+      <w:r>
+        <w:br w:type="page"/>
+      </w:r>
+    </w:p>
+    <w:p>
       <w:pPr>
         <w:pStyle w:val="ListParagraph"/>
         <w:numPr>
@@ -3195,6 +3428,7 @@
         <w:t>Administrator remediation workflow</w:t>
       </w:r>
     </w:p>
+    <w:p/>
     <w:p>
       <w:pPr>
         <w:jc w:val="center"/>
@@ -3204,9 +3438,9 @@
           <w:noProof/>
         </w:rPr>
         <w:drawing>
-          <wp:inline distT="0" distB="0" distL="0" distR="0" wp14:anchorId="48C52BCF" wp14:editId="1AD8B503">
-            <wp:extent cx="4465708" cy="630820"/>
-            <wp:effectExtent l="0" t="0" r="0" b="0"/>
+          <wp:inline distT="0" distB="0" distL="0" distR="0" wp14:anchorId="6936F425" wp14:editId="54D3F815">
+            <wp:extent cx="5234305" cy="739140"/>
+            <wp:effectExtent l="0" t="0" r="4445" b="3810"/>
             <wp:docPr id="78052043" name="Picture 1" descr="A close-up of a computer screen&#10;&#10;Description automatically generated"/>
             <wp:cNvGraphicFramePr>
               <a:graphicFrameLocks xmlns:a="http://schemas.openxmlformats.org/drawingml/2006/main" noChangeAspect="1"/>
@@ -3219,7 +3453,13 @@
                     <pic:cNvPicPr/>
                   </pic:nvPicPr>
                   <pic:blipFill>
-                    <a:blip r:embed="rId17"/>
+                    <a:blip r:embed="rId17" cstate="print">
+                      <a:extLst>
+                        <a:ext uri="{28A0092B-C50C-407E-A947-70E740481C1C}">
+                          <a14:useLocalDpi xmlns:a14="http://schemas.microsoft.com/office/drawing/2010/main" val="0"/>
+                        </a:ext>
+                      </a:extLst>
+                    </a:blip>
                     <a:stretch>
                       <a:fillRect/>
                     </a:stretch>
@@ -3227,7 +3467,7 @@
                   <pic:spPr>
                     <a:xfrm>
                       <a:off x="0" y="0"/>
-                      <a:ext cx="4842395" cy="684030"/>
+                      <a:ext cx="5234305" cy="739140"/>
                     </a:xfrm>
                     <a:prstGeom prst="rect">
                       <a:avLst/>
@@ -3244,23 +3484,1316 @@
       <w:pPr>
         <w:pStyle w:val="Heading2"/>
       </w:pPr>
+    </w:p>
+    <w:p>
+      <w:pPr>
+        <w:pStyle w:val="Heading2"/>
+      </w:pPr>
+      <w:r>
+        <w:t>Detect risks with Entra ID Protection policies.</w:t>
+      </w:r>
+    </w:p>
+    <w:p/>
+    <w:p>
+      <w:r>
+        <w:t>Risk policies – to respond more appropriately to identify risk.</w:t>
+      </w:r>
+    </w:p>
+    <w:p>
+      <w:r>
+        <w:tab/>
+        <w:t>We can configure risk policy to decide how you want identity protection to respond to a particular type of risk.</w:t>
+      </w:r>
+    </w:p>
+    <w:p/>
+    <w:p>
+      <w:pPr>
+        <w:pStyle w:val="Heading3"/>
+      </w:pPr>
+      <w:r>
+        <w:t>Types of identity risks.</w:t>
+      </w:r>
+    </w:p>
+    <w:p/>
+    <w:p>
+      <w:pPr>
+        <w:pStyle w:val="Heading4"/>
+      </w:pPr>
+      <w:r>
+        <w:t>Sign-in risk policy</w:t>
+      </w:r>
+    </w:p>
+    <w:p/>
+    <w:p>
+      <w:r>
+        <w:tab/>
+        <w:t xml:space="preserve">Sign-in risk policy examines every sign-in and gives a </w:t>
+      </w:r>
+      <w:r>
+        <w:rPr>
+          <w:b/>
+          <w:bCs/>
+          <w:i/>
+          <w:iCs/>
+          <w:u w:val="single"/>
+        </w:rPr>
+        <w:t>risk score</w:t>
+      </w:r>
+      <w:r>
+        <w:t xml:space="preserve">. </w:t>
+      </w:r>
+      <w:r>
+        <w:t xml:space="preserve">This score indicates the probability that the person whose credentials are used is </w:t>
+      </w:r>
+      <w:r>
+        <w:t>the</w:t>
+      </w:r>
+      <w:r>
+        <w:t xml:space="preserve"> one attempting to sign-in.</w:t>
+      </w:r>
+      <w:r>
+        <w:t xml:space="preserve"> U</w:t>
+      </w:r>
+      <w:r>
+        <w:t xml:space="preserve">sers might be asked to go through multifactor authentication to remediate detected risks that </w:t>
+      </w:r>
+      <w:r>
+        <w:t>are</w:t>
+      </w:r>
+      <w:r>
+        <w:t xml:space="preserve"> at the medium level. Users could </w:t>
+      </w:r>
+      <w:proofErr w:type="gramStart"/>
+      <w:r>
+        <w:t>be blocked</w:t>
+      </w:r>
+      <w:proofErr w:type="gramEnd"/>
+      <w:r>
+        <w:t xml:space="preserve"> entirely if the risk is considered high.</w:t>
+      </w:r>
+    </w:p>
+    <w:p>
+      <w:pPr>
+        <w:pStyle w:val="ListParagraph"/>
+      </w:pPr>
+      <w:r>
+        <w:rPr>
+          <w:noProof/>
+        </w:rPr>
+        <w:drawing>
+          <wp:anchor distT="0" distB="0" distL="114300" distR="114300" simplePos="0" relativeHeight="251658240" behindDoc="0" locked="0" layoutInCell="1" allowOverlap="1" wp14:anchorId="1D2ACF39" wp14:editId="0A7630A2">
+            <wp:simplePos x="0" y="0"/>
+            <wp:positionH relativeFrom="column">
+              <wp:posOffset>0</wp:posOffset>
+            </wp:positionH>
+            <wp:positionV relativeFrom="paragraph">
+              <wp:posOffset>2485</wp:posOffset>
+            </wp:positionV>
+            <wp:extent cx="2178657" cy="3324036"/>
+            <wp:effectExtent l="0" t="0" r="0" b="0"/>
+            <wp:wrapSquare wrapText="bothSides"/>
+            <wp:docPr id="1235289838" name="Picture 2"/>
+            <wp:cNvGraphicFramePr>
+              <a:graphicFrameLocks xmlns:a="http://schemas.openxmlformats.org/drawingml/2006/main" noChangeAspect="1"/>
+            </wp:cNvGraphicFramePr>
+            <a:graphic xmlns:a="http://schemas.openxmlformats.org/drawingml/2006/main">
+              <a:graphicData uri="http://schemas.openxmlformats.org/drawingml/2006/picture">
+                <pic:pic xmlns:pic="http://schemas.openxmlformats.org/drawingml/2006/picture">
+                  <pic:nvPicPr>
+                    <pic:cNvPr id="0" name="Picture 2"/>
+                    <pic:cNvPicPr>
+                      <a:picLocks noChangeAspect="1" noChangeArrowheads="1"/>
+                    </pic:cNvPicPr>
+                  </pic:nvPicPr>
+                  <pic:blipFill>
+                    <a:blip r:embed="rId18">
+                      <a:extLst>
+                        <a:ext uri="{28A0092B-C50C-407E-A947-70E740481C1C}">
+                          <a14:useLocalDpi xmlns:a14="http://schemas.microsoft.com/office/drawing/2010/main" val="0"/>
+                        </a:ext>
+                      </a:extLst>
+                    </a:blip>
+                    <a:srcRect/>
+                    <a:stretch>
+                      <a:fillRect/>
+                    </a:stretch>
+                  </pic:blipFill>
+                  <pic:spPr bwMode="auto">
+                    <a:xfrm>
+                      <a:off x="0" y="0"/>
+                      <a:ext cx="2178657" cy="3324036"/>
+                    </a:xfrm>
+                    <a:prstGeom prst="rect">
+                      <a:avLst/>
+                    </a:prstGeom>
+                    <a:noFill/>
+                  </pic:spPr>
+                </pic:pic>
+              </a:graphicData>
+            </a:graphic>
+          </wp:anchor>
+        </w:drawing>
+      </w:r>
+      <w:r>
+        <w:t xml:space="preserve">After a sign-in </w:t>
+      </w:r>
+      <w:proofErr w:type="gramStart"/>
+      <w:r>
+        <w:t>is identified</w:t>
+      </w:r>
+      <w:proofErr w:type="gramEnd"/>
+      <w:r>
+        <w:t>, user is asked to take action to remediate the risk.</w:t>
+      </w:r>
+    </w:p>
+    <w:p>
+      <w:pPr>
+        <w:pStyle w:val="ListParagraph"/>
+      </w:pPr>
+      <w:r>
+        <w:t xml:space="preserve">They </w:t>
+      </w:r>
+      <w:proofErr w:type="gramStart"/>
+      <w:r>
+        <w:t>are told</w:t>
+      </w:r>
+      <w:proofErr w:type="gramEnd"/>
+      <w:r>
+        <w:t xml:space="preserve"> that triggered the risk and what they need to provide to resolve the issue.</w:t>
+      </w:r>
+    </w:p>
+    <w:p>
+      <w:r>
+        <w:rPr>
+          <w:noProof/>
+        </w:rPr>
+        <w:drawing>
+          <wp:inline distT="0" distB="0" distL="0" distR="0" wp14:anchorId="555BC4C4" wp14:editId="5AD07B55">
+            <wp:extent cx="3165244" cy="2488703"/>
+            <wp:effectExtent l="0" t="0" r="0" b="6985"/>
+            <wp:docPr id="979426553" name="Picture 4"/>
+            <wp:cNvGraphicFramePr>
+              <a:graphicFrameLocks xmlns:a="http://schemas.openxmlformats.org/drawingml/2006/main" noChangeAspect="1"/>
+            </wp:cNvGraphicFramePr>
+            <a:graphic xmlns:a="http://schemas.openxmlformats.org/drawingml/2006/main">
+              <a:graphicData uri="http://schemas.openxmlformats.org/drawingml/2006/picture">
+                <pic:pic xmlns:pic="http://schemas.openxmlformats.org/drawingml/2006/picture">
+                  <pic:nvPicPr>
+                    <pic:cNvPr id="0" name="Picture 3"/>
+                    <pic:cNvPicPr>
+                      <a:picLocks noChangeAspect="1" noChangeArrowheads="1"/>
+                    </pic:cNvPicPr>
+                  </pic:nvPicPr>
+                  <pic:blipFill>
+                    <a:blip r:embed="rId19">
+                      <a:extLst>
+                        <a:ext uri="{28A0092B-C50C-407E-A947-70E740481C1C}">
+                          <a14:useLocalDpi xmlns:a14="http://schemas.microsoft.com/office/drawing/2010/main" val="0"/>
+                        </a:ext>
+                      </a:extLst>
+                    </a:blip>
+                    <a:srcRect/>
+                    <a:stretch>
+                      <a:fillRect/>
+                    </a:stretch>
+                  </pic:blipFill>
+                  <pic:spPr bwMode="auto">
+                    <a:xfrm>
+                      <a:off x="0" y="0"/>
+                      <a:ext cx="3184544" cy="2503878"/>
+                    </a:xfrm>
+                    <a:prstGeom prst="rect">
+                      <a:avLst/>
+                    </a:prstGeom>
+                    <a:noFill/>
+                  </pic:spPr>
+                </pic:pic>
+              </a:graphicData>
+            </a:graphic>
+          </wp:inline>
+        </w:drawing>
+      </w:r>
+    </w:p>
+    <w:p/>
+    <w:p>
+      <w:pPr>
+        <w:pStyle w:val="Heading4"/>
+      </w:pPr>
+      <w:r>
+        <w:t>User risk policy</w:t>
+      </w:r>
+    </w:p>
+    <w:p/>
+    <w:p>
+      <w:pPr>
+        <w:pStyle w:val="ListParagraph"/>
+        <w:ind w:left="0" w:firstLine="720"/>
+      </w:pPr>
+      <w:r>
+        <w:t xml:space="preserve">Identity Protection learns the user's normal </w:t>
+      </w:r>
+      <w:r>
+        <w:t>behavioural</w:t>
+      </w:r>
+      <w:r>
+        <w:t xml:space="preserve"> patterns</w:t>
+      </w:r>
+      <w:r>
+        <w:t xml:space="preserve">, using this knowledge to calculate the risk of that user’s identity </w:t>
+      </w:r>
+      <w:proofErr w:type="gramStart"/>
+      <w:r>
+        <w:t>was compromised</w:t>
+      </w:r>
+      <w:proofErr w:type="gramEnd"/>
+      <w:r>
+        <w:t>.</w:t>
+      </w:r>
+    </w:p>
+    <w:p>
+      <w:pPr>
+        <w:pStyle w:val="ListParagraph"/>
+        <w:ind w:left="0" w:firstLine="720"/>
+      </w:pPr>
+      <w:r>
+        <w:t xml:space="preserve">Based on that risk, admin can decide whether to </w:t>
+      </w:r>
+      <w:r>
+        <w:rPr>
+          <w:b/>
+          <w:bCs/>
+        </w:rPr>
+        <w:t>allow access</w:t>
+      </w:r>
+      <w:r>
+        <w:rPr>
+          <w:b/>
+          <w:bCs/>
+        </w:rPr>
+        <w:t xml:space="preserve">, block it, or allow access only after extra requirements </w:t>
+      </w:r>
+      <w:proofErr w:type="gramStart"/>
+      <w:r>
+        <w:rPr>
+          <w:b/>
+          <w:bCs/>
+        </w:rPr>
+        <w:t>are met</w:t>
+      </w:r>
+      <w:proofErr w:type="gramEnd"/>
+      <w:r>
+        <w:t>.</w:t>
+      </w:r>
+    </w:p>
+    <w:p>
+      <w:pPr>
+        <w:pStyle w:val="ListParagraph"/>
+        <w:ind w:left="0" w:firstLine="720"/>
+      </w:pPr>
+      <w:r>
+        <w:t xml:space="preserve">The user could, for example, be asked to change their password by using self-service password reset before </w:t>
+      </w:r>
+      <w:proofErr w:type="gramStart"/>
+      <w:r>
+        <w:t>they're</w:t>
+      </w:r>
+      <w:proofErr w:type="gramEnd"/>
+      <w:r>
+        <w:t xml:space="preserve"> allowed access.</w:t>
+      </w:r>
+    </w:p>
+    <w:p>
+      <w:pPr>
+        <w:pStyle w:val="ListParagraph"/>
+        <w:ind w:left="0" w:firstLine="720"/>
+      </w:pPr>
+    </w:p>
+    <w:p>
+      <w:pPr>
+        <w:pStyle w:val="ListParagraph"/>
+        <w:ind w:left="0" w:firstLine="720"/>
+        <w:jc w:val="both"/>
+      </w:pPr>
+      <w:r>
+        <w:rPr>
+          <w:noProof/>
+        </w:rPr>
+        <w:drawing>
+          <wp:inline distT="0" distB="0" distL="0" distR="0" wp14:anchorId="4662D2CC" wp14:editId="009A8001">
+            <wp:extent cx="2075290" cy="3195213"/>
+            <wp:effectExtent l="0" t="0" r="1270" b="5715"/>
+            <wp:docPr id="170947541" name="Picture 6" descr="A screenshot of a login screen&#10;&#10;Description automatically generated"/>
+            <wp:cNvGraphicFramePr>
+              <a:graphicFrameLocks xmlns:a="http://schemas.openxmlformats.org/drawingml/2006/main" noChangeAspect="1"/>
+            </wp:cNvGraphicFramePr>
+            <a:graphic xmlns:a="http://schemas.openxmlformats.org/drawingml/2006/main">
+              <a:graphicData uri="http://schemas.openxmlformats.org/drawingml/2006/picture">
+                <pic:pic xmlns:pic="http://schemas.openxmlformats.org/drawingml/2006/picture">
+                  <pic:nvPicPr>
+                    <pic:cNvPr id="170947541" name="Picture 6" descr="A screenshot of a login screen&#10;&#10;Description automatically generated"/>
+                    <pic:cNvPicPr>
+                      <a:picLocks noChangeAspect="1" noChangeArrowheads="1"/>
+                    </pic:cNvPicPr>
+                  </pic:nvPicPr>
+                  <pic:blipFill>
+                    <a:blip r:embed="rId20">
+                      <a:extLst>
+                        <a:ext uri="{28A0092B-C50C-407E-A947-70E740481C1C}">
+                          <a14:useLocalDpi xmlns:a14="http://schemas.microsoft.com/office/drawing/2010/main" val="0"/>
+                        </a:ext>
+                      </a:extLst>
+                    </a:blip>
+                    <a:srcRect/>
+                    <a:stretch>
+                      <a:fillRect/>
+                    </a:stretch>
+                  </pic:blipFill>
+                  <pic:spPr bwMode="auto">
+                    <a:xfrm>
+                      <a:off x="0" y="0"/>
+                      <a:ext cx="2094794" cy="3225243"/>
+                    </a:xfrm>
+                    <a:prstGeom prst="rect">
+                      <a:avLst/>
+                    </a:prstGeom>
+                    <a:noFill/>
+                  </pic:spPr>
+                </pic:pic>
+              </a:graphicData>
+            </a:graphic>
+          </wp:inline>
+        </w:drawing>
+      </w:r>
+      <w:r>
+        <w:t xml:space="preserve">            </w:t>
+      </w:r>
+      <w:r>
+        <w:rPr>
+          <w:noProof/>
+        </w:rPr>
+        <w:drawing>
+          <wp:inline distT="0" distB="0" distL="0" distR="0" wp14:anchorId="49B8497C" wp14:editId="4B2DF90E">
+            <wp:extent cx="2727297" cy="2448314"/>
+            <wp:effectExtent l="0" t="0" r="0" b="0"/>
+            <wp:docPr id="142006511" name="Picture 8"/>
+            <wp:cNvGraphicFramePr>
+              <a:graphicFrameLocks xmlns:a="http://schemas.openxmlformats.org/drawingml/2006/main" noChangeAspect="1"/>
+            </wp:cNvGraphicFramePr>
+            <a:graphic xmlns:a="http://schemas.openxmlformats.org/drawingml/2006/main">
+              <a:graphicData uri="http://schemas.openxmlformats.org/drawingml/2006/picture">
+                <pic:pic xmlns:pic="http://schemas.openxmlformats.org/drawingml/2006/picture">
+                  <pic:nvPicPr>
+                    <pic:cNvPr id="0" name="Picture 5"/>
+                    <pic:cNvPicPr>
+                      <a:picLocks noChangeAspect="1" noChangeArrowheads="1"/>
+                    </pic:cNvPicPr>
+                  </pic:nvPicPr>
+                  <pic:blipFill>
+                    <a:blip r:embed="rId21">
+                      <a:extLst>
+                        <a:ext uri="{28A0092B-C50C-407E-A947-70E740481C1C}">
+                          <a14:useLocalDpi xmlns:a14="http://schemas.microsoft.com/office/drawing/2010/main" val="0"/>
+                        </a:ext>
+                      </a:extLst>
+                    </a:blip>
+                    <a:srcRect/>
+                    <a:stretch>
+                      <a:fillRect/>
+                    </a:stretch>
+                  </pic:blipFill>
+                  <pic:spPr bwMode="auto">
+                    <a:xfrm>
+                      <a:off x="0" y="0"/>
+                      <a:ext cx="2734383" cy="2454675"/>
+                    </a:xfrm>
+                    <a:prstGeom prst="rect">
+                      <a:avLst/>
+                    </a:prstGeom>
+                    <a:noFill/>
+                  </pic:spPr>
+                </pic:pic>
+              </a:graphicData>
+            </a:graphic>
+          </wp:inline>
+        </w:drawing>
+      </w:r>
+    </w:p>
+    <w:p>
+      <w:pPr>
+        <w:pStyle w:val="ListParagraph"/>
+        <w:ind w:left="0" w:firstLine="720"/>
+        <w:jc w:val="both"/>
+      </w:pPr>
+    </w:p>
+    <w:p>
+      <w:pPr>
+        <w:pStyle w:val="Heading2"/>
+      </w:pPr>
+      <w:r>
+        <w:t>MFA registration policy</w:t>
+      </w:r>
+    </w:p>
+    <w:p/>
+    <w:p>
+      <w:pPr>
+        <w:pStyle w:val="ListParagraph"/>
+        <w:numPr>
+          <w:ilvl w:val="0"/>
+          <w:numId w:val="5"/>
+        </w:numPr>
+      </w:pPr>
+      <w:r>
+        <w:rPr>
+          <w:noProof/>
+        </w:rPr>
+        <w:drawing>
+          <wp:anchor distT="0" distB="0" distL="114300" distR="114300" simplePos="0" relativeHeight="251659264" behindDoc="0" locked="0" layoutInCell="1" allowOverlap="1" wp14:anchorId="636B9F65" wp14:editId="15B22545">
+            <wp:simplePos x="0" y="0"/>
+            <wp:positionH relativeFrom="column">
+              <wp:posOffset>3529855</wp:posOffset>
+            </wp:positionH>
+            <wp:positionV relativeFrom="paragraph">
+              <wp:posOffset>60214</wp:posOffset>
+            </wp:positionV>
+            <wp:extent cx="2432685" cy="3862070"/>
+            <wp:effectExtent l="0" t="0" r="5715" b="5080"/>
+            <wp:wrapSquare wrapText="bothSides"/>
+            <wp:docPr id="950337454" name="Picture 10"/>
+            <wp:cNvGraphicFramePr>
+              <a:graphicFrameLocks xmlns:a="http://schemas.openxmlformats.org/drawingml/2006/main" noChangeAspect="1"/>
+            </wp:cNvGraphicFramePr>
+            <a:graphic xmlns:a="http://schemas.openxmlformats.org/drawingml/2006/main">
+              <a:graphicData uri="http://schemas.openxmlformats.org/drawingml/2006/picture">
+                <pic:pic xmlns:pic="http://schemas.openxmlformats.org/drawingml/2006/picture">
+                  <pic:nvPicPr>
+                    <pic:cNvPr id="0" name="Picture 6"/>
+                    <pic:cNvPicPr>
+                      <a:picLocks noChangeAspect="1" noChangeArrowheads="1"/>
+                    </pic:cNvPicPr>
+                  </pic:nvPicPr>
+                  <pic:blipFill>
+                    <a:blip r:embed="rId22">
+                      <a:extLst>
+                        <a:ext uri="{28A0092B-C50C-407E-A947-70E740481C1C}">
+                          <a14:useLocalDpi xmlns:a14="http://schemas.microsoft.com/office/drawing/2010/main" val="0"/>
+                        </a:ext>
+                      </a:extLst>
+                    </a:blip>
+                    <a:srcRect/>
+                    <a:stretch>
+                      <a:fillRect/>
+                    </a:stretch>
+                  </pic:blipFill>
+                  <pic:spPr bwMode="auto">
+                    <a:xfrm>
+                      <a:off x="0" y="0"/>
+                      <a:ext cx="2432685" cy="3862070"/>
+                    </a:xfrm>
+                    <a:prstGeom prst="rect">
+                      <a:avLst/>
+                    </a:prstGeom>
+                    <a:noFill/>
+                  </pic:spPr>
+                </pic:pic>
+              </a:graphicData>
+            </a:graphic>
+            <wp14:sizeRelH relativeFrom="margin">
+              <wp14:pctWidth>0</wp14:pctWidth>
+            </wp14:sizeRelH>
+            <wp14:sizeRelV relativeFrom="margin">
+              <wp14:pctHeight>0</wp14:pctHeight>
+            </wp14:sizeRelV>
+          </wp:anchor>
+        </w:drawing>
+      </w:r>
+      <w:r>
+        <w:t>S</w:t>
+      </w:r>
+      <w:r>
+        <w:t>econd layer of protection to your user</w:t>
+      </w:r>
+      <w:r>
+        <w:t>’</w:t>
+      </w:r>
+      <w:r>
+        <w:t>s identities</w:t>
+      </w:r>
+      <w:r>
+        <w:t>.</w:t>
+      </w:r>
+    </w:p>
+    <w:p>
+      <w:pPr>
+        <w:ind w:left="360"/>
+      </w:pPr>
+    </w:p>
+    <w:p>
+      <w:pPr>
+        <w:ind w:left="360"/>
+      </w:pPr>
+      <w:r>
+        <w:rPr>
+          <w:noProof/>
+        </w:rPr>
+        <w:drawing>
+          <wp:inline distT="0" distB="0" distL="0" distR="0" wp14:anchorId="257823E5" wp14:editId="51272932">
+            <wp:extent cx="3117443" cy="2647785"/>
+            <wp:effectExtent l="0" t="0" r="6985" b="635"/>
+            <wp:docPr id="1073861940" name="Picture 12"/>
+            <wp:cNvGraphicFramePr>
+              <a:graphicFrameLocks xmlns:a="http://schemas.openxmlformats.org/drawingml/2006/main" noChangeAspect="1"/>
+            </wp:cNvGraphicFramePr>
+            <a:graphic xmlns:a="http://schemas.openxmlformats.org/drawingml/2006/main">
+              <a:graphicData uri="http://schemas.openxmlformats.org/drawingml/2006/picture">
+                <pic:pic xmlns:pic="http://schemas.openxmlformats.org/drawingml/2006/picture">
+                  <pic:nvPicPr>
+                    <pic:cNvPr id="0" name="Picture 7"/>
+                    <pic:cNvPicPr>
+                      <a:picLocks noChangeAspect="1" noChangeArrowheads="1"/>
+                    </pic:cNvPicPr>
+                  </pic:nvPicPr>
+                  <pic:blipFill>
+                    <a:blip r:embed="rId23">
+                      <a:extLst>
+                        <a:ext uri="{28A0092B-C50C-407E-A947-70E740481C1C}">
+                          <a14:useLocalDpi xmlns:a14="http://schemas.microsoft.com/office/drawing/2010/main" val="0"/>
+                        </a:ext>
+                      </a:extLst>
+                    </a:blip>
+                    <a:srcRect/>
+                    <a:stretch>
+                      <a:fillRect/>
+                    </a:stretch>
+                  </pic:blipFill>
+                  <pic:spPr bwMode="auto">
+                    <a:xfrm>
+                      <a:off x="0" y="0"/>
+                      <a:ext cx="3125422" cy="2654562"/>
+                    </a:xfrm>
+                    <a:prstGeom prst="rect">
+                      <a:avLst/>
+                    </a:prstGeom>
+                    <a:noFill/>
+                  </pic:spPr>
+                </pic:pic>
+              </a:graphicData>
+            </a:graphic>
+          </wp:inline>
+        </w:drawing>
+      </w:r>
+    </w:p>
+    <w:p>
+      <w:pPr>
+        <w:pStyle w:val="ListParagraph"/>
+        <w:numPr>
+          <w:ilvl w:val="0"/>
+          <w:numId w:val="5"/>
+        </w:numPr>
+      </w:pPr>
+      <w:r>
+        <w:t xml:space="preserve">Users must complete the registration within 14 days, but they can choose to skip signing in during that period. After 14 days, they </w:t>
+      </w:r>
+      <w:proofErr w:type="gramStart"/>
+      <w:r>
+        <w:t>have to</w:t>
+      </w:r>
+      <w:proofErr w:type="gramEnd"/>
+      <w:r>
+        <w:t xml:space="preserve"> complete registration before they're allowed to sign in again.</w:t>
+      </w:r>
+    </w:p>
+    <w:p/>
+    <w:p>
+      <w:pPr>
+        <w:rPr>
+          <w:rFonts w:asciiTheme="majorHAnsi" w:eastAsiaTheme="majorEastAsia" w:hAnsiTheme="majorHAnsi" w:cstheme="majorBidi"/>
+          <w:color w:val="2F5496" w:themeColor="accent1" w:themeShade="BF"/>
+          <w:sz w:val="26"/>
+          <w:szCs w:val="26"/>
+        </w:rPr>
+      </w:pPr>
       <w:r>
         <w:br w:type="page"/>
-        <w:t>Detect risks with Entra ID Protection policies.</w:t>
+      </w:r>
+    </w:p>
+    <w:p>
+      <w:pPr>
+        <w:pStyle w:val="Heading2"/>
+      </w:pPr>
+      <w:r>
+        <w:t>Investigate and Remediate risks detected by Entra ID protection.</w:t>
       </w:r>
     </w:p>
     <w:p/>
     <w:p>
-      <w:r>
-        <w:t>Risk policies – to respond more appropriately to identify risk.</w:t>
+      <w:pPr>
+        <w:pStyle w:val="Heading3"/>
+      </w:pPr>
+      <w:r>
+        <w:t>Investigation Report</w:t>
       </w:r>
     </w:p>
     <w:p/>
+    <w:tbl>
+      <w:tblPr>
+        <w:tblW w:w="13747" w:type="dxa"/>
+        <w:shd w:val="clear" w:color="auto" w:fill="FFFFFF"/>
+        <w:tblCellMar>
+          <w:top w:w="15" w:type="dxa"/>
+          <w:left w:w="15" w:type="dxa"/>
+          <w:bottom w:w="15" w:type="dxa"/>
+          <w:right w:w="15" w:type="dxa"/>
+        </w:tblCellMar>
+        <w:tblLook w:val="04A0" w:firstRow="1" w:lastRow="0" w:firstColumn="1" w:lastColumn="0" w:noHBand="0" w:noVBand="1"/>
+      </w:tblPr>
+      <w:tblGrid>
+        <w:gridCol w:w="982"/>
+        <w:gridCol w:w="5548"/>
+        <w:gridCol w:w="6007"/>
+        <w:gridCol w:w="1210"/>
+      </w:tblGrid>
+      <w:tr>
+        <w:trPr>
+          <w:tblHeader/>
+        </w:trPr>
+        <w:tc>
+          <w:tcPr>
+            <w:tcW w:w="0" w:type="auto"/>
+            <w:shd w:val="clear" w:color="auto" w:fill="FFFFFF"/>
+            <w:hideMark/>
+          </w:tcPr>
+          <w:p>
+            <w:pPr>
+              <w:rPr>
+                <w:b/>
+                <w:bCs/>
+              </w:rPr>
+            </w:pPr>
+            <w:r>
+              <w:rPr>
+                <w:b/>
+                <w:bCs/>
+              </w:rPr>
+              <w:t>Report</w:t>
+            </w:r>
+          </w:p>
+        </w:tc>
+        <w:tc>
+          <w:tcPr>
+            <w:tcW w:w="0" w:type="auto"/>
+            <w:shd w:val="clear" w:color="auto" w:fill="FFFFFF"/>
+            <w:hideMark/>
+          </w:tcPr>
+          <w:p>
+            <w:pPr>
+              <w:rPr>
+                <w:b/>
+                <w:bCs/>
+              </w:rPr>
+            </w:pPr>
+            <w:r>
+              <w:rPr>
+                <w:b/>
+                <w:bCs/>
+              </w:rPr>
+              <w:t>Information included</w:t>
+            </w:r>
+          </w:p>
+        </w:tc>
+        <w:tc>
+          <w:tcPr>
+            <w:tcW w:w="0" w:type="auto"/>
+            <w:shd w:val="clear" w:color="auto" w:fill="FFFFFF"/>
+            <w:hideMark/>
+          </w:tcPr>
+          <w:p>
+            <w:pPr>
+              <w:rPr>
+                <w:b/>
+                <w:bCs/>
+              </w:rPr>
+            </w:pPr>
+            <w:r>
+              <w:rPr>
+                <w:b/>
+                <w:bCs/>
+              </w:rPr>
+              <w:t>Actions the admin can take</w:t>
+            </w:r>
+          </w:p>
+        </w:tc>
+        <w:tc>
+          <w:tcPr>
+            <w:tcW w:w="0" w:type="auto"/>
+            <w:shd w:val="clear" w:color="auto" w:fill="FFFFFF"/>
+            <w:hideMark/>
+          </w:tcPr>
+          <w:p>
+            <w:pPr>
+              <w:rPr>
+                <w:b/>
+                <w:bCs/>
+              </w:rPr>
+            </w:pPr>
+            <w:r>
+              <w:rPr>
+                <w:b/>
+                <w:bCs/>
+              </w:rPr>
+              <w:t>Period covered</w:t>
+            </w:r>
+          </w:p>
+        </w:tc>
+      </w:tr>
+      <w:tr>
+        <w:tc>
+          <w:tcPr>
+            <w:tcW w:w="0" w:type="auto"/>
+            <w:shd w:val="clear" w:color="auto" w:fill="FFFFFF"/>
+            <w:hideMark/>
+          </w:tcPr>
+          <w:p>
+            <w:r>
+              <w:t>Risky sign-ins</w:t>
+            </w:r>
+          </w:p>
+        </w:tc>
+        <w:tc>
+          <w:tcPr>
+            <w:tcW w:w="0" w:type="auto"/>
+            <w:shd w:val="clear" w:color="auto" w:fill="FFFFFF"/>
+            <w:hideMark/>
+          </w:tcPr>
+          <w:p>
+            <w:r>
+              <w:t>Location details, device details, sign-ins confirmed as safe, or with dismissed or remediated risks.</w:t>
+            </w:r>
+          </w:p>
+        </w:tc>
+        <w:tc>
+          <w:tcPr>
+            <w:tcW w:w="0" w:type="auto"/>
+            <w:shd w:val="clear" w:color="auto" w:fill="FFFFFF"/>
+            <w:hideMark/>
+          </w:tcPr>
+          <w:p>
+            <w:r>
+              <w:t xml:space="preserve">Confirm that sign-ins are safe or confirm that </w:t>
+            </w:r>
+            <w:proofErr w:type="gramStart"/>
+            <w:r>
+              <w:t>they're</w:t>
+            </w:r>
+            <w:proofErr w:type="gramEnd"/>
+            <w:r>
+              <w:t xml:space="preserve"> compromised.</w:t>
+            </w:r>
+          </w:p>
+        </w:tc>
+        <w:tc>
+          <w:tcPr>
+            <w:tcW w:w="0" w:type="auto"/>
+            <w:shd w:val="clear" w:color="auto" w:fill="FFFFFF"/>
+            <w:hideMark/>
+          </w:tcPr>
+          <w:p>
+            <w:r>
+              <w:t>Last 30 days</w:t>
+            </w:r>
+          </w:p>
+        </w:tc>
+      </w:tr>
+      <w:tr>
+        <w:tc>
+          <w:tcPr>
+            <w:tcW w:w="0" w:type="auto"/>
+            <w:shd w:val="clear" w:color="auto" w:fill="FFFFFF"/>
+            <w:hideMark/>
+          </w:tcPr>
+          <w:p>
+            <w:r>
+              <w:t>Risky users</w:t>
+            </w:r>
+          </w:p>
+        </w:tc>
+        <w:tc>
+          <w:tcPr>
+            <w:tcW w:w="0" w:type="auto"/>
+            <w:shd w:val="clear" w:color="auto" w:fill="FFFFFF"/>
+            <w:hideMark/>
+          </w:tcPr>
+          <w:p>
+            <w:r>
+              <w:t>Lists of users at risk and users with dismissed or remediated risks. User history of risky sign-ins.</w:t>
+            </w:r>
+          </w:p>
+        </w:tc>
+        <w:tc>
+          <w:tcPr>
+            <w:tcW w:w="0" w:type="auto"/>
+            <w:shd w:val="clear" w:color="auto" w:fill="FFFFFF"/>
+            <w:hideMark/>
+          </w:tcPr>
+          <w:p>
+            <w:r>
+              <w:t>Reset user passwords, dismiss user risk, block user sign-ins, and confirm user accounts as compromised.</w:t>
+            </w:r>
+          </w:p>
+        </w:tc>
+        <w:tc>
+          <w:tcPr>
+            <w:tcW w:w="0" w:type="auto"/>
+            <w:shd w:val="clear" w:color="auto" w:fill="FFFFFF"/>
+            <w:hideMark/>
+          </w:tcPr>
+          <w:p>
+            <w:r>
+              <w:t>Not applicable</w:t>
+            </w:r>
+          </w:p>
+        </w:tc>
+      </w:tr>
+    </w:tbl>
+    <w:p/>
+    <w:p>
+      <w:pPr>
+        <w:ind w:firstLine="720"/>
+      </w:pPr>
+      <w:r>
+        <w:t>Identity Protection provides reports you can use to investigate identity-based risks detected for your organization's users.</w:t>
+      </w:r>
+    </w:p>
+    <w:p/>
     <w:p>
       <w:pPr>
         <w:pStyle w:val="Heading3"/>
       </w:pPr>
-    </w:p>
+      <w:r>
+        <w:t>Remediate Risks</w:t>
+      </w:r>
+    </w:p>
+    <w:p/>
+    <w:tbl>
+      <w:tblPr>
+        <w:tblW w:w="13747" w:type="dxa"/>
+        <w:shd w:val="clear" w:color="auto" w:fill="FFFFFF"/>
+        <w:tblCellMar>
+          <w:top w:w="15" w:type="dxa"/>
+          <w:left w:w="15" w:type="dxa"/>
+          <w:bottom w:w="15" w:type="dxa"/>
+          <w:right w:w="15" w:type="dxa"/>
+        </w:tblCellMar>
+        <w:tblLook w:val="04A0" w:firstRow="1" w:lastRow="0" w:firstColumn="1" w:lastColumn="0" w:noHBand="0" w:noVBand="1"/>
+      </w:tblPr>
+      <w:tblGrid>
+        <w:gridCol w:w="1673"/>
+        <w:gridCol w:w="12074"/>
+      </w:tblGrid>
+      <w:tr>
+        <w:trPr>
+          <w:tblHeader/>
+        </w:trPr>
+        <w:tc>
+          <w:tcPr>
+            <w:tcW w:w="0" w:type="auto"/>
+            <w:shd w:val="clear" w:color="auto" w:fill="FFFFFF"/>
+            <w:hideMark/>
+          </w:tcPr>
+          <w:p>
+            <w:pPr>
+              <w:rPr>
+                <w:b/>
+                <w:bCs/>
+              </w:rPr>
+            </w:pPr>
+            <w:r>
+              <w:rPr>
+                <w:b/>
+                <w:bCs/>
+              </w:rPr>
+              <w:t>Remediation method</w:t>
+            </w:r>
+          </w:p>
+        </w:tc>
+        <w:tc>
+          <w:tcPr>
+            <w:tcW w:w="0" w:type="auto"/>
+            <w:shd w:val="clear" w:color="auto" w:fill="FFFFFF"/>
+            <w:hideMark/>
+          </w:tcPr>
+          <w:p>
+            <w:pPr>
+              <w:rPr>
+                <w:b/>
+                <w:bCs/>
+              </w:rPr>
+            </w:pPr>
+            <w:r>
+              <w:rPr>
+                <w:b/>
+                <w:bCs/>
+              </w:rPr>
+              <w:t>Description</w:t>
+            </w:r>
+          </w:p>
+        </w:tc>
+      </w:tr>
+      <w:tr>
+        <w:tc>
+          <w:tcPr>
+            <w:tcW w:w="0" w:type="auto"/>
+            <w:shd w:val="clear" w:color="auto" w:fill="FFFFFF"/>
+            <w:hideMark/>
+          </w:tcPr>
+          <w:p>
+            <w:r>
+              <w:rPr>
+                <w:b/>
+                <w:bCs/>
+              </w:rPr>
+              <w:t>Self-remediation</w:t>
+            </w:r>
+          </w:p>
+        </w:tc>
+        <w:tc>
+          <w:tcPr>
+            <w:tcW w:w="0" w:type="auto"/>
+            <w:shd w:val="clear" w:color="auto" w:fill="FFFFFF"/>
+            <w:hideMark/>
+          </w:tcPr>
+          <w:p>
+            <w:r>
+              <w:t xml:space="preserve">If you configure risk policies, you can let users self-remediate. When Identity Protection has detected a risk, users either reset their password or go through multifactor authentication to unblock themselves. After self-remediation, these detected risks </w:t>
+            </w:r>
+            <w:proofErr w:type="gramStart"/>
+            <w:r>
+              <w:t>are considered</w:t>
+            </w:r>
+            <w:proofErr w:type="gramEnd"/>
+            <w:r>
+              <w:t xml:space="preserve"> closed. In your risk policies, the lower the acceptable risk level that triggers the policy, the more users </w:t>
+            </w:r>
+            <w:proofErr w:type="gramStart"/>
+            <w:r>
+              <w:t>are affected</w:t>
+            </w:r>
+            <w:proofErr w:type="gramEnd"/>
+            <w:r>
+              <w:t>. In general, we recommend that you set the threshold for user risk policies at </w:t>
+            </w:r>
+            <w:proofErr w:type="gramStart"/>
+            <w:r>
+              <w:rPr>
+                <w:i/>
+                <w:iCs/>
+              </w:rPr>
+              <w:t>high</w:t>
+            </w:r>
+            <w:r>
+              <w:t>, and</w:t>
+            </w:r>
+            <w:proofErr w:type="gramEnd"/>
+            <w:r>
+              <w:t xml:space="preserve"> set sign-in risk policies to </w:t>
+            </w:r>
+            <w:r>
+              <w:rPr>
+                <w:i/>
+                <w:iCs/>
+              </w:rPr>
+              <w:t>medium and above</w:t>
+            </w:r>
+            <w:r>
+              <w:t>.</w:t>
+            </w:r>
+          </w:p>
+        </w:tc>
+      </w:tr>
+      <w:tr>
+        <w:tc>
+          <w:tcPr>
+            <w:tcW w:w="0" w:type="auto"/>
+            <w:shd w:val="clear" w:color="auto" w:fill="FFFFFF"/>
+            <w:hideMark/>
+          </w:tcPr>
+          <w:p>
+            <w:r>
+              <w:rPr>
+                <w:b/>
+                <w:bCs/>
+              </w:rPr>
+              <w:t>Reset passwords manually</w:t>
+            </w:r>
+          </w:p>
+        </w:tc>
+        <w:tc>
+          <w:tcPr>
+            <w:tcW w:w="0" w:type="auto"/>
+            <w:shd w:val="clear" w:color="auto" w:fill="FFFFFF"/>
+            <w:hideMark/>
+          </w:tcPr>
+          <w:p>
+            <w:r>
+              <w:t xml:space="preserve">For </w:t>
+            </w:r>
+            <w:proofErr w:type="gramStart"/>
+            <w:r>
+              <w:t>some</w:t>
+            </w:r>
+            <w:proofErr w:type="gramEnd"/>
+            <w:r>
+              <w:t xml:space="preserve"> organizations, automated password reset might not be an option. In this case, the admin can manually enforce password resets. For example, the admin can generate a temporary password and advise the user. The user can then change their password.</w:t>
+            </w:r>
+          </w:p>
+        </w:tc>
+      </w:tr>
+      <w:tr>
+        <w:tc>
+          <w:tcPr>
+            <w:tcW w:w="0" w:type="auto"/>
+            <w:shd w:val="clear" w:color="auto" w:fill="FFFFFF"/>
+            <w:hideMark/>
+          </w:tcPr>
+          <w:p>
+            <w:r>
+              <w:rPr>
+                <w:b/>
+                <w:bCs/>
+              </w:rPr>
+              <w:t>Dismiss user risk detections</w:t>
+            </w:r>
+          </w:p>
+        </w:tc>
+        <w:tc>
+          <w:tcPr>
+            <w:tcW w:w="0" w:type="auto"/>
+            <w:shd w:val="clear" w:color="auto" w:fill="FFFFFF"/>
+            <w:hideMark/>
+          </w:tcPr>
+          <w:p>
+            <w:r>
+              <w:t xml:space="preserve">Sometimes, password reset </w:t>
+            </w:r>
+            <w:proofErr w:type="gramStart"/>
+            <w:r>
+              <w:t>isn't</w:t>
+            </w:r>
+            <w:proofErr w:type="gramEnd"/>
+            <w:r>
+              <w:t xml:space="preserve"> possible. For example, </w:t>
+            </w:r>
+            <w:proofErr w:type="gramStart"/>
+            <w:r>
+              <w:t>perhaps the</w:t>
+            </w:r>
+            <w:proofErr w:type="gramEnd"/>
+            <w:r>
+              <w:t xml:space="preserve"> affected user account was deleted. In this case, you can dismiss the risk detections for this user. If you choose to dismiss user risk detections, all associated risk detections for the user </w:t>
+            </w:r>
+            <w:proofErr w:type="gramStart"/>
+            <w:r>
+              <w:t>are closed</w:t>
+            </w:r>
+            <w:proofErr w:type="gramEnd"/>
+            <w:r>
+              <w:t>.</w:t>
+            </w:r>
+          </w:p>
+        </w:tc>
+      </w:tr>
+      <w:tr>
+        <w:tc>
+          <w:tcPr>
+            <w:tcW w:w="0" w:type="auto"/>
+            <w:shd w:val="clear" w:color="auto" w:fill="FFFFFF"/>
+            <w:hideMark/>
+          </w:tcPr>
+          <w:p>
+            <w:r>
+              <w:rPr>
+                <w:b/>
+                <w:bCs/>
+              </w:rPr>
+              <w:t>Close individual detections</w:t>
+            </w:r>
+          </w:p>
+        </w:tc>
+        <w:tc>
+          <w:tcPr>
+            <w:tcW w:w="0" w:type="auto"/>
+            <w:shd w:val="clear" w:color="auto" w:fill="FFFFFF"/>
+            <w:hideMark/>
+          </w:tcPr>
+          <w:p>
+            <w:r>
+              <w:t xml:space="preserve">All detected risks contribute to an overall risk score for a user. This risk score represents the probability that a user account </w:t>
+            </w:r>
+            <w:proofErr w:type="gramStart"/>
+            <w:r>
+              <w:t>is compromised</w:t>
+            </w:r>
+            <w:proofErr w:type="gramEnd"/>
+            <w:r>
+              <w:t xml:space="preserve">. The admin can also choose to close individual risk detections and lower the overall risk of a user's account. For example, the admin can determine from a user that a particular risk detection </w:t>
+            </w:r>
+            <w:proofErr w:type="gramStart"/>
+            <w:r>
+              <w:t>is no longer needed</w:t>
+            </w:r>
+            <w:proofErr w:type="gramEnd"/>
+            <w:r>
+              <w:t xml:space="preserve"> and then dismiss it. The overall risk that a user account </w:t>
+            </w:r>
+            <w:proofErr w:type="gramStart"/>
+            <w:r>
+              <w:t>was compromised</w:t>
+            </w:r>
+            <w:proofErr w:type="gramEnd"/>
+            <w:r>
+              <w:t xml:space="preserve"> is lowered.</w:t>
+            </w:r>
+          </w:p>
+        </w:tc>
+      </w:tr>
+    </w:tbl>
+    <w:p/>
+    <w:p>
+      <w:pPr>
+        <w:pStyle w:val="Heading2"/>
+      </w:pPr>
+      <w:r>
+        <w:t>Unblock users.</w:t>
+      </w:r>
+    </w:p>
+    <w:p/>
+    <w:p>
+      <w:pPr>
+        <w:ind w:firstLine="720"/>
+      </w:pPr>
+      <w:r>
+        <w:t xml:space="preserve">When risk policies block a user account or admin manually blocks after an investigation. These accounts </w:t>
+      </w:r>
+      <w:proofErr w:type="gramStart"/>
+      <w:r>
+        <w:t>are unblocked</w:t>
+      </w:r>
+      <w:proofErr w:type="gramEnd"/>
+      <w:r>
+        <w:t xml:space="preserve"> depends on the type of risk that caused the blockage:</w:t>
+      </w:r>
+    </w:p>
+    <w:p>
+      <w:r>
+        <w:br w:type="page"/>
+      </w:r>
+    </w:p>
+    <w:p>
+      <w:pPr>
+        <w:pStyle w:val="Heading3"/>
+      </w:pPr>
+      <w:r>
+        <w:t>Accounts blocked (Sign-in risk)</w:t>
+      </w:r>
+    </w:p>
+    <w:p/>
+    <w:p>
+      <w:pPr>
+        <w:pStyle w:val="ListParagraph"/>
+        <w:numPr>
+          <w:ilvl w:val="0"/>
+          <w:numId w:val="5"/>
+        </w:numPr>
+      </w:pPr>
+      <w:r>
+        <w:t>C</w:t>
+      </w:r>
+      <w:r>
+        <w:t>an be unblocked by excluding the user from the policy.</w:t>
+      </w:r>
+    </w:p>
+    <w:p>
+      <w:pPr>
+        <w:pStyle w:val="ListParagraph"/>
+        <w:numPr>
+          <w:ilvl w:val="0"/>
+          <w:numId w:val="5"/>
+        </w:numPr>
+      </w:pPr>
+      <w:r>
+        <w:rPr>
+          <w:rFonts w:ascii="Segoe UI" w:hAnsi="Segoe UI" w:cs="Segoe UI"/>
+          <w:color w:val="161616"/>
+          <w:shd w:val="clear" w:color="auto" w:fill="FFFFFF"/>
+        </w:rPr>
+        <w:t>unblocked if user sign in from a familiar location or device.</w:t>
+      </w:r>
+    </w:p>
+    <w:p/>
+    <w:p>
+      <w:pPr>
+        <w:pStyle w:val="Heading3"/>
+      </w:pPr>
+      <w:r>
+        <w:t>Accounts blocked (user risk)</w:t>
+      </w:r>
+    </w:p>
+    <w:p/>
+    <w:p>
+      <w:pPr>
+        <w:pStyle w:val="ListParagraph"/>
+        <w:numPr>
+          <w:ilvl w:val="0"/>
+          <w:numId w:val="5"/>
+        </w:numPr>
+      </w:pPr>
+      <w:r>
+        <w:t>A</w:t>
+      </w:r>
+      <w:r>
+        <w:t>dmin can reset the password for the user to unblock the account.</w:t>
+      </w:r>
+    </w:p>
+    <w:p>
+      <w:pPr>
+        <w:pStyle w:val="ListParagraph"/>
+        <w:numPr>
+          <w:ilvl w:val="0"/>
+          <w:numId w:val="5"/>
+        </w:numPr>
+      </w:pPr>
+      <w:r>
+        <w:t>A</w:t>
+      </w:r>
+      <w:r>
+        <w:t>dmin might dismiss the activity identified as risky</w:t>
+      </w:r>
+      <w:r>
+        <w:t>.</w:t>
+      </w:r>
+    </w:p>
+    <w:p>
+      <w:pPr>
+        <w:pStyle w:val="ListParagraph"/>
+        <w:numPr>
+          <w:ilvl w:val="0"/>
+          <w:numId w:val="5"/>
+        </w:numPr>
+      </w:pPr>
+      <w:r>
+        <w:t>E</w:t>
+      </w:r>
+      <w:r>
+        <w:t>xclude the user from the policy.</w:t>
+      </w:r>
+    </w:p>
+    <w:p>
+      <w:pPr>
+        <w:pBdr>
+          <w:bottom w:val="single" w:sz="4" w:space="1" w:color="auto"/>
+        </w:pBdr>
+      </w:pPr>
+    </w:p>
+    <w:p/>
     <w:sectPr>
       <w:pgSz w:w="11906" w:h="16838"/>
       <w:pgMar w:top="1440" w:right="1440" w:bottom="1440" w:left="1440" w:header="708" w:footer="708" w:gutter="0"/>
@@ -3834,6 +5367,95 @@
     </w:lvl>
   </w:abstractNum>
   <w:abstractNum w:abstractNumId="5" w15:restartNumberingAfterBreak="0">
+    <w:nsid w:val="58F923CF"/>
+    <w:multiLevelType w:val="hybridMultilevel"/>
+    <w:tmpl w:val="703ADA2E"/>
+    <w:lvl w:ilvl="0" w:tplc="4009000F">
+      <w:start w:val="1"/>
+      <w:numFmt w:val="decimal"/>
+      <w:lvlText w:val="%1."/>
+      <w:lvlJc w:val="left"/>
+      <w:pPr>
+        <w:ind w:left="720" w:hanging="360"/>
+      </w:pPr>
+      <w:rPr>
+        <w:rFonts w:hint="default"/>
+      </w:rPr>
+    </w:lvl>
+    <w:lvl w:ilvl="1" w:tplc="40090019" w:tentative="1">
+      <w:start w:val="1"/>
+      <w:numFmt w:val="lowerLetter"/>
+      <w:lvlText w:val="%2."/>
+      <w:lvlJc w:val="left"/>
+      <w:pPr>
+        <w:ind w:left="1440" w:hanging="360"/>
+      </w:pPr>
+    </w:lvl>
+    <w:lvl w:ilvl="2" w:tplc="4009001B" w:tentative="1">
+      <w:start w:val="1"/>
+      <w:numFmt w:val="lowerRoman"/>
+      <w:lvlText w:val="%3."/>
+      <w:lvlJc w:val="right"/>
+      <w:pPr>
+        <w:ind w:left="2160" w:hanging="180"/>
+      </w:pPr>
+    </w:lvl>
+    <w:lvl w:ilvl="3" w:tplc="4009000F" w:tentative="1">
+      <w:start w:val="1"/>
+      <w:numFmt w:val="decimal"/>
+      <w:lvlText w:val="%4."/>
+      <w:lvlJc w:val="left"/>
+      <w:pPr>
+        <w:ind w:left="2880" w:hanging="360"/>
+      </w:pPr>
+    </w:lvl>
+    <w:lvl w:ilvl="4" w:tplc="40090019" w:tentative="1">
+      <w:start w:val="1"/>
+      <w:numFmt w:val="lowerLetter"/>
+      <w:lvlText w:val="%5."/>
+      <w:lvlJc w:val="left"/>
+      <w:pPr>
+        <w:ind w:left="3600" w:hanging="360"/>
+      </w:pPr>
+    </w:lvl>
+    <w:lvl w:ilvl="5" w:tplc="4009001B" w:tentative="1">
+      <w:start w:val="1"/>
+      <w:numFmt w:val="lowerRoman"/>
+      <w:lvlText w:val="%6."/>
+      <w:lvlJc w:val="right"/>
+      <w:pPr>
+        <w:ind w:left="4320" w:hanging="180"/>
+      </w:pPr>
+    </w:lvl>
+    <w:lvl w:ilvl="6" w:tplc="4009000F" w:tentative="1">
+      <w:start w:val="1"/>
+      <w:numFmt w:val="decimal"/>
+      <w:lvlText w:val="%7."/>
+      <w:lvlJc w:val="left"/>
+      <w:pPr>
+        <w:ind w:left="5040" w:hanging="360"/>
+      </w:pPr>
+    </w:lvl>
+    <w:lvl w:ilvl="7" w:tplc="40090019" w:tentative="1">
+      <w:start w:val="1"/>
+      <w:numFmt w:val="lowerLetter"/>
+      <w:lvlText w:val="%8."/>
+      <w:lvlJc w:val="left"/>
+      <w:pPr>
+        <w:ind w:left="5760" w:hanging="360"/>
+      </w:pPr>
+    </w:lvl>
+    <w:lvl w:ilvl="8" w:tplc="4009001B" w:tentative="1">
+      <w:start w:val="1"/>
+      <w:numFmt w:val="lowerRoman"/>
+      <w:lvlText w:val="%9."/>
+      <w:lvlJc w:val="right"/>
+      <w:pPr>
+        <w:ind w:left="6480" w:hanging="180"/>
+      </w:pPr>
+    </w:lvl>
+  </w:abstractNum>
+  <w:abstractNum w:abstractNumId="6" w15:restartNumberingAfterBreak="0">
     <w:nsid w:val="62BF77AE"/>
     <w:multiLevelType w:val="hybridMultilevel"/>
     <w:tmpl w:val="64963640"/>
@@ -3945,7 +5567,7 @@
       </w:rPr>
     </w:lvl>
   </w:abstractNum>
-  <w:abstractNum w:abstractNumId="6" w15:restartNumberingAfterBreak="0">
+  <w:abstractNum w:abstractNumId="7" w15:restartNumberingAfterBreak="0">
     <w:nsid w:val="7C2327B9"/>
     <w:multiLevelType w:val="hybridMultilevel"/>
     <w:tmpl w:val="2480CB46"/>
@@ -4064,7 +5686,7 @@
     <w:abstractNumId w:val="0"/>
   </w:num>
   <w:num w:numId="3" w16cid:durableId="678191789">
-    <w:abstractNumId w:val="5"/>
+    <w:abstractNumId w:val="6"/>
   </w:num>
   <w:num w:numId="4" w16cid:durableId="2095854398">
     <w:abstractNumId w:val="1"/>
@@ -4073,10 +5695,13 @@
     <w:abstractNumId w:val="4"/>
   </w:num>
   <w:num w:numId="6" w16cid:durableId="334575962">
-    <w:abstractNumId w:val="6"/>
+    <w:abstractNumId w:val="7"/>
   </w:num>
   <w:num w:numId="7" w16cid:durableId="223490542">
     <w:abstractNumId w:val="3"/>
+  </w:num>
+  <w:num w:numId="8" w16cid:durableId="353775429">
+    <w:abstractNumId w:val="5"/>
   </w:num>
 </w:numbering>
 </file>
@@ -4572,7 +6197,6 @@
   <w:style w:type="character" w:default="1" w:styleId="DefaultParagraphFont">
     <w:name w:val="Default Paragraph Font"/>
     <w:uiPriority w:val="1"/>
-    <w:semiHidden/>
     <w:unhideWhenUsed/>
   </w:style>
   <w:style w:type="table" w:default="1" w:styleId="TableNormal">

</xml_diff>

<commit_message>
vault backup: Thursday, 18-04-2024, 3:46 pm
Affected files:
Security/SC-200/Defender XDR.docx
Security/SC-200/~$fender XDR.docx
Security/SC-200/~WRL0054.tmp
</commit_message>
<xml_diff>
--- a/Security/SC-200/Defender XDR.docx
+++ b/Security/SC-200/Defender XDR.docx
@@ -4,26 +4,24 @@
   <w:body>
     <w:sdt>
       <w:sdtPr>
+        <w:id w:val="874118241"/>
+        <w:docPartObj>
+          <w:docPartGallery w:val="Table of Contents"/>
+          <w:docPartUnique/>
+        </w:docPartObj>
+      </w:sdtPr>
+      <w:sdtEndPr>
         <w:rPr>
           <w:rFonts w:asciiTheme="minorHAnsi" w:eastAsiaTheme="minorHAnsi" w:hAnsiTheme="minorHAnsi" w:cstheme="minorBidi"/>
+          <w:b/>
+          <w:bCs/>
+          <w:noProof/>
           <w:color w:val="auto"/>
           <w:kern w:val="2"/>
           <w:sz w:val="22"/>
           <w:szCs w:val="22"/>
           <w:lang w:val="en-IN"/>
           <w14:ligatures w14:val="standardContextual"/>
-        </w:rPr>
-        <w:id w:val="-181585171"/>
-        <w:docPartObj>
-          <w:docPartGallery w:val="Table of Contents"/>
-          <w:docPartUnique/>
-        </w:docPartObj>
-      </w:sdtPr>
-      <w:sdtEndPr>
-        <w:rPr>
-          <w:b/>
-          <w:bCs/>
-          <w:noProof/>
         </w:rPr>
       </w:sdtEndPr>
       <w:sdtContent>
@@ -32,7 +30,7 @@
             <w:pStyle w:val="TOCHeading"/>
           </w:pPr>
           <w:r>
-            <w:t>Table of Contents</w:t>
+            <w:t>Contents</w:t>
           </w:r>
         </w:p>
         <w:p>
@@ -51,12 +49,12 @@
             <w:fldChar w:fldCharType="begin"/>
           </w:r>
           <w:r>
-            <w:instrText xml:space="preserve"> TOC \o "1-3" \h \z \u </w:instrText>
+            <w:instrText xml:space="preserve"> TOC \o "1-6" \h \z \u </w:instrText>
           </w:r>
           <w:r>
             <w:fldChar w:fldCharType="separate"/>
           </w:r>
-          <w:hyperlink w:anchor="_Toc164085052" w:history="1">
+          <w:hyperlink w:anchor="_Toc164276531" w:history="1">
             <w:r>
               <w:rPr>
                 <w:rStyle w:val="Hyperlink"/>
@@ -83,7 +81,7 @@
                 <w:noProof/>
                 <w:webHidden/>
               </w:rPr>
-              <w:instrText xml:space="preserve"> PAGEREF _Toc164085052 \h </w:instrText>
+              <w:instrText xml:space="preserve"> PAGEREF _Toc164276531 \h </w:instrText>
             </w:r>
             <w:r>
               <w:rPr>
@@ -126,7 +124,7 @@
               <w:lang w:eastAsia="en-IN"/>
             </w:rPr>
           </w:pPr>
-          <w:hyperlink w:anchor="_Toc164085053" w:history="1">
+          <w:hyperlink w:anchor="_Toc164276532" w:history="1">
             <w:r>
               <w:rPr>
                 <w:rStyle w:val="Hyperlink"/>
@@ -153,7 +151,7 @@
                 <w:noProof/>
                 <w:webHidden/>
               </w:rPr>
-              <w:instrText xml:space="preserve"> PAGEREF _Toc164085053 \h </w:instrText>
+              <w:instrText xml:space="preserve"> PAGEREF _Toc164276532 \h </w:instrText>
             </w:r>
             <w:r>
               <w:rPr>
@@ -196,7 +194,7 @@
               <w:lang w:eastAsia="en-IN"/>
             </w:rPr>
           </w:pPr>
-          <w:hyperlink w:anchor="_Toc164085054" w:history="1">
+          <w:hyperlink w:anchor="_Toc164276533" w:history="1">
             <w:r>
               <w:rPr>
                 <w:rStyle w:val="Hyperlink"/>
@@ -223,7 +221,7 @@
                 <w:noProof/>
                 <w:webHidden/>
               </w:rPr>
-              <w:instrText xml:space="preserve"> PAGEREF _Toc164085054 \h </w:instrText>
+              <w:instrText xml:space="preserve"> PAGEREF _Toc164276533 \h </w:instrText>
             </w:r>
             <w:r>
               <w:rPr>
@@ -266,7 +264,7 @@
               <w:lang w:eastAsia="en-IN"/>
             </w:rPr>
           </w:pPr>
-          <w:hyperlink w:anchor="_Toc164085055" w:history="1">
+          <w:hyperlink w:anchor="_Toc164276534" w:history="1">
             <w:r>
               <w:rPr>
                 <w:rStyle w:val="Hyperlink"/>
@@ -293,7 +291,7 @@
                 <w:noProof/>
                 <w:webHidden/>
               </w:rPr>
-              <w:instrText xml:space="preserve"> PAGEREF _Toc164085055 \h </w:instrText>
+              <w:instrText xml:space="preserve"> PAGEREF _Toc164276534 \h </w:instrText>
             </w:r>
             <w:r>
               <w:rPr>
@@ -336,7 +334,7 @@
               <w:lang w:eastAsia="en-IN"/>
             </w:rPr>
           </w:pPr>
-          <w:hyperlink w:anchor="_Toc164085056" w:history="1">
+          <w:hyperlink w:anchor="_Toc164276535" w:history="1">
             <w:r>
               <w:rPr>
                 <w:rStyle w:val="Hyperlink"/>
@@ -363,7 +361,7 @@
                 <w:noProof/>
                 <w:webHidden/>
               </w:rPr>
-              <w:instrText xml:space="preserve"> PAGEREF _Toc164085056 \h </w:instrText>
+              <w:instrText xml:space="preserve"> PAGEREF _Toc164276535 \h </w:instrText>
             </w:r>
             <w:r>
               <w:rPr>
@@ -406,7 +404,7 @@
               <w:lang w:eastAsia="en-IN"/>
             </w:rPr>
           </w:pPr>
-          <w:hyperlink w:anchor="_Toc164085057" w:history="1">
+          <w:hyperlink w:anchor="_Toc164276536" w:history="1">
             <w:r>
               <w:rPr>
                 <w:rStyle w:val="Hyperlink"/>
@@ -433,7 +431,7 @@
                 <w:noProof/>
                 <w:webHidden/>
               </w:rPr>
-              <w:instrText xml:space="preserve"> PAGEREF _Toc164085057 \h </w:instrText>
+              <w:instrText xml:space="preserve"> PAGEREF _Toc164276536 \h </w:instrText>
             </w:r>
             <w:r>
               <w:rPr>
@@ -476,7 +474,7 @@
               <w:lang w:eastAsia="en-IN"/>
             </w:rPr>
           </w:pPr>
-          <w:hyperlink w:anchor="_Toc164085058" w:history="1">
+          <w:hyperlink w:anchor="_Toc164276537" w:history="1">
             <w:r>
               <w:rPr>
                 <w:rStyle w:val="Hyperlink"/>
@@ -503,7 +501,7 @@
                 <w:noProof/>
                 <w:webHidden/>
               </w:rPr>
-              <w:instrText xml:space="preserve"> PAGEREF _Toc164085058 \h </w:instrText>
+              <w:instrText xml:space="preserve"> PAGEREF _Toc164276537 \h </w:instrText>
             </w:r>
             <w:r>
               <w:rPr>
@@ -546,7 +544,7 @@
               <w:lang w:eastAsia="en-IN"/>
             </w:rPr>
           </w:pPr>
-          <w:hyperlink w:anchor="_Toc164085059" w:history="1">
+          <w:hyperlink w:anchor="_Toc164276538" w:history="1">
             <w:r>
               <w:rPr>
                 <w:rStyle w:val="Hyperlink"/>
@@ -573,7 +571,7 @@
                 <w:noProof/>
                 <w:webHidden/>
               </w:rPr>
-              <w:instrText xml:space="preserve"> PAGEREF _Toc164085059 \h </w:instrText>
+              <w:instrText xml:space="preserve"> PAGEREF _Toc164276538 \h </w:instrText>
             </w:r>
             <w:r>
               <w:rPr>
@@ -594,6 +592,1056 @@
                 <w:webHidden/>
               </w:rPr>
               <w:t>8</w:t>
+            </w:r>
+            <w:r>
+              <w:rPr>
+                <w:noProof/>
+                <w:webHidden/>
+              </w:rPr>
+              <w:fldChar w:fldCharType="end"/>
+            </w:r>
+          </w:hyperlink>
+        </w:p>
+        <w:p>
+          <w:pPr>
+            <w:pStyle w:val="TOC1"/>
+            <w:tabs>
+              <w:tab w:val="right" w:leader="dot" w:pos="9016"/>
+            </w:tabs>
+            <w:rPr>
+              <w:rFonts w:eastAsiaTheme="minorEastAsia"/>
+              <w:noProof/>
+              <w:lang w:eastAsia="en-IN"/>
+            </w:rPr>
+          </w:pPr>
+          <w:hyperlink w:anchor="_Toc164276539" w:history="1">
+            <w:r>
+              <w:rPr>
+                <w:rStyle w:val="Hyperlink"/>
+                <w:noProof/>
+              </w:rPr>
+              <w:t>Protecting identities with Entra ID Protection</w:t>
+            </w:r>
+            <w:r>
+              <w:rPr>
+                <w:noProof/>
+                <w:webHidden/>
+              </w:rPr>
+              <w:tab/>
+            </w:r>
+            <w:r>
+              <w:rPr>
+                <w:noProof/>
+                <w:webHidden/>
+              </w:rPr>
+              <w:fldChar w:fldCharType="begin"/>
+            </w:r>
+            <w:r>
+              <w:rPr>
+                <w:noProof/>
+                <w:webHidden/>
+              </w:rPr>
+              <w:instrText xml:space="preserve"> PAGEREF _Toc164276539 \h </w:instrText>
+            </w:r>
+            <w:r>
+              <w:rPr>
+                <w:noProof/>
+                <w:webHidden/>
+              </w:rPr>
+            </w:r>
+            <w:r>
+              <w:rPr>
+                <w:noProof/>
+                <w:webHidden/>
+              </w:rPr>
+              <w:fldChar w:fldCharType="separate"/>
+            </w:r>
+            <w:r>
+              <w:rPr>
+                <w:noProof/>
+                <w:webHidden/>
+              </w:rPr>
+              <w:t>9</w:t>
+            </w:r>
+            <w:r>
+              <w:rPr>
+                <w:noProof/>
+                <w:webHidden/>
+              </w:rPr>
+              <w:fldChar w:fldCharType="end"/>
+            </w:r>
+          </w:hyperlink>
+        </w:p>
+        <w:p>
+          <w:pPr>
+            <w:pStyle w:val="TOC2"/>
+            <w:tabs>
+              <w:tab w:val="right" w:leader="dot" w:pos="9016"/>
+            </w:tabs>
+            <w:rPr>
+              <w:rFonts w:eastAsiaTheme="minorEastAsia"/>
+              <w:noProof/>
+              <w:lang w:eastAsia="en-IN"/>
+            </w:rPr>
+          </w:pPr>
+          <w:hyperlink w:anchor="_Toc164276540" w:history="1">
+            <w:r>
+              <w:rPr>
+                <w:rStyle w:val="Hyperlink"/>
+                <w:noProof/>
+              </w:rPr>
+              <w:t>Microsoft Entra ID Protection</w:t>
+            </w:r>
+            <w:r>
+              <w:rPr>
+                <w:noProof/>
+                <w:webHidden/>
+              </w:rPr>
+              <w:tab/>
+            </w:r>
+            <w:r>
+              <w:rPr>
+                <w:noProof/>
+                <w:webHidden/>
+              </w:rPr>
+              <w:fldChar w:fldCharType="begin"/>
+            </w:r>
+            <w:r>
+              <w:rPr>
+                <w:noProof/>
+                <w:webHidden/>
+              </w:rPr>
+              <w:instrText xml:space="preserve"> PAGEREF _Toc164276540 \h </w:instrText>
+            </w:r>
+            <w:r>
+              <w:rPr>
+                <w:noProof/>
+                <w:webHidden/>
+              </w:rPr>
+            </w:r>
+            <w:r>
+              <w:rPr>
+                <w:noProof/>
+                <w:webHidden/>
+              </w:rPr>
+              <w:fldChar w:fldCharType="separate"/>
+            </w:r>
+            <w:r>
+              <w:rPr>
+                <w:noProof/>
+                <w:webHidden/>
+              </w:rPr>
+              <w:t>9</w:t>
+            </w:r>
+            <w:r>
+              <w:rPr>
+                <w:noProof/>
+                <w:webHidden/>
+              </w:rPr>
+              <w:fldChar w:fldCharType="end"/>
+            </w:r>
+          </w:hyperlink>
+        </w:p>
+        <w:p>
+          <w:pPr>
+            <w:pStyle w:val="TOC2"/>
+            <w:tabs>
+              <w:tab w:val="right" w:leader="dot" w:pos="9016"/>
+            </w:tabs>
+            <w:rPr>
+              <w:rFonts w:eastAsiaTheme="minorEastAsia"/>
+              <w:noProof/>
+              <w:lang w:eastAsia="en-IN"/>
+            </w:rPr>
+          </w:pPr>
+          <w:hyperlink w:anchor="_Toc164276541" w:history="1">
+            <w:r>
+              <w:rPr>
+                <w:rStyle w:val="Hyperlink"/>
+                <w:noProof/>
+              </w:rPr>
+              <w:t>Risks</w:t>
+            </w:r>
+            <w:r>
+              <w:rPr>
+                <w:noProof/>
+                <w:webHidden/>
+              </w:rPr>
+              <w:tab/>
+            </w:r>
+            <w:r>
+              <w:rPr>
+                <w:noProof/>
+                <w:webHidden/>
+              </w:rPr>
+              <w:fldChar w:fldCharType="begin"/>
+            </w:r>
+            <w:r>
+              <w:rPr>
+                <w:noProof/>
+                <w:webHidden/>
+              </w:rPr>
+              <w:instrText xml:space="preserve"> PAGEREF _Toc164276541 \h </w:instrText>
+            </w:r>
+            <w:r>
+              <w:rPr>
+                <w:noProof/>
+                <w:webHidden/>
+              </w:rPr>
+            </w:r>
+            <w:r>
+              <w:rPr>
+                <w:noProof/>
+                <w:webHidden/>
+              </w:rPr>
+              <w:fldChar w:fldCharType="separate"/>
+            </w:r>
+            <w:r>
+              <w:rPr>
+                <w:noProof/>
+                <w:webHidden/>
+              </w:rPr>
+              <w:t>9</w:t>
+            </w:r>
+            <w:r>
+              <w:rPr>
+                <w:noProof/>
+                <w:webHidden/>
+              </w:rPr>
+              <w:fldChar w:fldCharType="end"/>
+            </w:r>
+          </w:hyperlink>
+        </w:p>
+        <w:p>
+          <w:pPr>
+            <w:pStyle w:val="TOC2"/>
+            <w:tabs>
+              <w:tab w:val="right" w:leader="dot" w:pos="9016"/>
+            </w:tabs>
+            <w:rPr>
+              <w:rFonts w:eastAsiaTheme="minorEastAsia"/>
+              <w:noProof/>
+              <w:lang w:eastAsia="en-IN"/>
+            </w:rPr>
+          </w:pPr>
+          <w:hyperlink w:anchor="_Toc164276542" w:history="1">
+            <w:r>
+              <w:rPr>
+                <w:rStyle w:val="Hyperlink"/>
+                <w:noProof/>
+              </w:rPr>
+              <w:t>Entra ID Protection workflow</w:t>
+            </w:r>
+            <w:r>
+              <w:rPr>
+                <w:noProof/>
+                <w:webHidden/>
+              </w:rPr>
+              <w:tab/>
+            </w:r>
+            <w:r>
+              <w:rPr>
+                <w:noProof/>
+                <w:webHidden/>
+              </w:rPr>
+              <w:fldChar w:fldCharType="begin"/>
+            </w:r>
+            <w:r>
+              <w:rPr>
+                <w:noProof/>
+                <w:webHidden/>
+              </w:rPr>
+              <w:instrText xml:space="preserve"> PAGEREF _Toc164276542 \h </w:instrText>
+            </w:r>
+            <w:r>
+              <w:rPr>
+                <w:noProof/>
+                <w:webHidden/>
+              </w:rPr>
+            </w:r>
+            <w:r>
+              <w:rPr>
+                <w:noProof/>
+                <w:webHidden/>
+              </w:rPr>
+              <w:fldChar w:fldCharType="separate"/>
+            </w:r>
+            <w:r>
+              <w:rPr>
+                <w:noProof/>
+                <w:webHidden/>
+              </w:rPr>
+              <w:t>9</w:t>
+            </w:r>
+            <w:r>
+              <w:rPr>
+                <w:noProof/>
+                <w:webHidden/>
+              </w:rPr>
+              <w:fldChar w:fldCharType="end"/>
+            </w:r>
+          </w:hyperlink>
+        </w:p>
+        <w:p>
+          <w:pPr>
+            <w:pStyle w:val="TOC2"/>
+            <w:tabs>
+              <w:tab w:val="right" w:leader="dot" w:pos="9016"/>
+            </w:tabs>
+            <w:rPr>
+              <w:rFonts w:eastAsiaTheme="minorEastAsia"/>
+              <w:noProof/>
+              <w:lang w:eastAsia="en-IN"/>
+            </w:rPr>
+          </w:pPr>
+          <w:hyperlink w:anchor="_Toc164276543" w:history="1">
+            <w:r>
+              <w:rPr>
+                <w:rStyle w:val="Hyperlink"/>
+                <w:noProof/>
+              </w:rPr>
+              <w:t>Detect risks with Entra ID Protection policies.</w:t>
+            </w:r>
+            <w:r>
+              <w:rPr>
+                <w:noProof/>
+                <w:webHidden/>
+              </w:rPr>
+              <w:tab/>
+            </w:r>
+            <w:r>
+              <w:rPr>
+                <w:noProof/>
+                <w:webHidden/>
+              </w:rPr>
+              <w:fldChar w:fldCharType="begin"/>
+            </w:r>
+            <w:r>
+              <w:rPr>
+                <w:noProof/>
+                <w:webHidden/>
+              </w:rPr>
+              <w:instrText xml:space="preserve"> PAGEREF _Toc164276543 \h </w:instrText>
+            </w:r>
+            <w:r>
+              <w:rPr>
+                <w:noProof/>
+                <w:webHidden/>
+              </w:rPr>
+            </w:r>
+            <w:r>
+              <w:rPr>
+                <w:noProof/>
+                <w:webHidden/>
+              </w:rPr>
+              <w:fldChar w:fldCharType="separate"/>
+            </w:r>
+            <w:r>
+              <w:rPr>
+                <w:noProof/>
+                <w:webHidden/>
+              </w:rPr>
+              <w:t>10</w:t>
+            </w:r>
+            <w:r>
+              <w:rPr>
+                <w:noProof/>
+                <w:webHidden/>
+              </w:rPr>
+              <w:fldChar w:fldCharType="end"/>
+            </w:r>
+          </w:hyperlink>
+        </w:p>
+        <w:p>
+          <w:pPr>
+            <w:pStyle w:val="TOC3"/>
+            <w:tabs>
+              <w:tab w:val="right" w:leader="dot" w:pos="9016"/>
+            </w:tabs>
+            <w:rPr>
+              <w:rFonts w:eastAsiaTheme="minorEastAsia"/>
+              <w:noProof/>
+              <w:lang w:eastAsia="en-IN"/>
+            </w:rPr>
+          </w:pPr>
+          <w:hyperlink w:anchor="_Toc164276544" w:history="1">
+            <w:r>
+              <w:rPr>
+                <w:rStyle w:val="Hyperlink"/>
+                <w:noProof/>
+              </w:rPr>
+              <w:t>Types of identity risks.</w:t>
+            </w:r>
+            <w:r>
+              <w:rPr>
+                <w:noProof/>
+                <w:webHidden/>
+              </w:rPr>
+              <w:tab/>
+            </w:r>
+            <w:r>
+              <w:rPr>
+                <w:noProof/>
+                <w:webHidden/>
+              </w:rPr>
+              <w:fldChar w:fldCharType="begin"/>
+            </w:r>
+            <w:r>
+              <w:rPr>
+                <w:noProof/>
+                <w:webHidden/>
+              </w:rPr>
+              <w:instrText xml:space="preserve"> PAGEREF _Toc164276544 \h </w:instrText>
+            </w:r>
+            <w:r>
+              <w:rPr>
+                <w:noProof/>
+                <w:webHidden/>
+              </w:rPr>
+            </w:r>
+            <w:r>
+              <w:rPr>
+                <w:noProof/>
+                <w:webHidden/>
+              </w:rPr>
+              <w:fldChar w:fldCharType="separate"/>
+            </w:r>
+            <w:r>
+              <w:rPr>
+                <w:noProof/>
+                <w:webHidden/>
+              </w:rPr>
+              <w:t>10</w:t>
+            </w:r>
+            <w:r>
+              <w:rPr>
+                <w:noProof/>
+                <w:webHidden/>
+              </w:rPr>
+              <w:fldChar w:fldCharType="end"/>
+            </w:r>
+          </w:hyperlink>
+        </w:p>
+        <w:p>
+          <w:pPr>
+            <w:pStyle w:val="TOC4"/>
+            <w:tabs>
+              <w:tab w:val="right" w:leader="dot" w:pos="9016"/>
+            </w:tabs>
+            <w:rPr>
+              <w:rFonts w:eastAsiaTheme="minorEastAsia"/>
+              <w:noProof/>
+              <w:lang w:eastAsia="en-IN"/>
+            </w:rPr>
+          </w:pPr>
+          <w:hyperlink w:anchor="_Toc164276545" w:history="1">
+            <w:r>
+              <w:rPr>
+                <w:rStyle w:val="Hyperlink"/>
+                <w:noProof/>
+              </w:rPr>
+              <w:t>Sign-in risk policy</w:t>
+            </w:r>
+            <w:r>
+              <w:rPr>
+                <w:noProof/>
+                <w:webHidden/>
+              </w:rPr>
+              <w:tab/>
+            </w:r>
+            <w:r>
+              <w:rPr>
+                <w:noProof/>
+                <w:webHidden/>
+              </w:rPr>
+              <w:fldChar w:fldCharType="begin"/>
+            </w:r>
+            <w:r>
+              <w:rPr>
+                <w:noProof/>
+                <w:webHidden/>
+              </w:rPr>
+              <w:instrText xml:space="preserve"> PAGEREF _Toc164276545 \h </w:instrText>
+            </w:r>
+            <w:r>
+              <w:rPr>
+                <w:noProof/>
+                <w:webHidden/>
+              </w:rPr>
+            </w:r>
+            <w:r>
+              <w:rPr>
+                <w:noProof/>
+                <w:webHidden/>
+              </w:rPr>
+              <w:fldChar w:fldCharType="separate"/>
+            </w:r>
+            <w:r>
+              <w:rPr>
+                <w:noProof/>
+                <w:webHidden/>
+              </w:rPr>
+              <w:t>10</w:t>
+            </w:r>
+            <w:r>
+              <w:rPr>
+                <w:noProof/>
+                <w:webHidden/>
+              </w:rPr>
+              <w:fldChar w:fldCharType="end"/>
+            </w:r>
+          </w:hyperlink>
+        </w:p>
+        <w:p>
+          <w:pPr>
+            <w:pStyle w:val="TOC4"/>
+            <w:tabs>
+              <w:tab w:val="right" w:leader="dot" w:pos="9016"/>
+            </w:tabs>
+            <w:rPr>
+              <w:rFonts w:eastAsiaTheme="minorEastAsia"/>
+              <w:noProof/>
+              <w:lang w:eastAsia="en-IN"/>
+            </w:rPr>
+          </w:pPr>
+          <w:hyperlink w:anchor="_Toc164276546" w:history="1">
+            <w:r>
+              <w:rPr>
+                <w:rStyle w:val="Hyperlink"/>
+                <w:noProof/>
+              </w:rPr>
+              <w:t>User risk policy</w:t>
+            </w:r>
+            <w:r>
+              <w:rPr>
+                <w:noProof/>
+                <w:webHidden/>
+              </w:rPr>
+              <w:tab/>
+            </w:r>
+            <w:r>
+              <w:rPr>
+                <w:noProof/>
+                <w:webHidden/>
+              </w:rPr>
+              <w:fldChar w:fldCharType="begin"/>
+            </w:r>
+            <w:r>
+              <w:rPr>
+                <w:noProof/>
+                <w:webHidden/>
+              </w:rPr>
+              <w:instrText xml:space="preserve"> PAGEREF _Toc164276546 \h </w:instrText>
+            </w:r>
+            <w:r>
+              <w:rPr>
+                <w:noProof/>
+                <w:webHidden/>
+              </w:rPr>
+            </w:r>
+            <w:r>
+              <w:rPr>
+                <w:noProof/>
+                <w:webHidden/>
+              </w:rPr>
+              <w:fldChar w:fldCharType="separate"/>
+            </w:r>
+            <w:r>
+              <w:rPr>
+                <w:noProof/>
+                <w:webHidden/>
+              </w:rPr>
+              <w:t>11</w:t>
+            </w:r>
+            <w:r>
+              <w:rPr>
+                <w:noProof/>
+                <w:webHidden/>
+              </w:rPr>
+              <w:fldChar w:fldCharType="end"/>
+            </w:r>
+          </w:hyperlink>
+        </w:p>
+        <w:p>
+          <w:pPr>
+            <w:pStyle w:val="TOC2"/>
+            <w:tabs>
+              <w:tab w:val="right" w:leader="dot" w:pos="9016"/>
+            </w:tabs>
+            <w:rPr>
+              <w:rFonts w:eastAsiaTheme="minorEastAsia"/>
+              <w:noProof/>
+              <w:lang w:eastAsia="en-IN"/>
+            </w:rPr>
+          </w:pPr>
+          <w:hyperlink w:anchor="_Toc164276547" w:history="1">
+            <w:r>
+              <w:rPr>
+                <w:rStyle w:val="Hyperlink"/>
+                <w:noProof/>
+              </w:rPr>
+              <w:t>MFA registration policy</w:t>
+            </w:r>
+            <w:r>
+              <w:rPr>
+                <w:noProof/>
+                <w:webHidden/>
+              </w:rPr>
+              <w:tab/>
+            </w:r>
+            <w:r>
+              <w:rPr>
+                <w:noProof/>
+                <w:webHidden/>
+              </w:rPr>
+              <w:fldChar w:fldCharType="begin"/>
+            </w:r>
+            <w:r>
+              <w:rPr>
+                <w:noProof/>
+                <w:webHidden/>
+              </w:rPr>
+              <w:instrText xml:space="preserve"> PAGEREF _Toc164276547 \h </w:instrText>
+            </w:r>
+            <w:r>
+              <w:rPr>
+                <w:noProof/>
+                <w:webHidden/>
+              </w:rPr>
+            </w:r>
+            <w:r>
+              <w:rPr>
+                <w:noProof/>
+                <w:webHidden/>
+              </w:rPr>
+              <w:fldChar w:fldCharType="separate"/>
+            </w:r>
+            <w:r>
+              <w:rPr>
+                <w:noProof/>
+                <w:webHidden/>
+              </w:rPr>
+              <w:t>11</w:t>
+            </w:r>
+            <w:r>
+              <w:rPr>
+                <w:noProof/>
+                <w:webHidden/>
+              </w:rPr>
+              <w:fldChar w:fldCharType="end"/>
+            </w:r>
+          </w:hyperlink>
+        </w:p>
+        <w:p>
+          <w:pPr>
+            <w:pStyle w:val="TOC2"/>
+            <w:tabs>
+              <w:tab w:val="right" w:leader="dot" w:pos="9016"/>
+            </w:tabs>
+            <w:rPr>
+              <w:rFonts w:eastAsiaTheme="minorEastAsia"/>
+              <w:noProof/>
+              <w:lang w:eastAsia="en-IN"/>
+            </w:rPr>
+          </w:pPr>
+          <w:hyperlink w:anchor="_Toc164276548" w:history="1">
+            <w:r>
+              <w:rPr>
+                <w:rStyle w:val="Hyperlink"/>
+                <w:noProof/>
+              </w:rPr>
+              <w:t>Investigate and Remediate risks detected by Entra ID protection.</w:t>
+            </w:r>
+            <w:r>
+              <w:rPr>
+                <w:noProof/>
+                <w:webHidden/>
+              </w:rPr>
+              <w:tab/>
+            </w:r>
+            <w:r>
+              <w:rPr>
+                <w:noProof/>
+                <w:webHidden/>
+              </w:rPr>
+              <w:fldChar w:fldCharType="begin"/>
+            </w:r>
+            <w:r>
+              <w:rPr>
+                <w:noProof/>
+                <w:webHidden/>
+              </w:rPr>
+              <w:instrText xml:space="preserve"> PAGEREF _Toc164276548 \h </w:instrText>
+            </w:r>
+            <w:r>
+              <w:rPr>
+                <w:noProof/>
+                <w:webHidden/>
+              </w:rPr>
+            </w:r>
+            <w:r>
+              <w:rPr>
+                <w:noProof/>
+                <w:webHidden/>
+              </w:rPr>
+              <w:fldChar w:fldCharType="separate"/>
+            </w:r>
+            <w:r>
+              <w:rPr>
+                <w:noProof/>
+                <w:webHidden/>
+              </w:rPr>
+              <w:t>13</w:t>
+            </w:r>
+            <w:r>
+              <w:rPr>
+                <w:noProof/>
+                <w:webHidden/>
+              </w:rPr>
+              <w:fldChar w:fldCharType="end"/>
+            </w:r>
+          </w:hyperlink>
+        </w:p>
+        <w:p>
+          <w:pPr>
+            <w:pStyle w:val="TOC3"/>
+            <w:tabs>
+              <w:tab w:val="right" w:leader="dot" w:pos="9016"/>
+            </w:tabs>
+            <w:rPr>
+              <w:rFonts w:eastAsiaTheme="minorEastAsia"/>
+              <w:noProof/>
+              <w:lang w:eastAsia="en-IN"/>
+            </w:rPr>
+          </w:pPr>
+          <w:hyperlink w:anchor="_Toc164276549" w:history="1">
+            <w:r>
+              <w:rPr>
+                <w:rStyle w:val="Hyperlink"/>
+                <w:noProof/>
+              </w:rPr>
+              <w:t>Investigation Report</w:t>
+            </w:r>
+            <w:r>
+              <w:rPr>
+                <w:noProof/>
+                <w:webHidden/>
+              </w:rPr>
+              <w:tab/>
+            </w:r>
+            <w:r>
+              <w:rPr>
+                <w:noProof/>
+                <w:webHidden/>
+              </w:rPr>
+              <w:fldChar w:fldCharType="begin"/>
+            </w:r>
+            <w:r>
+              <w:rPr>
+                <w:noProof/>
+                <w:webHidden/>
+              </w:rPr>
+              <w:instrText xml:space="preserve"> PAGEREF _Toc164276549 \h </w:instrText>
+            </w:r>
+            <w:r>
+              <w:rPr>
+                <w:noProof/>
+                <w:webHidden/>
+              </w:rPr>
+            </w:r>
+            <w:r>
+              <w:rPr>
+                <w:noProof/>
+                <w:webHidden/>
+              </w:rPr>
+              <w:fldChar w:fldCharType="separate"/>
+            </w:r>
+            <w:r>
+              <w:rPr>
+                <w:noProof/>
+                <w:webHidden/>
+              </w:rPr>
+              <w:t>13</w:t>
+            </w:r>
+            <w:r>
+              <w:rPr>
+                <w:noProof/>
+                <w:webHidden/>
+              </w:rPr>
+              <w:fldChar w:fldCharType="end"/>
+            </w:r>
+          </w:hyperlink>
+        </w:p>
+        <w:p>
+          <w:pPr>
+            <w:pStyle w:val="TOC3"/>
+            <w:tabs>
+              <w:tab w:val="right" w:leader="dot" w:pos="9016"/>
+            </w:tabs>
+            <w:rPr>
+              <w:rFonts w:eastAsiaTheme="minorEastAsia"/>
+              <w:noProof/>
+              <w:lang w:eastAsia="en-IN"/>
+            </w:rPr>
+          </w:pPr>
+          <w:hyperlink w:anchor="_Toc164276550" w:history="1">
+            <w:r>
+              <w:rPr>
+                <w:rStyle w:val="Hyperlink"/>
+                <w:noProof/>
+              </w:rPr>
+              <w:t>Remediate Risks</w:t>
+            </w:r>
+            <w:r>
+              <w:rPr>
+                <w:noProof/>
+                <w:webHidden/>
+              </w:rPr>
+              <w:tab/>
+            </w:r>
+            <w:r>
+              <w:rPr>
+                <w:noProof/>
+                <w:webHidden/>
+              </w:rPr>
+              <w:fldChar w:fldCharType="begin"/>
+            </w:r>
+            <w:r>
+              <w:rPr>
+                <w:noProof/>
+                <w:webHidden/>
+              </w:rPr>
+              <w:instrText xml:space="preserve"> PAGEREF _Toc164276550 \h </w:instrText>
+            </w:r>
+            <w:r>
+              <w:rPr>
+                <w:noProof/>
+                <w:webHidden/>
+              </w:rPr>
+            </w:r>
+            <w:r>
+              <w:rPr>
+                <w:noProof/>
+                <w:webHidden/>
+              </w:rPr>
+              <w:fldChar w:fldCharType="separate"/>
+            </w:r>
+            <w:r>
+              <w:rPr>
+                <w:noProof/>
+                <w:webHidden/>
+              </w:rPr>
+              <w:t>13</w:t>
+            </w:r>
+            <w:r>
+              <w:rPr>
+                <w:noProof/>
+                <w:webHidden/>
+              </w:rPr>
+              <w:fldChar w:fldCharType="end"/>
+            </w:r>
+          </w:hyperlink>
+        </w:p>
+        <w:p>
+          <w:pPr>
+            <w:pStyle w:val="TOC2"/>
+            <w:tabs>
+              <w:tab w:val="right" w:leader="dot" w:pos="9016"/>
+            </w:tabs>
+            <w:rPr>
+              <w:rFonts w:eastAsiaTheme="minorEastAsia"/>
+              <w:noProof/>
+              <w:lang w:eastAsia="en-IN"/>
+            </w:rPr>
+          </w:pPr>
+          <w:hyperlink w:anchor="_Toc164276551" w:history="1">
+            <w:r>
+              <w:rPr>
+                <w:rStyle w:val="Hyperlink"/>
+                <w:noProof/>
+              </w:rPr>
+              <w:t>Unblock users.</w:t>
+            </w:r>
+            <w:r>
+              <w:rPr>
+                <w:noProof/>
+                <w:webHidden/>
+              </w:rPr>
+              <w:tab/>
+            </w:r>
+            <w:r>
+              <w:rPr>
+                <w:noProof/>
+                <w:webHidden/>
+              </w:rPr>
+              <w:fldChar w:fldCharType="begin"/>
+            </w:r>
+            <w:r>
+              <w:rPr>
+                <w:noProof/>
+                <w:webHidden/>
+              </w:rPr>
+              <w:instrText xml:space="preserve"> PAGEREF _Toc164276551 \h </w:instrText>
+            </w:r>
+            <w:r>
+              <w:rPr>
+                <w:noProof/>
+                <w:webHidden/>
+              </w:rPr>
+            </w:r>
+            <w:r>
+              <w:rPr>
+                <w:noProof/>
+                <w:webHidden/>
+              </w:rPr>
+              <w:fldChar w:fldCharType="separate"/>
+            </w:r>
+            <w:r>
+              <w:rPr>
+                <w:noProof/>
+                <w:webHidden/>
+              </w:rPr>
+              <w:t>13</w:t>
+            </w:r>
+            <w:r>
+              <w:rPr>
+                <w:noProof/>
+                <w:webHidden/>
+              </w:rPr>
+              <w:fldChar w:fldCharType="end"/>
+            </w:r>
+          </w:hyperlink>
+        </w:p>
+        <w:p>
+          <w:pPr>
+            <w:pStyle w:val="TOC3"/>
+            <w:tabs>
+              <w:tab w:val="right" w:leader="dot" w:pos="9016"/>
+            </w:tabs>
+            <w:rPr>
+              <w:rFonts w:eastAsiaTheme="minorEastAsia"/>
+              <w:noProof/>
+              <w:lang w:eastAsia="en-IN"/>
+            </w:rPr>
+          </w:pPr>
+          <w:hyperlink w:anchor="_Toc164276552" w:history="1">
+            <w:r>
+              <w:rPr>
+                <w:rStyle w:val="Hyperlink"/>
+                <w:noProof/>
+              </w:rPr>
+              <w:t>Accounts blocked (Sign-in risk)</w:t>
+            </w:r>
+            <w:r>
+              <w:rPr>
+                <w:noProof/>
+                <w:webHidden/>
+              </w:rPr>
+              <w:tab/>
+            </w:r>
+            <w:r>
+              <w:rPr>
+                <w:noProof/>
+                <w:webHidden/>
+              </w:rPr>
+              <w:fldChar w:fldCharType="begin"/>
+            </w:r>
+            <w:r>
+              <w:rPr>
+                <w:noProof/>
+                <w:webHidden/>
+              </w:rPr>
+              <w:instrText xml:space="preserve"> PAGEREF _Toc164276552 \h </w:instrText>
+            </w:r>
+            <w:r>
+              <w:rPr>
+                <w:noProof/>
+                <w:webHidden/>
+              </w:rPr>
+            </w:r>
+            <w:r>
+              <w:rPr>
+                <w:noProof/>
+                <w:webHidden/>
+              </w:rPr>
+              <w:fldChar w:fldCharType="separate"/>
+            </w:r>
+            <w:r>
+              <w:rPr>
+                <w:noProof/>
+                <w:webHidden/>
+              </w:rPr>
+              <w:t>14</w:t>
+            </w:r>
+            <w:r>
+              <w:rPr>
+                <w:noProof/>
+                <w:webHidden/>
+              </w:rPr>
+              <w:fldChar w:fldCharType="end"/>
+            </w:r>
+          </w:hyperlink>
+        </w:p>
+        <w:p>
+          <w:pPr>
+            <w:pStyle w:val="TOC3"/>
+            <w:tabs>
+              <w:tab w:val="right" w:leader="dot" w:pos="9016"/>
+            </w:tabs>
+            <w:rPr>
+              <w:rFonts w:eastAsiaTheme="minorEastAsia"/>
+              <w:noProof/>
+              <w:lang w:eastAsia="en-IN"/>
+            </w:rPr>
+          </w:pPr>
+          <w:hyperlink w:anchor="_Toc164276553" w:history="1">
+            <w:r>
+              <w:rPr>
+                <w:rStyle w:val="Hyperlink"/>
+                <w:noProof/>
+              </w:rPr>
+              <w:t>Accounts blocked (user risk)</w:t>
+            </w:r>
+            <w:r>
+              <w:rPr>
+                <w:noProof/>
+                <w:webHidden/>
+              </w:rPr>
+              <w:tab/>
+            </w:r>
+            <w:r>
+              <w:rPr>
+                <w:noProof/>
+                <w:webHidden/>
+              </w:rPr>
+              <w:fldChar w:fldCharType="begin"/>
+            </w:r>
+            <w:r>
+              <w:rPr>
+                <w:noProof/>
+                <w:webHidden/>
+              </w:rPr>
+              <w:instrText xml:space="preserve"> PAGEREF _Toc164276553 \h </w:instrText>
+            </w:r>
+            <w:r>
+              <w:rPr>
+                <w:noProof/>
+                <w:webHidden/>
+              </w:rPr>
+            </w:r>
+            <w:r>
+              <w:rPr>
+                <w:noProof/>
+                <w:webHidden/>
+              </w:rPr>
+              <w:fldChar w:fldCharType="separate"/>
+            </w:r>
+            <w:r>
+              <w:rPr>
+                <w:noProof/>
+                <w:webHidden/>
+              </w:rPr>
+              <w:t>14</w:t>
             </w:r>
             <w:r>
               <w:rPr>
@@ -606,11 +1654,6 @@
         </w:p>
         <w:p>
           <w:r>
-            <w:rPr>
-              <w:b/>
-              <w:bCs/>
-              <w:noProof/>
-            </w:rPr>
             <w:fldChar w:fldCharType="end"/>
           </w:r>
         </w:p>
@@ -633,7 +1676,7 @@
       <w:pPr>
         <w:pStyle w:val="Heading1"/>
       </w:pPr>
-      <w:bookmarkStart w:id="0" w:name="_Toc164085052"/>
+      <w:bookmarkStart w:id="0" w:name="_Toc164276531"/>
       <w:r>
         <w:lastRenderedPageBreak/>
         <w:t>Defender XDR</w:t>
@@ -747,7 +1790,7 @@
       <w:pPr>
         <w:pStyle w:val="Heading2"/>
       </w:pPr>
-      <w:bookmarkStart w:id="1" w:name="_Toc164085053"/>
+      <w:bookmarkStart w:id="1" w:name="_Toc164276532"/>
       <w:r>
         <w:t>Detection of Threat</w:t>
       </w:r>
@@ -840,15 +1883,7 @@
         </w:numPr>
       </w:pPr>
       <w:r>
-        <w:t xml:space="preserve">The threat signals in MTI </w:t>
-      </w:r>
-      <w:proofErr w:type="gramStart"/>
-      <w:r>
-        <w:t>are used</w:t>
-      </w:r>
-      <w:proofErr w:type="gramEnd"/>
-      <w:r>
-        <w:t xml:space="preserve"> by Microsoft tools securing other parts of your orgs attack surface.</w:t>
+        <w:t>The threat signals in MTI are used by Microsoft tools securing other parts of your orgs attack surface.</w:t>
       </w:r>
     </w:p>
     <w:p>
@@ -909,7 +1944,7 @@
       <w:pPr>
         <w:pStyle w:val="Heading3"/>
       </w:pPr>
-      <w:bookmarkStart w:id="2" w:name="_Toc164085054"/>
+      <w:bookmarkStart w:id="2" w:name="_Toc164276533"/>
       <w:r>
         <w:t>Restrict and Grant Access inside Process.</w:t>
       </w:r>
@@ -962,7 +1997,7 @@
       <w:pPr>
         <w:pStyle w:val="Heading2"/>
       </w:pPr>
-      <w:bookmarkStart w:id="3" w:name="_Toc164085055"/>
+      <w:bookmarkStart w:id="3" w:name="_Toc164276534"/>
       <w:r>
         <w:t>Defender XDR in SOC</w:t>
       </w:r>
@@ -971,15 +2006,7 @@
     <w:p/>
     <w:p>
       <w:r>
-        <w:t xml:space="preserve">An overview of how XDR and Microsoft Sentinel </w:t>
-      </w:r>
-      <w:proofErr w:type="gramStart"/>
-      <w:r>
-        <w:t>are integrated</w:t>
-      </w:r>
-      <w:proofErr w:type="gramEnd"/>
-      <w:r>
-        <w:t xml:space="preserve"> in a SOC.</w:t>
+        <w:t>An overview of how XDR and Microsoft Sentinel are integrated in a SOC.</w:t>
       </w:r>
     </w:p>
     <w:p>
@@ -1028,7 +2055,7 @@
       <w:pPr>
         <w:pStyle w:val="Heading3"/>
       </w:pPr>
-      <w:bookmarkStart w:id="4" w:name="_Toc164085056"/>
+      <w:bookmarkStart w:id="4" w:name="_Toc164276535"/>
       <w:r>
         <w:t>Security Operations Model</w:t>
       </w:r>
@@ -1037,15 +2064,7 @@
     <w:p/>
     <w:p>
       <w:r>
-        <w:t xml:space="preserve">SOC is composed of </w:t>
-      </w:r>
-      <w:proofErr w:type="gramStart"/>
-      <w:r>
-        <w:t>several</w:t>
-      </w:r>
-      <w:proofErr w:type="gramEnd"/>
-      <w:r>
-        <w:t xml:space="preserve"> distinct functions. Each function has a primary focus area and must collaborate with other functions and outside teams to be effective.</w:t>
+        <w:t>SOC is composed of several distinct functions. Each function has a primary focus area and must collaborate with other functions and outside teams to be effective.</w:t>
       </w:r>
     </w:p>
     <w:p>
@@ -1100,15 +2119,7 @@
         <w:t>Automation</w:t>
       </w:r>
       <w:r>
-        <w:t xml:space="preserve">: Resolution of known types with automation. These are well-defines attacks that the organization has </w:t>
-      </w:r>
-      <w:proofErr w:type="gramStart"/>
-      <w:r>
-        <w:t>been seen</w:t>
-      </w:r>
-      <w:proofErr w:type="gramEnd"/>
-      <w:r>
-        <w:t xml:space="preserve"> many times.</w:t>
+        <w:t>: Resolution of known types with automation. These are well-defines attacks that the organization has been seen many times.</w:t>
       </w:r>
     </w:p>
     <w:p/>
@@ -1178,13 +2189,8 @@
           <w:numId w:val="5"/>
         </w:numPr>
       </w:pPr>
-      <w:proofErr w:type="gramStart"/>
-      <w:r>
-        <w:t>Handles</w:t>
-      </w:r>
-      <w:proofErr w:type="gramEnd"/>
-      <w:r>
-        <w:t xml:space="preserve"> issues escalated from Tier 1.</w:t>
+      <w:r>
+        <w:t>Handles issues escalated from Tier 1.</w:t>
       </w:r>
     </w:p>
     <w:p>
@@ -1247,15 +2253,7 @@
         </w:numPr>
       </w:pPr>
       <w:r>
-        <w:t xml:space="preserve">Focused on identifying attackers that could have slipped through the process and </w:t>
-      </w:r>
-      <w:proofErr w:type="gramStart"/>
-      <w:r>
-        <w:t>handle</w:t>
-      </w:r>
-      <w:proofErr w:type="gramEnd"/>
-      <w:r>
-        <w:t xml:space="preserve"> major business-impacting events.</w:t>
+        <w:t>Focused on identifying attackers that could have slipped through the process and handle major business-impacting events.</w:t>
       </w:r>
     </w:p>
     <w:p>
@@ -1281,7 +2279,7 @@
       <w:pPr>
         <w:pStyle w:val="Heading2"/>
       </w:pPr>
-      <w:bookmarkStart w:id="5" w:name="_Toc164085057"/>
+      <w:bookmarkStart w:id="5" w:name="_Toc164276536"/>
       <w:r>
         <w:t>M365 Defender</w:t>
       </w:r>
@@ -1349,15 +2347,7 @@
         <w:ind w:firstLine="720"/>
       </w:pPr>
       <w:r>
-        <w:t xml:space="preserve">Microsoft Defender portal combines protection, detection, investigation, and response to emails, collaboration, identity, device, and top threats in </w:t>
-      </w:r>
-      <w:proofErr w:type="gramStart"/>
-      <w:r>
-        <w:t>a central place</w:t>
-      </w:r>
-      <w:proofErr w:type="gramEnd"/>
-      <w:r>
-        <w:t>.</w:t>
+        <w:t>Microsoft Defender portal combines protection, detection, investigation, and response to emails, collaboration, identity, device, and top threats in a central place.</w:t>
       </w:r>
     </w:p>
     <w:p>
@@ -1639,15 +2629,7 @@
     </w:p>
     <w:p>
       <w:r>
-        <w:t xml:space="preserve">Microsoft Defender XDR </w:t>
-      </w:r>
-      <w:proofErr w:type="gramStart"/>
-      <w:r>
-        <w:t>is used</w:t>
-      </w:r>
-      <w:proofErr w:type="gramEnd"/>
-      <w:r>
-        <w:t xml:space="preserve"> to investigate threats. It provides a cross-domain threat correlation</w:t>
+        <w:t>Microsoft Defender XDR is used to investigate threats. It provides a cross-domain threat correlation</w:t>
       </w:r>
       <w:r>
         <w:t>.</w:t>
@@ -1658,21 +2640,7 @@
         <w:rPr>
           <w:highlight w:val="yellow"/>
         </w:rPr>
-        <w:t xml:space="preserve">Incidents are based on related alerts created when a malicious event or activity </w:t>
-      </w:r>
-      <w:proofErr w:type="gramStart"/>
-      <w:r>
-        <w:rPr>
-          <w:highlight w:val="yellow"/>
-        </w:rPr>
-        <w:t>is seen</w:t>
-      </w:r>
-      <w:proofErr w:type="gramEnd"/>
-      <w:r>
-        <w:rPr>
-          <w:highlight w:val="yellow"/>
-        </w:rPr>
-        <w:t xml:space="preserve"> on your network.</w:t>
+        <w:t>Incidents are based on related alerts created when a malicious event or activity is seen on your network.</w:t>
       </w:r>
     </w:p>
     <w:p>
@@ -1808,15 +2776,7 @@
         </w:numPr>
       </w:pPr>
       <w:r>
-        <w:t xml:space="preserve">XDR aggregates malicious and suspicious events that </w:t>
-      </w:r>
-      <w:proofErr w:type="gramStart"/>
-      <w:r>
-        <w:t>are found</w:t>
-      </w:r>
-      <w:proofErr w:type="gramEnd"/>
-      <w:r>
-        <w:t xml:space="preserve"> in different device, user, and mailbox entities in the network.</w:t>
+        <w:t>XDR aggregates malicious and suspicious events that are found in different device, user, and mailbox entities in the network.</w:t>
       </w:r>
     </w:p>
     <w:p>
@@ -1840,15 +2800,7 @@
         </w:numPr>
       </w:pPr>
       <w:r>
-        <w:t xml:space="preserve">Where the attack </w:t>
-      </w:r>
-      <w:proofErr w:type="gramStart"/>
-      <w:r>
-        <w:t>is started</w:t>
-      </w:r>
-      <w:proofErr w:type="gramEnd"/>
-      <w:r>
-        <w:t>, What tactics were used.</w:t>
+        <w:t>Where the attack is started, What tactics were used.</w:t>
       </w:r>
     </w:p>
     <w:p>
@@ -1872,15 +2824,7 @@
         </w:numPr>
       </w:pPr>
       <w:r>
-        <w:t xml:space="preserve">Visibility on scope of an attack. Like how </w:t>
-      </w:r>
-      <w:proofErr w:type="gramStart"/>
-      <w:r>
-        <w:t>many</w:t>
-      </w:r>
-      <w:proofErr w:type="gramEnd"/>
-      <w:r>
-        <w:t xml:space="preserve"> devices, users and mailboxes were impacted.</w:t>
+        <w:t>Visibility on scope of an attack. Like how many devices, users and mailboxes were impacted.</w:t>
       </w:r>
     </w:p>
     <w:p>
@@ -2132,15 +3076,7 @@
         <w:t>S</w:t>
       </w:r>
       <w:r>
-        <w:t xml:space="preserve">ummary of how </w:t>
-      </w:r>
-      <w:proofErr w:type="gramStart"/>
-      <w:r>
-        <w:t>many</w:t>
-      </w:r>
-      <w:proofErr w:type="gramEnd"/>
-      <w:r>
-        <w:t xml:space="preserve"> different artifacts were included in the incident and their remediation status</w:t>
+        <w:t>ummary of how many different artifacts were included in the incident and their remediation status</w:t>
       </w:r>
       <w:r>
         <w:t>.</w:t>
@@ -2331,7 +3267,7 @@
       <w:pPr>
         <w:pStyle w:val="Heading2"/>
       </w:pPr>
-      <w:bookmarkStart w:id="6" w:name="_Toc164085058"/>
+      <w:bookmarkStart w:id="6" w:name="_Toc164276537"/>
       <w:r>
         <w:rPr>
           <w:u w:val="single"/>
@@ -2565,21 +3501,7 @@
         <w:rPr>
           <w:bCs/>
         </w:rPr>
-        <w:t xml:space="preserve">Detected a threat that was prevented and </w:t>
-      </w:r>
-      <w:proofErr w:type="gramStart"/>
-      <w:r>
-        <w:rPr>
-          <w:bCs/>
-        </w:rPr>
-        <w:t>didn’t</w:t>
-      </w:r>
-      <w:proofErr w:type="gramEnd"/>
-      <w:r>
-        <w:rPr>
-          <w:bCs/>
-        </w:rPr>
-        <w:t xml:space="preserve"> infect the device.</w:t>
+        <w:t>Detected a threat that was prevented and didn’t infect the device.</w:t>
       </w:r>
     </w:p>
     <w:p>
@@ -2617,21 +3539,7 @@
         <w:rPr>
           <w:bCs/>
         </w:rPr>
-        <w:t xml:space="preserve">Commercial malware </w:t>
-      </w:r>
-      <w:proofErr w:type="gramStart"/>
-      <w:r>
-        <w:rPr>
-          <w:bCs/>
-        </w:rPr>
-        <w:t>was detected</w:t>
-      </w:r>
-      <w:proofErr w:type="gramEnd"/>
-      <w:r>
-        <w:rPr>
-          <w:bCs/>
-        </w:rPr>
-        <w:t xml:space="preserve"> while executing but blocked and remediated by MDAV.</w:t>
+        <w:t>Commercial malware was detected while executing but blocked and remediated by MDAV.</w:t>
       </w:r>
     </w:p>
     <w:p>
@@ -2649,21 +3557,7 @@
         <w:rPr>
           <w:bCs/>
         </w:rPr>
-        <w:t xml:space="preserve">It may have caused </w:t>
-      </w:r>
-      <w:proofErr w:type="gramStart"/>
-      <w:r>
-        <w:rPr>
-          <w:bCs/>
-        </w:rPr>
-        <w:t>some</w:t>
-      </w:r>
-      <w:proofErr w:type="gramEnd"/>
-      <w:r>
-        <w:rPr>
-          <w:bCs/>
-        </w:rPr>
-        <w:t xml:space="preserve"> damage to the individual device but no organizational threat.</w:t>
+        <w:t>It may have caused some damage to the individual device but no organizational threat.</w:t>
       </w:r>
     </w:p>
     <w:p>
@@ -2719,16 +3613,8 @@
         <w:rPr>
           <w:bCs/>
         </w:rPr>
-        <w:t>Regardless of if it is blocked will be ranked “Medium” or “High</w:t>
-      </w:r>
-      <w:proofErr w:type="gramStart"/>
-      <w:r>
-        <w:rPr>
-          <w:bCs/>
-        </w:rPr>
-        <w:t>”.</w:t>
-      </w:r>
-      <w:proofErr w:type="gramEnd"/>
+        <w:t>Regardless of if it is blocked will be ranked “Medium” or “High”.</w:t>
+      </w:r>
     </w:p>
     <w:p>
       <w:pPr>
@@ -2770,21 +3656,7 @@
         <w:rPr>
           <w:bCs/>
         </w:rPr>
-        <w:t xml:space="preserve"> </w:t>
-      </w:r>
-      <w:proofErr w:type="gramStart"/>
-      <w:r>
-        <w:rPr>
-          <w:bCs/>
-        </w:rPr>
-        <w:t>is aligned</w:t>
-      </w:r>
-      <w:proofErr w:type="gramEnd"/>
-      <w:r>
-        <w:rPr>
-          <w:bCs/>
-        </w:rPr>
-        <w:t xml:space="preserve"> with the tactics and techniques in the MITRE ATT&amp;CK matrix.</w:t>
+        <w:t xml:space="preserve"> is aligned with the tactics and techniques in the MITRE ATT&amp;CK matrix.</w:t>
       </w:r>
     </w:p>
     <w:p>
@@ -2819,7 +3691,7 @@
       <w:pPr>
         <w:pStyle w:val="Heading2"/>
       </w:pPr>
-      <w:bookmarkStart w:id="7" w:name="_Toc164085059"/>
+      <w:bookmarkStart w:id="7" w:name="_Toc164276538"/>
       <w:r>
         <w:t>Suppress alerts.</w:t>
       </w:r>
@@ -2831,23 +3703,7 @@
         <w:ind w:firstLine="720"/>
       </w:pPr>
       <w:r>
-        <w:t xml:space="preserve">You suppress alerts from appearing in Microsoft Defender Security Centre. Suppression rules can </w:t>
-      </w:r>
-      <w:proofErr w:type="gramStart"/>
-      <w:r>
-        <w:t>be created</w:t>
-      </w:r>
-      <w:proofErr w:type="gramEnd"/>
-      <w:r>
-        <w:t xml:space="preserve"> from an existing alert. They can </w:t>
-      </w:r>
-      <w:proofErr w:type="gramStart"/>
-      <w:r>
-        <w:t>be disabled</w:t>
-      </w:r>
-      <w:proofErr w:type="gramEnd"/>
-      <w:r>
-        <w:t xml:space="preserve"> or re-enabled if needed.</w:t>
+        <w:t>You suppress alerts from appearing in Microsoft Defender Security Centre. Suppression rules can be created from an existing alert. They can be disabled or re-enabled if needed.</w:t>
       </w:r>
     </w:p>
     <w:p/>
@@ -2860,15 +3716,7 @@
         </w:numPr>
       </w:pPr>
       <w:r>
-        <w:t xml:space="preserve">When suppression rule </w:t>
-      </w:r>
-      <w:proofErr w:type="gramStart"/>
-      <w:r>
-        <w:t>is created</w:t>
-      </w:r>
-      <w:proofErr w:type="gramEnd"/>
-      <w:r>
-        <w:t>, it takes effect from the point when the rule is created.</w:t>
+        <w:t>When suppression rule is created, it takes effect from the point when the rule is created.</w:t>
       </w:r>
     </w:p>
     <w:p>
@@ -2880,15 +3728,7 @@
         </w:numPr>
       </w:pPr>
       <w:r>
-        <w:t xml:space="preserve">The rule </w:t>
-      </w:r>
-      <w:proofErr w:type="gramStart"/>
-      <w:r>
-        <w:t>won’t</w:t>
-      </w:r>
-      <w:proofErr w:type="gramEnd"/>
-      <w:r>
-        <w:t xml:space="preserve"> affect existing alerts already in the queue.</w:t>
+        <w:t>The rule won’t affect existing alerts already in the queue.</w:t>
       </w:r>
     </w:p>
     <w:p>
@@ -2900,15 +3740,7 @@
         </w:numPr>
       </w:pPr>
       <w:r>
-        <w:t xml:space="preserve">The rule will only </w:t>
-      </w:r>
-      <w:proofErr w:type="gramStart"/>
-      <w:r>
-        <w:t>be applied</w:t>
-      </w:r>
-      <w:proofErr w:type="gramEnd"/>
-      <w:r>
-        <w:t xml:space="preserve"> to alerts that satisfy the conditions set after the rule is created.</w:t>
+        <w:t>The rule will only be applied to alerts that satisfy the conditions set after the rule is created.</w:t>
       </w:r>
     </w:p>
     <w:p/>
@@ -2949,9 +3781,11 @@
       <w:pPr>
         <w:pStyle w:val="Heading1"/>
       </w:pPr>
+      <w:bookmarkStart w:id="8" w:name="_Toc164276539"/>
       <w:r>
         <w:t>Protecting identities with Entra ID Protection</w:t>
       </w:r>
+      <w:bookmarkEnd w:id="8"/>
     </w:p>
     <w:p/>
     <w:p>
@@ -2965,23 +3799,17 @@
       <w:pPr>
         <w:pStyle w:val="Heading2"/>
       </w:pPr>
+      <w:bookmarkStart w:id="9" w:name="_Toc164276540"/>
       <w:r>
         <w:t>Microsoft Entra ID Protection</w:t>
       </w:r>
+      <w:bookmarkEnd w:id="9"/>
     </w:p>
     <w:p/>
     <w:p>
       <w:r>
         <w:tab/>
-        <w:t xml:space="preserve">Microsoft Entra </w:t>
-      </w:r>
-      <w:proofErr w:type="gramStart"/>
-      <w:r>
-        <w:t>that’s</w:t>
-      </w:r>
-      <w:proofErr w:type="gramEnd"/>
-      <w:r>
-        <w:t xml:space="preserve"> designed to protect your identities through a three-part process.</w:t>
+        <w:t>Microsoft Entra that’s designed to protect your identities through a three-part process.</w:t>
       </w:r>
     </w:p>
     <w:p>
@@ -3025,9 +3853,11 @@
       <w:pPr>
         <w:pStyle w:val="Heading2"/>
       </w:pPr>
+      <w:bookmarkStart w:id="10" w:name="_Toc164276541"/>
       <w:r>
         <w:t>Risks</w:t>
       </w:r>
+      <w:bookmarkEnd w:id="10"/>
     </w:p>
     <w:p>
       <w:pPr>
@@ -3201,23 +4031,7 @@
           <w:bCs/>
           <w:iCs/>
         </w:rPr>
-        <w:t xml:space="preserve">Identity protection remembers and learns user’s sign-in history. Detection </w:t>
-      </w:r>
-      <w:proofErr w:type="gramStart"/>
-      <w:r>
-        <w:rPr>
-          <w:bCs/>
-          <w:iCs/>
-        </w:rPr>
-        <w:t>is triggered</w:t>
-      </w:r>
-      <w:proofErr w:type="gramEnd"/>
-      <w:r>
-        <w:rPr>
-          <w:bCs/>
-          <w:iCs/>
-        </w:rPr>
-        <w:t xml:space="preserve"> when a sign-in occurs from an unusual location for a user.</w:t>
+        <w:t>Identity protection remembers and learns user’s sign-in history. Detection is triggered when a sign-in occurs from an unusual location for a user.</w:t>
       </w:r>
     </w:p>
     <w:p>
@@ -3264,23 +4078,7 @@
           <w:bCs/>
           <w:iCs/>
         </w:rPr>
-        <w:t xml:space="preserve">Two or more sign-ins occur from distant locations in </w:t>
-      </w:r>
-      <w:proofErr w:type="gramStart"/>
-      <w:r>
-        <w:rPr>
-          <w:bCs/>
-          <w:iCs/>
-        </w:rPr>
-        <w:t>a short time</w:t>
-      </w:r>
-      <w:proofErr w:type="gramEnd"/>
-      <w:r>
-        <w:rPr>
-          <w:bCs/>
-          <w:iCs/>
-        </w:rPr>
-        <w:t xml:space="preserve"> period.</w:t>
+        <w:t>Two or more sign-ins occur from distant locations in a short time period.</w:t>
       </w:r>
     </w:p>
     <w:p>
@@ -3342,9 +4140,11 @@
       <w:pPr>
         <w:pStyle w:val="Heading2"/>
       </w:pPr>
+      <w:bookmarkStart w:id="11" w:name="_Toc164276542"/>
       <w:r>
         <w:t>Entra ID Protection workflow</w:t>
       </w:r>
+      <w:bookmarkEnd w:id="11"/>
     </w:p>
     <w:p/>
     <w:p>
@@ -3489,9 +4289,11 @@
       <w:pPr>
         <w:pStyle w:val="Heading2"/>
       </w:pPr>
+      <w:bookmarkStart w:id="12" w:name="_Toc164276543"/>
       <w:r>
         <w:t>Detect risks with Entra ID Protection policies.</w:t>
       </w:r>
+      <w:bookmarkEnd w:id="12"/>
     </w:p>
     <w:p/>
     <w:p>
@@ -3510,18 +4312,22 @@
       <w:pPr>
         <w:pStyle w:val="Heading3"/>
       </w:pPr>
+      <w:bookmarkStart w:id="13" w:name="_Toc164276544"/>
       <w:r>
         <w:t>Types of identity risks.</w:t>
       </w:r>
+      <w:bookmarkEnd w:id="13"/>
     </w:p>
     <w:p/>
     <w:p>
       <w:pPr>
         <w:pStyle w:val="Heading4"/>
       </w:pPr>
+      <w:bookmarkStart w:id="14" w:name="_Toc164276545"/>
       <w:r>
         <w:t>Sign-in risk policy</w:t>
       </w:r>
+      <w:bookmarkEnd w:id="14"/>
     </w:p>
     <w:p/>
     <w:p>
@@ -3561,15 +4367,7 @@
         <w:t>are</w:t>
       </w:r>
       <w:r>
-        <w:t xml:space="preserve"> at the medium level. Users could </w:t>
-      </w:r>
-      <w:proofErr w:type="gramStart"/>
-      <w:r>
-        <w:t>be blocked</w:t>
-      </w:r>
-      <w:proofErr w:type="gramEnd"/>
-      <w:r>
-        <w:t xml:space="preserve"> entirely if the risk is considered high.</w:t>
+        <w:t xml:space="preserve"> at the medium level. Users could be blocked entirely if the risk is considered high.</w:t>
       </w:r>
     </w:p>
     <w:p>
@@ -3635,31 +4433,15 @@
         </w:drawing>
       </w:r>
       <w:r>
-        <w:t xml:space="preserve">After a sign-in </w:t>
-      </w:r>
-      <w:proofErr w:type="gramStart"/>
-      <w:r>
-        <w:t>is identified</w:t>
-      </w:r>
-      <w:proofErr w:type="gramEnd"/>
-      <w:r>
-        <w:t>, user is asked to take action to remediate the risk.</w:t>
-      </w:r>
-    </w:p>
-    <w:p>
-      <w:pPr>
-        <w:pStyle w:val="ListParagraph"/>
-      </w:pPr>
-      <w:r>
-        <w:t xml:space="preserve">They </w:t>
-      </w:r>
-      <w:proofErr w:type="gramStart"/>
-      <w:r>
-        <w:t>are told</w:t>
-      </w:r>
-      <w:proofErr w:type="gramEnd"/>
-      <w:r>
-        <w:t xml:space="preserve"> that triggered the risk and what they need to provide to resolve the issue.</w:t>
+        <w:t>After a sign-in is identified, user is asked to take action to remediate the risk.</w:t>
+      </w:r>
+    </w:p>
+    <w:p>
+      <w:pPr>
+        <w:pStyle w:val="ListParagraph"/>
+      </w:pPr>
+      <w:r>
+        <w:t>They are told that triggered the risk and what they need to provide to resolve the issue.</w:t>
       </w:r>
     </w:p>
     <w:p>
@@ -3719,9 +4501,11 @@
       <w:pPr>
         <w:pStyle w:val="Heading4"/>
       </w:pPr>
+      <w:bookmarkStart w:id="15" w:name="_Toc164276546"/>
       <w:r>
         <w:t>User risk policy</w:t>
       </w:r>
+      <w:bookmarkEnd w:id="15"/>
     </w:p>
     <w:p/>
     <w:p>
@@ -3739,13 +4523,31 @@
         <w:t xml:space="preserve"> patterns</w:t>
       </w:r>
       <w:r>
-        <w:t xml:space="preserve">, using this knowledge to calculate the risk of that user’s identity </w:t>
-      </w:r>
-      <w:proofErr w:type="gramStart"/>
-      <w:r>
-        <w:t>was compromised</w:t>
-      </w:r>
-      <w:proofErr w:type="gramEnd"/>
+        <w:t>, using this knowledge to calculate the risk of that user’s identity was compromised.</w:t>
+      </w:r>
+    </w:p>
+    <w:p>
+      <w:pPr>
+        <w:pStyle w:val="ListParagraph"/>
+        <w:ind w:left="0" w:firstLine="720"/>
+      </w:pPr>
+      <w:r>
+        <w:t xml:space="preserve">Based on that risk, admin can decide whether to </w:t>
+      </w:r>
+      <w:r>
+        <w:rPr>
+          <w:b/>
+          <w:bCs/>
+        </w:rPr>
+        <w:t>allow access</w:t>
+      </w:r>
+      <w:r>
+        <w:rPr>
+          <w:b/>
+          <w:bCs/>
+        </w:rPr>
+        <w:t>, block it, or allow access only after extra requirements are met</w:t>
+      </w:r>
       <w:r>
         <w:t>.</w:t>
       </w:r>
@@ -3756,50 +4558,7 @@
         <w:ind w:left="0" w:firstLine="720"/>
       </w:pPr>
       <w:r>
-        <w:t xml:space="preserve">Based on that risk, admin can decide whether to </w:t>
-      </w:r>
-      <w:r>
-        <w:rPr>
-          <w:b/>
-          <w:bCs/>
-        </w:rPr>
-        <w:t>allow access</w:t>
-      </w:r>
-      <w:r>
-        <w:rPr>
-          <w:b/>
-          <w:bCs/>
-        </w:rPr>
-        <w:t xml:space="preserve">, block it, or allow access only after extra requirements </w:t>
-      </w:r>
-      <w:proofErr w:type="gramStart"/>
-      <w:r>
-        <w:rPr>
-          <w:b/>
-          <w:bCs/>
-        </w:rPr>
-        <w:t>are met</w:t>
-      </w:r>
-      <w:proofErr w:type="gramEnd"/>
-      <w:r>
-        <w:t>.</w:t>
-      </w:r>
-    </w:p>
-    <w:p>
-      <w:pPr>
-        <w:pStyle w:val="ListParagraph"/>
-        <w:ind w:left="0" w:firstLine="720"/>
-      </w:pPr>
-      <w:r>
-        <w:t xml:space="preserve">The user could, for example, be asked to change their password by using self-service password reset before </w:t>
-      </w:r>
-      <w:proofErr w:type="gramStart"/>
-      <w:r>
-        <w:t>they're</w:t>
-      </w:r>
-      <w:proofErr w:type="gramEnd"/>
-      <w:r>
-        <w:t xml:space="preserve"> allowed access.</w:t>
+        <w:t>The user could, for example, be asked to change their password by using self-service password reset before they're allowed access.</w:t>
       </w:r>
     </w:p>
     <w:p>
@@ -3929,9 +4688,11 @@
       <w:pPr>
         <w:pStyle w:val="Heading2"/>
       </w:pPr>
+      <w:bookmarkStart w:id="16" w:name="_Toc164276547"/>
       <w:r>
         <w:t>MFA registration policy</w:t>
       </w:r>
+      <w:bookmarkEnd w:id="16"/>
     </w:p>
     <w:p/>
     <w:p>
@@ -4091,15 +4852,7 @@
         </w:numPr>
       </w:pPr>
       <w:r>
-        <w:t xml:space="preserve">Users must complete the registration within 14 days, but they can choose to skip signing in during that period. After 14 days, they </w:t>
-      </w:r>
-      <w:proofErr w:type="gramStart"/>
-      <w:r>
-        <w:t>have to</w:t>
-      </w:r>
-      <w:proofErr w:type="gramEnd"/>
-      <w:r>
-        <w:t xml:space="preserve"> complete registration before they're allowed to sign in again.</w:t>
+        <w:t>Users must complete the registration within 14 days, but they can choose to skip signing in during that period. After 14 days, they have to complete registration before they're allowed to sign in again.</w:t>
       </w:r>
     </w:p>
     <w:p/>
@@ -4120,18 +4873,22 @@
       <w:pPr>
         <w:pStyle w:val="Heading2"/>
       </w:pPr>
+      <w:bookmarkStart w:id="17" w:name="_Toc164276548"/>
       <w:r>
         <w:t>Investigate and Remediate risks detected by Entra ID protection.</w:t>
       </w:r>
+      <w:bookmarkEnd w:id="17"/>
     </w:p>
     <w:p/>
     <w:p>
       <w:pPr>
         <w:pStyle w:val="Heading3"/>
       </w:pPr>
+      <w:bookmarkStart w:id="18" w:name="_Toc164276549"/>
       <w:r>
         <w:t>Investigation Report</w:t>
       </w:r>
+      <w:bookmarkEnd w:id="18"/>
     </w:p>
     <w:p/>
     <w:tbl>
@@ -4278,15 +5035,7 @@
           </w:tcPr>
           <w:p>
             <w:r>
-              <w:t xml:space="preserve">Confirm that sign-ins are safe or confirm that </w:t>
-            </w:r>
-            <w:proofErr w:type="gramStart"/>
-            <w:r>
-              <w:t>they're</w:t>
-            </w:r>
-            <w:proofErr w:type="gramEnd"/>
-            <w:r>
-              <w:t xml:space="preserve"> compromised.</w:t>
+              <w:t>Confirm that sign-ins are safe or confirm that they're compromised.</w:t>
             </w:r>
           </w:p>
         </w:tc>
@@ -4368,9 +5117,11 @@
       <w:pPr>
         <w:pStyle w:val="Heading3"/>
       </w:pPr>
+      <w:bookmarkStart w:id="19" w:name="_Toc164276550"/>
       <w:r>
         <w:t>Remediate Risks</w:t>
       </w:r>
+      <w:bookmarkEnd w:id="19"/>
     </w:p>
     <w:p/>
     <w:tbl>
@@ -4463,25 +5214,8 @@
           </w:tcPr>
           <w:p>
             <w:r>
-              <w:t xml:space="preserve">If you configure risk policies, you can let users self-remediate. When Identity Protection has detected a risk, users either reset their password or go through multifactor authentication to unblock themselves. After self-remediation, these detected risks </w:t>
-            </w:r>
-            <w:proofErr w:type="gramStart"/>
-            <w:r>
-              <w:t>are considered</w:t>
-            </w:r>
-            <w:proofErr w:type="gramEnd"/>
-            <w:r>
-              <w:t xml:space="preserve"> closed. In your risk policies, the lower the acceptable risk level that triggers the policy, the more users </w:t>
-            </w:r>
-            <w:proofErr w:type="gramStart"/>
-            <w:r>
-              <w:t>are affected</w:t>
-            </w:r>
-            <w:proofErr w:type="gramEnd"/>
-            <w:r>
-              <w:t>. In general, we recommend that you set the threshold for user risk policies at </w:t>
-            </w:r>
-            <w:proofErr w:type="gramStart"/>
+              <w:t>If you configure risk policies, you can let users self-remediate. When Identity Protection has detected a risk, users either reset their password or go through multifactor authentication to unblock themselves. After self-remediation, these detected risks are considered closed. In your risk policies, the lower the acceptable risk level that triggers the policy, the more users are affected. In general, we recommend that you set the threshold for user risk policies at </w:t>
+            </w:r>
             <w:r>
               <w:rPr>
                 <w:i/>
@@ -4490,11 +5224,7 @@
               <w:t>high</w:t>
             </w:r>
             <w:r>
-              <w:t>, and</w:t>
-            </w:r>
-            <w:proofErr w:type="gramEnd"/>
-            <w:r>
-              <w:t xml:space="preserve"> set sign-in risk policies to </w:t>
+              <w:t>, and set sign-in risk policies to </w:t>
             </w:r>
             <w:r>
               <w:rPr>
@@ -4534,15 +5264,7 @@
           </w:tcPr>
           <w:p>
             <w:r>
-              <w:t xml:space="preserve">For </w:t>
-            </w:r>
-            <w:proofErr w:type="gramStart"/>
-            <w:r>
-              <w:t>some</w:t>
-            </w:r>
-            <w:proofErr w:type="gramEnd"/>
-            <w:r>
-              <w:t xml:space="preserve"> organizations, automated password reset might not be an option. In this case, the admin can manually enforce password resets. For example, the admin can generate a temporary password and advise the user. The user can then change their password.</w:t>
+              <w:t>For some organizations, automated password reset might not be an option. In this case, the admin can manually enforce password resets. For example, the admin can generate a temporary password and advise the user. The user can then change their password.</w:t>
             </w:r>
           </w:p>
         </w:tc>
@@ -4572,31 +5294,7 @@
           </w:tcPr>
           <w:p>
             <w:r>
-              <w:t xml:space="preserve">Sometimes, password reset </w:t>
-            </w:r>
-            <w:proofErr w:type="gramStart"/>
-            <w:r>
-              <w:t>isn't</w:t>
-            </w:r>
-            <w:proofErr w:type="gramEnd"/>
-            <w:r>
-              <w:t xml:space="preserve"> possible. For example, </w:t>
-            </w:r>
-            <w:proofErr w:type="gramStart"/>
-            <w:r>
-              <w:t>perhaps the</w:t>
-            </w:r>
-            <w:proofErr w:type="gramEnd"/>
-            <w:r>
-              <w:t xml:space="preserve"> affected user account was deleted. In this case, you can dismiss the risk detections for this user. If you choose to dismiss user risk detections, all associated risk detections for the user </w:t>
-            </w:r>
-            <w:proofErr w:type="gramStart"/>
-            <w:r>
-              <w:t>are closed</w:t>
-            </w:r>
-            <w:proofErr w:type="gramEnd"/>
-            <w:r>
-              <w:t>.</w:t>
+              <w:t>Sometimes, password reset isn't possible. For example, perhaps the affected user account was deleted. In this case, you can dismiss the risk detections for this user. If you choose to dismiss user risk detections, all associated risk detections for the user are closed.</w:t>
             </w:r>
           </w:p>
         </w:tc>
@@ -4626,31 +5324,7 @@
           </w:tcPr>
           <w:p>
             <w:r>
-              <w:t xml:space="preserve">All detected risks contribute to an overall risk score for a user. This risk score represents the probability that a user account </w:t>
-            </w:r>
-            <w:proofErr w:type="gramStart"/>
-            <w:r>
-              <w:t>is compromised</w:t>
-            </w:r>
-            <w:proofErr w:type="gramEnd"/>
-            <w:r>
-              <w:t xml:space="preserve">. The admin can also choose to close individual risk detections and lower the overall risk of a user's account. For example, the admin can determine from a user that a particular risk detection </w:t>
-            </w:r>
-            <w:proofErr w:type="gramStart"/>
-            <w:r>
-              <w:t>is no longer needed</w:t>
-            </w:r>
-            <w:proofErr w:type="gramEnd"/>
-            <w:r>
-              <w:t xml:space="preserve"> and then dismiss it. The overall risk that a user account </w:t>
-            </w:r>
-            <w:proofErr w:type="gramStart"/>
-            <w:r>
-              <w:t>was compromised</w:t>
-            </w:r>
-            <w:proofErr w:type="gramEnd"/>
-            <w:r>
-              <w:t xml:space="preserve"> is lowered.</w:t>
+              <w:t>All detected risks contribute to an overall risk score for a user. This risk score represents the probability that a user account is compromised. The admin can also choose to close individual risk detections and lower the overall risk of a user's account. For example, the admin can determine from a user that a particular risk detection is no longer needed and then dismiss it. The overall risk that a user account was compromised is lowered.</w:t>
             </w:r>
           </w:p>
         </w:tc>
@@ -4661,9 +5335,11 @@
       <w:pPr>
         <w:pStyle w:val="Heading2"/>
       </w:pPr>
+      <w:bookmarkStart w:id="20" w:name="_Toc164276551"/>
       <w:r>
         <w:t>Unblock users.</w:t>
       </w:r>
+      <w:bookmarkEnd w:id="20"/>
     </w:p>
     <w:p/>
     <w:p>
@@ -4671,15 +5347,7 @@
         <w:ind w:firstLine="720"/>
       </w:pPr>
       <w:r>
-        <w:t xml:space="preserve">When risk policies block a user account or admin manually blocks after an investigation. These accounts </w:t>
-      </w:r>
-      <w:proofErr w:type="gramStart"/>
-      <w:r>
-        <w:t>are unblocked</w:t>
-      </w:r>
-      <w:proofErr w:type="gramEnd"/>
-      <w:r>
-        <w:t xml:space="preserve"> depends on the type of risk that caused the blockage:</w:t>
+        <w:t>When risk policies block a user account or admin manually blocks after an investigation. These accounts are unblocked depends on the type of risk that caused the blockage:</w:t>
       </w:r>
     </w:p>
     <w:p>
@@ -4691,9 +5359,11 @@
       <w:pPr>
         <w:pStyle w:val="Heading3"/>
       </w:pPr>
+      <w:bookmarkStart w:id="21" w:name="_Toc164276552"/>
       <w:r>
         <w:t>Accounts blocked (Sign-in risk)</w:t>
       </w:r>
+      <w:bookmarkEnd w:id="21"/>
     </w:p>
     <w:p/>
     <w:p>
@@ -4733,9 +5403,11 @@
       <w:pPr>
         <w:pStyle w:val="Heading3"/>
       </w:pPr>
+      <w:bookmarkStart w:id="22" w:name="_Toc164276553"/>
       <w:r>
         <w:t>Accounts blocked (user risk)</w:t>
       </w:r>
+      <w:bookmarkEnd w:id="22"/>
     </w:p>
     <w:p/>
     <w:p>
@@ -4793,6 +5465,636 @@
         </w:pBdr>
       </w:pPr>
     </w:p>
+    <w:p>
+      <w:r>
+        <w:br w:type="page"/>
+      </w:r>
+    </w:p>
+    <w:p>
+      <w:pPr>
+        <w:pStyle w:val="Heading1"/>
+      </w:pPr>
+      <w:r>
+        <w:t>Microsoft Defender for Identity.</w:t>
+      </w:r>
+    </w:p>
+    <w:p/>
+    <w:p>
+      <w:pPr>
+        <w:pStyle w:val="ListParagraph"/>
+        <w:numPr>
+          <w:ilvl w:val="0"/>
+          <w:numId w:val="5"/>
+        </w:numPr>
+      </w:pPr>
+      <w:r>
+        <w:t>Cloud based security solution.</w:t>
+      </w:r>
+    </w:p>
+    <w:p>
+      <w:pPr>
+        <w:pStyle w:val="ListParagraph"/>
+        <w:numPr>
+          <w:ilvl w:val="0"/>
+          <w:numId w:val="5"/>
+        </w:numPr>
+      </w:pPr>
+      <w:r>
+        <w:t xml:space="preserve">Leverages your on-prem AD signals to identity, detect and investigate </w:t>
+      </w:r>
+      <w:r>
+        <w:rPr>
+          <w:highlight w:val="yellow"/>
+        </w:rPr>
+        <w:t>advanced threats</w:t>
+      </w:r>
+      <w:r>
+        <w:t xml:space="preserve">, </w:t>
+      </w:r>
+      <w:r>
+        <w:rPr>
+          <w:highlight w:val="yellow"/>
+        </w:rPr>
+        <w:t>compromised identities</w:t>
+      </w:r>
+      <w:r>
+        <w:t xml:space="preserve"> and </w:t>
+      </w:r>
+      <w:r>
+        <w:rPr>
+          <w:highlight w:val="yellow"/>
+        </w:rPr>
+        <w:t>insider actions</w:t>
+      </w:r>
+      <w:r>
+        <w:t xml:space="preserve"> in your organization.</w:t>
+      </w:r>
+    </w:p>
+    <w:p/>
+    <w:p>
+      <w:pPr>
+        <w:jc w:val="center"/>
+      </w:pPr>
+      <w:r>
+        <w:rPr>
+          <w:noProof/>
+        </w:rPr>
+        <w:drawing>
+          <wp:inline distT="0" distB="0" distL="0" distR="0" wp14:anchorId="7AD4E864" wp14:editId="2BFF324B">
+            <wp:extent cx="4500438" cy="1694769"/>
+            <wp:effectExtent l="0" t="0" r="0" b="1270"/>
+            <wp:docPr id="1822179831" name="Picture 13" descr="The benefits of Microsoft Defender for Identity."/>
+            <wp:cNvGraphicFramePr>
+              <a:graphicFrameLocks xmlns:a="http://schemas.openxmlformats.org/drawingml/2006/main" noChangeAspect="1"/>
+            </wp:cNvGraphicFramePr>
+            <a:graphic xmlns:a="http://schemas.openxmlformats.org/drawingml/2006/main">
+              <a:graphicData uri="http://schemas.openxmlformats.org/drawingml/2006/picture">
+                <pic:pic xmlns:pic="http://schemas.openxmlformats.org/drawingml/2006/picture">
+                  <pic:nvPicPr>
+                    <pic:cNvPr id="0" name="Picture 37" descr="The benefits of Microsoft Defender for Identity."/>
+                    <pic:cNvPicPr>
+                      <a:picLocks noChangeAspect="1" noChangeArrowheads="1"/>
+                    </pic:cNvPicPr>
+                  </pic:nvPicPr>
+                  <pic:blipFill>
+                    <a:blip r:embed="rId24" cstate="print">
+                      <a:extLst>
+                        <a:ext uri="{28A0092B-C50C-407E-A947-70E740481C1C}">
+                          <a14:useLocalDpi xmlns:a14="http://schemas.microsoft.com/office/drawing/2010/main" val="0"/>
+                        </a:ext>
+                      </a:extLst>
+                    </a:blip>
+                    <a:srcRect/>
+                    <a:stretch>
+                      <a:fillRect/>
+                    </a:stretch>
+                  </pic:blipFill>
+                  <pic:spPr bwMode="auto">
+                    <a:xfrm>
+                      <a:off x="0" y="0"/>
+                      <a:ext cx="4523023" cy="1703274"/>
+                    </a:xfrm>
+                    <a:prstGeom prst="rect">
+                      <a:avLst/>
+                    </a:prstGeom>
+                    <a:noFill/>
+                    <a:ln>
+                      <a:noFill/>
+                    </a:ln>
+                  </pic:spPr>
+                </pic:pic>
+              </a:graphicData>
+            </a:graphic>
+          </wp:inline>
+        </w:drawing>
+      </w:r>
+    </w:p>
+    <w:p/>
+    <w:p>
+      <w:pPr>
+        <w:pStyle w:val="ListParagraph"/>
+        <w:numPr>
+          <w:ilvl w:val="0"/>
+          <w:numId w:val="5"/>
+        </w:numPr>
+      </w:pPr>
+      <w:r>
+        <w:t>Benefits</w:t>
+      </w:r>
+    </w:p>
+    <w:p>
+      <w:pPr>
+        <w:pStyle w:val="ListParagraph"/>
+        <w:numPr>
+          <w:ilvl w:val="1"/>
+          <w:numId w:val="5"/>
+        </w:numPr>
+      </w:pPr>
+      <w:r>
+        <w:t xml:space="preserve">Monitor users, entity </w:t>
+      </w:r>
+      <w:r>
+        <w:t>behaviour</w:t>
+      </w:r>
+      <w:r>
+        <w:t>, and activities with learning-based analytics</w:t>
+      </w:r>
+      <w:r>
+        <w:t>.</w:t>
+      </w:r>
+    </w:p>
+    <w:p>
+      <w:pPr>
+        <w:pStyle w:val="ListParagraph"/>
+        <w:numPr>
+          <w:ilvl w:val="1"/>
+          <w:numId w:val="5"/>
+        </w:numPr>
+      </w:pPr>
+      <w:r>
+        <w:t>Protect user identities and credentials stored in Active Directory</w:t>
+      </w:r>
+      <w:r>
+        <w:t>.</w:t>
+      </w:r>
+    </w:p>
+    <w:p>
+      <w:pPr>
+        <w:pStyle w:val="ListParagraph"/>
+        <w:numPr>
+          <w:ilvl w:val="1"/>
+          <w:numId w:val="5"/>
+        </w:numPr>
+      </w:pPr>
+      <w:r>
+        <w:t>Identify and investigate suspicious user activities and advanced attacks throughout the kill chain</w:t>
+      </w:r>
+      <w:r>
+        <w:t>.</w:t>
+      </w:r>
+    </w:p>
+    <w:p>
+      <w:pPr>
+        <w:pStyle w:val="ListParagraph"/>
+        <w:numPr>
+          <w:ilvl w:val="1"/>
+          <w:numId w:val="5"/>
+        </w:numPr>
+      </w:pPr>
+      <w:r>
+        <w:t>Provide clear incident information on a simple timeline for fast triage</w:t>
+      </w:r>
+      <w:r>
+        <w:t>.</w:t>
+      </w:r>
+    </w:p>
+    <w:p/>
+    <w:p>
+      <w:pPr>
+        <w:pStyle w:val="ListParagraph"/>
+        <w:numPr>
+          <w:ilvl w:val="0"/>
+          <w:numId w:val="5"/>
+        </w:numPr>
+      </w:pPr>
+      <w:r>
+        <w:t>Monitors user activities and information across your network.</w:t>
+      </w:r>
+    </w:p>
+    <w:p>
+      <w:pPr>
+        <w:pStyle w:val="ListParagraph"/>
+        <w:numPr>
+          <w:ilvl w:val="0"/>
+          <w:numId w:val="5"/>
+        </w:numPr>
+      </w:pPr>
+      <w:r>
+        <w:t xml:space="preserve">Insights into </w:t>
+      </w:r>
+      <w:r>
+        <w:rPr>
+          <w:highlight w:val="yellow"/>
+        </w:rPr>
+        <w:t>suspicious activities</w:t>
+      </w:r>
+      <w:r>
+        <w:t xml:space="preserve"> and </w:t>
+      </w:r>
+      <w:r>
+        <w:rPr>
+          <w:highlight w:val="yellow"/>
+        </w:rPr>
+        <w:t>events</w:t>
+      </w:r>
+      <w:r>
+        <w:t xml:space="preserve">, </w:t>
+      </w:r>
+      <w:r>
+        <w:rPr>
+          <w:highlight w:val="yellow"/>
+        </w:rPr>
+        <w:t>revealing the advanced threats</w:t>
+      </w:r>
+      <w:r>
+        <w:t xml:space="preserve">, </w:t>
+      </w:r>
+      <w:r>
+        <w:rPr>
+          <w:highlight w:val="yellow"/>
+        </w:rPr>
+        <w:t>compromised users</w:t>
+      </w:r>
+      <w:r>
+        <w:t xml:space="preserve">, </w:t>
+      </w:r>
+      <w:r>
+        <w:rPr>
+          <w:highlight w:val="yellow"/>
+        </w:rPr>
+        <w:t>insider threats</w:t>
+      </w:r>
+      <w:r>
+        <w:t xml:space="preserve"> facing your organization.</w:t>
+      </w:r>
+    </w:p>
+    <w:p>
+      <w:pPr>
+        <w:pStyle w:val="ListParagraph"/>
+        <w:numPr>
+          <w:ilvl w:val="0"/>
+          <w:numId w:val="5"/>
+        </w:numPr>
+      </w:pPr>
+      <w:r>
+        <w:t>Insights on identity configurations and suggested security best practices.</w:t>
+      </w:r>
+    </w:p>
+    <w:p>
+      <w:pPr>
+        <w:pStyle w:val="ListParagraph"/>
+        <w:numPr>
+          <w:ilvl w:val="0"/>
+          <w:numId w:val="5"/>
+        </w:numPr>
+      </w:pPr>
+      <w:r>
+        <w:t>Security reports which are useful to reduce the attack surface of the organization.</w:t>
+      </w:r>
+    </w:p>
+    <w:p>
+      <w:pPr>
+        <w:pStyle w:val="ListParagraph"/>
+        <w:numPr>
+          <w:ilvl w:val="0"/>
+          <w:numId w:val="5"/>
+        </w:numPr>
+      </w:pPr>
+      <w:r>
+        <w:t xml:space="preserve">Detections across the kill-chain from </w:t>
+      </w:r>
+      <w:r>
+        <w:rPr>
+          <w:b/>
+          <w:bCs/>
+        </w:rPr>
+        <w:t>reconnaissance</w:t>
+      </w:r>
+      <w:r>
+        <w:t xml:space="preserve">, through to </w:t>
+      </w:r>
+      <w:r>
+        <w:rPr>
+          <w:b/>
+          <w:bCs/>
+        </w:rPr>
+        <w:t xml:space="preserve">compromised credentials </w:t>
+      </w:r>
+      <w:r>
+        <w:t xml:space="preserve">to </w:t>
+      </w:r>
+      <w:r>
+        <w:rPr>
+          <w:b/>
+          <w:bCs/>
+        </w:rPr>
+        <w:t xml:space="preserve">lateral moments </w:t>
+      </w:r>
+      <w:r>
+        <w:t xml:space="preserve">and </w:t>
+      </w:r>
+      <w:r>
+        <w:rPr>
+          <w:b/>
+          <w:bCs/>
+        </w:rPr>
+        <w:t>domain dominance.</w:t>
+      </w:r>
+    </w:p>
+    <w:p>
+      <w:pPr>
+        <w:jc w:val="center"/>
+      </w:pPr>
+      <w:r>
+        <w:rPr>
+          <w:noProof/>
+        </w:rPr>
+        <w:drawing>
+          <wp:inline distT="0" distB="0" distL="0" distR="0" wp14:anchorId="6607184D" wp14:editId="2E7A0429">
+            <wp:extent cx="4827270" cy="2330739"/>
+            <wp:effectExtent l="0" t="0" r="0" b="0"/>
+            <wp:docPr id="69700134" name="Picture 14" descr="Lateral movement across the kill chain."/>
+            <wp:cNvGraphicFramePr>
+              <a:graphicFrameLocks xmlns:a="http://schemas.openxmlformats.org/drawingml/2006/main" noChangeAspect="1"/>
+            </wp:cNvGraphicFramePr>
+            <a:graphic xmlns:a="http://schemas.openxmlformats.org/drawingml/2006/main">
+              <a:graphicData uri="http://schemas.openxmlformats.org/drawingml/2006/picture">
+                <pic:pic xmlns:pic="http://schemas.openxmlformats.org/drawingml/2006/picture">
+                  <pic:nvPicPr>
+                    <pic:cNvPr id="0" name="Picture 39" descr="Lateral movement across the kill chain."/>
+                    <pic:cNvPicPr>
+                      <a:picLocks noChangeAspect="1" noChangeArrowheads="1"/>
+                    </pic:cNvPicPr>
+                  </pic:nvPicPr>
+                  <pic:blipFill>
+                    <a:blip r:embed="rId25" cstate="print">
+                      <a:extLst>
+                        <a:ext uri="{28A0092B-C50C-407E-A947-70E740481C1C}">
+                          <a14:useLocalDpi xmlns:a14="http://schemas.microsoft.com/office/drawing/2010/main" val="0"/>
+                        </a:ext>
+                      </a:extLst>
+                    </a:blip>
+                    <a:srcRect/>
+                    <a:stretch>
+                      <a:fillRect/>
+                    </a:stretch>
+                  </pic:blipFill>
+                  <pic:spPr bwMode="auto">
+                    <a:xfrm>
+                      <a:off x="0" y="0"/>
+                      <a:ext cx="4827270" cy="2330739"/>
+                    </a:xfrm>
+                    <a:prstGeom prst="rect">
+                      <a:avLst/>
+                    </a:prstGeom>
+                    <a:noFill/>
+                    <a:ln>
+                      <a:noFill/>
+                    </a:ln>
+                  </pic:spPr>
+                </pic:pic>
+              </a:graphicData>
+            </a:graphic>
+          </wp:inline>
+        </w:drawing>
+      </w:r>
+    </w:p>
+    <w:p>
+      <w:pPr>
+        <w:pStyle w:val="ListParagraph"/>
+        <w:numPr>
+          <w:ilvl w:val="0"/>
+          <w:numId w:val="5"/>
+        </w:numPr>
+      </w:pPr>
+      <w:r>
+        <w:rPr>
+          <w:b/>
+          <w:bCs/>
+        </w:rPr>
+        <w:t>LDAP reconnaissance</w:t>
+      </w:r>
+      <w:r>
+        <w:t>: used by attackers to gain information about the domain environment.</w:t>
+      </w:r>
+    </w:p>
+    <w:p>
+      <w:pPr>
+        <w:pStyle w:val="ListParagraph"/>
+        <w:numPr>
+          <w:ilvl w:val="1"/>
+          <w:numId w:val="5"/>
+        </w:numPr>
+      </w:pPr>
+      <w:r>
+        <w:t>Detection is triggered based on computers performing suspicious LDAP queries or queries targeting sensitive groups.</w:t>
+      </w:r>
+    </w:p>
+    <w:p>
+      <w:pPr>
+        <w:pStyle w:val="ListParagraph"/>
+        <w:numPr>
+          <w:ilvl w:val="0"/>
+          <w:numId w:val="5"/>
+        </w:numPr>
+      </w:pPr>
+      <w:r>
+        <w:rPr>
+          <w:b/>
+          <w:bCs/>
+        </w:rPr>
+        <w:t>Brute force attacks</w:t>
+      </w:r>
+      <w:r>
+        <w:t>:  password dumping to compromise creds.</w:t>
+      </w:r>
+    </w:p>
+    <w:p>
+      <w:pPr>
+        <w:pStyle w:val="ListParagraph"/>
+        <w:numPr>
+          <w:ilvl w:val="1"/>
+          <w:numId w:val="5"/>
+        </w:numPr>
+      </w:pPr>
+      <w:r>
+        <w:rPr>
+          <w:b/>
+          <w:bCs/>
+        </w:rPr>
+        <w:t xml:space="preserve">MDI </w:t>
+      </w:r>
+      <w:r>
+        <w:t xml:space="preserve">can detect when it notices multiple authentication failures occurring using </w:t>
+      </w:r>
+      <w:r>
+        <w:rPr>
+          <w:b/>
+          <w:bCs/>
+        </w:rPr>
+        <w:t xml:space="preserve">Kerberos, NTLM, </w:t>
+      </w:r>
+      <w:r>
+        <w:t xml:space="preserve">or use of </w:t>
+      </w:r>
+      <w:r>
+        <w:rPr>
+          <w:b/>
+          <w:bCs/>
+        </w:rPr>
+        <w:t>password spray.</w:t>
+      </w:r>
+    </w:p>
+    <w:p>
+      <w:pPr>
+        <w:pStyle w:val="ListParagraph"/>
+        <w:numPr>
+          <w:ilvl w:val="0"/>
+          <w:numId w:val="5"/>
+        </w:numPr>
+      </w:pPr>
+      <w:r>
+        <w:rPr>
+          <w:b/>
+          <w:bCs/>
+        </w:rPr>
+        <w:t xml:space="preserve">Lateral movement: </w:t>
+      </w:r>
+      <w:r>
+        <w:t>pass-the-ticket is a technique is a lateral movement technique in which attackers steal a Kerberos ticket from one computer and use it to gain access to another computer by reusing the stolen ticket.</w:t>
+      </w:r>
+    </w:p>
+    <w:p>
+      <w:pPr>
+        <w:pStyle w:val="ListParagraph"/>
+        <w:numPr>
+          <w:ilvl w:val="1"/>
+          <w:numId w:val="5"/>
+        </w:numPr>
+      </w:pPr>
+      <w:r>
+        <w:t>Detects when Kerberos ticket is being used on two or different computers.</w:t>
+      </w:r>
+    </w:p>
+    <w:p>
+      <w:pPr>
+        <w:pStyle w:val="ListParagraph"/>
+        <w:numPr>
+          <w:ilvl w:val="0"/>
+          <w:numId w:val="5"/>
+        </w:numPr>
+        <w:rPr>
+          <w:b/>
+          <w:bCs/>
+        </w:rPr>
+      </w:pPr>
+      <w:r>
+        <w:rPr>
+          <w:b/>
+          <w:bCs/>
+        </w:rPr>
+        <w:t xml:space="preserve">Domain dominance: </w:t>
+      </w:r>
+      <w:r>
+        <w:t>DCShadow attack: This attack can be performed from any machine by creating a rogue domain controller using a replication process.</w:t>
+      </w:r>
+    </w:p>
+    <w:p>
+      <w:pPr>
+        <w:pStyle w:val="ListParagraph"/>
+        <w:numPr>
+          <w:ilvl w:val="1"/>
+          <w:numId w:val="5"/>
+        </w:numPr>
+        <w:rPr>
+          <w:b/>
+          <w:bCs/>
+        </w:rPr>
+      </w:pPr>
+      <w:r>
+        <w:t>Detects when a machine in the network tries to register as a rogue domain controller.</w:t>
+      </w:r>
+    </w:p>
+    <w:p>
+      <w:pPr>
+        <w:rPr>
+          <w:b/>
+          <w:bCs/>
+        </w:rPr>
+      </w:pPr>
+    </w:p>
+    <w:p>
+      <w:pPr>
+        <w:pStyle w:val="Heading2"/>
+      </w:pPr>
+      <w:r>
+        <w:t>MDI Architecture.</w:t>
+      </w:r>
+    </w:p>
+    <w:p/>
+    <w:p>
+      <w:r>
+        <w:rPr>
+          <w:noProof/>
+        </w:rPr>
+        <w:drawing>
+          <wp:inline distT="0" distB="0" distL="0" distR="0" wp14:anchorId="751ECDC7" wp14:editId="150B46B2">
+            <wp:extent cx="5111115" cy="2911821"/>
+            <wp:effectExtent l="0" t="0" r="0" b="3175"/>
+            <wp:docPr id="110730256" name="Picture 15"/>
+            <wp:cNvGraphicFramePr>
+              <a:graphicFrameLocks xmlns:a="http://schemas.openxmlformats.org/drawingml/2006/main" noChangeAspect="1"/>
+            </wp:cNvGraphicFramePr>
+            <a:graphic xmlns:a="http://schemas.openxmlformats.org/drawingml/2006/main">
+              <a:graphicData uri="http://schemas.openxmlformats.org/drawingml/2006/picture">
+                <pic:pic xmlns:pic="http://schemas.openxmlformats.org/drawingml/2006/picture">
+                  <pic:nvPicPr>
+                    <pic:cNvPr id="0" name="Picture 8"/>
+                    <pic:cNvPicPr>
+                      <a:picLocks noChangeAspect="1" noChangeArrowheads="1"/>
+                    </pic:cNvPicPr>
+                  </pic:nvPicPr>
+                  <pic:blipFill>
+                    <a:blip r:embed="rId26">
+                      <a:extLst>
+                        <a:ext uri="{28A0092B-C50C-407E-A947-70E740481C1C}">
+                          <a14:useLocalDpi xmlns:a14="http://schemas.microsoft.com/office/drawing/2010/main" val="0"/>
+                        </a:ext>
+                      </a:extLst>
+                    </a:blip>
+                    <a:srcRect/>
+                    <a:stretch>
+                      <a:fillRect/>
+                    </a:stretch>
+                  </pic:blipFill>
+                  <pic:spPr bwMode="auto">
+                    <a:xfrm>
+                      <a:off x="0" y="0"/>
+                      <a:ext cx="5144033" cy="2930574"/>
+                    </a:xfrm>
+                    <a:prstGeom prst="rect">
+                      <a:avLst/>
+                    </a:prstGeom>
+                    <a:noFill/>
+                  </pic:spPr>
+                </pic:pic>
+              </a:graphicData>
+            </a:graphic>
+          </wp:inline>
+        </w:drawing>
+      </w:r>
+    </w:p>
+    <w:p/>
     <w:p/>
     <w:sectPr>
       <w:pgSz w:w="11906" w:h="16838"/>
@@ -6373,6 +7675,19 @@
       <w:color w:val="2F5496" w:themeColor="accent1" w:themeShade="BF"/>
     </w:rPr>
   </w:style>
+  <w:style w:type="paragraph" w:styleId="TOC4">
+    <w:name w:val="toc 4"/>
+    <w:basedOn w:val="Normal"/>
+    <w:next w:val="Normal"/>
+    <w:autoRedefine/>
+    <w:uiPriority w:val="39"/>
+    <w:unhideWhenUsed/>
+    <w:rsid w:val="00947EF7"/>
+    <w:pPr>
+      <w:spacing w:after="100"/>
+      <w:ind w:left="660"/>
+    </w:pPr>
+  </w:style>
 </w:styles>
 </file>
 

</xml_diff>

<commit_message>
vault backup: Monday, 22-04-2024, 8:24 pm
Affected files:
Security/SC-200/Defender XDR.docx
Security/SC-200/~WRL2593.tmp
</commit_message>
<xml_diff>
--- a/Security/SC-200/Defender XDR.docx
+++ b/Security/SC-200/Defender XDR.docx
@@ -4,6 +4,15 @@
   <w:body>
     <w:sdt>
       <w:sdtPr>
+        <w:rPr>
+          <w:rFonts w:asciiTheme="minorHAnsi" w:eastAsiaTheme="minorHAnsi" w:hAnsiTheme="minorHAnsi" w:cstheme="minorBidi"/>
+          <w:color w:val="auto"/>
+          <w:kern w:val="2"/>
+          <w:sz w:val="22"/>
+          <w:szCs w:val="22"/>
+          <w:lang w:val="en-IN"/>
+          <w14:ligatures w14:val="standardContextual"/>
+        </w:rPr>
         <w:id w:val="874118241"/>
         <w:docPartObj>
           <w:docPartGallery w:val="Table of Contents"/>
@@ -12,16 +21,9 @@
       </w:sdtPr>
       <w:sdtEndPr>
         <w:rPr>
-          <w:rFonts w:asciiTheme="minorHAnsi" w:eastAsiaTheme="minorHAnsi" w:hAnsiTheme="minorHAnsi" w:cstheme="minorBidi"/>
           <w:b/>
           <w:bCs/>
           <w:noProof/>
-          <w:color w:val="auto"/>
-          <w:kern w:val="2"/>
-          <w:sz w:val="22"/>
-          <w:szCs w:val="22"/>
-          <w:lang w:val="en-IN"/>
-          <w14:ligatures w14:val="standardContextual"/>
         </w:rPr>
       </w:sdtEndPr>
       <w:sdtContent>
@@ -54,7 +56,7 @@
           <w:r>
             <w:fldChar w:fldCharType="separate"/>
           </w:r>
-          <w:hyperlink w:anchor="_Toc164276531" w:history="1">
+          <w:hyperlink w:anchor="_Toc164688887" w:history="1">
             <w:r>
               <w:rPr>
                 <w:rStyle w:val="Hyperlink"/>
@@ -81,7 +83,7 @@
                 <w:noProof/>
                 <w:webHidden/>
               </w:rPr>
-              <w:instrText xml:space="preserve"> PAGEREF _Toc164276531 \h </w:instrText>
+              <w:instrText xml:space="preserve"> PAGEREF _Toc164688887 \h </w:instrText>
             </w:r>
             <w:r>
               <w:rPr>
@@ -124,7 +126,7 @@
               <w:lang w:eastAsia="en-IN"/>
             </w:rPr>
           </w:pPr>
-          <w:hyperlink w:anchor="_Toc164276532" w:history="1">
+          <w:hyperlink w:anchor="_Toc164688888" w:history="1">
             <w:r>
               <w:rPr>
                 <w:rStyle w:val="Hyperlink"/>
@@ -151,7 +153,7 @@
                 <w:noProof/>
                 <w:webHidden/>
               </w:rPr>
-              <w:instrText xml:space="preserve"> PAGEREF _Toc164276532 \h </w:instrText>
+              <w:instrText xml:space="preserve"> PAGEREF _Toc164688888 \h </w:instrText>
             </w:r>
             <w:r>
               <w:rPr>
@@ -194,7 +196,7 @@
               <w:lang w:eastAsia="en-IN"/>
             </w:rPr>
           </w:pPr>
-          <w:hyperlink w:anchor="_Toc164276533" w:history="1">
+          <w:hyperlink w:anchor="_Toc164688889" w:history="1">
             <w:r>
               <w:rPr>
                 <w:rStyle w:val="Hyperlink"/>
@@ -221,7 +223,7 @@
                 <w:noProof/>
                 <w:webHidden/>
               </w:rPr>
-              <w:instrText xml:space="preserve"> PAGEREF _Toc164276533 \h </w:instrText>
+              <w:instrText xml:space="preserve"> PAGEREF _Toc164688889 \h </w:instrText>
             </w:r>
             <w:r>
               <w:rPr>
@@ -264,7 +266,7 @@
               <w:lang w:eastAsia="en-IN"/>
             </w:rPr>
           </w:pPr>
-          <w:hyperlink w:anchor="_Toc164276534" w:history="1">
+          <w:hyperlink w:anchor="_Toc164688890" w:history="1">
             <w:r>
               <w:rPr>
                 <w:rStyle w:val="Hyperlink"/>
@@ -291,7 +293,7 @@
                 <w:noProof/>
                 <w:webHidden/>
               </w:rPr>
-              <w:instrText xml:space="preserve"> PAGEREF _Toc164276534 \h </w:instrText>
+              <w:instrText xml:space="preserve"> PAGEREF _Toc164688890 \h </w:instrText>
             </w:r>
             <w:r>
               <w:rPr>
@@ -334,7 +336,7 @@
               <w:lang w:eastAsia="en-IN"/>
             </w:rPr>
           </w:pPr>
-          <w:hyperlink w:anchor="_Toc164276535" w:history="1">
+          <w:hyperlink w:anchor="_Toc164688891" w:history="1">
             <w:r>
               <w:rPr>
                 <w:rStyle w:val="Hyperlink"/>
@@ -361,7 +363,7 @@
                 <w:noProof/>
                 <w:webHidden/>
               </w:rPr>
-              <w:instrText xml:space="preserve"> PAGEREF _Toc164276535 \h </w:instrText>
+              <w:instrText xml:space="preserve"> PAGEREF _Toc164688891 \h </w:instrText>
             </w:r>
             <w:r>
               <w:rPr>
@@ -404,7 +406,7 @@
               <w:lang w:eastAsia="en-IN"/>
             </w:rPr>
           </w:pPr>
-          <w:hyperlink w:anchor="_Toc164276536" w:history="1">
+          <w:hyperlink w:anchor="_Toc164688892" w:history="1">
             <w:r>
               <w:rPr>
                 <w:rStyle w:val="Hyperlink"/>
@@ -431,7 +433,7 @@
                 <w:noProof/>
                 <w:webHidden/>
               </w:rPr>
-              <w:instrText xml:space="preserve"> PAGEREF _Toc164276536 \h </w:instrText>
+              <w:instrText xml:space="preserve"> PAGEREF _Toc164688892 \h </w:instrText>
             </w:r>
             <w:r>
               <w:rPr>
@@ -474,7 +476,7 @@
               <w:lang w:eastAsia="en-IN"/>
             </w:rPr>
           </w:pPr>
-          <w:hyperlink w:anchor="_Toc164276537" w:history="1">
+          <w:hyperlink w:anchor="_Toc164688893" w:history="1">
             <w:r>
               <w:rPr>
                 <w:rStyle w:val="Hyperlink"/>
@@ -501,7 +503,7 @@
                 <w:noProof/>
                 <w:webHidden/>
               </w:rPr>
-              <w:instrText xml:space="preserve"> PAGEREF _Toc164276537 \h </w:instrText>
+              <w:instrText xml:space="preserve"> PAGEREF _Toc164688893 \h </w:instrText>
             </w:r>
             <w:r>
               <w:rPr>
@@ -544,7 +546,7 @@
               <w:lang w:eastAsia="en-IN"/>
             </w:rPr>
           </w:pPr>
-          <w:hyperlink w:anchor="_Toc164276538" w:history="1">
+          <w:hyperlink w:anchor="_Toc164688894" w:history="1">
             <w:r>
               <w:rPr>
                 <w:rStyle w:val="Hyperlink"/>
@@ -571,7 +573,7 @@
                 <w:noProof/>
                 <w:webHidden/>
               </w:rPr>
-              <w:instrText xml:space="preserve"> PAGEREF _Toc164276538 \h </w:instrText>
+              <w:instrText xml:space="preserve"> PAGEREF _Toc164688894 \h </w:instrText>
             </w:r>
             <w:r>
               <w:rPr>
@@ -614,7 +616,7 @@
               <w:lang w:eastAsia="en-IN"/>
             </w:rPr>
           </w:pPr>
-          <w:hyperlink w:anchor="_Toc164276539" w:history="1">
+          <w:hyperlink w:anchor="_Toc164688895" w:history="1">
             <w:r>
               <w:rPr>
                 <w:rStyle w:val="Hyperlink"/>
@@ -641,7 +643,7 @@
                 <w:noProof/>
                 <w:webHidden/>
               </w:rPr>
-              <w:instrText xml:space="preserve"> PAGEREF _Toc164276539 \h </w:instrText>
+              <w:instrText xml:space="preserve"> PAGEREF _Toc164688895 \h </w:instrText>
             </w:r>
             <w:r>
               <w:rPr>
@@ -684,7 +686,7 @@
               <w:lang w:eastAsia="en-IN"/>
             </w:rPr>
           </w:pPr>
-          <w:hyperlink w:anchor="_Toc164276540" w:history="1">
+          <w:hyperlink w:anchor="_Toc164688896" w:history="1">
             <w:r>
               <w:rPr>
                 <w:rStyle w:val="Hyperlink"/>
@@ -711,7 +713,7 @@
                 <w:noProof/>
                 <w:webHidden/>
               </w:rPr>
-              <w:instrText xml:space="preserve"> PAGEREF _Toc164276540 \h </w:instrText>
+              <w:instrText xml:space="preserve"> PAGEREF _Toc164688896 \h </w:instrText>
             </w:r>
             <w:r>
               <w:rPr>
@@ -754,7 +756,7 @@
               <w:lang w:eastAsia="en-IN"/>
             </w:rPr>
           </w:pPr>
-          <w:hyperlink w:anchor="_Toc164276541" w:history="1">
+          <w:hyperlink w:anchor="_Toc164688897" w:history="1">
             <w:r>
               <w:rPr>
                 <w:rStyle w:val="Hyperlink"/>
@@ -781,7 +783,7 @@
                 <w:noProof/>
                 <w:webHidden/>
               </w:rPr>
-              <w:instrText xml:space="preserve"> PAGEREF _Toc164276541 \h </w:instrText>
+              <w:instrText xml:space="preserve"> PAGEREF _Toc164688897 \h </w:instrText>
             </w:r>
             <w:r>
               <w:rPr>
@@ -824,7 +826,7 @@
               <w:lang w:eastAsia="en-IN"/>
             </w:rPr>
           </w:pPr>
-          <w:hyperlink w:anchor="_Toc164276542" w:history="1">
+          <w:hyperlink w:anchor="_Toc164688898" w:history="1">
             <w:r>
               <w:rPr>
                 <w:rStyle w:val="Hyperlink"/>
@@ -851,7 +853,7 @@
                 <w:noProof/>
                 <w:webHidden/>
               </w:rPr>
-              <w:instrText xml:space="preserve"> PAGEREF _Toc164276542 \h </w:instrText>
+              <w:instrText xml:space="preserve"> PAGEREF _Toc164688898 \h </w:instrText>
             </w:r>
             <w:r>
               <w:rPr>
@@ -894,7 +896,7 @@
               <w:lang w:eastAsia="en-IN"/>
             </w:rPr>
           </w:pPr>
-          <w:hyperlink w:anchor="_Toc164276543" w:history="1">
+          <w:hyperlink w:anchor="_Toc164688899" w:history="1">
             <w:r>
               <w:rPr>
                 <w:rStyle w:val="Hyperlink"/>
@@ -921,7 +923,7 @@
                 <w:noProof/>
                 <w:webHidden/>
               </w:rPr>
-              <w:instrText xml:space="preserve"> PAGEREF _Toc164276543 \h </w:instrText>
+              <w:instrText xml:space="preserve"> PAGEREF _Toc164688899 \h </w:instrText>
             </w:r>
             <w:r>
               <w:rPr>
@@ -964,7 +966,7 @@
               <w:lang w:eastAsia="en-IN"/>
             </w:rPr>
           </w:pPr>
-          <w:hyperlink w:anchor="_Toc164276544" w:history="1">
+          <w:hyperlink w:anchor="_Toc164688900" w:history="1">
             <w:r>
               <w:rPr>
                 <w:rStyle w:val="Hyperlink"/>
@@ -991,7 +993,7 @@
                 <w:noProof/>
                 <w:webHidden/>
               </w:rPr>
-              <w:instrText xml:space="preserve"> PAGEREF _Toc164276544 \h </w:instrText>
+              <w:instrText xml:space="preserve"> PAGEREF _Toc164688900 \h </w:instrText>
             </w:r>
             <w:r>
               <w:rPr>
@@ -1034,7 +1036,7 @@
               <w:lang w:eastAsia="en-IN"/>
             </w:rPr>
           </w:pPr>
-          <w:hyperlink w:anchor="_Toc164276545" w:history="1">
+          <w:hyperlink w:anchor="_Toc164688901" w:history="1">
             <w:r>
               <w:rPr>
                 <w:rStyle w:val="Hyperlink"/>
@@ -1061,7 +1063,7 @@
                 <w:noProof/>
                 <w:webHidden/>
               </w:rPr>
-              <w:instrText xml:space="preserve"> PAGEREF _Toc164276545 \h </w:instrText>
+              <w:instrText xml:space="preserve"> PAGEREF _Toc164688901 \h </w:instrText>
             </w:r>
             <w:r>
               <w:rPr>
@@ -1104,7 +1106,7 @@
               <w:lang w:eastAsia="en-IN"/>
             </w:rPr>
           </w:pPr>
-          <w:hyperlink w:anchor="_Toc164276546" w:history="1">
+          <w:hyperlink w:anchor="_Toc164688902" w:history="1">
             <w:r>
               <w:rPr>
                 <w:rStyle w:val="Hyperlink"/>
@@ -1131,7 +1133,7 @@
                 <w:noProof/>
                 <w:webHidden/>
               </w:rPr>
-              <w:instrText xml:space="preserve"> PAGEREF _Toc164276546 \h </w:instrText>
+              <w:instrText xml:space="preserve"> PAGEREF _Toc164688902 \h </w:instrText>
             </w:r>
             <w:r>
               <w:rPr>
@@ -1174,7 +1176,7 @@
               <w:lang w:eastAsia="en-IN"/>
             </w:rPr>
           </w:pPr>
-          <w:hyperlink w:anchor="_Toc164276547" w:history="1">
+          <w:hyperlink w:anchor="_Toc164688903" w:history="1">
             <w:r>
               <w:rPr>
                 <w:rStyle w:val="Hyperlink"/>
@@ -1201,7 +1203,7 @@
                 <w:noProof/>
                 <w:webHidden/>
               </w:rPr>
-              <w:instrText xml:space="preserve"> PAGEREF _Toc164276547 \h </w:instrText>
+              <w:instrText xml:space="preserve"> PAGEREF _Toc164688903 \h </w:instrText>
             </w:r>
             <w:r>
               <w:rPr>
@@ -1244,7 +1246,7 @@
               <w:lang w:eastAsia="en-IN"/>
             </w:rPr>
           </w:pPr>
-          <w:hyperlink w:anchor="_Toc164276548" w:history="1">
+          <w:hyperlink w:anchor="_Toc164688904" w:history="1">
             <w:r>
               <w:rPr>
                 <w:rStyle w:val="Hyperlink"/>
@@ -1271,7 +1273,7 @@
                 <w:noProof/>
                 <w:webHidden/>
               </w:rPr>
-              <w:instrText xml:space="preserve"> PAGEREF _Toc164276548 \h </w:instrText>
+              <w:instrText xml:space="preserve"> PAGEREF _Toc164688904 \h </w:instrText>
             </w:r>
             <w:r>
               <w:rPr>
@@ -1314,7 +1316,7 @@
               <w:lang w:eastAsia="en-IN"/>
             </w:rPr>
           </w:pPr>
-          <w:hyperlink w:anchor="_Toc164276549" w:history="1">
+          <w:hyperlink w:anchor="_Toc164688905" w:history="1">
             <w:r>
               <w:rPr>
                 <w:rStyle w:val="Hyperlink"/>
@@ -1341,7 +1343,7 @@
                 <w:noProof/>
                 <w:webHidden/>
               </w:rPr>
-              <w:instrText xml:space="preserve"> PAGEREF _Toc164276549 \h </w:instrText>
+              <w:instrText xml:space="preserve"> PAGEREF _Toc164688905 \h </w:instrText>
             </w:r>
             <w:r>
               <w:rPr>
@@ -1384,7 +1386,7 @@
               <w:lang w:eastAsia="en-IN"/>
             </w:rPr>
           </w:pPr>
-          <w:hyperlink w:anchor="_Toc164276550" w:history="1">
+          <w:hyperlink w:anchor="_Toc164688906" w:history="1">
             <w:r>
               <w:rPr>
                 <w:rStyle w:val="Hyperlink"/>
@@ -1411,7 +1413,7 @@
                 <w:noProof/>
                 <w:webHidden/>
               </w:rPr>
-              <w:instrText xml:space="preserve"> PAGEREF _Toc164276550 \h </w:instrText>
+              <w:instrText xml:space="preserve"> PAGEREF _Toc164688906 \h </w:instrText>
             </w:r>
             <w:r>
               <w:rPr>
@@ -1454,7 +1456,7 @@
               <w:lang w:eastAsia="en-IN"/>
             </w:rPr>
           </w:pPr>
-          <w:hyperlink w:anchor="_Toc164276551" w:history="1">
+          <w:hyperlink w:anchor="_Toc164688907" w:history="1">
             <w:r>
               <w:rPr>
                 <w:rStyle w:val="Hyperlink"/>
@@ -1481,7 +1483,7 @@
                 <w:noProof/>
                 <w:webHidden/>
               </w:rPr>
-              <w:instrText xml:space="preserve"> PAGEREF _Toc164276551 \h </w:instrText>
+              <w:instrText xml:space="preserve"> PAGEREF _Toc164688907 \h </w:instrText>
             </w:r>
             <w:r>
               <w:rPr>
@@ -1524,7 +1526,7 @@
               <w:lang w:eastAsia="en-IN"/>
             </w:rPr>
           </w:pPr>
-          <w:hyperlink w:anchor="_Toc164276552" w:history="1">
+          <w:hyperlink w:anchor="_Toc164688908" w:history="1">
             <w:r>
               <w:rPr>
                 <w:rStyle w:val="Hyperlink"/>
@@ -1551,7 +1553,7 @@
                 <w:noProof/>
                 <w:webHidden/>
               </w:rPr>
-              <w:instrText xml:space="preserve"> PAGEREF _Toc164276552 \h </w:instrText>
+              <w:instrText xml:space="preserve"> PAGEREF _Toc164688908 \h </w:instrText>
             </w:r>
             <w:r>
               <w:rPr>
@@ -1594,7 +1596,7 @@
               <w:lang w:eastAsia="en-IN"/>
             </w:rPr>
           </w:pPr>
-          <w:hyperlink w:anchor="_Toc164276553" w:history="1">
+          <w:hyperlink w:anchor="_Toc164688909" w:history="1">
             <w:r>
               <w:rPr>
                 <w:rStyle w:val="Hyperlink"/>
@@ -1621,7 +1623,7 @@
                 <w:noProof/>
                 <w:webHidden/>
               </w:rPr>
-              <w:instrText xml:space="preserve"> PAGEREF _Toc164276553 \h </w:instrText>
+              <w:instrText xml:space="preserve"> PAGEREF _Toc164688909 \h </w:instrText>
             </w:r>
             <w:r>
               <w:rPr>
@@ -1642,6 +1644,160 @@
                 <w:webHidden/>
               </w:rPr>
               <w:t>14</w:t>
+            </w:r>
+            <w:r>
+              <w:rPr>
+                <w:noProof/>
+                <w:webHidden/>
+              </w:rPr>
+              <w:fldChar w:fldCharType="end"/>
+            </w:r>
+          </w:hyperlink>
+        </w:p>
+        <w:p>
+          <w:pPr>
+            <w:pStyle w:val="TOC1"/>
+            <w:tabs>
+              <w:tab w:val="right" w:leader="dot" w:pos="9016"/>
+            </w:tabs>
+            <w:rPr>
+              <w:rFonts w:eastAsiaTheme="minorEastAsia"/>
+              <w:noProof/>
+              <w:lang w:eastAsia="en-IN"/>
+            </w:rPr>
+          </w:pPr>
+          <w:hyperlink w:anchor="_Toc164688910" w:history="1">
+            <w:r>
+              <w:rPr>
+                <w:rStyle w:val="Hyperlink"/>
+                <w:noProof/>
+              </w:rPr>
+              <w:t>Microsoft Defender for Identity.</w:t>
+            </w:r>
+            <w:r>
+              <w:rPr>
+                <w:noProof/>
+                <w:webHidden/>
+              </w:rPr>
+              <w:tab/>
+            </w:r>
+            <w:r>
+              <w:rPr>
+                <w:noProof/>
+                <w:webHidden/>
+              </w:rPr>
+              <w:fldChar w:fldCharType="begin"/>
+            </w:r>
+            <w:r>
+              <w:rPr>
+                <w:noProof/>
+                <w:webHidden/>
+              </w:rPr>
+              <w:instrText xml:space="preserve"> PAGEREF _Toc164688910 \h </w:instrText>
+            </w:r>
+            <w:r>
+              <w:rPr>
+                <w:noProof/>
+                <w:webHidden/>
+              </w:rPr>
+            </w:r>
+            <w:r>
+              <w:rPr>
+                <w:noProof/>
+                <w:webHidden/>
+              </w:rPr>
+              <w:fldChar w:fldCharType="separate"/>
+            </w:r>
+            <w:r>
+              <w:rPr>
+                <w:noProof/>
+                <w:webHidden/>
+              </w:rPr>
+              <w:t>15</w:t>
+            </w:r>
+            <w:r>
+              <w:rPr>
+                <w:noProof/>
+                <w:webHidden/>
+              </w:rPr>
+              <w:fldChar w:fldCharType="end"/>
+            </w:r>
+          </w:hyperlink>
+        </w:p>
+        <w:p>
+          <w:pPr>
+            <w:pStyle w:val="TOC2"/>
+            <w:tabs>
+              <w:tab w:val="right" w:leader="dot" w:pos="9016"/>
+            </w:tabs>
+            <w:rPr>
+              <w:rFonts w:eastAsiaTheme="minorEastAsia"/>
+              <w:noProof/>
+              <w:lang w:eastAsia="en-IN"/>
+            </w:rPr>
+          </w:pPr>
+          <w:hyperlink w:anchor="_Toc164688911" w:history="1">
+            <w:r>
+              <w:rPr>
+                <w:rStyle w:val="Hyperlink"/>
+                <w:noProof/>
+              </w:rPr>
+              <w:t>MDI Architect</w:t>
+            </w:r>
+            <w:r>
+              <w:rPr>
+                <w:rStyle w:val="Hyperlink"/>
+                <w:noProof/>
+              </w:rPr>
+              <w:t>u</w:t>
+            </w:r>
+            <w:r>
+              <w:rPr>
+                <w:rStyle w:val="Hyperlink"/>
+                <w:noProof/>
+              </w:rPr>
+              <w:t>re.</w:t>
+            </w:r>
+            <w:r>
+              <w:rPr>
+                <w:noProof/>
+                <w:webHidden/>
+              </w:rPr>
+              <w:tab/>
+            </w:r>
+            <w:r>
+              <w:rPr>
+                <w:noProof/>
+                <w:webHidden/>
+              </w:rPr>
+              <w:fldChar w:fldCharType="begin"/>
+            </w:r>
+            <w:r>
+              <w:rPr>
+                <w:noProof/>
+                <w:webHidden/>
+              </w:rPr>
+              <w:instrText xml:space="preserve"> PAGEREF _Toc164688911 \h </w:instrText>
+            </w:r>
+            <w:r>
+              <w:rPr>
+                <w:noProof/>
+                <w:webHidden/>
+              </w:rPr>
+            </w:r>
+            <w:r>
+              <w:rPr>
+                <w:noProof/>
+                <w:webHidden/>
+              </w:rPr>
+              <w:fldChar w:fldCharType="separate"/>
+            </w:r>
+            <w:r>
+              <w:rPr>
+                <w:noProof/>
+                <w:webHidden/>
+              </w:rPr>
+              <w:t>16</w:t>
             </w:r>
             <w:r>
               <w:rPr>
@@ -1676,7 +1832,7 @@
       <w:pPr>
         <w:pStyle w:val="Heading1"/>
       </w:pPr>
-      <w:bookmarkStart w:id="0" w:name="_Toc164276531"/>
+      <w:bookmarkStart w:id="0" w:name="_Toc164688887"/>
       <w:r>
         <w:lastRenderedPageBreak/>
         <w:t>Defender XDR</w:t>
@@ -1790,7 +1946,7 @@
       <w:pPr>
         <w:pStyle w:val="Heading2"/>
       </w:pPr>
-      <w:bookmarkStart w:id="1" w:name="_Toc164276532"/>
+      <w:bookmarkStart w:id="1" w:name="_Toc164688888"/>
       <w:r>
         <w:t>Detection of Threat</w:t>
       </w:r>
@@ -1944,7 +2100,7 @@
       <w:pPr>
         <w:pStyle w:val="Heading3"/>
       </w:pPr>
-      <w:bookmarkStart w:id="2" w:name="_Toc164276533"/>
+      <w:bookmarkStart w:id="2" w:name="_Toc164688889"/>
       <w:r>
         <w:t>Restrict and Grant Access inside Process.</w:t>
       </w:r>
@@ -1997,7 +2153,7 @@
       <w:pPr>
         <w:pStyle w:val="Heading2"/>
       </w:pPr>
-      <w:bookmarkStart w:id="3" w:name="_Toc164276534"/>
+      <w:bookmarkStart w:id="3" w:name="_Toc164688890"/>
       <w:r>
         <w:t>Defender XDR in SOC</w:t>
       </w:r>
@@ -2055,7 +2211,7 @@
       <w:pPr>
         <w:pStyle w:val="Heading3"/>
       </w:pPr>
-      <w:bookmarkStart w:id="4" w:name="_Toc164276535"/>
+      <w:bookmarkStart w:id="4" w:name="_Toc164688891"/>
       <w:r>
         <w:t>Security Operations Model</w:t>
       </w:r>
@@ -2279,7 +2435,7 @@
       <w:pPr>
         <w:pStyle w:val="Heading2"/>
       </w:pPr>
-      <w:bookmarkStart w:id="5" w:name="_Toc164276536"/>
+      <w:bookmarkStart w:id="5" w:name="_Toc164688892"/>
       <w:r>
         <w:t>M365 Defender</w:t>
       </w:r>
@@ -2901,7 +3057,7 @@
           <w:noProof/>
         </w:rPr>
         <w:drawing>
-          <wp:inline distT="0" distB="0" distL="0" distR="0" wp14:anchorId="429F34D6" wp14:editId="7C92403B">
+          <wp:inline distT="0" distB="0" distL="0" distR="0" wp14:anchorId="429F34D6" wp14:editId="524DF68D">
             <wp:extent cx="5731510" cy="2891937"/>
             <wp:effectExtent l="0" t="0" r="2540" b="3810"/>
             <wp:docPr id="4" name="Picture 3"/>
@@ -3267,7 +3423,7 @@
       <w:pPr>
         <w:pStyle w:val="Heading2"/>
       </w:pPr>
-      <w:bookmarkStart w:id="6" w:name="_Toc164276537"/>
+      <w:bookmarkStart w:id="6" w:name="_Toc164688893"/>
       <w:r>
         <w:rPr>
           <w:u w:val="single"/>
@@ -3691,7 +3847,7 @@
       <w:pPr>
         <w:pStyle w:val="Heading2"/>
       </w:pPr>
-      <w:bookmarkStart w:id="7" w:name="_Toc164276538"/>
+      <w:bookmarkStart w:id="7" w:name="_Toc164688894"/>
       <w:r>
         <w:t>Suppress alerts.</w:t>
       </w:r>
@@ -3781,7 +3937,7 @@
       <w:pPr>
         <w:pStyle w:val="Heading1"/>
       </w:pPr>
-      <w:bookmarkStart w:id="8" w:name="_Toc164276539"/>
+      <w:bookmarkStart w:id="8" w:name="_Toc164688895"/>
       <w:r>
         <w:t>Protecting identities with Entra ID Protection</w:t>
       </w:r>
@@ -3799,7 +3955,7 @@
       <w:pPr>
         <w:pStyle w:val="Heading2"/>
       </w:pPr>
-      <w:bookmarkStart w:id="9" w:name="_Toc164276540"/>
+      <w:bookmarkStart w:id="9" w:name="_Toc164688896"/>
       <w:r>
         <w:t>Microsoft Entra ID Protection</w:t>
       </w:r>
@@ -3853,7 +4009,7 @@
       <w:pPr>
         <w:pStyle w:val="Heading2"/>
       </w:pPr>
-      <w:bookmarkStart w:id="10" w:name="_Toc164276541"/>
+      <w:bookmarkStart w:id="10" w:name="_Toc164688897"/>
       <w:r>
         <w:t>Risks</w:t>
       </w:r>
@@ -4140,7 +4296,7 @@
       <w:pPr>
         <w:pStyle w:val="Heading2"/>
       </w:pPr>
-      <w:bookmarkStart w:id="11" w:name="_Toc164276542"/>
+      <w:bookmarkStart w:id="11" w:name="_Toc164688898"/>
       <w:r>
         <w:t>Entra ID Protection workflow</w:t>
       </w:r>
@@ -4289,7 +4445,7 @@
       <w:pPr>
         <w:pStyle w:val="Heading2"/>
       </w:pPr>
-      <w:bookmarkStart w:id="12" w:name="_Toc164276543"/>
+      <w:bookmarkStart w:id="12" w:name="_Toc164688899"/>
       <w:r>
         <w:t>Detect risks with Entra ID Protection policies.</w:t>
       </w:r>
@@ -4312,7 +4468,7 @@
       <w:pPr>
         <w:pStyle w:val="Heading3"/>
       </w:pPr>
-      <w:bookmarkStart w:id="13" w:name="_Toc164276544"/>
+      <w:bookmarkStart w:id="13" w:name="_Toc164688900"/>
       <w:r>
         <w:t>Types of identity risks.</w:t>
       </w:r>
@@ -4323,7 +4479,7 @@
       <w:pPr>
         <w:pStyle w:val="Heading4"/>
       </w:pPr>
-      <w:bookmarkStart w:id="14" w:name="_Toc164276545"/>
+      <w:bookmarkStart w:id="14" w:name="_Toc164688901"/>
       <w:r>
         <w:t>Sign-in risk policy</w:t>
       </w:r>
@@ -4349,25 +4505,13 @@
         <w:t xml:space="preserve">. </w:t>
       </w:r>
       <w:r>
-        <w:t xml:space="preserve">This score indicates the probability that the person whose credentials are used is </w:t>
-      </w:r>
-      <w:r>
-        <w:t>the</w:t>
-      </w:r>
-      <w:r>
-        <w:t xml:space="preserve"> one attempting to sign-in.</w:t>
+        <w:t>This score indicates the probability that the person whose credentials are used is the one attempting to sign-in.</w:t>
       </w:r>
       <w:r>
         <w:t xml:space="preserve"> U</w:t>
       </w:r>
       <w:r>
-        <w:t xml:space="preserve">sers might be asked to go through multifactor authentication to remediate detected risks that </w:t>
-      </w:r>
-      <w:r>
-        <w:t>are</w:t>
-      </w:r>
-      <w:r>
-        <w:t xml:space="preserve"> at the medium level. Users could be blocked entirely if the risk is considered high.</w:t>
+        <w:t>sers might be asked to go through multifactor authentication to remediate detected risks that are at the medium level. Users could be blocked entirely if the risk is considered high.</w:t>
       </w:r>
     </w:p>
     <w:p>
@@ -4501,7 +4645,7 @@
       <w:pPr>
         <w:pStyle w:val="Heading4"/>
       </w:pPr>
-      <w:bookmarkStart w:id="15" w:name="_Toc164276546"/>
+      <w:bookmarkStart w:id="15" w:name="_Toc164688902"/>
       <w:r>
         <w:t>User risk policy</w:t>
       </w:r>
@@ -4514,13 +4658,7 @@
         <w:ind w:left="0" w:firstLine="720"/>
       </w:pPr>
       <w:r>
-        <w:t xml:space="preserve">Identity Protection learns the user's normal </w:t>
-      </w:r>
-      <w:r>
-        <w:t>behavioural</w:t>
-      </w:r>
-      <w:r>
-        <w:t xml:space="preserve"> patterns</w:t>
+        <w:t>Identity Protection learns the user's normal behavioural patterns</w:t>
       </w:r>
       <w:r>
         <w:t>, using this knowledge to calculate the risk of that user’s identity was compromised.</w:t>
@@ -4688,7 +4826,7 @@
       <w:pPr>
         <w:pStyle w:val="Heading2"/>
       </w:pPr>
-      <w:bookmarkStart w:id="16" w:name="_Toc164276547"/>
+      <w:bookmarkStart w:id="16" w:name="_Toc164688903"/>
       <w:r>
         <w:t>MFA registration policy</w:t>
       </w:r>
@@ -4873,7 +5011,7 @@
       <w:pPr>
         <w:pStyle w:val="Heading2"/>
       </w:pPr>
-      <w:bookmarkStart w:id="17" w:name="_Toc164276548"/>
+      <w:bookmarkStart w:id="17" w:name="_Toc164688904"/>
       <w:r>
         <w:t>Investigate and Remediate risks detected by Entra ID protection.</w:t>
       </w:r>
@@ -4884,7 +5022,7 @@
       <w:pPr>
         <w:pStyle w:val="Heading3"/>
       </w:pPr>
-      <w:bookmarkStart w:id="18" w:name="_Toc164276549"/>
+      <w:bookmarkStart w:id="18" w:name="_Toc164688905"/>
       <w:r>
         <w:t>Investigation Report</w:t>
       </w:r>
@@ -5117,7 +5255,7 @@
       <w:pPr>
         <w:pStyle w:val="Heading3"/>
       </w:pPr>
-      <w:bookmarkStart w:id="19" w:name="_Toc164276550"/>
+      <w:bookmarkStart w:id="19" w:name="_Toc164688906"/>
       <w:r>
         <w:t>Remediate Risks</w:t>
       </w:r>
@@ -5335,7 +5473,7 @@
       <w:pPr>
         <w:pStyle w:val="Heading2"/>
       </w:pPr>
-      <w:bookmarkStart w:id="20" w:name="_Toc164276551"/>
+      <w:bookmarkStart w:id="20" w:name="_Toc164688907"/>
       <w:r>
         <w:t>Unblock users.</w:t>
       </w:r>
@@ -5359,7 +5497,7 @@
       <w:pPr>
         <w:pStyle w:val="Heading3"/>
       </w:pPr>
-      <w:bookmarkStart w:id="21" w:name="_Toc164276552"/>
+      <w:bookmarkStart w:id="21" w:name="_Toc164688908"/>
       <w:r>
         <w:t>Accounts blocked (Sign-in risk)</w:t>
       </w:r>
@@ -5403,7 +5541,7 @@
       <w:pPr>
         <w:pStyle w:val="Heading3"/>
       </w:pPr>
-      <w:bookmarkStart w:id="22" w:name="_Toc164276553"/>
+      <w:bookmarkStart w:id="22" w:name="_Toc164688909"/>
       <w:r>
         <w:t>Accounts blocked (user risk)</w:t>
       </w:r>
@@ -5474,9 +5612,11 @@
       <w:pPr>
         <w:pStyle w:val="Heading1"/>
       </w:pPr>
+      <w:bookmarkStart w:id="23" w:name="_Toc164688910"/>
       <w:r>
         <w:t>Microsoft Defender for Identity.</w:t>
       </w:r>
+      <w:bookmarkEnd w:id="23"/>
     </w:p>
     <w:p/>
     <w:p>
@@ -5611,16 +5751,7 @@
         </w:numPr>
       </w:pPr>
       <w:r>
-        <w:t xml:space="preserve">Monitor users, entity </w:t>
-      </w:r>
-      <w:r>
-        <w:t>behaviour</w:t>
-      </w:r>
-      <w:r>
-        <w:t>, and activities with learning-based analytics</w:t>
-      </w:r>
-      <w:r>
-        <w:t>.</w:t>
+        <w:t>Monitor users, entity behaviour, and activities with learning-based analytics.</w:t>
       </w:r>
     </w:p>
     <w:p>
@@ -5632,10 +5763,7 @@
         </w:numPr>
       </w:pPr>
       <w:r>
-        <w:t>Protect user identities and credentials stored in Active Directory</w:t>
-      </w:r>
-      <w:r>
-        <w:t>.</w:t>
+        <w:t>Protect user identities and credentials stored in Active Directory.</w:t>
       </w:r>
     </w:p>
     <w:p>
@@ -5647,10 +5775,7 @@
         </w:numPr>
       </w:pPr>
       <w:r>
-        <w:t>Identify and investigate suspicious user activities and advanced attacks throughout the kill chain</w:t>
-      </w:r>
-      <w:r>
-        <w:t>.</w:t>
+        <w:t>Identify and investigate suspicious user activities and advanced attacks throughout the kill chain.</w:t>
       </w:r>
     </w:p>
     <w:p>
@@ -5662,10 +5787,7 @@
         </w:numPr>
       </w:pPr>
       <w:r>
-        <w:t>Provide clear incident information on a simple timeline for fast triage</w:t>
-      </w:r>
-      <w:r>
-        <w:t>.</w:t>
+        <w:t>Provide clear incident information on a simple timeline for fast triage.</w:t>
       </w:r>
     </w:p>
     <w:p/>
@@ -6037,9 +6159,11 @@
       <w:pPr>
         <w:pStyle w:val="Heading2"/>
       </w:pPr>
+      <w:bookmarkStart w:id="24" w:name="_Toc164688911"/>
       <w:r>
         <w:t>MDI Architecture.</w:t>
       </w:r>
+      <w:bookmarkEnd w:id="24"/>
     </w:p>
     <w:p/>
     <w:p>
@@ -6095,7 +6219,535 @@
       </w:r>
     </w:p>
     <w:p/>
+    <w:p>
+      <w:r>
+        <w:br w:type="page"/>
+      </w:r>
+    </w:p>
+    <w:p>
+      <w:pPr>
+        <w:pStyle w:val="Heading1"/>
+      </w:pPr>
+      <w:r>
+        <w:t>Microsoft Sentinel</w:t>
+      </w:r>
+    </w:p>
     <w:p/>
+    <w:p>
+      <w:pPr>
+        <w:ind w:firstLine="720"/>
+      </w:pPr>
+      <w:r>
+        <w:t>SIEM tool that an org uses to collect, analyse and perform security operations on computer systems, these systems can be hardware appliance, applications or both.</w:t>
+      </w:r>
+    </w:p>
+    <w:p/>
+    <w:p>
+      <w:r>
+        <w:t>It allows to:</w:t>
+      </w:r>
+    </w:p>
+    <w:p>
+      <w:pPr>
+        <w:pStyle w:val="ListParagraph"/>
+        <w:numPr>
+          <w:ilvl w:val="0"/>
+          <w:numId w:val="5"/>
+        </w:numPr>
+      </w:pPr>
+      <w:r>
+        <w:t>Collect and query logs.</w:t>
+      </w:r>
+    </w:p>
+    <w:p>
+      <w:pPr>
+        <w:pStyle w:val="ListParagraph"/>
+        <w:numPr>
+          <w:ilvl w:val="0"/>
+          <w:numId w:val="5"/>
+        </w:numPr>
+      </w:pPr>
+      <w:r>
+        <w:t xml:space="preserve">Do some form of correlation or anomaly detection. </w:t>
+      </w:r>
+    </w:p>
+    <w:p>
+      <w:pPr>
+        <w:pStyle w:val="ListParagraph"/>
+        <w:numPr>
+          <w:ilvl w:val="0"/>
+          <w:numId w:val="5"/>
+        </w:numPr>
+      </w:pPr>
+      <w:r>
+        <w:t>Create alerts and incidents based on the findings.</w:t>
+      </w:r>
+    </w:p>
+    <w:p/>
+    <w:p>
+      <w:r>
+        <w:t>It has functionalities such as:</w:t>
+      </w:r>
+    </w:p>
+    <w:p>
+      <w:pPr>
+        <w:pStyle w:val="ListParagraph"/>
+        <w:numPr>
+          <w:ilvl w:val="0"/>
+          <w:numId w:val="5"/>
+        </w:numPr>
+      </w:pPr>
+      <w:r>
+        <w:t>Log management.</w:t>
+      </w:r>
+    </w:p>
+    <w:p>
+      <w:pPr>
+        <w:pStyle w:val="ListParagraph"/>
+        <w:numPr>
+          <w:ilvl w:val="0"/>
+          <w:numId w:val="5"/>
+        </w:numPr>
+      </w:pPr>
+      <w:r>
+        <w:t>Alerting.</w:t>
+      </w:r>
+    </w:p>
+    <w:p>
+      <w:pPr>
+        <w:pStyle w:val="ListParagraph"/>
+        <w:numPr>
+          <w:ilvl w:val="0"/>
+          <w:numId w:val="5"/>
+        </w:numPr>
+      </w:pPr>
+      <w:r>
+        <w:t>Visualization.</w:t>
+      </w:r>
+    </w:p>
+    <w:p>
+      <w:pPr>
+        <w:pStyle w:val="ListParagraph"/>
+        <w:numPr>
+          <w:ilvl w:val="0"/>
+          <w:numId w:val="5"/>
+        </w:numPr>
+      </w:pPr>
+      <w:r>
+        <w:t>Incident management.</w:t>
+      </w:r>
+    </w:p>
+    <w:p>
+      <w:pPr>
+        <w:pStyle w:val="ListParagraph"/>
+        <w:numPr>
+          <w:ilvl w:val="0"/>
+          <w:numId w:val="5"/>
+        </w:numPr>
+      </w:pPr>
+      <w:r>
+        <w:t>Querying data.</w:t>
+      </w:r>
+    </w:p>
+    <w:p/>
+    <w:p>
+      <w:r>
+        <w:t>Security operations can use Sentinel as:</w:t>
+      </w:r>
+    </w:p>
+    <w:p>
+      <w:pPr>
+        <w:pStyle w:val="ListParagraph"/>
+        <w:numPr>
+          <w:ilvl w:val="0"/>
+          <w:numId w:val="5"/>
+        </w:numPr>
+      </w:pPr>
+      <w:r>
+        <w:t>Get security insights by collecting data from any source.</w:t>
+      </w:r>
+    </w:p>
+    <w:p>
+      <w:pPr>
+        <w:pStyle w:val="ListParagraph"/>
+        <w:numPr>
+          <w:ilvl w:val="0"/>
+          <w:numId w:val="5"/>
+        </w:numPr>
+      </w:pPr>
+      <w:r>
+        <w:t>Detect and investigate threats quickly by built-in ML and Microsoft threat intelligence.</w:t>
+      </w:r>
+    </w:p>
+    <w:p>
+      <w:pPr>
+        <w:pStyle w:val="ListParagraph"/>
+        <w:numPr>
+          <w:ilvl w:val="0"/>
+          <w:numId w:val="5"/>
+        </w:numPr>
+      </w:pPr>
+      <w:r>
+        <w:t>Automate threat response using playbooks and by integrating Azure Logic Apps.</w:t>
+      </w:r>
+    </w:p>
+    <w:p/>
+    <w:p>
+      <w:pPr>
+        <w:ind w:firstLine="720"/>
+      </w:pPr>
+      <w:r>
+        <w:t>You don’t have to install any servers on-prem or in cloud to run Sentinel. You can deploy it in Azure itself, getup and running just in few minutes.</w:t>
+      </w:r>
+    </w:p>
+    <w:p>
+      <w:pPr>
+        <w:ind w:firstLine="720"/>
+      </w:pPr>
+    </w:p>
+    <w:p>
+      <w:pPr>
+        <w:ind w:firstLine="720"/>
+      </w:pPr>
+      <w:r>
+        <w:t xml:space="preserve">Helps you enable end-to-end security operations including </w:t>
+      </w:r>
+      <w:r>
+        <w:rPr>
+          <w:b/>
+          <w:bCs/>
+        </w:rPr>
+        <w:t>collection</w:t>
+      </w:r>
+      <w:r>
+        <w:t xml:space="preserve">, </w:t>
+      </w:r>
+      <w:r>
+        <w:rPr>
+          <w:b/>
+          <w:bCs/>
+        </w:rPr>
+        <w:t>detection</w:t>
+      </w:r>
+      <w:r>
+        <w:t xml:space="preserve">, </w:t>
+      </w:r>
+      <w:r>
+        <w:rPr>
+          <w:b/>
+          <w:bCs/>
+        </w:rPr>
+        <w:t>investigation</w:t>
+      </w:r>
+      <w:r>
+        <w:t xml:space="preserve">, </w:t>
+      </w:r>
+      <w:r>
+        <w:rPr>
+          <w:b/>
+          <w:bCs/>
+        </w:rPr>
+        <w:t>and response:</w:t>
+      </w:r>
+    </w:p>
+    <w:p>
+      <w:pPr>
+        <w:ind w:firstLine="720"/>
+      </w:pPr>
+    </w:p>
+    <w:p>
+      <w:r>
+        <w:rPr>
+          <w:noProof/>
+        </w:rPr>
+        <w:drawing>
+          <wp:inline distT="0" distB="0" distL="0" distR="0" wp14:anchorId="2C522714" wp14:editId="30B41FEA">
+            <wp:extent cx="5731510" cy="1334770"/>
+            <wp:effectExtent l="0" t="0" r="2540" b="0"/>
+            <wp:docPr id="317058871" name="Picture 1" descr="A screenshot of a computer&#10;&#10;Description automatically generated">
+              <a:extLst xmlns:a="http://schemas.openxmlformats.org/drawingml/2006/main">
+                <a:ext uri="{C183D7F6-B498-43B3-948B-1728B52AA6E4}">
+                  <adec:decorative xmlns:adec="http://schemas.microsoft.com/office/drawing/2017/decorative" val="0"/>
+                </a:ext>
+              </a:extLst>
+            </wp:docPr>
+            <wp:cNvGraphicFramePr>
+              <a:graphicFrameLocks xmlns:a="http://schemas.openxmlformats.org/drawingml/2006/main" noChangeAspect="1"/>
+            </wp:cNvGraphicFramePr>
+            <a:graphic xmlns:a="http://schemas.openxmlformats.org/drawingml/2006/main">
+              <a:graphicData uri="http://schemas.openxmlformats.org/drawingml/2006/picture">
+                <pic:pic xmlns:pic="http://schemas.openxmlformats.org/drawingml/2006/picture">
+                  <pic:nvPicPr>
+                    <pic:cNvPr id="317058871" name="Picture 1" descr="A screenshot of a computer&#10;&#10;Description automatically generated">
+                      <a:extLst>
+                        <a:ext uri="{C183D7F6-B498-43B3-948B-1728B52AA6E4}">
+                          <adec:decorative xmlns:adec="http://schemas.microsoft.com/office/drawing/2017/decorative" val="0"/>
+                        </a:ext>
+                      </a:extLst>
+                    </pic:cNvPr>
+                    <pic:cNvPicPr/>
+                  </pic:nvPicPr>
+                  <pic:blipFill>
+                    <a:blip r:embed="rId27"/>
+                    <a:stretch>
+                      <a:fillRect/>
+                    </a:stretch>
+                  </pic:blipFill>
+                  <pic:spPr>
+                    <a:xfrm>
+                      <a:off x="0" y="0"/>
+                      <a:ext cx="5731510" cy="1334770"/>
+                    </a:xfrm>
+                    <a:prstGeom prst="rect">
+                      <a:avLst/>
+                    </a:prstGeom>
+                  </pic:spPr>
+                </pic:pic>
+              </a:graphicData>
+            </a:graphic>
+          </wp:inline>
+        </w:drawing>
+      </w:r>
+    </w:p>
+    <w:p/>
+    <w:p>
+      <w:r>
+        <w:br w:type="page"/>
+      </w:r>
+    </w:p>
+    <w:p>
+      <w:pPr>
+        <w:pStyle w:val="Heading2"/>
+      </w:pPr>
+      <w:r>
+        <w:t>Key features and components of Microsoft Sentinel.</w:t>
+      </w:r>
+    </w:p>
+    <w:p/>
+    <w:p>
+      <w:pPr>
+        <w:pStyle w:val="Heading3"/>
+      </w:pPr>
+      <w:r>
+        <w:t>Data Connectors</w:t>
+      </w:r>
+    </w:p>
+    <w:p/>
+    <w:p>
+      <w:pPr>
+        <w:pStyle w:val="ListParagraph"/>
+        <w:numPr>
+          <w:ilvl w:val="0"/>
+          <w:numId w:val="5"/>
+        </w:numPr>
+      </w:pPr>
+      <w:r>
+        <w:t xml:space="preserve">Data Connectors let you </w:t>
+      </w:r>
+      <w:r>
+        <w:rPr>
+          <w:b/>
+          <w:bCs/>
+        </w:rPr>
+        <w:t>ingest data</w:t>
+      </w:r>
+      <w:r>
+        <w:t xml:space="preserve"> to Microsoft Sentinel.</w:t>
+      </w:r>
+    </w:p>
+    <w:p>
+      <w:pPr>
+        <w:pStyle w:val="ListParagraph"/>
+        <w:numPr>
+          <w:ilvl w:val="0"/>
+          <w:numId w:val="5"/>
+        </w:numPr>
+      </w:pPr>
+      <w:r>
+        <w:t>You can add some services like Azure Activity, syslog, CEF, Azure and AWS services.</w:t>
+      </w:r>
+    </w:p>
+    <w:p/>
+    <w:p>
+      <w:pPr>
+        <w:jc w:val="center"/>
+      </w:pPr>
+      <w:r>
+        <w:rPr>
+          <w:noProof/>
+        </w:rPr>
+        <w:drawing>
+          <wp:inline distT="0" distB="0" distL="0" distR="0" wp14:anchorId="1E923341" wp14:editId="21FD9288">
+            <wp:extent cx="4767565" cy="2801063"/>
+            <wp:effectExtent l="0" t="0" r="0" b="0"/>
+            <wp:docPr id="1110509120" name="Picture 1"/>
+            <wp:cNvGraphicFramePr>
+              <a:graphicFrameLocks xmlns:a="http://schemas.openxmlformats.org/drawingml/2006/main" noChangeAspect="1"/>
+            </wp:cNvGraphicFramePr>
+            <a:graphic xmlns:a="http://schemas.openxmlformats.org/drawingml/2006/main">
+              <a:graphicData uri="http://schemas.openxmlformats.org/drawingml/2006/picture">
+                <pic:pic xmlns:pic="http://schemas.openxmlformats.org/drawingml/2006/picture">
+                  <pic:nvPicPr>
+                    <pic:cNvPr id="1110509120" name=""/>
+                    <pic:cNvPicPr/>
+                  </pic:nvPicPr>
+                  <pic:blipFill>
+                    <a:blip r:embed="rId28"/>
+                    <a:stretch>
+                      <a:fillRect/>
+                    </a:stretch>
+                  </pic:blipFill>
+                  <pic:spPr>
+                    <a:xfrm>
+                      <a:off x="0" y="0"/>
+                      <a:ext cx="4785747" cy="2811746"/>
+                    </a:xfrm>
+                    <a:prstGeom prst="rect">
+                      <a:avLst/>
+                    </a:prstGeom>
+                  </pic:spPr>
+                </pic:pic>
+              </a:graphicData>
+            </a:graphic>
+          </wp:inline>
+        </w:drawing>
+      </w:r>
+    </w:p>
+    <w:p/>
+    <w:p>
+      <w:pPr>
+        <w:pStyle w:val="Heading3"/>
+      </w:pPr>
+      <w:r>
+        <w:t>Log retention.</w:t>
+      </w:r>
+    </w:p>
+    <w:p/>
+    <w:p>
+      <w:pPr>
+        <w:pStyle w:val="ListParagraph"/>
+        <w:numPr>
+          <w:ilvl w:val="0"/>
+          <w:numId w:val="5"/>
+        </w:numPr>
+      </w:pPr>
+      <w:r>
+        <w:t>Your data is stored by using Log Analytics.</w:t>
+      </w:r>
+    </w:p>
+    <w:p>
+      <w:pPr>
+        <w:pStyle w:val="ListParagraph"/>
+        <w:numPr>
+          <w:ilvl w:val="0"/>
+          <w:numId w:val="5"/>
+        </w:numPr>
+      </w:pPr>
+      <w:r>
+        <w:t xml:space="preserve">You can use </w:t>
+      </w:r>
+      <w:r>
+        <w:rPr>
+          <w:b/>
+          <w:bCs/>
+        </w:rPr>
+        <w:t>KQL</w:t>
+      </w:r>
+      <w:r>
+        <w:t xml:space="preserve"> which is a rich query language to dive into and gain insights from the data.</w:t>
+      </w:r>
+    </w:p>
+    <w:p/>
+    <w:p>
+      <w:pPr>
+        <w:jc w:val="center"/>
+      </w:pPr>
+      <w:r>
+        <w:rPr>
+          <w:noProof/>
+        </w:rPr>
+        <w:drawing>
+          <wp:inline distT="0" distB="0" distL="0" distR="0" wp14:anchorId="198346A0" wp14:editId="0E0A868E">
+            <wp:extent cx="4677091" cy="2395029"/>
+            <wp:effectExtent l="0" t="0" r="0" b="5715"/>
+            <wp:docPr id="759946910" name="Picture 1" descr="A screenshot of a computer&#10;&#10;Description automatically generated"/>
+            <wp:cNvGraphicFramePr>
+              <a:graphicFrameLocks xmlns:a="http://schemas.openxmlformats.org/drawingml/2006/main" noChangeAspect="1"/>
+            </wp:cNvGraphicFramePr>
+            <a:graphic xmlns:a="http://schemas.openxmlformats.org/drawingml/2006/main">
+              <a:graphicData uri="http://schemas.openxmlformats.org/drawingml/2006/picture">
+                <pic:pic xmlns:pic="http://schemas.openxmlformats.org/drawingml/2006/picture">
+                  <pic:nvPicPr>
+                    <pic:cNvPr id="759946910" name="Picture 1" descr="A screenshot of a computer&#10;&#10;Description automatically generated"/>
+                    <pic:cNvPicPr/>
+                  </pic:nvPicPr>
+                  <pic:blipFill>
+                    <a:blip r:embed="rId29"/>
+                    <a:stretch>
+                      <a:fillRect/>
+                    </a:stretch>
+                  </pic:blipFill>
+                  <pic:spPr>
+                    <a:xfrm>
+                      <a:off x="0" y="0"/>
+                      <a:ext cx="4721290" cy="2417662"/>
+                    </a:xfrm>
+                    <a:prstGeom prst="rect">
+                      <a:avLst/>
+                    </a:prstGeom>
+                  </pic:spPr>
+                </pic:pic>
+              </a:graphicData>
+            </a:graphic>
+          </wp:inline>
+        </w:drawing>
+      </w:r>
+    </w:p>
+    <w:p>
+      <w:pPr>
+        <w:pStyle w:val="Heading3"/>
+      </w:pPr>
+      <w:r>
+        <w:t>Workbooks</w:t>
+      </w:r>
+    </w:p>
+    <w:p/>
+    <w:p>
+      <w:pPr>
+        <w:pStyle w:val="ListParagraph"/>
+        <w:numPr>
+          <w:ilvl w:val="0"/>
+          <w:numId w:val="5"/>
+        </w:numPr>
+      </w:pPr>
+      <w:r>
+        <w:t>This is used to visualize your data within Microsoft Sentinel.</w:t>
+      </w:r>
+    </w:p>
+    <w:p>
+      <w:pPr>
+        <w:pStyle w:val="ListParagraph"/>
+        <w:numPr>
+          <w:ilvl w:val="0"/>
+          <w:numId w:val="5"/>
+        </w:numPr>
+      </w:pPr>
+      <w:r>
+        <w:t>Workbooks can be considered as dashboards. Each component of workbook is built using a KQL query.</w:t>
+      </w:r>
+    </w:p>
+    <w:p>
+      <w:pPr>
+        <w:pStyle w:val="ListParagraph"/>
+        <w:numPr>
+          <w:ilvl w:val="0"/>
+          <w:numId w:val="5"/>
+        </w:numPr>
+      </w:pPr>
+      <w:r>
+        <w:t>There are built-in and you can create your own workbooks from scratch.</w:t>
+      </w:r>
+    </w:p>
     <w:sectPr>
       <w:pgSz w:w="11906" w:h="16838"/>
       <w:pgMar w:top="1440" w:right="1440" w:bottom="1440" w:left="1440" w:header="708" w:footer="708" w:gutter="0"/>
@@ -7499,6 +8151,7 @@
   <w:style w:type="character" w:default="1" w:styleId="DefaultParagraphFont">
     <w:name w:val="Default Paragraph Font"/>
     <w:uiPriority w:val="1"/>
+    <w:semiHidden/>
     <w:unhideWhenUsed/>
   </w:style>
   <w:style w:type="table" w:default="1" w:styleId="TableNormal">
@@ -7687,6 +8340,37 @@
       <w:spacing w:after="100"/>
       <w:ind w:left="660"/>
     </w:pPr>
+  </w:style>
+  <w:style w:type="paragraph" w:styleId="Subtitle">
+    <w:name w:val="Subtitle"/>
+    <w:basedOn w:val="Normal"/>
+    <w:next w:val="Normal"/>
+    <w:link w:val="SubtitleChar"/>
+    <w:uiPriority w:val="11"/>
+    <w:qFormat/>
+    <w:rsid w:val="00A61CA2"/>
+    <w:pPr>
+      <w:numPr>
+        <w:ilvl w:val="1"/>
+      </w:numPr>
+    </w:pPr>
+    <w:rPr>
+      <w:rFonts w:eastAsiaTheme="minorEastAsia"/>
+      <w:color w:val="5A5A5A" w:themeColor="text1" w:themeTint="A5"/>
+      <w:spacing w:val="15"/>
+    </w:rPr>
+  </w:style>
+  <w:style w:type="character" w:customStyle="1" w:styleId="SubtitleChar">
+    <w:name w:val="Subtitle Char"/>
+    <w:basedOn w:val="DefaultParagraphFont"/>
+    <w:link w:val="Subtitle"/>
+    <w:uiPriority w:val="11"/>
+    <w:rsid w:val="00A61CA2"/>
+    <w:rPr>
+      <w:rFonts w:eastAsiaTheme="minorEastAsia"/>
+      <w:color w:val="5A5A5A" w:themeColor="text1" w:themeTint="A5"/>
+      <w:spacing w:val="15"/>
+    </w:rPr>
   </w:style>
 </w:styles>
 </file>

</xml_diff>

<commit_message>
vault backup: Tuesday, 23-04-2024, 7:21 pm
Affected files:
Security/SC-200/Defender XDR.docx
Security/SC-200/~WRL3134.tmp
</commit_message>
<xml_diff>
--- a/Security/SC-200/Defender XDR.docx
+++ b/Security/SC-200/Defender XDR.docx
@@ -2652,21 +2652,7 @@
                 <w:rStyle w:val="Hyperlink"/>
                 <w:noProof/>
               </w:rPr>
-              <w:t>Three implementation o</w:t>
-            </w:r>
-            <w:r>
-              <w:rPr>
-                <w:rStyle w:val="Hyperlink"/>
-                <w:noProof/>
-              </w:rPr>
-              <w:t>p</w:t>
-            </w:r>
-            <w:r>
-              <w:rPr>
-                <w:rStyle w:val="Hyperlink"/>
-                <w:noProof/>
-              </w:rPr>
-              <w:t>tions</w:t>
+              <w:t>Three implementation options</w:t>
             </w:r>
             <w:r>
               <w:rPr>
@@ -4596,7 +4582,7 @@
           <w:noProof/>
         </w:rPr>
         <w:drawing>
-          <wp:inline distT="0" distB="0" distL="0" distR="0" wp14:anchorId="429F34D6" wp14:editId="63A9360F">
+          <wp:inline distT="0" distB="0" distL="0" distR="0" wp14:anchorId="429F34D6" wp14:editId="003A2EC4">
             <wp:extent cx="5731510" cy="2891937"/>
             <wp:effectExtent l="0" t="0" r="2540" b="3810"/>
             <wp:docPr id="4" name="Picture 3"/>
@@ -5773,23 +5759,7 @@
           <w:bCs/>
           <w:iCs/>
         </w:rPr>
-        <w:t xml:space="preserve">Two or more sign-ins occur from distant locations in a short </w:t>
-      </w:r>
-      <w:proofErr w:type="gramStart"/>
-      <w:r>
-        <w:rPr>
-          <w:bCs/>
-          <w:iCs/>
-        </w:rPr>
-        <w:t>time period</w:t>
-      </w:r>
-      <w:proofErr w:type="gramEnd"/>
-      <w:r>
-        <w:rPr>
-          <w:bCs/>
-          <w:iCs/>
-        </w:rPr>
-        <w:t>.</w:t>
+        <w:t>Two or more sign-ins occur from distant locations in a short time period.</w:t>
       </w:r>
     </w:p>
     <w:p>
@@ -6545,15 +6515,7 @@
         </w:numPr>
       </w:pPr>
       <w:r>
-        <w:t xml:space="preserve">Users must complete the registration within 14 days, but they can choose to skip signing in during that period. After 14 days, they </w:t>
-      </w:r>
-      <w:proofErr w:type="gramStart"/>
-      <w:r>
-        <w:t>have to</w:t>
-      </w:r>
-      <w:proofErr w:type="gramEnd"/>
-      <w:r>
-        <w:t xml:space="preserve"> complete registration before they're allowed to sign in again.</w:t>
+        <w:t>Users must complete the registration within 14 days, but they can choose to skip signing in during that period. After 14 days, they have to complete registration before they're allowed to sign in again.</w:t>
       </w:r>
     </w:p>
     <w:p/>
@@ -6917,7 +6879,6 @@
             <w:r>
               <w:t>If you configure risk policies, you can let users self-remediate. When Identity Protection has detected a risk, users either reset their password or go through multifactor authentication to unblock themselves. After self-remediation, these detected risks are considered closed. In your risk policies, the lower the acceptable risk level that triggers the policy, the more users are affected. In general, we recommend that you set the threshold for user risk policies at </w:t>
             </w:r>
-            <w:proofErr w:type="gramStart"/>
             <w:r>
               <w:rPr>
                 <w:i/>
@@ -6926,11 +6887,7 @@
               <w:t>high</w:t>
             </w:r>
             <w:r>
-              <w:t>, and</w:t>
-            </w:r>
-            <w:proofErr w:type="gramEnd"/>
-            <w:r>
-              <w:t xml:space="preserve"> set sign-in risk policies to </w:t>
+              <w:t>, and set sign-in risk policies to </w:t>
             </w:r>
             <w:r>
               <w:rPr>
@@ -7808,15 +7765,7 @@
         <w:ind w:firstLine="720"/>
       </w:pPr>
       <w:r>
-        <w:t xml:space="preserve">SIEM tool that an org uses to collect, </w:t>
-      </w:r>
-      <w:proofErr w:type="gramStart"/>
-      <w:r>
-        <w:t>analyse</w:t>
-      </w:r>
-      <w:proofErr w:type="gramEnd"/>
-      <w:r>
-        <w:t xml:space="preserve"> and perform security operations on computer systems, these systems can be hardware appliance, applications or both.</w:t>
+        <w:t>SIEM tool that an org uses to collect, analyse and perform security operations on computer systems, these systems can be hardware appliance, applications or both.</w:t>
       </w:r>
     </w:p>
     <w:p/>
@@ -9208,15 +9157,7 @@
         <w:ind w:firstLine="720"/>
       </w:pPr>
       <w:r>
-        <w:t xml:space="preserve">This workspace is the single repository of all the data and resources of all the regions of that tenant. Because the log data travels between regions and storing at another region, </w:t>
-      </w:r>
-      <w:proofErr w:type="gramStart"/>
-      <w:r>
-        <w:t>This</w:t>
-      </w:r>
-      <w:proofErr w:type="gramEnd"/>
-      <w:r>
-        <w:t xml:space="preserve"> causes two possible concerns.</w:t>
+        <w:t>This workspace is the single repository of all the data and resources of all the regions of that tenant. Because the log data travels between regions and storing at another region, This causes two possible concerns.</w:t>
       </w:r>
     </w:p>
     <w:p>
@@ -9240,15 +9181,7 @@
         </w:numPr>
       </w:pPr>
       <w:r>
-        <w:t xml:space="preserve">Single workspace cannot be an option if there </w:t>
-      </w:r>
-      <w:proofErr w:type="gramStart"/>
-      <w:r>
-        <w:t>is</w:t>
-      </w:r>
-      <w:proofErr w:type="gramEnd"/>
-      <w:r>
-        <w:t xml:space="preserve"> any data governance requirements to store the data in a specific region.</w:t>
+        <w:t>Single workspace cannot be an option if there is any data governance requirements to store the data in a specific region.</w:t>
       </w:r>
     </w:p>
     <w:p/>
@@ -9615,10 +9548,10 @@
             <v:path o:extrusionok="f" gradientshapeok="t" o:connecttype="rect"/>
             <o:lock v:ext="edit" aspectratio="t"/>
           </v:shapetype>
-          <v:shape id="_x0000_i1025" type="#_x0000_t75" style="width:451.3pt;height:44.85pt" o:ole="">
+          <v:shape id="_x0000_i1025" type="#_x0000_t75" style="width:451.4pt;height:44.85pt" o:ole="">
             <v:imagedata r:id="rId38" o:title=""/>
           </v:shape>
-          <o:OLEObject Type="Embed" ProgID="Word.OpenDocumentText.12" ShapeID="_x0000_i1025" DrawAspect="Content" ObjectID="_1775328883" r:id="rId39"/>
+          <o:OLEObject Type="Embed" ProgID="Word.OpenDocumentText.12" ShapeID="_x0000_i1025" DrawAspect="Content" ObjectID="_1775398267" r:id="rId39"/>
         </w:object>
       </w:r>
     </w:p>
@@ -10166,7 +10099,7 @@
           <w:noProof/>
         </w:rPr>
         <w:drawing>
-          <wp:inline distT="0" distB="0" distL="0" distR="0" wp14:anchorId="46BDC45A" wp14:editId="76102004">
+          <wp:inline distT="0" distB="0" distL="0" distR="0" wp14:anchorId="46BDC45A" wp14:editId="50A5B5BF">
             <wp:extent cx="4051495" cy="1953928"/>
             <wp:effectExtent l="0" t="0" r="6350" b="8255"/>
             <wp:docPr id="1369975982" name="Picture 15" descr="Diagram of multiple tenants managed by Azure Lighthouse. "/>
@@ -10747,7 +10680,7 @@
           <w:noProof/>
         </w:rPr>
         <w:drawing>
-          <wp:inline distT="0" distB="0" distL="0" distR="0" wp14:anchorId="2424EC33" wp14:editId="672448F7">
+          <wp:inline distT="0" distB="0" distL="0" distR="0" wp14:anchorId="2424EC33" wp14:editId="34D453F5">
             <wp:extent cx="3868615" cy="2228762"/>
             <wp:effectExtent l="0" t="0" r="0" b="635"/>
             <wp:docPr id="2060295526" name="Picture 16" descr="Diagram of different Workspace Log Types."/>
@@ -10805,7 +10738,7 @@
           <w:noProof/>
         </w:rPr>
         <w:drawing>
-          <wp:inline distT="0" distB="0" distL="0" distR="0" wp14:anchorId="7EC47191" wp14:editId="0E2CC8E9">
+          <wp:inline distT="0" distB="0" distL="0" distR="0" wp14:anchorId="7EC47191" wp14:editId="0EF70054">
             <wp:extent cx="3770142" cy="1454842"/>
             <wp:effectExtent l="0" t="0" r="1905" b="0"/>
             <wp:docPr id="1025266505" name="Picture 17" descr="Diagram of the Retention archive process."/>
@@ -11256,11 +11189,9 @@
                 <w:numId w:val="9"/>
               </w:numPr>
             </w:pPr>
-            <w:proofErr w:type="gramStart"/>
             <w:r>
               <w:t>Where</w:t>
             </w:r>
-            <w:proofErr w:type="gramEnd"/>
           </w:p>
           <w:p>
             <w:pPr>
@@ -11319,13 +11250,8 @@
               </w:numPr>
             </w:pPr>
             <w:r>
-              <w:t>project-</w:t>
-            </w:r>
-            <w:proofErr w:type="gramStart"/>
-            <w:r>
-              <w:t>rename</w:t>
-            </w:r>
-            <w:proofErr w:type="gramEnd"/>
+              <w:t>project-rename</w:t>
+            </w:r>
           </w:p>
           <w:p>
             <w:pPr>
@@ -11360,13 +11286,8 @@
               </w:numPr>
             </w:pPr>
             <w:r>
-              <w:t>parse-</w:t>
-            </w:r>
-            <w:proofErr w:type="gramStart"/>
-            <w:r>
-              <w:t>where</w:t>
-            </w:r>
-            <w:proofErr w:type="gramEnd"/>
+              <w:t>parse-where</w:t>
+            </w:r>
           </w:p>
           <w:p>
             <w:r>
@@ -11582,6 +11503,125 @@
         </w:pBdr>
       </w:pPr>
     </w:p>
+    <w:p>
+      <w:pPr>
+        <w:pBdr>
+          <w:bottom w:val="single" w:sz="4" w:space="1" w:color="auto"/>
+        </w:pBdr>
+      </w:pPr>
+    </w:p>
+    <w:p>
+      <w:pPr>
+        <w:pStyle w:val="Heading2"/>
+      </w:pPr>
+      <w:r>
+        <w:t>Sentinel Watchlist</w:t>
+      </w:r>
+    </w:p>
+    <w:p/>
+    <w:p>
+      <w:r>
+        <w:tab/>
+        <w:t>Watchlist is a feature where you manage list,  list of usernames, IP-addresses, and any values you like, and you can include those lists in your KQL queries.</w:t>
+      </w:r>
+    </w:p>
+    <w:p>
+      <w:pPr>
+        <w:pStyle w:val="ListParagraph"/>
+        <w:numPr>
+          <w:ilvl w:val="0"/>
+          <w:numId w:val="9"/>
+        </w:numPr>
+      </w:pPr>
+      <w:r>
+        <w:t>Instead of writing all the usernames down in your KQL queries, you can reference to their watchlist, and Azure Sentinel will do its logic over there.</w:t>
+      </w:r>
+    </w:p>
+    <w:p>
+      <w:pPr>
+        <w:pStyle w:val="ListParagraph"/>
+        <w:numPr>
+          <w:ilvl w:val="0"/>
+          <w:numId w:val="9"/>
+        </w:numPr>
+      </w:pPr>
+      <w:r>
+        <w:t>Use cases:</w:t>
+      </w:r>
+    </w:p>
+    <w:p>
+      <w:pPr>
+        <w:pStyle w:val="ListParagraph"/>
+        <w:numPr>
+          <w:ilvl w:val="1"/>
+          <w:numId w:val="9"/>
+        </w:numPr>
+      </w:pPr>
+      <w:r>
+        <w:t>use a watchlist that contains a list of terminated employees to detect or prevent them from logging in to the network.</w:t>
+      </w:r>
+    </w:p>
+    <w:p>
+      <w:pPr>
+        <w:pStyle w:val="ListParagraph"/>
+        <w:numPr>
+          <w:ilvl w:val="1"/>
+          <w:numId w:val="9"/>
+        </w:numPr>
+      </w:pPr>
+      <w:r>
+        <w:t>Create allow-lists to reduce alert fatigue.</w:t>
+      </w:r>
+    </w:p>
+    <w:p>
+      <w:pPr>
+        <w:pStyle w:val="ListParagraph"/>
+        <w:numPr>
+          <w:ilvl w:val="0"/>
+          <w:numId w:val="9"/>
+        </w:numPr>
+      </w:pPr>
+      <w:r>
+        <w:t>It is difficult to add exclusions in KQL queries in case of whitelisting and blacklisting. You need to change the queries of all the detections to take the change. By using watchlists, you are using the list as a common reference for all the queries, and you can do exclusions and inclusions in the watchlist, and this affects all the queries.</w:t>
+      </w:r>
+    </w:p>
+    <w:p>
+      <w:pPr>
+        <w:pStyle w:val="ListParagraph"/>
+        <w:numPr>
+          <w:ilvl w:val="0"/>
+          <w:numId w:val="9"/>
+        </w:numPr>
+      </w:pPr>
+      <w:r>
+        <w:t xml:space="preserve">It is recommended to edit an existing watchlist instead of deleting a watchlist as Log analytics has a five-minute SLA for data ingestion. You might see both the deleted and recreated entries in Log analytics during </w:t>
+      </w:r>
+      <w:r>
+        <w:t xml:space="preserve">this </w:t>
+      </w:r>
+      <w:r>
+        <w:t>5-minute</w:t>
+      </w:r>
+      <w:r>
+        <w:t xml:space="preserve"> window.</w:t>
+      </w:r>
+    </w:p>
+    <w:p>
+      <w:pPr>
+        <w:pBdr>
+          <w:bottom w:val="single" w:sz="4" w:space="1" w:color="auto"/>
+        </w:pBdr>
+      </w:pPr>
+    </w:p>
+    <w:p>
+      <w:pPr>
+        <w:pStyle w:val="Heading2"/>
+      </w:pPr>
+      <w:r>
+        <w:t>Threat Intelligence.</w:t>
+      </w:r>
+    </w:p>
+    <w:p/>
     <w:p/>
     <w:sectPr>
       <w:pgSz w:w="11906" w:h="16838"/>

</xml_diff>

<commit_message>
vault backup: Wednesday, 24-04-2024, 11:20 pm
Affected files:
Security/SC-200/Defender XDR.docx
Security/SC-200/~$fender XDR.docx
Security/SC-200/~WRL0155.tmp
</commit_message>
<xml_diff>
--- a/Security/SC-200/Defender XDR.docx
+++ b/Security/SC-200/Defender XDR.docx
@@ -4582,7 +4582,7 @@
           <w:noProof/>
         </w:rPr>
         <w:drawing>
-          <wp:inline distT="0" distB="0" distL="0" distR="0" wp14:anchorId="429F34D6" wp14:editId="003A2EC4">
+          <wp:inline distT="0" distB="0" distL="0" distR="0" wp14:anchorId="429F34D6" wp14:editId="13ECBC3E">
             <wp:extent cx="5731510" cy="2891937"/>
             <wp:effectExtent l="0" t="0" r="2540" b="3810"/>
             <wp:docPr id="4" name="Picture 3"/>
@@ -5759,7 +5759,23 @@
           <w:bCs/>
           <w:iCs/>
         </w:rPr>
-        <w:t>Two or more sign-ins occur from distant locations in a short time period.</w:t>
+        <w:t xml:space="preserve">Two or more sign-ins occur from distant locations in a short </w:t>
+      </w:r>
+      <w:proofErr w:type="gramStart"/>
+      <w:r>
+        <w:rPr>
+          <w:bCs/>
+          <w:iCs/>
+        </w:rPr>
+        <w:t>time period</w:t>
+      </w:r>
+      <w:proofErr w:type="gramEnd"/>
+      <w:r>
+        <w:rPr>
+          <w:bCs/>
+          <w:iCs/>
+        </w:rPr>
+        <w:t>.</w:t>
       </w:r>
     </w:p>
     <w:p>
@@ -6515,7 +6531,15 @@
         </w:numPr>
       </w:pPr>
       <w:r>
-        <w:t>Users must complete the registration within 14 days, but they can choose to skip signing in during that period. After 14 days, they have to complete registration before they're allowed to sign in again.</w:t>
+        <w:t xml:space="preserve">Users must complete the registration within 14 days, but they can choose to skip signing in during that period. After 14 days, they </w:t>
+      </w:r>
+      <w:proofErr w:type="gramStart"/>
+      <w:r>
+        <w:t>have to</w:t>
+      </w:r>
+      <w:proofErr w:type="gramEnd"/>
+      <w:r>
+        <w:t xml:space="preserve"> complete registration before they're allowed to sign in again.</w:t>
       </w:r>
     </w:p>
     <w:p/>
@@ -6879,6 +6903,7 @@
             <w:r>
               <w:t>If you configure risk policies, you can let users self-remediate. When Identity Protection has detected a risk, users either reset their password or go through multifactor authentication to unblock themselves. After self-remediation, these detected risks are considered closed. In your risk policies, the lower the acceptable risk level that triggers the policy, the more users are affected. In general, we recommend that you set the threshold for user risk policies at </w:t>
             </w:r>
+            <w:proofErr w:type="gramStart"/>
             <w:r>
               <w:rPr>
                 <w:i/>
@@ -6887,7 +6912,11 @@
               <w:t>high</w:t>
             </w:r>
             <w:r>
-              <w:t>, and set sign-in risk policies to </w:t>
+              <w:t>, and</w:t>
+            </w:r>
+            <w:proofErr w:type="gramEnd"/>
+            <w:r>
+              <w:t xml:space="preserve"> set sign-in risk policies to </w:t>
             </w:r>
             <w:r>
               <w:rPr>
@@ -7765,7 +7794,15 @@
         <w:ind w:firstLine="720"/>
       </w:pPr>
       <w:r>
-        <w:t>SIEM tool that an org uses to collect, analyse and perform security operations on computer systems, these systems can be hardware appliance, applications or both.</w:t>
+        <w:t xml:space="preserve">SIEM tool that an org uses to collect, </w:t>
+      </w:r>
+      <w:proofErr w:type="gramStart"/>
+      <w:r>
+        <w:t>analyse</w:t>
+      </w:r>
+      <w:proofErr w:type="gramEnd"/>
+      <w:r>
+        <w:t xml:space="preserve"> and perform security operations on computer systems, these systems can be hardware appliance, applications or both.</w:t>
       </w:r>
     </w:p>
     <w:p/>
@@ -9157,7 +9194,15 @@
         <w:ind w:firstLine="720"/>
       </w:pPr>
       <w:r>
-        <w:t>This workspace is the single repository of all the data and resources of all the regions of that tenant. Because the log data travels between regions and storing at another region, This causes two possible concerns.</w:t>
+        <w:t xml:space="preserve">This workspace is the single repository of all the data and resources of all the regions of that tenant. Because the log data travels between regions and storing at another region, </w:t>
+      </w:r>
+      <w:proofErr w:type="gramStart"/>
+      <w:r>
+        <w:t>This</w:t>
+      </w:r>
+      <w:proofErr w:type="gramEnd"/>
+      <w:r>
+        <w:t xml:space="preserve"> causes two possible concerns.</w:t>
       </w:r>
     </w:p>
     <w:p>
@@ -9181,7 +9226,15 @@
         </w:numPr>
       </w:pPr>
       <w:r>
-        <w:t>Single workspace cannot be an option if there is any data governance requirements to store the data in a specific region.</w:t>
+        <w:t xml:space="preserve">Single workspace cannot be an option if there </w:t>
+      </w:r>
+      <w:proofErr w:type="gramStart"/>
+      <w:r>
+        <w:t>is</w:t>
+      </w:r>
+      <w:proofErr w:type="gramEnd"/>
+      <w:r>
+        <w:t xml:space="preserve"> any data governance requirements to store the data in a specific region.</w:t>
       </w:r>
     </w:p>
     <w:p/>
@@ -9548,10 +9601,10 @@
             <v:path o:extrusionok="f" gradientshapeok="t" o:connecttype="rect"/>
             <o:lock v:ext="edit" aspectratio="t"/>
           </v:shapetype>
-          <v:shape id="_x0000_i1025" type="#_x0000_t75" style="width:451.4pt;height:44.85pt" o:ole="">
+          <v:shape id="_x0000_i1025" type="#_x0000_t75" style="width:451.3pt;height:44.85pt" o:ole="">
             <v:imagedata r:id="rId38" o:title=""/>
           </v:shape>
-          <o:OLEObject Type="Embed" ProgID="Word.OpenDocumentText.12" ShapeID="_x0000_i1025" DrawAspect="Content" ObjectID="_1775398267" r:id="rId39"/>
+          <o:OLEObject Type="Embed" ProgID="Word.OpenDocumentText.12" ShapeID="_x0000_i1025" DrawAspect="Content" ObjectID="_1775490037" r:id="rId39"/>
         </w:object>
       </w:r>
     </w:p>
@@ -10099,7 +10152,7 @@
           <w:noProof/>
         </w:rPr>
         <w:drawing>
-          <wp:inline distT="0" distB="0" distL="0" distR="0" wp14:anchorId="46BDC45A" wp14:editId="50A5B5BF">
+          <wp:inline distT="0" distB="0" distL="0" distR="0" wp14:anchorId="46BDC45A" wp14:editId="6D05D5EC">
             <wp:extent cx="4051495" cy="1953928"/>
             <wp:effectExtent l="0" t="0" r="6350" b="8255"/>
             <wp:docPr id="1369975982" name="Picture 15" descr="Diagram of multiple tenants managed by Azure Lighthouse. "/>
@@ -10680,7 +10733,7 @@
           <w:noProof/>
         </w:rPr>
         <w:drawing>
-          <wp:inline distT="0" distB="0" distL="0" distR="0" wp14:anchorId="2424EC33" wp14:editId="34D453F5">
+          <wp:inline distT="0" distB="0" distL="0" distR="0" wp14:anchorId="2424EC33" wp14:editId="71E8049C">
             <wp:extent cx="3868615" cy="2228762"/>
             <wp:effectExtent l="0" t="0" r="0" b="635"/>
             <wp:docPr id="2060295526" name="Picture 16" descr="Diagram of different Workspace Log Types."/>
@@ -10738,7 +10791,7 @@
           <w:noProof/>
         </w:rPr>
         <w:drawing>
-          <wp:inline distT="0" distB="0" distL="0" distR="0" wp14:anchorId="7EC47191" wp14:editId="0EF70054">
+          <wp:inline distT="0" distB="0" distL="0" distR="0" wp14:anchorId="7EC47191" wp14:editId="02D9A051">
             <wp:extent cx="3770142" cy="1454842"/>
             <wp:effectExtent l="0" t="0" r="1905" b="0"/>
             <wp:docPr id="1025266505" name="Picture 17" descr="Diagram of the Retention archive process."/>
@@ -11189,9 +11242,11 @@
                 <w:numId w:val="9"/>
               </w:numPr>
             </w:pPr>
+            <w:proofErr w:type="gramStart"/>
             <w:r>
               <w:t>Where</w:t>
             </w:r>
+            <w:proofErr w:type="gramEnd"/>
           </w:p>
           <w:p>
             <w:pPr>
@@ -11250,8 +11305,13 @@
               </w:numPr>
             </w:pPr>
             <w:r>
-              <w:t>project-rename</w:t>
-            </w:r>
+              <w:t>project-</w:t>
+            </w:r>
+            <w:proofErr w:type="gramStart"/>
+            <w:r>
+              <w:t>rename</w:t>
+            </w:r>
+            <w:proofErr w:type="gramEnd"/>
           </w:p>
           <w:p>
             <w:pPr>
@@ -11286,8 +11346,13 @@
               </w:numPr>
             </w:pPr>
             <w:r>
-              <w:t>parse-where</w:t>
-            </w:r>
+              <w:t>parse-</w:t>
+            </w:r>
+            <w:proofErr w:type="gramStart"/>
+            <w:r>
+              <w:t>where</w:t>
+            </w:r>
+            <w:proofErr w:type="gramEnd"/>
           </w:p>
           <w:p>
             <w:r>
@@ -11512,6 +11577,19 @@
     </w:p>
     <w:p>
       <w:pPr>
+        <w:rPr>
+          <w:rFonts w:asciiTheme="majorHAnsi" w:eastAsiaTheme="majorEastAsia" w:hAnsiTheme="majorHAnsi" w:cstheme="majorBidi"/>
+          <w:color w:val="2F5496" w:themeColor="accent1" w:themeShade="BF"/>
+          <w:sz w:val="26"/>
+          <w:szCs w:val="26"/>
+        </w:rPr>
+      </w:pPr>
+      <w:r>
+        <w:br w:type="page"/>
+      </w:r>
+    </w:p>
+    <w:p>
+      <w:pPr>
         <w:pStyle w:val="Heading2"/>
       </w:pPr>
       <w:r>
@@ -11522,7 +11600,15 @@
     <w:p>
       <w:r>
         <w:tab/>
-        <w:t>Watchlist is a feature where you manage list,  list of usernames, IP-addresses, and any values you like, and you can include those lists in your KQL queries.</w:t>
+        <w:t xml:space="preserve">Watchlist is a feature where you manage </w:t>
+      </w:r>
+      <w:proofErr w:type="gramStart"/>
+      <w:r>
+        <w:t>list,  list</w:t>
+      </w:r>
+      <w:proofErr w:type="gramEnd"/>
+      <w:r>
+        <w:t xml:space="preserve"> of usernames, IP-addresses, and any values you like, and you can include those lists in your KQL queries.</w:t>
       </w:r>
     </w:p>
     <w:p>
@@ -11622,6 +11708,209 @@
       </w:r>
     </w:p>
     <w:p/>
+    <w:p>
+      <w:pPr>
+        <w:pStyle w:val="ListParagraph"/>
+        <w:numPr>
+          <w:ilvl w:val="0"/>
+          <w:numId w:val="9"/>
+        </w:numPr>
+      </w:pPr>
+      <w:r>
+        <w:t>CTI (Cyber Threat Intelligence) provides essential context for unusual activity, so security personnel can act quickly to protect people and assets.</w:t>
+      </w:r>
+    </w:p>
+    <w:p>
+      <w:pPr>
+        <w:pStyle w:val="ListParagraph"/>
+        <w:numPr>
+          <w:ilvl w:val="0"/>
+          <w:numId w:val="9"/>
+        </w:numPr>
+      </w:pPr>
+      <w:r>
+        <w:t xml:space="preserve">The most utilized CTI in Sentinel is </w:t>
+      </w:r>
+      <w:r>
+        <w:rPr>
+          <w:b/>
+          <w:bCs/>
+        </w:rPr>
+        <w:t>Threat indicator data</w:t>
+      </w:r>
+      <w:r>
+        <w:t>.</w:t>
+      </w:r>
+    </w:p>
+    <w:p>
+      <w:pPr>
+        <w:pStyle w:val="ListParagraph"/>
+        <w:numPr>
+          <w:ilvl w:val="1"/>
+          <w:numId w:val="9"/>
+        </w:numPr>
+      </w:pPr>
+      <w:r>
+        <w:t>Indicators of Compromise (IOCs).</w:t>
+      </w:r>
+    </w:p>
+    <w:p>
+      <w:pPr>
+        <w:pStyle w:val="ListParagraph"/>
+        <w:numPr>
+          <w:ilvl w:val="0"/>
+          <w:numId w:val="9"/>
+        </w:numPr>
+      </w:pPr>
+      <w:r>
+        <w:t xml:space="preserve">Threat indicators will associate URL’s, file hashes, IP addresses, and other data with known threat activity like phishing, botnets, or malware. This form of TI Is called </w:t>
+      </w:r>
+      <w:r>
+        <w:rPr>
+          <w:b/>
+          <w:bCs/>
+        </w:rPr>
+        <w:t>Tactical threat intelligence</w:t>
+      </w:r>
+      <w:r>
+        <w:t>.</w:t>
+      </w:r>
+    </w:p>
+    <w:p>
+      <w:pPr>
+        <w:pStyle w:val="ListParagraph"/>
+        <w:numPr>
+          <w:ilvl w:val="0"/>
+          <w:numId w:val="9"/>
+        </w:numPr>
+      </w:pPr>
+      <w:r>
+        <w:t>Microsoft Sentinel can help detect, respond to, and provide CTI context for malicious cyber activity.</w:t>
+      </w:r>
+    </w:p>
+    <w:p>
+      <w:pPr>
+        <w:pStyle w:val="ListParagraph"/>
+        <w:numPr>
+          <w:ilvl w:val="0"/>
+          <w:numId w:val="9"/>
+        </w:numPr>
+      </w:pPr>
+      <w:r>
+        <w:t>These are some of the types of threat indicators you can use when you create a new in TI Sentinel.</w:t>
+      </w:r>
+    </w:p>
+    <w:p>
+      <w:pPr>
+        <w:pStyle w:val="ListParagraph"/>
+        <w:numPr>
+          <w:ilvl w:val="1"/>
+          <w:numId w:val="9"/>
+        </w:numPr>
+      </w:pPr>
+      <w:r>
+        <w:t>URL</w:t>
+      </w:r>
+    </w:p>
+    <w:p>
+      <w:pPr>
+        <w:pStyle w:val="ListParagraph"/>
+        <w:numPr>
+          <w:ilvl w:val="1"/>
+          <w:numId w:val="9"/>
+        </w:numPr>
+      </w:pPr>
+      <w:r>
+        <w:t>file hash</w:t>
+      </w:r>
+    </w:p>
+    <w:p>
+      <w:pPr>
+        <w:pStyle w:val="ListParagraph"/>
+        <w:numPr>
+          <w:ilvl w:val="1"/>
+          <w:numId w:val="9"/>
+        </w:numPr>
+      </w:pPr>
+      <w:r>
+        <w:t>IPv4</w:t>
+      </w:r>
+    </w:p>
+    <w:p>
+      <w:pPr>
+        <w:pStyle w:val="ListParagraph"/>
+        <w:numPr>
+          <w:ilvl w:val="1"/>
+          <w:numId w:val="9"/>
+        </w:numPr>
+      </w:pPr>
+      <w:r>
+        <w:t>IPv6</w:t>
+      </w:r>
+    </w:p>
+    <w:p>
+      <w:pPr>
+        <w:pStyle w:val="ListParagraph"/>
+        <w:numPr>
+          <w:ilvl w:val="1"/>
+          <w:numId w:val="9"/>
+        </w:numPr>
+      </w:pPr>
+      <w:r>
+        <w:t>Domain name</w:t>
+      </w:r>
+    </w:p>
+    <w:p>
+      <w:pPr>
+        <w:pStyle w:val="ListParagraph"/>
+        <w:numPr>
+          <w:ilvl w:val="0"/>
+          <w:numId w:val="9"/>
+        </w:numPr>
+      </w:pPr>
+      <w:r>
+        <w:t>You can view all the T</w:t>
+      </w:r>
+      <w:r>
+        <w:t>hreat Indicators with KQL.</w:t>
+      </w:r>
+    </w:p>
+    <w:p>
+      <w:pPr>
+        <w:pStyle w:val="ListParagraph"/>
+        <w:numPr>
+          <w:ilvl w:val="1"/>
+          <w:numId w:val="9"/>
+        </w:numPr>
+        <w:rPr>
+          <w:b/>
+          <w:bCs/>
+          <w:i/>
+          <w:iCs/>
+        </w:rPr>
+      </w:pPr>
+      <w:proofErr w:type="spellStart"/>
+      <w:r>
+        <w:rPr>
+          <w:b/>
+          <w:bCs/>
+          <w:i/>
+          <w:iCs/>
+        </w:rPr>
+        <w:t>ThreatIntelligenceIndicator</w:t>
+      </w:r>
+      <w:proofErr w:type="spellEnd"/>
+      <w:r>
+        <w:t>.</w:t>
+      </w:r>
+    </w:p>
+    <w:p>
+      <w:pPr>
+        <w:pBdr>
+          <w:bottom w:val="single" w:sz="4" w:space="1" w:color="auto"/>
+        </w:pBdr>
+      </w:pPr>
+    </w:p>
     <w:p/>
     <w:sectPr>
       <w:pgSz w:w="11906" w:h="16838"/>

</xml_diff>

<commit_message>
vault backup: Thursday, 25-04-2024, 3:29 pm
Affected files:
Security/SC-200/Defender XDR.docx
Security/SC-200/~$fender XDR.docx
Security/SC-200/~WRL0155.tmp
</commit_message>
<xml_diff>
--- a/Security/SC-200/Defender XDR.docx
+++ b/Security/SC-200/Defender XDR.docx
@@ -4582,7 +4582,7 @@
           <w:noProof/>
         </w:rPr>
         <w:drawing>
-          <wp:inline distT="0" distB="0" distL="0" distR="0" wp14:anchorId="429F34D6" wp14:editId="13ECBC3E">
+          <wp:inline distT="0" distB="0" distL="0" distR="0" wp14:anchorId="429F34D6" wp14:editId="3AC8A926">
             <wp:extent cx="5731510" cy="2891937"/>
             <wp:effectExtent l="0" t="0" r="2540" b="3810"/>
             <wp:docPr id="4" name="Picture 3"/>
@@ -6357,11 +6357,9 @@
       </w:r>
     </w:p>
     <w:p>
-      <w:pPr>
-        <w:pStyle w:val="ListParagraph"/>
-        <w:ind w:left="0" w:firstLine="720"/>
-        <w:jc w:val="both"/>
-      </w:pPr>
+      <w:r>
+        <w:br w:type="page"/>
+      </w:r>
     </w:p>
     <w:p>
       <w:pPr>
@@ -6542,7 +6540,6 @@
         <w:t xml:space="preserve"> complete registration before they're allowed to sign in again.</w:t>
       </w:r>
     </w:p>
-    <w:p/>
     <w:p>
       <w:pPr>
         <w:rPr>
@@ -6552,9 +6549,6 @@
           <w:szCs w:val="26"/>
         </w:rPr>
       </w:pPr>
-      <w:r>
-        <w:br w:type="page"/>
-      </w:r>
     </w:p>
     <w:p>
       <w:pPr>
@@ -7042,11 +7036,7 @@
         <w:t>When risk policies block a user account or admin manually blocks after an investigation. These accounts are unblocked depends on the type of risk that caused the blockage:</w:t>
       </w:r>
     </w:p>
-    <w:p>
-      <w:r>
-        <w:br w:type="page"/>
-      </w:r>
-    </w:p>
+    <w:p/>
     <w:p>
       <w:pPr>
         <w:pStyle w:val="Heading3"/>
@@ -9604,7 +9594,7 @@
           <v:shape id="_x0000_i1025" type="#_x0000_t75" style="width:451.3pt;height:44.85pt" o:ole="">
             <v:imagedata r:id="rId38" o:title=""/>
           </v:shape>
-          <o:OLEObject Type="Embed" ProgID="Word.OpenDocumentText.12" ShapeID="_x0000_i1025" DrawAspect="Content" ObjectID="_1775490037" r:id="rId39"/>
+          <o:OLEObject Type="Embed" ProgID="Word.OpenDocumentText.12" ShapeID="_x0000_i1025" DrawAspect="Content" ObjectID="_1775563667" r:id="rId39"/>
         </w:object>
       </w:r>
     </w:p>
@@ -10152,7 +10142,7 @@
           <w:noProof/>
         </w:rPr>
         <w:drawing>
-          <wp:inline distT="0" distB="0" distL="0" distR="0" wp14:anchorId="46BDC45A" wp14:editId="6D05D5EC">
+          <wp:inline distT="0" distB="0" distL="0" distR="0" wp14:anchorId="46BDC45A" wp14:editId="2BFD984E">
             <wp:extent cx="4051495" cy="1953928"/>
             <wp:effectExtent l="0" t="0" r="6350" b="8255"/>
             <wp:docPr id="1369975982" name="Picture 15" descr="Diagram of multiple tenants managed by Azure Lighthouse. "/>
@@ -10733,7 +10723,7 @@
           <w:noProof/>
         </w:rPr>
         <w:drawing>
-          <wp:inline distT="0" distB="0" distL="0" distR="0" wp14:anchorId="2424EC33" wp14:editId="71E8049C">
+          <wp:inline distT="0" distB="0" distL="0" distR="0" wp14:anchorId="2424EC33" wp14:editId="7B634FE9">
             <wp:extent cx="3868615" cy="2228762"/>
             <wp:effectExtent l="0" t="0" r="0" b="635"/>
             <wp:docPr id="2060295526" name="Picture 16" descr="Diagram of different Workspace Log Types."/>
@@ -10791,7 +10781,7 @@
           <w:noProof/>
         </w:rPr>
         <w:drawing>
-          <wp:inline distT="0" distB="0" distL="0" distR="0" wp14:anchorId="7EC47191" wp14:editId="02D9A051">
+          <wp:inline distT="0" distB="0" distL="0" distR="0" wp14:anchorId="7EC47191" wp14:editId="71F266EC">
             <wp:extent cx="3770142" cy="1454842"/>
             <wp:effectExtent l="0" t="0" r="1905" b="0"/>
             <wp:docPr id="1025266505" name="Picture 17" descr="Diagram of the Retention archive process."/>
@@ -11910,6 +11900,11 @@
           <w:bottom w:val="single" w:sz="4" w:space="1" w:color="auto"/>
         </w:pBdr>
       </w:pPr>
+    </w:p>
+    <w:p>
+      <w:r>
+        <w:br w:type="page"/>
+      </w:r>
     </w:p>
     <w:p/>
     <w:sectPr>

</xml_diff>

<commit_message>
vault backup: Monday, 29-04-2024, 10:15 pm
Affected files:
Security/SC-200/Defender XDR.docx
Security/SC-200/~$fender XDR.docx
</commit_message>
<xml_diff>
--- a/Security/SC-200/Defender XDR.docx
+++ b/Security/SC-200/Defender XDR.docx
@@ -9591,10 +9591,10 @@
             <v:path o:extrusionok="f" gradientshapeok="t" o:connecttype="rect"/>
             <o:lock v:ext="edit" aspectratio="t"/>
           </v:shapetype>
-          <v:shape id="_x0000_i1025" type="#_x0000_t75" style="width:451.3pt;height:44.85pt" o:ole="">
+          <v:shape id="_x0000_i1025" type="#_x0000_t75" style="width:451.4pt;height:44.75pt" o:ole="">
             <v:imagedata r:id="rId38" o:title=""/>
           </v:shape>
-          <o:OLEObject Type="Embed" ProgID="Word.OpenDocumentText.12" ShapeID="_x0000_i1025" DrawAspect="Content" ObjectID="_1775563667" r:id="rId39"/>
+          <o:OLEObject Type="Embed" ProgID="Word.OpenDocumentText.12" ShapeID="_x0000_i1025" DrawAspect="Content" ObjectID="_1775595472" r:id="rId39"/>
         </w:object>
       </w:r>
     </w:p>
@@ -11900,11 +11900,6 @@
           <w:bottom w:val="single" w:sz="4" w:space="1" w:color="auto"/>
         </w:pBdr>
       </w:pPr>
-    </w:p>
-    <w:p>
-      <w:r>
-        <w:br w:type="page"/>
-      </w:r>
     </w:p>
     <w:p/>
     <w:sectPr>

</xml_diff>